<commit_message>
FIX: start for riba
</commit_message>
<xml_diff>
--- a/lab_07/Якуба 7.docx
+++ b/lab_07/Якуба 7.docx
@@ -288,30 +288,14 @@
           <w:rFonts w:eastAsia="Calibri" w:cs="Times New Roman"/>
           <w:u w:val="single"/>
         </w:rPr>
-        <w:t xml:space="preserve">  </w:t>
-      </w:r>
-      <w:proofErr w:type="gramStart"/>
+        <w:t xml:space="preserve">     </w:t>
+      </w:r>
       <w:r>
         <w:rPr>
           <w:rFonts w:eastAsia="Calibri" w:cs="Times New Roman"/>
           <w:u w:val="single"/>
         </w:rPr>
-        <w:t xml:space="preserve">   </w:t>
-      </w:r>
-      <w:r>
-        <w:rPr>
-          <w:rFonts w:eastAsia="Calibri" w:cs="Times New Roman"/>
-          <w:u w:val="single"/>
-        </w:rPr>
-        <w:t>«</w:t>
-      </w:r>
-      <w:proofErr w:type="gramEnd"/>
-      <w:r>
-        <w:rPr>
-          <w:rFonts w:eastAsia="Calibri" w:cs="Times New Roman"/>
-          <w:u w:val="single"/>
-        </w:rPr>
-        <w:t>Информатика</w:t>
+        <w:t>«Информатика</w:t>
       </w:r>
       <w:r>
         <w:rPr>
@@ -1033,7 +1017,7 @@
           <w:r>
             <w:fldChar w:fldCharType="separate"/>
           </w:r>
-          <w:hyperlink w:anchor="_Toc39329704" w:history="1">
+          <w:hyperlink w:anchor="_Toc40529092" w:history="1">
             <w:r>
               <w:rPr>
                 <w:rStyle w:val="a5"/>
@@ -1060,7 +1044,7 @@
                 <w:noProof/>
                 <w:webHidden/>
               </w:rPr>
-              <w:instrText xml:space="preserve"> PAGEREF _Toc39329704 \h </w:instrText>
+              <w:instrText xml:space="preserve"> PAGEREF _Toc40529092 \h </w:instrText>
             </w:r>
             <w:r>
               <w:rPr>
@@ -1104,7 +1088,7 @@
               <w:lang w:eastAsia="ru-RU"/>
             </w:rPr>
           </w:pPr>
-          <w:hyperlink w:anchor="_Toc39329705" w:history="1">
+          <w:hyperlink w:anchor="_Toc40529093" w:history="1">
             <w:r>
               <w:rPr>
                 <w:rStyle w:val="a5"/>
@@ -1131,7 +1115,7 @@
                 <w:noProof/>
                 <w:webHidden/>
               </w:rPr>
-              <w:instrText xml:space="preserve"> PAGEREF _Toc39329705 \h </w:instrText>
+              <w:instrText xml:space="preserve"> PAGEREF _Toc40529093 \h </w:instrText>
             </w:r>
             <w:r>
               <w:rPr>
@@ -1175,7 +1159,7 @@
               <w:lang w:eastAsia="ru-RU"/>
             </w:rPr>
           </w:pPr>
-          <w:hyperlink w:anchor="_Toc39329706" w:history="1">
+          <w:hyperlink w:anchor="_Toc40529094" w:history="1">
             <w:r>
               <w:rPr>
                 <w:rStyle w:val="a5"/>
@@ -1202,7 +1186,7 @@
                 <w:noProof/>
                 <w:webHidden/>
               </w:rPr>
-              <w:instrText xml:space="preserve"> PAGEREF _Toc39329706 \h </w:instrText>
+              <w:instrText xml:space="preserve"> PAGEREF _Toc40529094 \h </w:instrText>
             </w:r>
             <w:r>
               <w:rPr>
@@ -1246,7 +1230,7 @@
               <w:lang w:eastAsia="ru-RU"/>
             </w:rPr>
           </w:pPr>
-          <w:hyperlink w:anchor="_Toc39329707" w:history="1">
+          <w:hyperlink w:anchor="_Toc40529095" w:history="1">
             <w:r>
               <w:rPr>
                 <w:rStyle w:val="a5"/>
@@ -1273,7 +1257,7 @@
                 <w:noProof/>
                 <w:webHidden/>
               </w:rPr>
-              <w:instrText xml:space="preserve"> PAGEREF _Toc39329707 \h </w:instrText>
+              <w:instrText xml:space="preserve"> PAGEREF _Toc40529095 \h </w:instrText>
             </w:r>
             <w:r>
               <w:rPr>
@@ -1317,7 +1301,7 @@
               <w:lang w:eastAsia="ru-RU"/>
             </w:rPr>
           </w:pPr>
-          <w:hyperlink w:anchor="_Toc39329708" w:history="1">
+          <w:hyperlink w:anchor="_Toc40529096" w:history="1">
             <w:r>
               <w:rPr>
                 <w:rStyle w:val="a5"/>
@@ -1344,7 +1328,7 @@
                 <w:noProof/>
                 <w:webHidden/>
               </w:rPr>
-              <w:instrText xml:space="preserve"> PAGEREF _Toc39329708 \h </w:instrText>
+              <w:instrText xml:space="preserve"> PAGEREF _Toc40529096 \h </w:instrText>
             </w:r>
             <w:r>
               <w:rPr>
@@ -1364,7 +1348,7 @@
                 <w:noProof/>
                 <w:webHidden/>
               </w:rPr>
-              <w:t>6</w:t>
+              <w:t>3</w:t>
             </w:r>
             <w:r>
               <w:rPr>
@@ -1388,7 +1372,7 @@
               <w:lang w:eastAsia="ru-RU"/>
             </w:rPr>
           </w:pPr>
-          <w:hyperlink w:anchor="_Toc39329709" w:history="1">
+          <w:hyperlink w:anchor="_Toc40529097" w:history="1">
             <w:r>
               <w:rPr>
                 <w:rStyle w:val="a5"/>
@@ -1423,7 +1407,7 @@
                 <w:noProof/>
                 <w:webHidden/>
               </w:rPr>
-              <w:instrText xml:space="preserve"> PAGEREF _Toc39329709 \h </w:instrText>
+              <w:instrText xml:space="preserve"> PAGEREF _Toc40529097 \h </w:instrText>
             </w:r>
             <w:r>
               <w:rPr>
@@ -1443,7 +1427,7 @@
                 <w:noProof/>
                 <w:webHidden/>
               </w:rPr>
-              <w:t>6</w:t>
+              <w:t>3</w:t>
             </w:r>
             <w:r>
               <w:rPr>
@@ -1467,7 +1451,7 @@
               <w:lang w:eastAsia="ru-RU"/>
             </w:rPr>
           </w:pPr>
-          <w:hyperlink w:anchor="_Toc39329710" w:history="1">
+          <w:hyperlink w:anchor="_Toc40529098" w:history="1">
             <w:r>
               <w:rPr>
                 <w:rStyle w:val="a5"/>
@@ -1494,7 +1478,7 @@
                 <w:noProof/>
                 <w:webHidden/>
               </w:rPr>
-              <w:instrText xml:space="preserve"> PAGEREF _Toc39329710 \h </w:instrText>
+              <w:instrText xml:space="preserve"> PAGEREF _Toc40529098 \h </w:instrText>
             </w:r>
             <w:r>
               <w:rPr>
@@ -1514,7 +1498,7 @@
                 <w:noProof/>
                 <w:webHidden/>
               </w:rPr>
-              <w:t>8</w:t>
+              <w:t>3</w:t>
             </w:r>
             <w:r>
               <w:rPr>
@@ -1538,7 +1522,7 @@
               <w:lang w:eastAsia="ru-RU"/>
             </w:rPr>
           </w:pPr>
-          <w:hyperlink w:anchor="_Toc39329711" w:history="1">
+          <w:hyperlink w:anchor="_Toc40529099" w:history="1">
             <w:r>
               <w:rPr>
                 <w:rStyle w:val="a5"/>
@@ -1565,7 +1549,7 @@
                 <w:noProof/>
                 <w:webHidden/>
               </w:rPr>
-              <w:instrText xml:space="preserve"> PAGEREF _Toc39329711 \h </w:instrText>
+              <w:instrText xml:space="preserve"> PAGEREF _Toc40529099 \h </w:instrText>
             </w:r>
             <w:r>
               <w:rPr>
@@ -1585,7 +1569,7 @@
                 <w:noProof/>
                 <w:webHidden/>
               </w:rPr>
-              <w:t>8</w:t>
+              <w:t>3</w:t>
             </w:r>
             <w:r>
               <w:rPr>
@@ -1609,7 +1593,7 @@
               <w:lang w:eastAsia="ru-RU"/>
             </w:rPr>
           </w:pPr>
-          <w:hyperlink w:anchor="_Toc39329712" w:history="1">
+          <w:hyperlink w:anchor="_Toc40529100" w:history="1">
             <w:r>
               <w:rPr>
                 <w:rStyle w:val="a5"/>
@@ -1636,7 +1620,7 @@
                 <w:noProof/>
                 <w:webHidden/>
               </w:rPr>
-              <w:instrText xml:space="preserve"> PAGEREF _Toc39329712 \h </w:instrText>
+              <w:instrText xml:space="preserve"> PAGEREF _Toc40529100 \h </w:instrText>
             </w:r>
             <w:r>
               <w:rPr>
@@ -1656,7 +1640,7 @@
                 <w:noProof/>
                 <w:webHidden/>
               </w:rPr>
-              <w:t>17</w:t>
+              <w:t>3</w:t>
             </w:r>
             <w:r>
               <w:rPr>
@@ -1712,7 +1696,7 @@
       <w:pPr>
         <w:pStyle w:val="1"/>
       </w:pPr>
-      <w:bookmarkStart w:id="1" w:name="_Toc39329704"/>
+      <w:bookmarkStart w:id="1" w:name="_Toc40529092"/>
       <w:r>
         <w:lastRenderedPageBreak/>
         <w:t>Цель работы</w:t>
@@ -1723,7 +1707,7 @@
       <w:pPr>
         <w:pStyle w:val="1"/>
       </w:pPr>
-      <w:bookmarkStart w:id="2" w:name="_Toc39329705"/>
+      <w:bookmarkStart w:id="2" w:name="_Toc40529093"/>
       <w:r>
         <w:t>Техническое задание</w:t>
       </w:r>
@@ -1733,7 +1717,7 @@
       <w:pPr>
         <w:pStyle w:val="1"/>
       </w:pPr>
-      <w:bookmarkStart w:id="3" w:name="_Toc39329706"/>
+      <w:bookmarkStart w:id="3" w:name="_Toc40529094"/>
       <w:r>
         <w:t>Теоретическая часть</w:t>
       </w:r>
@@ -1743,12 +1727,12 @@
       <w:pPr>
         <w:pStyle w:val="2"/>
       </w:pPr>
-      <w:bookmarkStart w:id="4" w:name="_Toc39329707"/>
-      <w:r>
-        <w:t xml:space="preserve">Алгоритм </w:t>
-      </w:r>
-      <w:r>
-        <w:t>построчного затравочного заполнения</w:t>
+      <w:bookmarkStart w:id="4" w:name="_Toc40529095"/>
+      <w:r>
+        <w:t>Простой а</w:t>
+      </w:r>
+      <w:r>
+        <w:t xml:space="preserve">лгоритм </w:t>
       </w:r>
       <w:bookmarkEnd w:id="4"/>
     </w:p>
@@ -1756,7 +1740,7 @@
       <w:pPr>
         <w:pStyle w:val="1"/>
       </w:pPr>
-      <w:bookmarkStart w:id="5" w:name="_Toc39329708"/>
+      <w:bookmarkStart w:id="5" w:name="_Toc40529096"/>
       <w:r>
         <w:t>Практическая часть</w:t>
       </w:r>
@@ -1766,7 +1750,7 @@
       <w:pPr>
         <w:pStyle w:val="2"/>
       </w:pPr>
-      <w:bookmarkStart w:id="6" w:name="_Toc39329709"/>
+      <w:bookmarkStart w:id="6" w:name="_Toc40529097"/>
       <w:r>
         <w:t>Программная реализация алгоритма</w:t>
       </w:r>
@@ -1788,7 +1772,7 @@
       <w:pPr>
         <w:pStyle w:val="2"/>
       </w:pPr>
-      <w:bookmarkStart w:id="7" w:name="_Toc39329710"/>
+      <w:bookmarkStart w:id="7" w:name="_Toc40529098"/>
       <w:r>
         <w:t>Пользовательский интерфейс</w:t>
       </w:r>
@@ -1799,7 +1783,7 @@
       <w:pPr>
         <w:pStyle w:val="2"/>
       </w:pPr>
-      <w:bookmarkStart w:id="8" w:name="_Toc39329711"/>
+      <w:bookmarkStart w:id="8" w:name="_Toc40529099"/>
       <w:r>
         <w:t>Демонстрация работы алгоритма</w:t>
       </w:r>
@@ -1809,7 +1793,7 @@
       <w:pPr>
         <w:pStyle w:val="1"/>
       </w:pPr>
-      <w:bookmarkStart w:id="9" w:name="_Toc39329712"/>
+      <w:bookmarkStart w:id="9" w:name="_Toc40529100"/>
       <w:r>
         <w:t>Исследование временных характеристик</w:t>
       </w:r>
@@ -3577,7 +3561,7 @@
 </file>
 
 <file path=customXml/itemProps1.xml><?xml version="1.0" encoding="utf-8"?>
-<ds:datastoreItem xmlns:ds="http://schemas.openxmlformats.org/officeDocument/2006/customXml" ds:itemID="{E0C146CB-DC4A-4530-99C7-368F68D2532A}">
+<ds:datastoreItem xmlns:ds="http://schemas.openxmlformats.org/officeDocument/2006/customXml" ds:itemID="{0E5DE7B3-176D-4A96-B2E5-5FC7ED27C88C}">
   <ds:schemaRefs>
     <ds:schemaRef ds:uri="http://schemas.openxmlformats.org/officeDocument/2006/bibliography"/>
   </ds:schemaRefs>

</xml_diff>

<commit_message>
ADD: starts for theory
</commit_message>
<xml_diff>
--- a/lab_07/Якуба 7.docx
+++ b/lab_07/Якуба 7.docx
@@ -1704,6 +1704,11 @@
       <w:bookmarkEnd w:id="1"/>
     </w:p>
     <w:p>
+      <w:r>
+        <w:t>Изучение и программная реализация алгоритма отсечения отрезка.</w:t>
+      </w:r>
+    </w:p>
+    <w:p>
       <w:pPr>
         <w:pStyle w:val="1"/>
       </w:pPr>
@@ -1714,6 +1719,32 @@
       <w:bookmarkEnd w:id="2"/>
     </w:p>
     <w:p>
+      <w:r>
+        <w:t>Алгоритм отсечения отрезка, согласно варианту 28 – Простой алгоритм.</w:t>
+      </w:r>
+    </w:p>
+    <w:p>
+      <w:r>
+        <w:t>Необходимо обеспечить ввод регулярного отсекателя – прямоугольника. Высветить его первым цветом. Также необходимо обеспечить ввод нескольких (до десяти) различных отрезков (высветить их вторым цветом). Отрезки могут иметь произвольное расположение: горизонтальные, вертикальные, имеющие произвольный наклон.</w:t>
+      </w:r>
+    </w:p>
+    <w:p>
+      <w:r>
+        <w:t>Ввод осуществляется с помощью мыши и нажатия других клавиш.</w:t>
+      </w:r>
+    </w:p>
+    <w:p>
+      <w:r>
+        <w:t xml:space="preserve">Выполнить отсечение отрезков, показав результат </w:t>
+      </w:r>
+      <w:r>
+        <w:t>третьим</w:t>
+      </w:r>
+      <w:r>
+        <w:t xml:space="preserve"> цветом. Исходные отрезки не удалять.</w:t>
+      </w:r>
+    </w:p>
+    <w:p>
       <w:pPr>
         <w:pStyle w:val="1"/>
       </w:pPr>
@@ -1724,6 +1755,160 @@
       <w:bookmarkEnd w:id="3"/>
     </w:p>
     <w:p>
+      <w:r>
+        <w:t>Отсечение – операция удаления части изображения, находящейся за пределами выделенной области, называемой отсекателем.</w:t>
+      </w:r>
+    </w:p>
+    <w:p>
+      <w:r>
+        <w:t xml:space="preserve">Отсечение используется в алгоритмах удаления невидимых линий поверхностей и в некоторых алгоритмах </w:t>
+      </w:r>
+      <w:r>
+        <w:t>учёта</w:t>
+      </w:r>
+      <w:r>
+        <w:t xml:space="preserve"> теней, поэтому от нас не только требуется скопировать и</w:t>
+      </w:r>
+      <w:r>
+        <w:t>ли</w:t>
+      </w:r>
+      <w:r>
+        <w:t xml:space="preserve"> сохранить изображение, расположенное в пределах отсекателя, но и</w:t>
+      </w:r>
+      <w:r>
+        <w:t xml:space="preserve"> решить геометрическую задачу</w:t>
+      </w:r>
+      <w:r>
+        <w:t xml:space="preserve"> </w:t>
+      </w:r>
+      <w:r>
+        <w:t xml:space="preserve">нахождения </w:t>
+      </w:r>
+      <w:r>
+        <w:t>геометрически</w:t>
+      </w:r>
+      <w:r>
+        <w:t>х</w:t>
+      </w:r>
+      <w:r>
+        <w:t xml:space="preserve"> характеристик изображения, чтобы использовать их при решении других задач.</w:t>
+      </w:r>
+    </w:p>
+    <w:p>
+      <w:r>
+        <w:t xml:space="preserve">Также существует понятие стирания </w:t>
+      </w:r>
+      <w:r>
+        <w:t>изображения</w:t>
+      </w:r>
+      <w:r>
+        <w:t xml:space="preserve"> – это операция удаления части изображения, находящейся в пределах заданной области (то есть отсекателя).</w:t>
+      </w:r>
+    </w:p>
+    <w:p>
+      <w:r>
+        <w:t>Само по себе отсечение может проводиться в двумерном или трёхмерном пространствах. При этом, трёхмерный случай является</w:t>
+      </w:r>
+      <w:r>
+        <w:t xml:space="preserve"> обобщением двумерного случая.</w:t>
+      </w:r>
+      <w:r>
+        <w:t xml:space="preserve"> Т</w:t>
+      </w:r>
+      <w:r>
+        <w:t>о</w:t>
+      </w:r>
+      <w:r>
+        <w:t xml:space="preserve"> есть, умея решать задачу в двумерном пространстве, не составит труда реализовать и трёхмерный случай.</w:t>
+      </w:r>
+    </w:p>
+    <w:p>
+      <w:r>
+        <w:t>Существует следующая классификация двумерных отсекателей:</w:t>
+      </w:r>
+    </w:p>
+    <w:p>
+      <w:r>
+        <w:t>Регулярный</w:t>
+      </w:r>
+      <w:r>
+        <w:t xml:space="preserve"> (стандартный)</w:t>
+      </w:r>
+      <w:r>
+        <w:t xml:space="preserve"> отсекатель </w:t>
+      </w:r>
+      <w:r>
+        <w:t>–</w:t>
+      </w:r>
+      <w:r>
+        <w:t xml:space="preserve"> </w:t>
+      </w:r>
+      <w:r>
+        <w:t>это отсекатель прямоугольной формы со сторонами, параллельными координатным осям.</w:t>
+      </w:r>
+    </w:p>
+    <w:p>
+      <w:r>
+        <w:t>Нерегулярный отсек</w:t>
+      </w:r>
+      <w:r>
+        <w:t>а</w:t>
+      </w:r>
+      <w:r>
+        <w:t>тель – отсекатель формы произвольного выпуклого многоугольника</w:t>
+      </w:r>
+      <w:r>
+        <w:t>.</w:t>
+      </w:r>
+    </w:p>
+    <w:p>
+      <w:r>
+        <w:t>Более сложные отсекатели</w:t>
+      </w:r>
+      <w:r>
+        <w:t xml:space="preserve"> – отсекател</w:t>
+      </w:r>
+      <w:r>
+        <w:t>и</w:t>
+      </w:r>
+      <w:r>
+        <w:t xml:space="preserve"> формы произвольного невыпуклого многоугольника.</w:t>
+      </w:r>
+    </w:p>
+    <w:p>
+      <w:r>
+        <w:t>Также следует определить классификацию трёхмерных отсекателей:</w:t>
+      </w:r>
+    </w:p>
+    <w:p>
+      <w:r>
+        <w:t>Отсекатели формы прямоугольного параллелепипеда</w:t>
+      </w:r>
+    </w:p>
+    <w:p>
+      <w:proofErr w:type="spellStart"/>
+      <w:r>
+        <w:lastRenderedPageBreak/>
+        <w:t>О</w:t>
+      </w:r>
+      <w:r>
+        <w:t>тс</w:t>
+      </w:r>
+      <w:r>
+        <w:t>екатели</w:t>
+      </w:r>
+      <w:proofErr w:type="spellEnd"/>
+      <w:r>
+        <w:t xml:space="preserve"> формы </w:t>
+      </w:r>
+      <w:r>
+        <w:t>четырёхгранной</w:t>
+      </w:r>
+      <w:r>
+        <w:t xml:space="preserve"> усечённой пирамиды.</w:t>
+      </w:r>
+    </w:p>
+    <w:p>
       <w:pPr>
         <w:pStyle w:val="2"/>
       </w:pPr>
@@ -1803,17 +1988,10 @@
       <w:pPr>
         <w:rPr>
           <w:noProof/>
-          <w:lang w:val="en-US"/>
-        </w:rPr>
-      </w:pPr>
-    </w:p>
-    <w:p>
-      <w:pPr>
-        <w:rPr>
-          <w:lang w:val="en-US"/>
-        </w:rPr>
-      </w:pPr>
-    </w:p>
+        </w:rPr>
+      </w:pPr>
+    </w:p>
+    <w:p/>
     <w:sectPr>
       <w:footerReference w:type="default" r:id="rId9"/>
       <w:pgSz w:w="11906" w:h="16838"/>
@@ -3561,7 +3739,7 @@
 </file>
 
 <file path=customXml/itemProps1.xml><?xml version="1.0" encoding="utf-8"?>
-<ds:datastoreItem xmlns:ds="http://schemas.openxmlformats.org/officeDocument/2006/customXml" ds:itemID="{0E5DE7B3-176D-4A96-B2E5-5FC7ED27C88C}">
+<ds:datastoreItem xmlns:ds="http://schemas.openxmlformats.org/officeDocument/2006/customXml" ds:itemID="{684C0692-012D-43AE-872F-EC90C5FD7890}">
   <ds:schemaRefs>
     <ds:schemaRef ds:uri="http://schemas.openxmlformats.org/officeDocument/2006/bibliography"/>
   </ds:schemaRefs>

</xml_diff>

<commit_message>
ADD: last thing for all about
</commit_message>
<xml_diff>
--- a/lab_07/Якуба 7.docx
+++ b/lab_07/Якуба 7.docx
@@ -1720,7 +1720,13 @@
     </w:p>
     <w:p>
       <w:r>
-        <w:t>Алгоритм отсечения отрезка, согласно варианту 28 – Простой алгоритм.</w:t>
+        <w:t>Алгоритм отсечения отрезка, согласно варианту 28 – Простой алгоритм</w:t>
+      </w:r>
+      <w:r>
+        <w:t xml:space="preserve"> отсечения</w:t>
+      </w:r>
+      <w:r>
+        <w:t>.</w:t>
       </w:r>
     </w:p>
     <w:p>
@@ -1882,13 +1888,12 @@
     </w:p>
     <w:p>
       <w:r>
+        <w:lastRenderedPageBreak/>
         <w:t>Отсекатели формы прямоугольного параллелепипеда</w:t>
       </w:r>
     </w:p>
     <w:p>
-      <w:proofErr w:type="spellStart"/>
-      <w:r>
-        <w:lastRenderedPageBreak/>
+      <w:r>
         <w:t>О</w:t>
       </w:r>
       <w:r>
@@ -1897,7 +1902,6 @@
       <w:r>
         <w:t>екатели</w:t>
       </w:r>
-      <w:proofErr w:type="spellEnd"/>
       <w:r>
         <w:t xml:space="preserve"> формы </w:t>
       </w:r>
@@ -1906,6 +1910,12 @@
       </w:r>
       <w:r>
         <w:t xml:space="preserve"> усечённой пирамиды.</w:t>
+      </w:r>
+    </w:p>
+    <w:p/>
+    <w:p>
+      <w:r>
+        <w:t>Также следует отметить, что границу отсекателя принято относить к внутренней области отсечения.</w:t>
       </w:r>
     </w:p>
     <w:p>
@@ -3739,7 +3749,7 @@
 </file>
 
 <file path=customXml/itemProps1.xml><?xml version="1.0" encoding="utf-8"?>
-<ds:datastoreItem xmlns:ds="http://schemas.openxmlformats.org/officeDocument/2006/customXml" ds:itemID="{684C0692-012D-43AE-872F-EC90C5FD7890}">
+<ds:datastoreItem xmlns:ds="http://schemas.openxmlformats.org/officeDocument/2006/customXml" ds:itemID="{B090B4B7-F24A-4F62-A69B-3BEEB8AEF03F}">
   <ds:schemaRefs>
     <ds:schemaRef ds:uri="http://schemas.openxmlformats.org/officeDocument/2006/bibliography"/>
   </ds:schemaRefs>

</xml_diff>

<commit_message>
ADD: first part is ready
</commit_message>
<xml_diff>
--- a/lab_07/Якуба 7.docx
+++ b/lab_07/Якуба 7.docx
@@ -3606,13 +3606,990 @@
         </w:rPr>
         <w:t>Для таких отрезков от нас потребуется найти вторую вершину видимой части.</w:t>
       </w:r>
-    </w:p>
-    <w:p>
-      <w:pPr>
+      <w:r>
         <w:rPr>
           <w:i/>
-        </w:rPr>
-      </w:pPr>
+          <w:iCs/>
+        </w:rPr>
+        <w:t xml:space="preserve"> </w:t>
+      </w:r>
+      <w:r>
+        <w:rPr>
+          <w:i/>
+          <w:iCs/>
+        </w:rPr>
+        <w:t>При этом потребуется искать только одну координату точки пересечения, так как вторая координата будет совпадать с параметром границы отсекателя (для верхней и нижней границы это будет значение ординаты, а для левой и правой границы – значение ординаты).</w:t>
+      </w:r>
+    </w:p>
+    <w:p>
+      <w:r>
+        <w:t>Для поиска координаты точки пересечение воспользуемся следующими формулами:</w:t>
+      </w:r>
+    </w:p>
+    <w:p>
+      <w:pPr>
+        <w:rPr>
+          <w:rFonts w:eastAsiaTheme="minorEastAsia"/>
+          <w:i/>
+        </w:rPr>
+      </w:pPr>
+      <m:oMathPara>
+        <m:oMath>
+          <m:r>
+            <w:rPr>
+              <w:rFonts w:ascii="Cambria Math" w:hAnsi="Cambria Math"/>
+            </w:rPr>
+            <m:t>y=m</m:t>
+          </m:r>
+          <m:d>
+            <m:dPr>
+              <m:ctrlPr>
+                <w:rPr>
+                  <w:rFonts w:ascii="Cambria Math" w:hAnsi="Cambria Math"/>
+                  <w:i/>
+                </w:rPr>
+              </m:ctrlPr>
+            </m:dPr>
+            <m:e>
+              <m:r>
+                <w:rPr>
+                  <w:rFonts w:ascii="Cambria Math" w:hAnsi="Cambria Math"/>
+                </w:rPr>
+                <m:t>x-</m:t>
+              </m:r>
+              <m:sSub>
+                <m:sSubPr>
+                  <m:ctrlPr>
+                    <w:rPr>
+                      <w:rFonts w:ascii="Cambria Math" w:hAnsi="Cambria Math"/>
+                      <w:i/>
+                    </w:rPr>
+                  </m:ctrlPr>
+                </m:sSubPr>
+                <m:e>
+                  <m:r>
+                    <w:rPr>
+                      <w:rFonts w:ascii="Cambria Math" w:hAnsi="Cambria Math"/>
+                    </w:rPr>
+                    <m:t>x</m:t>
+                  </m:r>
+                </m:e>
+                <m:sub>
+                  <m:r>
+                    <w:rPr>
+                      <w:rFonts w:ascii="Cambria Math" w:hAnsi="Cambria Math"/>
+                    </w:rPr>
+                    <m:t>1</m:t>
+                  </m:r>
+                </m:sub>
+              </m:sSub>
+            </m:e>
+          </m:d>
+          <m:r>
+            <w:rPr>
+              <w:rFonts w:ascii="Cambria Math" w:hAnsi="Cambria Math"/>
+            </w:rPr>
+            <m:t>+</m:t>
+          </m:r>
+          <m:sSub>
+            <m:sSubPr>
+              <m:ctrlPr>
+                <w:rPr>
+                  <w:rFonts w:ascii="Cambria Math" w:hAnsi="Cambria Math"/>
+                  <w:i/>
+                </w:rPr>
+              </m:ctrlPr>
+            </m:sSubPr>
+            <m:e>
+              <m:r>
+                <w:rPr>
+                  <w:rFonts w:ascii="Cambria Math" w:hAnsi="Cambria Math"/>
+                </w:rPr>
+                <m:t>y</m:t>
+              </m:r>
+            </m:e>
+            <m:sub>
+              <m:r>
+                <w:rPr>
+                  <w:rFonts w:ascii="Cambria Math" w:hAnsi="Cambria Math"/>
+                </w:rPr>
+                <m:t>1</m:t>
+              </m:r>
+            </m:sub>
+          </m:sSub>
+          <m:r>
+            <w:rPr>
+              <w:rFonts w:ascii="Cambria Math" w:eastAsiaTheme="minorEastAsia" w:hAnsi="Cambria Math"/>
+            </w:rPr>
+            <m:t>-(для невертикального отрезка)</m:t>
+          </m:r>
+        </m:oMath>
+      </m:oMathPara>
+    </w:p>
+    <w:p>
+      <w:pPr>
+        <w:rPr>
+          <w:rFonts w:eastAsiaTheme="minorEastAsia"/>
+          <w:i/>
+        </w:rPr>
+      </w:pPr>
+      <w:r>
+        <w:rPr>
+          <w:rFonts w:eastAsiaTheme="minorEastAsia"/>
+          <w:i/>
+        </w:rPr>
+        <w:t>С помощью данного уравнения мы можем определить точку пересечения отрезка с левой или правой границей регулярного отсекателя.</w:t>
+      </w:r>
+    </w:p>
+    <w:p>
+      <w:pPr>
+        <w:rPr>
+          <w:rFonts w:eastAsiaTheme="minorEastAsia"/>
+          <w:i/>
+        </w:rPr>
+      </w:pPr>
+      <w:r>
+        <w:rPr>
+          <w:rFonts w:eastAsiaTheme="minorEastAsia"/>
+          <w:i/>
+        </w:rPr>
+        <w:lastRenderedPageBreak/>
+        <w:t>То есть для левой границы будем иметь:</w:t>
+      </w:r>
+    </w:p>
+    <w:p>
+      <w:pPr>
+        <w:rPr>
+          <w:rFonts w:eastAsiaTheme="minorEastAsia"/>
+          <w:i/>
+        </w:rPr>
+      </w:pPr>
+      <m:oMathPara>
+        <m:oMath>
+          <m:r>
+            <w:rPr>
+              <w:rFonts w:ascii="Cambria Math" w:hAnsi="Cambria Math"/>
+            </w:rPr>
+            <m:t>y=m</m:t>
+          </m:r>
+          <m:d>
+            <m:dPr>
+              <m:ctrlPr>
+                <w:rPr>
+                  <w:rFonts w:ascii="Cambria Math" w:hAnsi="Cambria Math"/>
+                  <w:i/>
+                </w:rPr>
+              </m:ctrlPr>
+            </m:dPr>
+            <m:e>
+              <m:sSub>
+                <m:sSubPr>
+                  <m:ctrlPr>
+                    <w:rPr>
+                      <w:rFonts w:ascii="Cambria Math" w:hAnsi="Cambria Math"/>
+                      <w:i/>
+                    </w:rPr>
+                  </m:ctrlPr>
+                </m:sSubPr>
+                <m:e>
+                  <m:r>
+                    <w:rPr>
+                      <w:rFonts w:ascii="Cambria Math" w:hAnsi="Cambria Math"/>
+                    </w:rPr>
+                    <m:t>x</m:t>
+                  </m:r>
+                </m:e>
+                <m:sub>
+                  <m:r>
+                    <w:rPr>
+                      <w:rFonts w:ascii="Cambria Math" w:hAnsi="Cambria Math"/>
+                    </w:rPr>
+                    <m:t>л</m:t>
+                  </m:r>
+                </m:sub>
+              </m:sSub>
+              <m:r>
+                <w:rPr>
+                  <w:rFonts w:ascii="Cambria Math" w:hAnsi="Cambria Math"/>
+                </w:rPr>
+                <m:t>-</m:t>
+              </m:r>
+              <m:sSub>
+                <m:sSubPr>
+                  <m:ctrlPr>
+                    <w:rPr>
+                      <w:rFonts w:ascii="Cambria Math" w:hAnsi="Cambria Math"/>
+                      <w:i/>
+                    </w:rPr>
+                  </m:ctrlPr>
+                </m:sSubPr>
+                <m:e>
+                  <m:r>
+                    <w:rPr>
+                      <w:rFonts w:ascii="Cambria Math" w:hAnsi="Cambria Math"/>
+                    </w:rPr>
+                    <m:t>x</m:t>
+                  </m:r>
+                </m:e>
+                <m:sub>
+                  <m:r>
+                    <w:rPr>
+                      <w:rFonts w:ascii="Cambria Math" w:hAnsi="Cambria Math"/>
+                    </w:rPr>
+                    <m:t>1</m:t>
+                  </m:r>
+                </m:sub>
+              </m:sSub>
+            </m:e>
+          </m:d>
+          <m:r>
+            <w:rPr>
+              <w:rFonts w:ascii="Cambria Math" w:hAnsi="Cambria Math"/>
+            </w:rPr>
+            <m:t>+</m:t>
+          </m:r>
+          <m:sSub>
+            <m:sSubPr>
+              <m:ctrlPr>
+                <w:rPr>
+                  <w:rFonts w:ascii="Cambria Math" w:hAnsi="Cambria Math"/>
+                  <w:i/>
+                </w:rPr>
+              </m:ctrlPr>
+            </m:sSubPr>
+            <m:e>
+              <m:r>
+                <w:rPr>
+                  <w:rFonts w:ascii="Cambria Math" w:hAnsi="Cambria Math"/>
+                </w:rPr>
+                <m:t>y</m:t>
+              </m:r>
+            </m:e>
+            <m:sub>
+              <m:r>
+                <w:rPr>
+                  <w:rFonts w:ascii="Cambria Math" w:hAnsi="Cambria Math"/>
+                </w:rPr>
+                <m:t>1</m:t>
+              </m:r>
+            </m:sub>
+          </m:sSub>
+        </m:oMath>
+      </m:oMathPara>
+    </w:p>
+    <w:p>
+      <w:pPr>
+        <w:rPr>
+          <w:rFonts w:eastAsiaTheme="minorEastAsia"/>
+          <w:i/>
+        </w:rPr>
+      </w:pPr>
+      <w:r>
+        <w:rPr>
+          <w:rFonts w:eastAsiaTheme="minorEastAsia"/>
+          <w:i/>
+        </w:rPr>
+        <w:t>А для правой:</w:t>
+      </w:r>
+    </w:p>
+    <w:p>
+      <w:pPr>
+        <w:rPr>
+          <w:rFonts w:eastAsiaTheme="minorEastAsia"/>
+          <w:i/>
+        </w:rPr>
+      </w:pPr>
+      <m:oMathPara>
+        <m:oMath>
+          <m:r>
+            <w:rPr>
+              <w:rFonts w:ascii="Cambria Math" w:hAnsi="Cambria Math"/>
+            </w:rPr>
+            <m:t>y=m</m:t>
+          </m:r>
+          <m:d>
+            <m:dPr>
+              <m:ctrlPr>
+                <w:rPr>
+                  <w:rFonts w:ascii="Cambria Math" w:hAnsi="Cambria Math"/>
+                  <w:i/>
+                </w:rPr>
+              </m:ctrlPr>
+            </m:dPr>
+            <m:e>
+              <m:sSub>
+                <m:sSubPr>
+                  <m:ctrlPr>
+                    <w:rPr>
+                      <w:rFonts w:ascii="Cambria Math" w:hAnsi="Cambria Math"/>
+                      <w:i/>
+                    </w:rPr>
+                  </m:ctrlPr>
+                </m:sSubPr>
+                <m:e>
+                  <m:r>
+                    <w:rPr>
+                      <w:rFonts w:ascii="Cambria Math" w:hAnsi="Cambria Math"/>
+                    </w:rPr>
+                    <m:t>x</m:t>
+                  </m:r>
+                </m:e>
+                <m:sub>
+                  <m:r>
+                    <w:rPr>
+                      <w:rFonts w:ascii="Cambria Math" w:hAnsi="Cambria Math"/>
+                    </w:rPr>
+                    <m:t>п</m:t>
+                  </m:r>
+                </m:sub>
+              </m:sSub>
+              <m:r>
+                <w:rPr>
+                  <w:rFonts w:ascii="Cambria Math" w:hAnsi="Cambria Math"/>
+                </w:rPr>
+                <m:t>-</m:t>
+              </m:r>
+              <m:sSub>
+                <m:sSubPr>
+                  <m:ctrlPr>
+                    <w:rPr>
+                      <w:rFonts w:ascii="Cambria Math" w:hAnsi="Cambria Math"/>
+                      <w:i/>
+                    </w:rPr>
+                  </m:ctrlPr>
+                </m:sSubPr>
+                <m:e>
+                  <m:r>
+                    <w:rPr>
+                      <w:rFonts w:ascii="Cambria Math" w:hAnsi="Cambria Math"/>
+                    </w:rPr>
+                    <m:t>x</m:t>
+                  </m:r>
+                </m:e>
+                <m:sub>
+                  <m:r>
+                    <w:rPr>
+                      <w:rFonts w:ascii="Cambria Math" w:hAnsi="Cambria Math"/>
+                    </w:rPr>
+                    <m:t>1</m:t>
+                  </m:r>
+                </m:sub>
+              </m:sSub>
+            </m:e>
+          </m:d>
+          <m:r>
+            <w:rPr>
+              <w:rFonts w:ascii="Cambria Math" w:hAnsi="Cambria Math"/>
+            </w:rPr>
+            <m:t>+</m:t>
+          </m:r>
+          <m:sSub>
+            <m:sSubPr>
+              <m:ctrlPr>
+                <w:rPr>
+                  <w:rFonts w:ascii="Cambria Math" w:hAnsi="Cambria Math"/>
+                  <w:i/>
+                </w:rPr>
+              </m:ctrlPr>
+            </m:sSubPr>
+            <m:e>
+              <m:r>
+                <w:rPr>
+                  <w:rFonts w:ascii="Cambria Math" w:hAnsi="Cambria Math"/>
+                </w:rPr>
+                <m:t>y</m:t>
+              </m:r>
+            </m:e>
+            <m:sub>
+              <m:r>
+                <w:rPr>
+                  <w:rFonts w:ascii="Cambria Math" w:hAnsi="Cambria Math"/>
+                </w:rPr>
+                <m:t>1</m:t>
+              </m:r>
+            </m:sub>
+          </m:sSub>
+        </m:oMath>
+      </m:oMathPara>
+    </w:p>
+    <w:p>
+      <w:pPr>
+        <w:rPr>
+          <w:rFonts w:eastAsiaTheme="minorEastAsia"/>
+          <w:i/>
+        </w:rPr>
+      </w:pPr>
+      <w:r>
+        <w:rPr>
+          <w:rFonts w:eastAsiaTheme="minorEastAsia"/>
+          <w:i/>
+        </w:rPr>
+        <w:t xml:space="preserve">В этих формулах </w:t>
+      </w:r>
+      <w:r>
+        <w:rPr>
+          <w:rFonts w:eastAsiaTheme="minorEastAsia"/>
+          <w:i/>
+          <w:lang w:val="en-US"/>
+        </w:rPr>
+        <w:t>m</w:t>
+      </w:r>
+      <w:r>
+        <w:rPr>
+          <w:rFonts w:eastAsiaTheme="minorEastAsia"/>
+          <w:i/>
+        </w:rPr>
+        <w:t xml:space="preserve"> </w:t>
+      </w:r>
+      <w:r>
+        <w:rPr>
+          <w:rFonts w:eastAsiaTheme="minorEastAsia"/>
+          <w:i/>
+        </w:rPr>
+        <w:t>–</w:t>
+      </w:r>
+      <w:r>
+        <w:rPr>
+          <w:rFonts w:eastAsiaTheme="minorEastAsia"/>
+          <w:i/>
+        </w:rPr>
+        <w:t xml:space="preserve"> </w:t>
+      </w:r>
+      <w:r>
+        <w:rPr>
+          <w:rFonts w:eastAsiaTheme="minorEastAsia"/>
+          <w:i/>
+        </w:rPr>
+        <w:t>это тангенс угла наклона отрезка</w:t>
+      </w:r>
+      <w:r>
+        <w:rPr>
+          <w:rFonts w:eastAsiaTheme="minorEastAsia"/>
+          <w:i/>
+        </w:rPr>
+        <w:t>.</w:t>
+      </w:r>
+    </w:p>
+    <w:p>
+      <w:pPr>
+        <w:rPr>
+          <w:rFonts w:eastAsiaTheme="minorEastAsia"/>
+          <w:i/>
+        </w:rPr>
+      </w:pPr>
+      <m:oMathPara>
+        <m:oMath>
+          <m:r>
+            <w:rPr>
+              <w:rFonts w:ascii="Cambria Math" w:hAnsi="Cambria Math"/>
+              <w:lang w:val="en-US"/>
+            </w:rPr>
+            <m:t>x</m:t>
+          </m:r>
+          <m:r>
+            <w:rPr>
+              <w:rFonts w:ascii="Cambria Math" w:hAnsi="Cambria Math"/>
+            </w:rPr>
+            <m:t>=</m:t>
+          </m:r>
+          <m:f>
+            <m:fPr>
+              <m:ctrlPr>
+                <w:rPr>
+                  <w:rFonts w:ascii="Cambria Math" w:hAnsi="Cambria Math"/>
+                  <w:i/>
+                </w:rPr>
+              </m:ctrlPr>
+            </m:fPr>
+            <m:num>
+              <m:d>
+                <m:dPr>
+                  <m:ctrlPr>
+                    <w:rPr>
+                      <w:rFonts w:ascii="Cambria Math" w:hAnsi="Cambria Math"/>
+                      <w:i/>
+                    </w:rPr>
+                  </m:ctrlPr>
+                </m:dPr>
+                <m:e>
+                  <m:r>
+                    <w:rPr>
+                      <w:rFonts w:ascii="Cambria Math" w:hAnsi="Cambria Math"/>
+                    </w:rPr>
+                    <m:t>y</m:t>
+                  </m:r>
+                  <m:r>
+                    <w:rPr>
+                      <w:rFonts w:ascii="Cambria Math" w:hAnsi="Cambria Math"/>
+                    </w:rPr>
+                    <m:t>-</m:t>
+                  </m:r>
+                  <m:sSub>
+                    <m:sSubPr>
+                      <m:ctrlPr>
+                        <w:rPr>
+                          <w:rFonts w:ascii="Cambria Math" w:hAnsi="Cambria Math"/>
+                          <w:i/>
+                        </w:rPr>
+                      </m:ctrlPr>
+                    </m:sSubPr>
+                    <m:e>
+                      <m:r>
+                        <w:rPr>
+                          <w:rFonts w:ascii="Cambria Math" w:hAnsi="Cambria Math"/>
+                        </w:rPr>
+                        <m:t>y</m:t>
+                      </m:r>
+                    </m:e>
+                    <m:sub>
+                      <m:r>
+                        <w:rPr>
+                          <w:rFonts w:ascii="Cambria Math" w:hAnsi="Cambria Math"/>
+                        </w:rPr>
+                        <m:t>1</m:t>
+                      </m:r>
+                    </m:sub>
+                  </m:sSub>
+                </m:e>
+              </m:d>
+            </m:num>
+            <m:den>
+              <m:r>
+                <w:rPr>
+                  <w:rFonts w:ascii="Cambria Math" w:hAnsi="Cambria Math"/>
+                </w:rPr>
+                <m:t>m</m:t>
+              </m:r>
+            </m:den>
+          </m:f>
+          <m:r>
+            <w:rPr>
+              <w:rFonts w:ascii="Cambria Math" w:hAnsi="Cambria Math"/>
+            </w:rPr>
+            <m:t>+</m:t>
+          </m:r>
+          <m:sSub>
+            <m:sSubPr>
+              <m:ctrlPr>
+                <w:rPr>
+                  <w:rFonts w:ascii="Cambria Math" w:hAnsi="Cambria Math"/>
+                  <w:i/>
+                </w:rPr>
+              </m:ctrlPr>
+            </m:sSubPr>
+            <m:e>
+              <m:r>
+                <w:rPr>
+                  <w:rFonts w:ascii="Cambria Math" w:hAnsi="Cambria Math"/>
+                </w:rPr>
+                <m:t>x</m:t>
+              </m:r>
+            </m:e>
+            <m:sub>
+              <m:r>
+                <w:rPr>
+                  <w:rFonts w:ascii="Cambria Math" w:hAnsi="Cambria Math"/>
+                </w:rPr>
+                <m:t>1</m:t>
+              </m:r>
+            </m:sub>
+          </m:sSub>
+          <m:r>
+            <w:rPr>
+              <w:rFonts w:ascii="Cambria Math" w:hAnsi="Cambria Math"/>
+            </w:rPr>
+            <m:t>-для негоризонтального отрезка</m:t>
+          </m:r>
+        </m:oMath>
+      </m:oMathPara>
+    </w:p>
+    <w:p>
+      <w:pPr>
+        <w:rPr>
+          <w:rFonts w:eastAsiaTheme="minorEastAsia"/>
+          <w:i/>
+        </w:rPr>
+      </w:pPr>
+      <w:r>
+        <w:rPr>
+          <w:rFonts w:eastAsiaTheme="minorEastAsia"/>
+          <w:i/>
+        </w:rPr>
+        <w:t>То есть для нижней границы будем иметь:</w:t>
+      </w:r>
+    </w:p>
+    <w:p>
+      <w:pPr>
+        <w:rPr>
+          <w:rFonts w:eastAsiaTheme="minorEastAsia"/>
+          <w:i/>
+        </w:rPr>
+      </w:pPr>
+      <m:oMathPara>
+        <m:oMath>
+          <m:r>
+            <w:rPr>
+              <w:rFonts w:ascii="Cambria Math" w:hAnsi="Cambria Math"/>
+              <w:lang w:val="en-US"/>
+            </w:rPr>
+            <m:t>x</m:t>
+          </m:r>
+          <m:r>
+            <w:rPr>
+              <w:rFonts w:ascii="Cambria Math" w:hAnsi="Cambria Math"/>
+            </w:rPr>
+            <m:t>=</m:t>
+          </m:r>
+          <m:f>
+            <m:fPr>
+              <m:ctrlPr>
+                <w:rPr>
+                  <w:rFonts w:ascii="Cambria Math" w:hAnsi="Cambria Math"/>
+                  <w:i/>
+                </w:rPr>
+              </m:ctrlPr>
+            </m:fPr>
+            <m:num>
+              <m:d>
+                <m:dPr>
+                  <m:ctrlPr>
+                    <w:rPr>
+                      <w:rFonts w:ascii="Cambria Math" w:hAnsi="Cambria Math"/>
+                      <w:i/>
+                    </w:rPr>
+                  </m:ctrlPr>
+                </m:dPr>
+                <m:e>
+                  <m:sSub>
+                    <m:sSubPr>
+                      <m:ctrlPr>
+                        <w:rPr>
+                          <w:rFonts w:ascii="Cambria Math" w:hAnsi="Cambria Math"/>
+                          <w:i/>
+                        </w:rPr>
+                      </m:ctrlPr>
+                    </m:sSubPr>
+                    <m:e>
+                      <m:r>
+                        <w:rPr>
+                          <w:rFonts w:ascii="Cambria Math" w:hAnsi="Cambria Math"/>
+                        </w:rPr>
+                        <m:t>y</m:t>
+                      </m:r>
+                    </m:e>
+                    <m:sub>
+                      <m:r>
+                        <w:rPr>
+                          <w:rFonts w:ascii="Cambria Math" w:hAnsi="Cambria Math"/>
+                        </w:rPr>
+                        <m:t>н</m:t>
+                      </m:r>
+                    </m:sub>
+                  </m:sSub>
+                  <m:r>
+                    <w:rPr>
+                      <w:rFonts w:ascii="Cambria Math" w:hAnsi="Cambria Math"/>
+                    </w:rPr>
+                    <m:t>-</m:t>
+                  </m:r>
+                  <m:sSub>
+                    <m:sSubPr>
+                      <m:ctrlPr>
+                        <w:rPr>
+                          <w:rFonts w:ascii="Cambria Math" w:hAnsi="Cambria Math"/>
+                          <w:i/>
+                        </w:rPr>
+                      </m:ctrlPr>
+                    </m:sSubPr>
+                    <m:e>
+                      <m:r>
+                        <w:rPr>
+                          <w:rFonts w:ascii="Cambria Math" w:hAnsi="Cambria Math"/>
+                        </w:rPr>
+                        <m:t>y</m:t>
+                      </m:r>
+                    </m:e>
+                    <m:sub>
+                      <m:r>
+                        <w:rPr>
+                          <w:rFonts w:ascii="Cambria Math" w:hAnsi="Cambria Math"/>
+                        </w:rPr>
+                        <m:t>1</m:t>
+                      </m:r>
+                    </m:sub>
+                  </m:sSub>
+                </m:e>
+              </m:d>
+            </m:num>
+            <m:den>
+              <m:r>
+                <w:rPr>
+                  <w:rFonts w:ascii="Cambria Math" w:hAnsi="Cambria Math"/>
+                </w:rPr>
+                <m:t>m</m:t>
+              </m:r>
+            </m:den>
+          </m:f>
+          <m:r>
+            <w:rPr>
+              <w:rFonts w:ascii="Cambria Math" w:hAnsi="Cambria Math"/>
+            </w:rPr>
+            <m:t>+</m:t>
+          </m:r>
+          <m:sSub>
+            <m:sSubPr>
+              <m:ctrlPr>
+                <w:rPr>
+                  <w:rFonts w:ascii="Cambria Math" w:hAnsi="Cambria Math"/>
+                  <w:i/>
+                </w:rPr>
+              </m:ctrlPr>
+            </m:sSubPr>
+            <m:e>
+              <m:r>
+                <w:rPr>
+                  <w:rFonts w:ascii="Cambria Math" w:hAnsi="Cambria Math"/>
+                </w:rPr>
+                <m:t>x</m:t>
+              </m:r>
+            </m:e>
+            <m:sub>
+              <m:r>
+                <w:rPr>
+                  <w:rFonts w:ascii="Cambria Math" w:hAnsi="Cambria Math"/>
+                </w:rPr>
+                <m:t>1</m:t>
+              </m:r>
+            </m:sub>
+          </m:sSub>
+        </m:oMath>
+      </m:oMathPara>
+    </w:p>
+    <w:p>
+      <w:pPr>
+        <w:rPr>
+          <w:rFonts w:eastAsiaTheme="minorEastAsia"/>
+          <w:i/>
+        </w:rPr>
+      </w:pPr>
+      <w:r>
+        <w:rPr>
+          <w:rFonts w:eastAsiaTheme="minorEastAsia"/>
+          <w:i/>
+        </w:rPr>
+        <w:t>А для верхней границы:</w:t>
+      </w:r>
+    </w:p>
+    <w:p>
+      <w:pPr>
+        <w:rPr>
+          <w:rFonts w:eastAsiaTheme="minorEastAsia"/>
+          <w:i/>
+        </w:rPr>
+      </w:pPr>
+      <m:oMathPara>
+        <m:oMath>
+          <m:r>
+            <w:rPr>
+              <w:rFonts w:ascii="Cambria Math" w:hAnsi="Cambria Math"/>
+              <w:lang w:val="en-US"/>
+            </w:rPr>
+            <m:t>x</m:t>
+          </m:r>
+          <m:r>
+            <w:rPr>
+              <w:rFonts w:ascii="Cambria Math" w:hAnsi="Cambria Math"/>
+            </w:rPr>
+            <m:t>=</m:t>
+          </m:r>
+          <m:f>
+            <m:fPr>
+              <m:ctrlPr>
+                <w:rPr>
+                  <w:rFonts w:ascii="Cambria Math" w:hAnsi="Cambria Math"/>
+                  <w:i/>
+                </w:rPr>
+              </m:ctrlPr>
+            </m:fPr>
+            <m:num>
+              <m:d>
+                <m:dPr>
+                  <m:ctrlPr>
+                    <w:rPr>
+                      <w:rFonts w:ascii="Cambria Math" w:hAnsi="Cambria Math"/>
+                      <w:i/>
+                    </w:rPr>
+                  </m:ctrlPr>
+                </m:dPr>
+                <m:e>
+                  <m:sSub>
+                    <m:sSubPr>
+                      <m:ctrlPr>
+                        <w:rPr>
+                          <w:rFonts w:ascii="Cambria Math" w:hAnsi="Cambria Math"/>
+                          <w:i/>
+                        </w:rPr>
+                      </m:ctrlPr>
+                    </m:sSubPr>
+                    <m:e>
+                      <m:r>
+                        <w:rPr>
+                          <w:rFonts w:ascii="Cambria Math" w:hAnsi="Cambria Math"/>
+                        </w:rPr>
+                        <m:t>y</m:t>
+                      </m:r>
+                    </m:e>
+                    <m:sub>
+                      <m:r>
+                        <w:rPr>
+                          <w:rFonts w:ascii="Cambria Math" w:hAnsi="Cambria Math"/>
+                        </w:rPr>
+                        <m:t>в</m:t>
+                      </m:r>
+                    </m:sub>
+                  </m:sSub>
+                  <m:r>
+                    <w:rPr>
+                      <w:rFonts w:ascii="Cambria Math" w:hAnsi="Cambria Math"/>
+                    </w:rPr>
+                    <m:t>-</m:t>
+                  </m:r>
+                  <m:sSub>
+                    <m:sSubPr>
+                      <m:ctrlPr>
+                        <w:rPr>
+                          <w:rFonts w:ascii="Cambria Math" w:hAnsi="Cambria Math"/>
+                          <w:i/>
+                        </w:rPr>
+                      </m:ctrlPr>
+                    </m:sSubPr>
+                    <m:e>
+                      <m:r>
+                        <w:rPr>
+                          <w:rFonts w:ascii="Cambria Math" w:hAnsi="Cambria Math"/>
+                        </w:rPr>
+                        <m:t>y</m:t>
+                      </m:r>
+                    </m:e>
+                    <m:sub>
+                      <m:r>
+                        <w:rPr>
+                          <w:rFonts w:ascii="Cambria Math" w:hAnsi="Cambria Math"/>
+                        </w:rPr>
+                        <m:t>1</m:t>
+                      </m:r>
+                    </m:sub>
+                  </m:sSub>
+                </m:e>
+              </m:d>
+            </m:num>
+            <m:den>
+              <m:r>
+                <w:rPr>
+                  <w:rFonts w:ascii="Cambria Math" w:hAnsi="Cambria Math"/>
+                </w:rPr>
+                <m:t>m</m:t>
+              </m:r>
+            </m:den>
+          </m:f>
+          <m:r>
+            <w:rPr>
+              <w:rFonts w:ascii="Cambria Math" w:hAnsi="Cambria Math"/>
+            </w:rPr>
+            <m:t>+</m:t>
+          </m:r>
+          <m:sSub>
+            <m:sSubPr>
+              <m:ctrlPr>
+                <w:rPr>
+                  <w:rFonts w:ascii="Cambria Math" w:hAnsi="Cambria Math"/>
+                  <w:i/>
+                </w:rPr>
+              </m:ctrlPr>
+            </m:sSubPr>
+            <m:e>
+              <m:r>
+                <w:rPr>
+                  <w:rFonts w:ascii="Cambria Math" w:hAnsi="Cambria Math"/>
+                </w:rPr>
+                <m:t>x</m:t>
+              </m:r>
+            </m:e>
+            <m:sub>
+              <m:r>
+                <w:rPr>
+                  <w:rFonts w:ascii="Cambria Math" w:hAnsi="Cambria Math"/>
+                </w:rPr>
+                <m:t>1</m:t>
+              </m:r>
+            </m:sub>
+          </m:sSub>
+        </m:oMath>
+      </m:oMathPara>
+    </w:p>
+    <w:p>
+      <w:pPr>
+        <w:rPr>
+          <w:rFonts w:eastAsiaTheme="minorEastAsia"/>
+          <w:i/>
+        </w:rPr>
+      </w:pPr>
+      <w:r>
+        <w:rPr>
+          <w:rFonts w:eastAsiaTheme="minorEastAsia"/>
+          <w:i/>
+        </w:rPr>
+        <w:t xml:space="preserve">В этих формулах </w:t>
+      </w:r>
+      <w:r>
+        <w:rPr>
+          <w:rFonts w:eastAsiaTheme="minorEastAsia"/>
+          <w:i/>
+          <w:lang w:val="en-US"/>
+        </w:rPr>
+        <w:t>m</w:t>
+      </w:r>
+      <w:r>
+        <w:rPr>
+          <w:rFonts w:eastAsiaTheme="minorEastAsia"/>
+          <w:i/>
+        </w:rPr>
+        <w:t xml:space="preserve"> </w:t>
+      </w:r>
+      <w:r>
+        <w:rPr>
+          <w:rFonts w:eastAsiaTheme="minorEastAsia"/>
+          <w:i/>
+        </w:rPr>
+        <w:t>–</w:t>
+      </w:r>
+      <w:r>
+        <w:rPr>
+          <w:rFonts w:eastAsiaTheme="minorEastAsia"/>
+          <w:i/>
+        </w:rPr>
+        <w:t xml:space="preserve"> </w:t>
+      </w:r>
+      <w:r>
+        <w:rPr>
+          <w:rFonts w:eastAsiaTheme="minorEastAsia"/>
+          <w:i/>
+        </w:rPr>
+        <w:t>это тангенс угла наклона отрезка.</w:t>
+      </w:r>
+    </w:p>
+    <w:p>
+      <w:pPr>
+        <w:rPr>
+          <w:iCs/>
+        </w:rPr>
+      </w:pPr>
+      <w:r>
+        <w:rPr>
+          <w:iCs/>
+        </w:rPr>
+        <w:t>Таким образом, перейдём к изложению Простого алгоритма отсечения отрезка.</w:t>
+      </w:r>
     </w:p>
     <w:p>
       <w:pPr>
@@ -3620,7 +4597,6 @@
       </w:pPr>
       <w:bookmarkStart w:id="4" w:name="_Toc40529095"/>
       <w:r>
-        <w:lastRenderedPageBreak/>
         <w:t>Простой а</w:t>
       </w:r>
       <w:r>
@@ -5446,7 +6422,7 @@
 </file>
 
 <file path=customXml/itemProps1.xml><?xml version="1.0" encoding="utf-8"?>
-<ds:datastoreItem xmlns:ds="http://schemas.openxmlformats.org/officeDocument/2006/customXml" ds:itemID="{AF6BD0CB-1207-40B9-B335-70A8B116175B}">
+<ds:datastoreItem xmlns:ds="http://schemas.openxmlformats.org/officeDocument/2006/customXml" ds:itemID="{881E392D-BAE5-4133-A346-B1DAB19A7EE4}">
   <ds:schemaRefs>
     <ds:schemaRef ds:uri="http://schemas.openxmlformats.org/officeDocument/2006/bibliography"/>
   </ds:schemaRefs>

</xml_diff>

<commit_message>
ADD: 17 first points
</commit_message>
<xml_diff>
--- a/lab_07/Якуба 7.docx
+++ b/lab_07/Якуба 7.docx
@@ -1901,6 +1901,7 @@
       </w:r>
     </w:p>
     <w:p>
+      <w:proofErr w:type="spellStart"/>
       <w:r>
         <w:t>О</w:t>
       </w:r>
@@ -1910,6 +1911,7 @@
       <w:r>
         <w:t>екатели</w:t>
       </w:r>
+      <w:proofErr w:type="spellEnd"/>
       <w:r>
         <w:t xml:space="preserve"> формы </w:t>
       </w:r>
@@ -1923,7 +1925,15 @@
     <w:p/>
     <w:p>
       <w:r>
-        <w:t>Также следует отметить, что границу отсекателя принято относить к внутренней области отсечения.</w:t>
+        <w:t xml:space="preserve">Также следует отметить, что границу </w:t>
+      </w:r>
+      <w:proofErr w:type="spellStart"/>
+      <w:r>
+        <w:t>отсекателя</w:t>
+      </w:r>
+      <w:proofErr w:type="spellEnd"/>
+      <w:r>
+        <w:t xml:space="preserve"> принято относить к внутренней области отсечения.</w:t>
       </w:r>
     </w:p>
     <w:p>
@@ -1937,12 +1947,25 @@
         <w:t xml:space="preserve"> отрезков</w:t>
       </w:r>
       <w:r>
-        <w:t xml:space="preserve"> регулярным отсекателем</w:t>
-      </w:r>
-    </w:p>
-    <w:p>
-      <w:r>
-        <w:t xml:space="preserve">Перед тем, как обратиться к простому алгоритму отсечения отрезка регулярным отсекателем, нам потребуется </w:t>
+        <w:t xml:space="preserve"> регулярным </w:t>
+      </w:r>
+      <w:proofErr w:type="spellStart"/>
+      <w:r>
+        <w:t>отсекателем</w:t>
+      </w:r>
+      <w:proofErr w:type="spellEnd"/>
+    </w:p>
+    <w:p>
+      <w:r>
+        <w:t xml:space="preserve">Перед тем, как обратиться к простому алгоритму отсечения отрезка регулярным </w:t>
+      </w:r>
+      <w:proofErr w:type="spellStart"/>
+      <w:r>
+        <w:t>отсекателем</w:t>
+      </w:r>
+      <w:proofErr w:type="spellEnd"/>
+      <w:r>
+        <w:t xml:space="preserve">, нам потребуется </w:t>
       </w:r>
       <w:r>
         <w:t>решить задачу определения отношения заданного отрезка к области отсечения.</w:t>
@@ -2238,7 +2261,23 @@
           <w:rFonts w:eastAsiaTheme="minorEastAsia"/>
           <w:iCs/>
         </w:rPr>
-        <w:t xml:space="preserve">Каждый разряд в таком коде определяет положение точки относительно каждой из границ отсекателя. Обозначим такой код буквой </w:t>
+        <w:t xml:space="preserve">Каждый разряд в таком коде определяет положение точки относительно каждой из границ </w:t>
+      </w:r>
+      <w:proofErr w:type="spellStart"/>
+      <w:r>
+        <w:rPr>
+          <w:rFonts w:eastAsiaTheme="minorEastAsia"/>
+          <w:iCs/>
+        </w:rPr>
+        <w:t>отсекателя</w:t>
+      </w:r>
+      <w:proofErr w:type="spellEnd"/>
+      <w:r>
+        <w:rPr>
+          <w:rFonts w:eastAsiaTheme="minorEastAsia"/>
+          <w:iCs/>
+        </w:rPr>
+        <w:t xml:space="preserve">. Обозначим такой код буквой </w:t>
       </w:r>
       <m:oMath>
         <m:r>
@@ -2612,14 +2651,7 @@
               <w:rFonts w:ascii="Cambria Math" w:eastAsiaTheme="minorEastAsia" w:hAnsi="Cambria Math"/>
               <w:lang w:val="en-US"/>
             </w:rPr>
-            <m:t>y</m:t>
-          </m:r>
-          <m:r>
-            <w:rPr>
-              <w:rFonts w:ascii="Cambria Math" w:eastAsiaTheme="minorEastAsia" w:hAnsi="Cambria Math"/>
-              <w:lang w:val="en-US"/>
-            </w:rPr>
-            <m:t>&gt;</m:t>
+            <m:t>y&gt;</m:t>
           </m:r>
           <m:sSub>
             <m:sSubPr>
@@ -2812,13 +2844,7 @@
         <w:rPr>
           <w:rFonts w:eastAsiaTheme="minorEastAsia"/>
         </w:rPr>
-        <w:t>Получается, что и отрезок будет полностью видим в том случае, если поразрядные суммы кодов концов этого отрезка равны нулю</w:t>
-      </w:r>
-      <w:r>
-        <w:rPr>
-          <w:rFonts w:eastAsiaTheme="minorEastAsia"/>
-        </w:rPr>
-        <w:t xml:space="preserve">: </w:t>
+        <w:t xml:space="preserve">Получается, что и отрезок будет полностью видим в том случае, если поразрядные суммы кодов концов этого отрезка равны нулю: </w:t>
       </w:r>
       <m:oMath>
         <m:sSub>
@@ -2952,7 +2978,21 @@
         <w:rPr>
           <w:rFonts w:eastAsiaTheme="minorEastAsia"/>
         </w:rPr>
-        <w:t xml:space="preserve"> задачу и найти способ определить полную невидимость отрезка относительно заданного регулярного отсекателя.</w:t>
+        <w:t xml:space="preserve"> задачу и найти способ определить полную невидимость отрезка относительно заданного регулярного </w:t>
+      </w:r>
+      <w:proofErr w:type="spellStart"/>
+      <w:r>
+        <w:rPr>
+          <w:rFonts w:eastAsiaTheme="minorEastAsia"/>
+        </w:rPr>
+        <w:t>отсекателя</w:t>
+      </w:r>
+      <w:proofErr w:type="spellEnd"/>
+      <w:r>
+        <w:rPr>
+          <w:rFonts w:eastAsiaTheme="minorEastAsia"/>
+        </w:rPr>
+        <w:t>.</w:t>
       </w:r>
     </w:p>
     <w:p>
@@ -3138,7 +3178,23 @@
     </w:p>
     <w:p>
       <w:r>
-        <w:t>Для определения полной невидимости отрезков, которые располагаются относительно отсекателя вполне определённым способом (Рисунок 2: полностью ниже нижней границы отсекателя, полностью левее левой границы, полностью правее правой границы, полностью выше верхней границы)</w:t>
+        <w:t xml:space="preserve">Для определения полной невидимости отрезков, которые располагаются относительно </w:t>
+      </w:r>
+      <w:proofErr w:type="spellStart"/>
+      <w:r>
+        <w:t>отсекателя</w:t>
+      </w:r>
+      <w:proofErr w:type="spellEnd"/>
+      <w:r>
+        <w:t xml:space="preserve"> вполне определённым способом (Рисунок 2: полностью ниже нижней границы </w:t>
+      </w:r>
+      <w:proofErr w:type="spellStart"/>
+      <w:r>
+        <w:t>отсекателя</w:t>
+      </w:r>
+      <w:proofErr w:type="spellEnd"/>
+      <w:r>
+        <w:t>, полностью левее левой границы, полностью правее правой границы, полностью выше верхней границы)</w:t>
       </w:r>
       <w:r>
         <w:t>, достаточно провести следующий простой тест:</w:t>
@@ -3618,7 +3674,23 @@
           <w:i/>
           <w:iCs/>
         </w:rPr>
-        <w:t>При этом потребуется искать только одну координату точки пересечения, так как вторая координата будет совпадать с параметром границы отсекателя (для верхней и нижней границы это будет значение ординаты, а для левой и правой границы – значение ординаты).</w:t>
+        <w:t xml:space="preserve">При этом потребуется искать только одну координату точки пересечения, так как вторая координата будет совпадать с параметром границы </w:t>
+      </w:r>
+      <w:proofErr w:type="spellStart"/>
+      <w:r>
+        <w:rPr>
+          <w:i/>
+          <w:iCs/>
+        </w:rPr>
+        <w:t>отсекателя</w:t>
+      </w:r>
+      <w:proofErr w:type="spellEnd"/>
+      <w:r>
+        <w:rPr>
+          <w:i/>
+          <w:iCs/>
+        </w:rPr>
+        <w:t xml:space="preserve"> (для верхней и нижней границы это будет значение ординаты, а для левой и правой границы – значение ординаты).</w:t>
       </w:r>
     </w:p>
     <w:p>
@@ -3738,7 +3810,23 @@
           <w:rFonts w:eastAsiaTheme="minorEastAsia"/>
           <w:i/>
         </w:rPr>
-        <w:t>С помощью данного уравнения мы можем определить точку пересечения отрезка с левой или правой границей регулярного отсекателя.</w:t>
+        <w:t xml:space="preserve">С помощью данного уравнения мы можем определить точку пересечения отрезка с левой или правой границей регулярного </w:t>
+      </w:r>
+      <w:proofErr w:type="spellStart"/>
+      <w:r>
+        <w:rPr>
+          <w:rFonts w:eastAsiaTheme="minorEastAsia"/>
+          <w:i/>
+        </w:rPr>
+        <w:t>отсекателя</w:t>
+      </w:r>
+      <w:proofErr w:type="spellEnd"/>
+      <w:r>
+        <w:rPr>
+          <w:rFonts w:eastAsiaTheme="minorEastAsia"/>
+          <w:i/>
+        </w:rPr>
+        <w:t>.</w:t>
       </w:r>
     </w:p>
     <w:p>
@@ -4116,13 +4204,7 @@
                     <w:rPr>
                       <w:rFonts w:ascii="Cambria Math" w:hAnsi="Cambria Math"/>
                     </w:rPr>
-                    <m:t>y</m:t>
-                  </m:r>
-                  <m:r>
-                    <w:rPr>
-                      <w:rFonts w:ascii="Cambria Math" w:hAnsi="Cambria Math"/>
-                    </w:rPr>
-                    <m:t>-</m:t>
+                    <m:t>y-</m:t>
                   </m:r>
                   <m:sSub>
                     <m:sSubPr>
@@ -4582,6 +4664,7 @@
       <w:pPr>
         <w:rPr>
           <w:iCs/>
+          <w:lang w:val="en-US"/>
         </w:rPr>
       </w:pPr>
       <w:r>
@@ -4600,9 +4683,1857 @@
         <w:t>Простой а</w:t>
       </w:r>
       <w:r>
-        <w:t xml:space="preserve">лгоритм </w:t>
+        <w:t>лгоритм</w:t>
+      </w:r>
+      <w:r>
+        <w:t xml:space="preserve"> </w:t>
+      </w:r>
+      <w:r>
+        <w:t>отсечения отрезка</w:t>
+      </w:r>
+      <w:r>
+        <w:t xml:space="preserve"> регулярным </w:t>
+      </w:r>
+      <w:proofErr w:type="spellStart"/>
+      <w:r>
+        <w:t>отсекателем</w:t>
+      </w:r>
+      <w:proofErr w:type="spellEnd"/>
+      <w:r>
+        <w:t xml:space="preserve"> </w:t>
       </w:r>
       <w:bookmarkEnd w:id="4"/>
+    </w:p>
+    <w:p>
+      <w:pPr>
+        <w:rPr>
+          <w:rFonts w:eastAsiaTheme="minorEastAsia"/>
+        </w:rPr>
+      </w:pPr>
+      <w:r>
+        <w:t xml:space="preserve">1. </w:t>
+      </w:r>
+      <w:r>
+        <w:t xml:space="preserve">Ввод координат </w:t>
+      </w:r>
+      <w:proofErr w:type="spellStart"/>
+      <w:r>
+        <w:t>отсекателя</w:t>
+      </w:r>
+      <w:proofErr w:type="spellEnd"/>
+      <w:r>
+        <w:t xml:space="preserve"> </w:t>
+      </w:r>
+      <m:oMath>
+        <m:sSub>
+          <m:sSubPr>
+            <m:ctrlPr>
+              <w:rPr>
+                <w:rFonts w:ascii="Cambria Math" w:hAnsi="Cambria Math"/>
+                <w:i/>
+              </w:rPr>
+            </m:ctrlPr>
+          </m:sSubPr>
+          <m:e>
+            <m:r>
+              <w:rPr>
+                <w:rFonts w:ascii="Cambria Math" w:hAnsi="Cambria Math"/>
+              </w:rPr>
+              <m:t>x</m:t>
+            </m:r>
+          </m:e>
+          <m:sub>
+            <m:r>
+              <w:rPr>
+                <w:rFonts w:ascii="Cambria Math" w:hAnsi="Cambria Math"/>
+              </w:rPr>
+              <m:t>л</m:t>
+            </m:r>
+          </m:sub>
+        </m:sSub>
+        <m:r>
+          <w:rPr>
+            <w:rFonts w:ascii="Cambria Math" w:hAnsi="Cambria Math"/>
+          </w:rPr>
+          <m:t xml:space="preserve">, </m:t>
+        </m:r>
+        <m:sSub>
+          <m:sSubPr>
+            <m:ctrlPr>
+              <w:rPr>
+                <w:rFonts w:ascii="Cambria Math" w:hAnsi="Cambria Math"/>
+                <w:i/>
+                <w:lang w:val="en-US"/>
+              </w:rPr>
+            </m:ctrlPr>
+          </m:sSubPr>
+          <m:e>
+            <m:r>
+              <w:rPr>
+                <w:rFonts w:ascii="Cambria Math" w:hAnsi="Cambria Math"/>
+                <w:lang w:val="en-US"/>
+              </w:rPr>
+              <m:t>x</m:t>
+            </m:r>
+          </m:e>
+          <m:sub>
+            <m:r>
+              <w:rPr>
+                <w:rFonts w:ascii="Cambria Math" w:hAnsi="Cambria Math"/>
+              </w:rPr>
+              <m:t>п</m:t>
+            </m:r>
+          </m:sub>
+        </m:sSub>
+        <m:r>
+          <w:rPr>
+            <w:rFonts w:ascii="Cambria Math" w:hAnsi="Cambria Math"/>
+          </w:rPr>
+          <m:t xml:space="preserve">, </m:t>
+        </m:r>
+        <m:sSub>
+          <m:sSubPr>
+            <m:ctrlPr>
+              <w:rPr>
+                <w:rFonts w:ascii="Cambria Math" w:hAnsi="Cambria Math"/>
+                <w:i/>
+                <w:lang w:val="en-US"/>
+              </w:rPr>
+            </m:ctrlPr>
+          </m:sSubPr>
+          <m:e>
+            <m:r>
+              <w:rPr>
+                <w:rFonts w:ascii="Cambria Math" w:hAnsi="Cambria Math"/>
+                <w:lang w:val="en-US"/>
+              </w:rPr>
+              <m:t>y</m:t>
+            </m:r>
+          </m:e>
+          <m:sub>
+            <m:r>
+              <w:rPr>
+                <w:rFonts w:ascii="Cambria Math" w:hAnsi="Cambria Math"/>
+              </w:rPr>
+              <m:t>л</m:t>
+            </m:r>
+          </m:sub>
+        </m:sSub>
+        <m:r>
+          <w:rPr>
+            <w:rFonts w:ascii="Cambria Math" w:hAnsi="Cambria Math"/>
+          </w:rPr>
+          <m:t xml:space="preserve">, </m:t>
+        </m:r>
+        <m:sSub>
+          <m:sSubPr>
+            <m:ctrlPr>
+              <w:rPr>
+                <w:rFonts w:ascii="Cambria Math" w:hAnsi="Cambria Math"/>
+                <w:i/>
+                <w:lang w:val="en-US"/>
+              </w:rPr>
+            </m:ctrlPr>
+          </m:sSubPr>
+          <m:e>
+            <m:r>
+              <w:rPr>
+                <w:rFonts w:ascii="Cambria Math" w:hAnsi="Cambria Math"/>
+                <w:lang w:val="en-US"/>
+              </w:rPr>
+              <m:t>y</m:t>
+            </m:r>
+          </m:e>
+          <m:sub>
+            <m:r>
+              <w:rPr>
+                <w:rFonts w:ascii="Cambria Math" w:hAnsi="Cambria Math"/>
+              </w:rPr>
+              <m:t>п</m:t>
+            </m:r>
+          </m:sub>
+        </m:sSub>
+      </m:oMath>
+    </w:p>
+    <w:p>
+      <w:r>
+        <w:t xml:space="preserve">2. </w:t>
+      </w:r>
+      <w:r>
+        <w:t xml:space="preserve">Ввод координат концов отрезка </w:t>
+      </w:r>
+      <m:oMath>
+        <m:sSub>
+          <m:sSubPr>
+            <m:ctrlPr>
+              <w:rPr>
+                <w:rFonts w:ascii="Cambria Math" w:hAnsi="Cambria Math"/>
+                <w:i/>
+              </w:rPr>
+            </m:ctrlPr>
+          </m:sSubPr>
+          <m:e>
+            <m:r>
+              <w:rPr>
+                <w:rFonts w:ascii="Cambria Math" w:hAnsi="Cambria Math"/>
+              </w:rPr>
+              <m:t>P</m:t>
+            </m:r>
+          </m:e>
+          <m:sub>
+            <m:r>
+              <w:rPr>
+                <w:rFonts w:ascii="Cambria Math" w:hAnsi="Cambria Math"/>
+              </w:rPr>
+              <m:t>1</m:t>
+            </m:r>
+          </m:sub>
+        </m:sSub>
+        <m:d>
+          <m:dPr>
+            <m:ctrlPr>
+              <w:rPr>
+                <w:rFonts w:ascii="Cambria Math" w:hAnsi="Cambria Math"/>
+                <w:i/>
+              </w:rPr>
+            </m:ctrlPr>
+          </m:dPr>
+          <m:e>
+            <m:sSub>
+              <m:sSubPr>
+                <m:ctrlPr>
+                  <w:rPr>
+                    <w:rFonts w:ascii="Cambria Math" w:hAnsi="Cambria Math"/>
+                    <w:i/>
+                  </w:rPr>
+                </m:ctrlPr>
+              </m:sSubPr>
+              <m:e>
+                <m:r>
+                  <w:rPr>
+                    <w:rFonts w:ascii="Cambria Math" w:hAnsi="Cambria Math"/>
+                  </w:rPr>
+                  <m:t>x</m:t>
+                </m:r>
+              </m:e>
+              <m:sub>
+                <m:r>
+                  <w:rPr>
+                    <w:rFonts w:ascii="Cambria Math" w:hAnsi="Cambria Math"/>
+                  </w:rPr>
+                  <m:t>1</m:t>
+                </m:r>
+              </m:sub>
+            </m:sSub>
+            <m:r>
+              <w:rPr>
+                <w:rFonts w:ascii="Cambria Math" w:hAnsi="Cambria Math"/>
+              </w:rPr>
+              <m:t>,</m:t>
+            </m:r>
+            <m:sSub>
+              <m:sSubPr>
+                <m:ctrlPr>
+                  <w:rPr>
+                    <w:rFonts w:ascii="Cambria Math" w:hAnsi="Cambria Math"/>
+                    <w:i/>
+                  </w:rPr>
+                </m:ctrlPr>
+              </m:sSubPr>
+              <m:e>
+                <m:r>
+                  <w:rPr>
+                    <w:rFonts w:ascii="Cambria Math" w:hAnsi="Cambria Math"/>
+                  </w:rPr>
+                  <m:t>y</m:t>
+                </m:r>
+              </m:e>
+              <m:sub>
+                <m:r>
+                  <w:rPr>
+                    <w:rFonts w:ascii="Cambria Math" w:hAnsi="Cambria Math"/>
+                  </w:rPr>
+                  <m:t>1</m:t>
+                </m:r>
+              </m:sub>
+            </m:sSub>
+          </m:e>
+        </m:d>
+        <m:r>
+          <w:rPr>
+            <w:rFonts w:ascii="Cambria Math" w:hAnsi="Cambria Math"/>
+          </w:rPr>
+          <m:t xml:space="preserve">, </m:t>
+        </m:r>
+        <m:sSub>
+          <m:sSubPr>
+            <m:ctrlPr>
+              <w:rPr>
+                <w:rFonts w:ascii="Cambria Math" w:hAnsi="Cambria Math"/>
+                <w:i/>
+              </w:rPr>
+            </m:ctrlPr>
+          </m:sSubPr>
+          <m:e>
+            <m:r>
+              <w:rPr>
+                <w:rFonts w:ascii="Cambria Math" w:hAnsi="Cambria Math"/>
+              </w:rPr>
+              <m:t>P</m:t>
+            </m:r>
+          </m:e>
+          <m:sub>
+            <m:r>
+              <w:rPr>
+                <w:rFonts w:ascii="Cambria Math" w:hAnsi="Cambria Math"/>
+              </w:rPr>
+              <m:t>2</m:t>
+            </m:r>
+          </m:sub>
+        </m:sSub>
+        <m:r>
+          <w:rPr>
+            <w:rFonts w:ascii="Cambria Math" w:hAnsi="Cambria Math"/>
+          </w:rPr>
+          <m:t>(</m:t>
+        </m:r>
+        <m:sSub>
+          <m:sSubPr>
+            <m:ctrlPr>
+              <w:rPr>
+                <w:rFonts w:ascii="Cambria Math" w:hAnsi="Cambria Math"/>
+                <w:i/>
+              </w:rPr>
+            </m:ctrlPr>
+          </m:sSubPr>
+          <m:e>
+            <m:r>
+              <w:rPr>
+                <w:rFonts w:ascii="Cambria Math" w:hAnsi="Cambria Math"/>
+              </w:rPr>
+              <m:t>x</m:t>
+            </m:r>
+          </m:e>
+          <m:sub>
+            <m:r>
+              <w:rPr>
+                <w:rFonts w:ascii="Cambria Math" w:hAnsi="Cambria Math"/>
+              </w:rPr>
+              <m:t>2</m:t>
+            </m:r>
+          </m:sub>
+        </m:sSub>
+        <m:r>
+          <w:rPr>
+            <w:rFonts w:ascii="Cambria Math" w:hAnsi="Cambria Math"/>
+          </w:rPr>
+          <m:t>,</m:t>
+        </m:r>
+        <m:sSub>
+          <m:sSubPr>
+            <m:ctrlPr>
+              <w:rPr>
+                <w:rFonts w:ascii="Cambria Math" w:hAnsi="Cambria Math"/>
+                <w:i/>
+              </w:rPr>
+            </m:ctrlPr>
+          </m:sSubPr>
+          <m:e>
+            <m:r>
+              <w:rPr>
+                <w:rFonts w:ascii="Cambria Math" w:hAnsi="Cambria Math"/>
+              </w:rPr>
+              <m:t>y</m:t>
+            </m:r>
+          </m:e>
+          <m:sub>
+            <m:r>
+              <w:rPr>
+                <w:rFonts w:ascii="Cambria Math" w:hAnsi="Cambria Math"/>
+              </w:rPr>
+              <m:t>2</m:t>
+            </m:r>
+          </m:sub>
+        </m:sSub>
+        <m:r>
+          <w:rPr>
+            <w:rFonts w:ascii="Cambria Math" w:hAnsi="Cambria Math"/>
+          </w:rPr>
+          <m:t>)</m:t>
+        </m:r>
+      </m:oMath>
+    </w:p>
+    <w:p>
+      <w:pPr>
+        <w:rPr>
+          <w:rFonts w:eastAsiaTheme="minorEastAsia"/>
+        </w:rPr>
+      </w:pPr>
+      <w:r>
+        <w:t>3. Вычисление кодов концов отрезка</w:t>
+      </w:r>
+      <w:r>
+        <w:t xml:space="preserve">: </w:t>
+      </w:r>
+      <m:oMath>
+        <m:sSub>
+          <m:sSubPr>
+            <m:ctrlPr>
+              <w:rPr>
+                <w:rFonts w:ascii="Cambria Math" w:hAnsi="Cambria Math"/>
+                <w:i/>
+              </w:rPr>
+            </m:ctrlPr>
+          </m:sSubPr>
+          <m:e>
+            <m:r>
+              <w:rPr>
+                <w:rFonts w:ascii="Cambria Math" w:hAnsi="Cambria Math"/>
+                <w:lang w:val="en-US"/>
+              </w:rPr>
+              <m:t>T</m:t>
+            </m:r>
+            <m:ctrlPr>
+              <w:rPr>
+                <w:rFonts w:ascii="Cambria Math" w:hAnsi="Cambria Math"/>
+                <w:i/>
+                <w:lang w:val="en-US"/>
+              </w:rPr>
+            </m:ctrlPr>
+          </m:e>
+          <m:sub>
+            <m:r>
+              <w:rPr>
+                <w:rFonts w:ascii="Cambria Math" w:hAnsi="Cambria Math"/>
+              </w:rPr>
+              <m:t>1</m:t>
+            </m:r>
+          </m:sub>
+        </m:sSub>
+        <m:r>
+          <w:rPr>
+            <w:rFonts w:ascii="Cambria Math" w:hAnsi="Cambria Math"/>
+          </w:rPr>
+          <m:t xml:space="preserve">, </m:t>
+        </m:r>
+        <m:sSub>
+          <m:sSubPr>
+            <m:ctrlPr>
+              <w:rPr>
+                <w:rFonts w:ascii="Cambria Math" w:hAnsi="Cambria Math"/>
+                <w:i/>
+              </w:rPr>
+            </m:ctrlPr>
+          </m:sSubPr>
+          <m:e>
+            <m:r>
+              <w:rPr>
+                <w:rFonts w:ascii="Cambria Math" w:hAnsi="Cambria Math"/>
+              </w:rPr>
+              <m:t>T</m:t>
+            </m:r>
+          </m:e>
+          <m:sub>
+            <m:r>
+              <w:rPr>
+                <w:rFonts w:ascii="Cambria Math" w:hAnsi="Cambria Math"/>
+              </w:rPr>
+              <m:t>2</m:t>
+            </m:r>
+          </m:sub>
+        </m:sSub>
+      </m:oMath>
+    </w:p>
+    <w:p>
+      <w:pPr>
+        <w:rPr>
+          <w:rFonts w:eastAsiaTheme="minorEastAsia"/>
+        </w:rPr>
+      </w:pPr>
+      <w:r>
+        <w:rPr>
+          <w:rFonts w:eastAsiaTheme="minorEastAsia"/>
+        </w:rPr>
+        <w:t xml:space="preserve">Вычисление сумм кодов концов отрезка </w:t>
+      </w:r>
+      <m:oMath>
+        <m:sSub>
+          <m:sSubPr>
+            <m:ctrlPr>
+              <w:rPr>
+                <w:rFonts w:ascii="Cambria Math" w:eastAsiaTheme="minorEastAsia" w:hAnsi="Cambria Math"/>
+                <w:i/>
+              </w:rPr>
+            </m:ctrlPr>
+          </m:sSubPr>
+          <m:e>
+            <m:r>
+              <w:rPr>
+                <w:rFonts w:ascii="Cambria Math" w:eastAsiaTheme="minorEastAsia" w:hAnsi="Cambria Math"/>
+              </w:rPr>
+              <m:t>S</m:t>
+            </m:r>
+          </m:e>
+          <m:sub>
+            <m:r>
+              <w:rPr>
+                <w:rFonts w:ascii="Cambria Math" w:eastAsiaTheme="minorEastAsia" w:hAnsi="Cambria Math"/>
+              </w:rPr>
+              <m:t>1</m:t>
+            </m:r>
+          </m:sub>
+        </m:sSub>
+        <m:r>
+          <w:rPr>
+            <w:rFonts w:ascii="Cambria Math" w:eastAsiaTheme="minorEastAsia" w:hAnsi="Cambria Math"/>
+          </w:rPr>
+          <m:t xml:space="preserve">, </m:t>
+        </m:r>
+        <m:sSub>
+          <m:sSubPr>
+            <m:ctrlPr>
+              <w:rPr>
+                <w:rFonts w:ascii="Cambria Math" w:eastAsiaTheme="minorEastAsia" w:hAnsi="Cambria Math"/>
+                <w:i/>
+              </w:rPr>
+            </m:ctrlPr>
+          </m:sSubPr>
+          <m:e>
+            <m:r>
+              <w:rPr>
+                <w:rFonts w:ascii="Cambria Math" w:eastAsiaTheme="minorEastAsia" w:hAnsi="Cambria Math"/>
+              </w:rPr>
+              <m:t>S</m:t>
+            </m:r>
+          </m:e>
+          <m:sub>
+            <m:r>
+              <w:rPr>
+                <w:rFonts w:ascii="Cambria Math" w:eastAsiaTheme="minorEastAsia" w:hAnsi="Cambria Math"/>
+              </w:rPr>
+              <m:t>2</m:t>
+            </m:r>
+          </m:sub>
+        </m:sSub>
+      </m:oMath>
+    </w:p>
+    <w:p>
+      <w:pPr>
+        <w:rPr>
+          <w:rFonts w:eastAsiaTheme="minorEastAsia"/>
+        </w:rPr>
+      </w:pPr>
+      <w:r>
+        <w:rPr>
+          <w:rFonts w:eastAsiaTheme="minorEastAsia"/>
+        </w:rPr>
+        <w:t xml:space="preserve">4. </w:t>
+      </w:r>
+      <w:r>
+        <w:rPr>
+          <w:rFonts w:eastAsiaTheme="minorEastAsia"/>
+          <w:lang w:val="en-US"/>
+        </w:rPr>
+        <w:t>FLAG</w:t>
+      </w:r>
+      <w:r>
+        <w:rPr>
+          <w:rFonts w:eastAsiaTheme="minorEastAsia"/>
+        </w:rPr>
+        <w:t xml:space="preserve"> = 1 (1 – </w:t>
+      </w:r>
+      <w:r>
+        <w:rPr>
+          <w:rFonts w:eastAsiaTheme="minorEastAsia"/>
+        </w:rPr>
+        <w:t>отрезок видимый, -1 – отрезок невидимый)</w:t>
+      </w:r>
+    </w:p>
+    <w:p>
+      <w:pPr>
+        <w:rPr>
+          <w:rFonts w:eastAsiaTheme="minorEastAsia"/>
+        </w:rPr>
+      </w:pPr>
+      <w:r>
+        <w:rPr>
+          <w:rFonts w:eastAsiaTheme="minorEastAsia"/>
+        </w:rPr>
+        <w:t>5. Задание начального значения тангенса угла наклона отрезка:</w:t>
+      </w:r>
+    </w:p>
+    <w:p>
+      <w:pPr>
+        <w:rPr>
+          <w:rFonts w:eastAsiaTheme="minorEastAsia"/>
+          <w:lang w:val="en-US"/>
+        </w:rPr>
+      </w:pPr>
+      <m:oMathPara>
+        <m:oMath>
+          <m:r>
+            <w:rPr>
+              <w:rFonts w:ascii="Cambria Math" w:eastAsiaTheme="minorEastAsia" w:hAnsi="Cambria Math"/>
+              <w:lang w:val="en-US"/>
+            </w:rPr>
+            <m:t>m=1e30</m:t>
+          </m:r>
+        </m:oMath>
+      </m:oMathPara>
+    </w:p>
+    <w:p>
+      <w:pPr>
+        <w:rPr>
+          <w:rFonts w:eastAsiaTheme="minorEastAsia"/>
+        </w:rPr>
+      </w:pPr>
+      <w:r>
+        <w:rPr>
+          <w:rFonts w:eastAsiaTheme="minorEastAsia"/>
+        </w:rPr>
+        <w:t>То есть предположение вертикальности данного отрезка.</w:t>
+      </w:r>
+    </w:p>
+    <w:p>
+      <w:pPr>
+        <w:rPr>
+          <w:rFonts w:eastAsiaTheme="minorEastAsia"/>
+        </w:rPr>
+      </w:pPr>
+      <w:r>
+        <w:rPr>
+          <w:rFonts w:eastAsiaTheme="minorEastAsia"/>
+        </w:rPr>
+        <w:t>6. Проверка полной видимости отрезка:</w:t>
+      </w:r>
+    </w:p>
+    <w:p>
+      <w:pPr>
+        <w:rPr>
+          <w:rFonts w:eastAsiaTheme="minorEastAsia"/>
+        </w:rPr>
+      </w:pPr>
+      <w:r>
+        <w:rPr>
+          <w:rFonts w:eastAsiaTheme="minorEastAsia"/>
+        </w:rPr>
+        <w:t xml:space="preserve">Если </w:t>
+      </w:r>
+      <m:oMath>
+        <m:sSub>
+          <m:sSubPr>
+            <m:ctrlPr>
+              <w:rPr>
+                <w:rFonts w:ascii="Cambria Math" w:eastAsiaTheme="minorEastAsia" w:hAnsi="Cambria Math"/>
+                <w:i/>
+              </w:rPr>
+            </m:ctrlPr>
+          </m:sSubPr>
+          <m:e>
+            <m:r>
+              <w:rPr>
+                <w:rFonts w:ascii="Cambria Math" w:eastAsiaTheme="minorEastAsia" w:hAnsi="Cambria Math"/>
+              </w:rPr>
+              <m:t>S</m:t>
+            </m:r>
+          </m:e>
+          <m:sub>
+            <m:r>
+              <w:rPr>
+                <w:rFonts w:ascii="Cambria Math" w:eastAsiaTheme="minorEastAsia" w:hAnsi="Cambria Math"/>
+              </w:rPr>
+              <m:t>1</m:t>
+            </m:r>
+          </m:sub>
+        </m:sSub>
+        <m:r>
+          <w:rPr>
+            <w:rFonts w:ascii="Cambria Math" w:eastAsiaTheme="minorEastAsia" w:hAnsi="Cambria Math"/>
+          </w:rPr>
+          <m:t xml:space="preserve">=0 и </m:t>
+        </m:r>
+        <m:sSub>
+          <m:sSubPr>
+            <m:ctrlPr>
+              <w:rPr>
+                <w:rFonts w:ascii="Cambria Math" w:eastAsiaTheme="minorEastAsia" w:hAnsi="Cambria Math"/>
+                <w:i/>
+                <w:lang w:val="en-US"/>
+              </w:rPr>
+            </m:ctrlPr>
+          </m:sSubPr>
+          <m:e>
+            <m:r>
+              <w:rPr>
+                <w:rFonts w:ascii="Cambria Math" w:eastAsiaTheme="minorEastAsia" w:hAnsi="Cambria Math"/>
+                <w:lang w:val="en-US"/>
+              </w:rPr>
+              <m:t>S</m:t>
+            </m:r>
+            <m:ctrlPr>
+              <w:rPr>
+                <w:rFonts w:ascii="Cambria Math" w:eastAsiaTheme="minorEastAsia" w:hAnsi="Cambria Math"/>
+                <w:i/>
+              </w:rPr>
+            </m:ctrlPr>
+          </m:e>
+          <m:sub>
+            <m:r>
+              <w:rPr>
+                <w:rFonts w:ascii="Cambria Math" w:eastAsiaTheme="minorEastAsia" w:hAnsi="Cambria Math"/>
+              </w:rPr>
+              <m:t>2</m:t>
+            </m:r>
+          </m:sub>
+        </m:sSub>
+        <m:r>
+          <w:rPr>
+            <w:rFonts w:ascii="Cambria Math" w:eastAsiaTheme="minorEastAsia" w:hAnsi="Cambria Math"/>
+          </w:rPr>
+          <m:t>=0</m:t>
+        </m:r>
+      </m:oMath>
+      <w:r>
+        <w:rPr>
+          <w:rFonts w:eastAsiaTheme="minorEastAsia"/>
+        </w:rPr>
+        <w:t>, то выполнить:</w:t>
+      </w:r>
+    </w:p>
+    <w:p>
+      <w:pPr>
+        <w:rPr>
+          <w:rFonts w:eastAsiaTheme="minorEastAsia"/>
+        </w:rPr>
+      </w:pPr>
+      <w:r>
+        <w:rPr>
+          <w:rFonts w:eastAsiaTheme="minorEastAsia"/>
+        </w:rPr>
+        <w:tab/>
+      </w:r>
+      <m:oMath>
+        <m:sSub>
+          <m:sSubPr>
+            <m:ctrlPr>
+              <w:rPr>
+                <w:rFonts w:ascii="Cambria Math" w:eastAsiaTheme="minorEastAsia" w:hAnsi="Cambria Math"/>
+                <w:i/>
+              </w:rPr>
+            </m:ctrlPr>
+          </m:sSubPr>
+          <m:e>
+            <m:r>
+              <w:rPr>
+                <w:rFonts w:ascii="Cambria Math" w:eastAsiaTheme="minorEastAsia" w:hAnsi="Cambria Math"/>
+              </w:rPr>
+              <m:t>R</m:t>
+            </m:r>
+          </m:e>
+          <m:sub>
+            <m:r>
+              <w:rPr>
+                <w:rFonts w:ascii="Cambria Math" w:eastAsiaTheme="minorEastAsia" w:hAnsi="Cambria Math"/>
+              </w:rPr>
+              <m:t>1</m:t>
+            </m:r>
+          </m:sub>
+        </m:sSub>
+        <m:r>
+          <w:rPr>
+            <w:rFonts w:ascii="Cambria Math" w:eastAsiaTheme="minorEastAsia" w:hAnsi="Cambria Math"/>
+          </w:rPr>
+          <m:t>=</m:t>
+        </m:r>
+        <m:sSub>
+          <m:sSubPr>
+            <m:ctrlPr>
+              <w:rPr>
+                <w:rFonts w:ascii="Cambria Math" w:eastAsiaTheme="minorEastAsia" w:hAnsi="Cambria Math"/>
+                <w:i/>
+              </w:rPr>
+            </m:ctrlPr>
+          </m:sSubPr>
+          <m:e>
+            <m:r>
+              <w:rPr>
+                <w:rFonts w:ascii="Cambria Math" w:eastAsiaTheme="minorEastAsia" w:hAnsi="Cambria Math"/>
+              </w:rPr>
+              <m:t>P</m:t>
+            </m:r>
+          </m:e>
+          <m:sub>
+            <m:r>
+              <w:rPr>
+                <w:rFonts w:ascii="Cambria Math" w:eastAsiaTheme="minorEastAsia" w:hAnsi="Cambria Math"/>
+              </w:rPr>
+              <m:t>1</m:t>
+            </m:r>
+          </m:sub>
+        </m:sSub>
+      </m:oMath>
+    </w:p>
+    <w:p>
+      <w:pPr>
+        <w:rPr>
+          <w:rFonts w:eastAsiaTheme="minorEastAsia"/>
+        </w:rPr>
+      </w:pPr>
+      <w:r>
+        <w:rPr>
+          <w:rFonts w:eastAsiaTheme="minorEastAsia"/>
+        </w:rPr>
+        <w:tab/>
+      </w:r>
+      <m:oMath>
+        <m:sSub>
+          <m:sSubPr>
+            <m:ctrlPr>
+              <w:rPr>
+                <w:rFonts w:ascii="Cambria Math" w:eastAsiaTheme="minorEastAsia" w:hAnsi="Cambria Math"/>
+                <w:i/>
+              </w:rPr>
+            </m:ctrlPr>
+          </m:sSubPr>
+          <m:e>
+            <m:r>
+              <w:rPr>
+                <w:rFonts w:ascii="Cambria Math" w:eastAsiaTheme="minorEastAsia" w:hAnsi="Cambria Math"/>
+              </w:rPr>
+              <m:t>R</m:t>
+            </m:r>
+          </m:e>
+          <m:sub>
+            <m:r>
+              <w:rPr>
+                <w:rFonts w:ascii="Cambria Math" w:eastAsiaTheme="minorEastAsia" w:hAnsi="Cambria Math"/>
+              </w:rPr>
+              <m:t>2</m:t>
+            </m:r>
+          </m:sub>
+        </m:sSub>
+        <m:r>
+          <w:rPr>
+            <w:rFonts w:ascii="Cambria Math" w:eastAsiaTheme="minorEastAsia" w:hAnsi="Cambria Math"/>
+          </w:rPr>
+          <m:t>=</m:t>
+        </m:r>
+        <m:sSub>
+          <m:sSubPr>
+            <m:ctrlPr>
+              <w:rPr>
+                <w:rFonts w:ascii="Cambria Math" w:eastAsiaTheme="minorEastAsia" w:hAnsi="Cambria Math"/>
+                <w:i/>
+              </w:rPr>
+            </m:ctrlPr>
+          </m:sSubPr>
+          <m:e>
+            <m:r>
+              <w:rPr>
+                <w:rFonts w:ascii="Cambria Math" w:eastAsiaTheme="minorEastAsia" w:hAnsi="Cambria Math"/>
+              </w:rPr>
+              <m:t>P</m:t>
+            </m:r>
+          </m:e>
+          <m:sub>
+            <m:r>
+              <w:rPr>
+                <w:rFonts w:ascii="Cambria Math" w:eastAsiaTheme="minorEastAsia" w:hAnsi="Cambria Math"/>
+              </w:rPr>
+              <m:t>2</m:t>
+            </m:r>
+          </m:sub>
+        </m:sSub>
+      </m:oMath>
+    </w:p>
+    <w:p>
+      <w:pPr>
+        <w:rPr>
+          <w:rFonts w:eastAsiaTheme="minorEastAsia"/>
+        </w:rPr>
+      </w:pPr>
+      <w:r>
+        <w:rPr>
+          <w:rFonts w:eastAsiaTheme="minorEastAsia"/>
+        </w:rPr>
+        <w:tab/>
+        <w:t>Перейти к пункту 31.</w:t>
+      </w:r>
+    </w:p>
+    <w:p>
+      <w:pPr>
+        <w:rPr>
+          <w:rFonts w:eastAsiaTheme="minorEastAsia"/>
+        </w:rPr>
+      </w:pPr>
+      <w:r>
+        <w:rPr>
+          <w:rFonts w:eastAsiaTheme="minorEastAsia"/>
+        </w:rPr>
+        <w:t xml:space="preserve">7. Вычисление логического произведения кодов концов отрезка </w:t>
+      </w:r>
+      <m:oMath>
+        <m:r>
+          <w:rPr>
+            <w:rFonts w:ascii="Cambria Math" w:eastAsiaTheme="minorEastAsia" w:hAnsi="Cambria Math"/>
+          </w:rPr>
+          <m:t>PL</m:t>
+        </m:r>
+      </m:oMath>
+      <w:r>
+        <w:rPr>
+          <w:rFonts w:eastAsiaTheme="minorEastAsia"/>
+        </w:rPr>
+        <w:t>.</w:t>
+      </w:r>
+    </w:p>
+    <w:p>
+      <w:pPr>
+        <w:rPr>
+          <w:rFonts w:eastAsiaTheme="minorEastAsia"/>
+        </w:rPr>
+      </w:pPr>
+      <w:r>
+        <w:rPr>
+          <w:rFonts w:eastAsiaTheme="minorEastAsia"/>
+        </w:rPr>
+        <w:lastRenderedPageBreak/>
+        <w:t xml:space="preserve">8. </w:t>
+      </w:r>
+      <w:r>
+        <w:rPr>
+          <w:rFonts w:eastAsiaTheme="minorEastAsia"/>
+        </w:rPr>
+        <w:t>Проверка тривиальной невидимости отрезка:</w:t>
+      </w:r>
+    </w:p>
+    <w:p>
+      <w:pPr>
+        <w:rPr>
+          <w:rFonts w:eastAsiaTheme="minorEastAsia"/>
+        </w:rPr>
+      </w:pPr>
+      <w:r>
+        <w:rPr>
+          <w:rFonts w:eastAsiaTheme="minorEastAsia"/>
+        </w:rPr>
+        <w:t xml:space="preserve">Если </w:t>
+      </w:r>
+      <m:oMath>
+        <m:r>
+          <w:rPr>
+            <w:rFonts w:ascii="Cambria Math" w:eastAsiaTheme="minorEastAsia" w:hAnsi="Cambria Math"/>
+          </w:rPr>
+          <m:t>PL≠0</m:t>
+        </m:r>
+      </m:oMath>
+      <w:r>
+        <w:rPr>
+          <w:rFonts w:eastAsiaTheme="minorEastAsia"/>
+        </w:rPr>
+        <w:t xml:space="preserve">, </w:t>
+      </w:r>
+      <w:r>
+        <w:rPr>
+          <w:rFonts w:eastAsiaTheme="minorEastAsia"/>
+        </w:rPr>
+        <w:t xml:space="preserve">то установить </w:t>
+      </w:r>
+      <w:r>
+        <w:rPr>
+          <w:rFonts w:eastAsiaTheme="minorEastAsia"/>
+          <w:lang w:val="en-US"/>
+        </w:rPr>
+        <w:t>FLAG</w:t>
+      </w:r>
+      <w:r>
+        <w:rPr>
+          <w:rFonts w:eastAsiaTheme="minorEastAsia"/>
+        </w:rPr>
+        <w:t xml:space="preserve"> = -1 </w:t>
+      </w:r>
+      <w:r>
+        <w:rPr>
+          <w:rFonts w:eastAsiaTheme="minorEastAsia"/>
+        </w:rPr>
+        <w:t>и перейти к пункту 31.</w:t>
+      </w:r>
+    </w:p>
+    <w:p>
+      <w:pPr>
+        <w:rPr>
+          <w:rFonts w:eastAsiaTheme="minorEastAsia"/>
+        </w:rPr>
+      </w:pPr>
+      <w:r>
+        <w:rPr>
+          <w:rFonts w:eastAsiaTheme="minorEastAsia"/>
+        </w:rPr>
+        <w:t>9. Проверка видимости первого конца отрезка:</w:t>
+      </w:r>
+    </w:p>
+    <w:p>
+      <w:pPr>
+        <w:rPr>
+          <w:rFonts w:eastAsiaTheme="minorEastAsia"/>
+        </w:rPr>
+      </w:pPr>
+      <w:r>
+        <w:rPr>
+          <w:rFonts w:eastAsiaTheme="minorEastAsia"/>
+        </w:rPr>
+        <w:t xml:space="preserve">Если </w:t>
+      </w:r>
+      <m:oMath>
+        <m:sSub>
+          <m:sSubPr>
+            <m:ctrlPr>
+              <w:rPr>
+                <w:rFonts w:ascii="Cambria Math" w:eastAsiaTheme="minorEastAsia" w:hAnsi="Cambria Math"/>
+                <w:i/>
+              </w:rPr>
+            </m:ctrlPr>
+          </m:sSubPr>
+          <m:e>
+            <m:r>
+              <w:rPr>
+                <w:rFonts w:ascii="Cambria Math" w:eastAsiaTheme="minorEastAsia" w:hAnsi="Cambria Math"/>
+              </w:rPr>
+              <m:t>S</m:t>
+            </m:r>
+          </m:e>
+          <m:sub>
+            <m:r>
+              <w:rPr>
+                <w:rFonts w:ascii="Cambria Math" w:eastAsiaTheme="minorEastAsia" w:hAnsi="Cambria Math"/>
+              </w:rPr>
+              <m:t>1</m:t>
+            </m:r>
+          </m:sub>
+        </m:sSub>
+        <m:r>
+          <w:rPr>
+            <w:rFonts w:ascii="Cambria Math" w:eastAsiaTheme="minorEastAsia" w:hAnsi="Cambria Math"/>
+          </w:rPr>
+          <m:t>=0</m:t>
+        </m:r>
+      </m:oMath>
+      <w:r>
+        <w:rPr>
+          <w:rFonts w:eastAsiaTheme="minorEastAsia"/>
+        </w:rPr>
+        <w:t xml:space="preserve">, </w:t>
+      </w:r>
+      <w:r>
+        <w:rPr>
+          <w:rFonts w:eastAsiaTheme="minorEastAsia"/>
+        </w:rPr>
+        <w:t xml:space="preserve">то </w:t>
+      </w:r>
+      <m:oMath>
+        <m:sSub>
+          <m:sSubPr>
+            <m:ctrlPr>
+              <w:rPr>
+                <w:rFonts w:ascii="Cambria Math" w:eastAsiaTheme="minorEastAsia" w:hAnsi="Cambria Math"/>
+                <w:i/>
+              </w:rPr>
+            </m:ctrlPr>
+          </m:sSubPr>
+          <m:e>
+            <m:r>
+              <w:rPr>
+                <w:rFonts w:ascii="Cambria Math" w:eastAsiaTheme="minorEastAsia" w:hAnsi="Cambria Math"/>
+              </w:rPr>
+              <m:t>R</m:t>
+            </m:r>
+          </m:e>
+          <m:sub>
+            <m:r>
+              <w:rPr>
+                <w:rFonts w:ascii="Cambria Math" w:eastAsiaTheme="minorEastAsia" w:hAnsi="Cambria Math"/>
+              </w:rPr>
+              <m:t>1</m:t>
+            </m:r>
+          </m:sub>
+        </m:sSub>
+        <m:r>
+          <w:rPr>
+            <w:rFonts w:ascii="Cambria Math" w:eastAsiaTheme="minorEastAsia" w:hAnsi="Cambria Math"/>
+          </w:rPr>
+          <m:t>=</m:t>
+        </m:r>
+        <m:sSub>
+          <m:sSubPr>
+            <m:ctrlPr>
+              <w:rPr>
+                <w:rFonts w:ascii="Cambria Math" w:eastAsiaTheme="minorEastAsia" w:hAnsi="Cambria Math"/>
+                <w:i/>
+              </w:rPr>
+            </m:ctrlPr>
+          </m:sSubPr>
+          <m:e>
+            <m:r>
+              <w:rPr>
+                <w:rFonts w:ascii="Cambria Math" w:eastAsiaTheme="minorEastAsia" w:hAnsi="Cambria Math"/>
+              </w:rPr>
+              <m:t>P</m:t>
+            </m:r>
+          </m:e>
+          <m:sub>
+            <m:r>
+              <w:rPr>
+                <w:rFonts w:ascii="Cambria Math" w:eastAsiaTheme="minorEastAsia" w:hAnsi="Cambria Math"/>
+              </w:rPr>
+              <m:t>1</m:t>
+            </m:r>
+          </m:sub>
+        </m:sSub>
+        <m:r>
+          <w:rPr>
+            <w:rFonts w:ascii="Cambria Math" w:eastAsiaTheme="minorEastAsia" w:hAnsi="Cambria Math"/>
+          </w:rPr>
+          <m:t>, Q=</m:t>
+        </m:r>
+        <m:sSub>
+          <m:sSubPr>
+            <m:ctrlPr>
+              <w:rPr>
+                <w:rFonts w:ascii="Cambria Math" w:eastAsiaTheme="minorEastAsia" w:hAnsi="Cambria Math"/>
+                <w:i/>
+              </w:rPr>
+            </m:ctrlPr>
+          </m:sSubPr>
+          <m:e>
+            <m:r>
+              <w:rPr>
+                <w:rFonts w:ascii="Cambria Math" w:eastAsiaTheme="minorEastAsia" w:hAnsi="Cambria Math"/>
+              </w:rPr>
+              <m:t>P</m:t>
+            </m:r>
+          </m:e>
+          <m:sub>
+            <m:r>
+              <w:rPr>
+                <w:rFonts w:ascii="Cambria Math" w:eastAsiaTheme="minorEastAsia" w:hAnsi="Cambria Math"/>
+              </w:rPr>
+              <m:t>2</m:t>
+            </m:r>
+          </m:sub>
+        </m:sSub>
+        <m:r>
+          <w:rPr>
+            <w:rFonts w:ascii="Cambria Math" w:eastAsiaTheme="minorEastAsia" w:hAnsi="Cambria Math"/>
+          </w:rPr>
+          <m:t>, i=2</m:t>
+        </m:r>
+      </m:oMath>
+      <w:r>
+        <w:rPr>
+          <w:rFonts w:eastAsiaTheme="minorEastAsia"/>
+        </w:rPr>
+        <w:t xml:space="preserve"> </w:t>
+      </w:r>
+      <w:r>
+        <w:rPr>
+          <w:rFonts w:eastAsiaTheme="minorEastAsia"/>
+        </w:rPr>
+        <w:t>и перейти к пункту 15.</w:t>
+      </w:r>
+    </w:p>
+    <w:p>
+      <w:pPr>
+        <w:rPr>
+          <w:rFonts w:eastAsiaTheme="minorEastAsia"/>
+        </w:rPr>
+      </w:pPr>
+      <w:r>
+        <w:rPr>
+          <w:rFonts w:eastAsiaTheme="minorEastAsia"/>
+        </w:rPr>
+        <w:t>10. Проверка видимости второго конца отрезка:</w:t>
+      </w:r>
+    </w:p>
+    <w:p>
+      <w:pPr>
+        <w:rPr>
+          <w:rFonts w:eastAsiaTheme="minorEastAsia"/>
+        </w:rPr>
+      </w:pPr>
+      <w:r>
+        <w:rPr>
+          <w:rFonts w:eastAsiaTheme="minorEastAsia"/>
+        </w:rPr>
+        <w:t xml:space="preserve">Если </w:t>
+      </w:r>
+      <m:oMath>
+        <m:sSub>
+          <m:sSubPr>
+            <m:ctrlPr>
+              <w:rPr>
+                <w:rFonts w:ascii="Cambria Math" w:eastAsiaTheme="minorEastAsia" w:hAnsi="Cambria Math"/>
+                <w:i/>
+              </w:rPr>
+            </m:ctrlPr>
+          </m:sSubPr>
+          <m:e>
+            <m:r>
+              <w:rPr>
+                <w:rFonts w:ascii="Cambria Math" w:eastAsiaTheme="minorEastAsia" w:hAnsi="Cambria Math"/>
+              </w:rPr>
+              <m:t>S</m:t>
+            </m:r>
+          </m:e>
+          <m:sub>
+            <m:r>
+              <w:rPr>
+                <w:rFonts w:ascii="Cambria Math" w:eastAsiaTheme="minorEastAsia" w:hAnsi="Cambria Math"/>
+              </w:rPr>
+              <m:t>2</m:t>
+            </m:r>
+          </m:sub>
+        </m:sSub>
+        <m:r>
+          <w:rPr>
+            <w:rFonts w:ascii="Cambria Math" w:eastAsiaTheme="minorEastAsia" w:hAnsi="Cambria Math"/>
+          </w:rPr>
+          <m:t xml:space="preserve">=0, то </m:t>
+        </m:r>
+        <m:sSub>
+          <m:sSubPr>
+            <m:ctrlPr>
+              <w:rPr>
+                <w:rFonts w:ascii="Cambria Math" w:eastAsiaTheme="minorEastAsia" w:hAnsi="Cambria Math"/>
+                <w:i/>
+                <w:lang w:val="en-US"/>
+              </w:rPr>
+            </m:ctrlPr>
+          </m:sSubPr>
+          <m:e>
+            <m:r>
+              <w:rPr>
+                <w:rFonts w:ascii="Cambria Math" w:eastAsiaTheme="minorEastAsia" w:hAnsi="Cambria Math"/>
+                <w:lang w:val="en-US"/>
+              </w:rPr>
+              <m:t>R</m:t>
+            </m:r>
+            <m:ctrlPr>
+              <w:rPr>
+                <w:rFonts w:ascii="Cambria Math" w:eastAsiaTheme="minorEastAsia" w:hAnsi="Cambria Math"/>
+                <w:i/>
+              </w:rPr>
+            </m:ctrlPr>
+          </m:e>
+          <m:sub>
+            <m:r>
+              <w:rPr>
+                <w:rFonts w:ascii="Cambria Math" w:eastAsiaTheme="minorEastAsia" w:hAnsi="Cambria Math"/>
+              </w:rPr>
+              <m:t>1</m:t>
+            </m:r>
+          </m:sub>
+        </m:sSub>
+        <m:r>
+          <w:rPr>
+            <w:rFonts w:ascii="Cambria Math" w:eastAsiaTheme="minorEastAsia" w:hAnsi="Cambria Math"/>
+          </w:rPr>
+          <m:t>=</m:t>
+        </m:r>
+        <m:sSub>
+          <m:sSubPr>
+            <m:ctrlPr>
+              <w:rPr>
+                <w:rFonts w:ascii="Cambria Math" w:eastAsiaTheme="minorEastAsia" w:hAnsi="Cambria Math"/>
+                <w:i/>
+                <w:lang w:val="en-US"/>
+              </w:rPr>
+            </m:ctrlPr>
+          </m:sSubPr>
+          <m:e>
+            <m:r>
+              <w:rPr>
+                <w:rFonts w:ascii="Cambria Math" w:eastAsiaTheme="minorEastAsia" w:hAnsi="Cambria Math"/>
+                <w:lang w:val="en-US"/>
+              </w:rPr>
+              <m:t>P</m:t>
+            </m:r>
+          </m:e>
+          <m:sub>
+            <m:r>
+              <w:rPr>
+                <w:rFonts w:ascii="Cambria Math" w:eastAsiaTheme="minorEastAsia" w:hAnsi="Cambria Math"/>
+              </w:rPr>
+              <m:t>2</m:t>
+            </m:r>
+          </m:sub>
+        </m:sSub>
+        <m:r>
+          <w:rPr>
+            <w:rFonts w:ascii="Cambria Math" w:eastAsiaTheme="minorEastAsia" w:hAnsi="Cambria Math"/>
+          </w:rPr>
+          <m:t xml:space="preserve">, </m:t>
+        </m:r>
+        <m:r>
+          <w:rPr>
+            <w:rFonts w:ascii="Cambria Math" w:eastAsiaTheme="minorEastAsia" w:hAnsi="Cambria Math"/>
+            <w:lang w:val="en-US"/>
+          </w:rPr>
+          <m:t>Q</m:t>
+        </m:r>
+        <m:r>
+          <w:rPr>
+            <w:rFonts w:ascii="Cambria Math" w:eastAsiaTheme="minorEastAsia" w:hAnsi="Cambria Math"/>
+          </w:rPr>
+          <m:t>=</m:t>
+        </m:r>
+        <m:sSub>
+          <m:sSubPr>
+            <m:ctrlPr>
+              <w:rPr>
+                <w:rFonts w:ascii="Cambria Math" w:eastAsiaTheme="minorEastAsia" w:hAnsi="Cambria Math"/>
+                <w:i/>
+                <w:lang w:val="en-US"/>
+              </w:rPr>
+            </m:ctrlPr>
+          </m:sSubPr>
+          <m:e>
+            <m:r>
+              <w:rPr>
+                <w:rFonts w:ascii="Cambria Math" w:eastAsiaTheme="minorEastAsia" w:hAnsi="Cambria Math"/>
+                <w:lang w:val="en-US"/>
+              </w:rPr>
+              <m:t>P</m:t>
+            </m:r>
+          </m:e>
+          <m:sub>
+            <m:r>
+              <w:rPr>
+                <w:rFonts w:ascii="Cambria Math" w:eastAsiaTheme="minorEastAsia" w:hAnsi="Cambria Math"/>
+              </w:rPr>
+              <m:t>1</m:t>
+            </m:r>
+          </m:sub>
+        </m:sSub>
+        <m:r>
+          <w:rPr>
+            <w:rFonts w:ascii="Cambria Math" w:eastAsiaTheme="minorEastAsia" w:hAnsi="Cambria Math"/>
+          </w:rPr>
+          <m:t xml:space="preserve">, </m:t>
+        </m:r>
+        <m:r>
+          <w:rPr>
+            <w:rFonts w:ascii="Cambria Math" w:eastAsiaTheme="minorEastAsia" w:hAnsi="Cambria Math"/>
+            <w:lang w:val="en-US"/>
+          </w:rPr>
+          <m:t>i</m:t>
+        </m:r>
+        <m:r>
+          <w:rPr>
+            <w:rFonts w:ascii="Cambria Math" w:eastAsiaTheme="minorEastAsia" w:hAnsi="Cambria Math"/>
+          </w:rPr>
+          <m:t>=2</m:t>
+        </m:r>
+      </m:oMath>
+      <w:r>
+        <w:rPr>
+          <w:rFonts w:eastAsiaTheme="minorEastAsia"/>
+        </w:rPr>
+        <w:t xml:space="preserve"> и перейти к пункту 15.</w:t>
+      </w:r>
+    </w:p>
+    <w:p>
+      <w:pPr>
+        <w:rPr>
+          <w:rFonts w:eastAsiaTheme="minorEastAsia"/>
+        </w:rPr>
+      </w:pPr>
+      <w:r>
+        <w:rPr>
+          <w:rFonts w:eastAsiaTheme="minorEastAsia"/>
+        </w:rPr>
+        <w:t xml:space="preserve">11. Установка начального значения шага отсечения </w:t>
+      </w:r>
+      <m:oMath>
+        <m:r>
+          <w:rPr>
+            <w:rFonts w:ascii="Cambria Math" w:eastAsiaTheme="minorEastAsia" w:hAnsi="Cambria Math"/>
+          </w:rPr>
+          <m:t>i=0</m:t>
+        </m:r>
+      </m:oMath>
+    </w:p>
+    <w:p>
+      <w:pPr>
+        <w:rPr>
+          <w:rFonts w:eastAsiaTheme="minorEastAsia"/>
+        </w:rPr>
+      </w:pPr>
+      <w:r>
+        <w:rPr>
+          <w:rFonts w:eastAsiaTheme="minorEastAsia"/>
+        </w:rPr>
+        <w:t xml:space="preserve">12. </w:t>
+      </w:r>
+      <w:r>
+        <w:rPr>
+          <w:rFonts w:eastAsiaTheme="minorEastAsia"/>
+        </w:rPr>
+        <w:t>Вычисление текущего номера шага отсечения</w:t>
+      </w:r>
+      <m:oMath>
+        <m:r>
+          <w:rPr>
+            <w:rFonts w:ascii="Cambria Math" w:eastAsiaTheme="minorEastAsia" w:hAnsi="Cambria Math"/>
+          </w:rPr>
+          <m:t xml:space="preserve"> i=i+1</m:t>
+        </m:r>
+      </m:oMath>
+    </w:p>
+    <w:p>
+      <w:pPr>
+        <w:rPr>
+          <w:rFonts w:eastAsiaTheme="minorEastAsia"/>
+        </w:rPr>
+      </w:pPr>
+      <w:r>
+        <w:rPr>
+          <w:rFonts w:eastAsiaTheme="minorEastAsia"/>
+          <w:lang w:val="en-US"/>
+        </w:rPr>
+        <w:t xml:space="preserve">13. </w:t>
+      </w:r>
+      <w:r>
+        <w:rPr>
+          <w:rFonts w:eastAsiaTheme="minorEastAsia"/>
+        </w:rPr>
+        <w:t>Проверка завершения процедуры отсечения:</w:t>
+      </w:r>
+    </w:p>
+    <w:p>
+      <w:pPr>
+        <w:rPr>
+          <w:rFonts w:eastAsiaTheme="minorEastAsia"/>
+        </w:rPr>
+      </w:pPr>
+      <w:r>
+        <w:rPr>
+          <w:rFonts w:eastAsiaTheme="minorEastAsia"/>
+        </w:rPr>
+        <w:t xml:space="preserve">Если </w:t>
+      </w:r>
+      <m:oMath>
+        <m:r>
+          <w:rPr>
+            <w:rFonts w:ascii="Cambria Math" w:eastAsiaTheme="minorEastAsia" w:hAnsi="Cambria Math"/>
+          </w:rPr>
+          <m:t>i&gt;2, то</m:t>
+        </m:r>
+      </m:oMath>
+      <w:r>
+        <w:rPr>
+          <w:rFonts w:eastAsiaTheme="minorEastAsia"/>
+        </w:rPr>
+        <w:t xml:space="preserve"> перейти к пункту 31.</w:t>
+      </w:r>
+    </w:p>
+    <w:p>
+      <w:pPr>
+        <w:rPr>
+          <w:rFonts w:eastAsiaTheme="minorEastAsia"/>
+        </w:rPr>
+      </w:pPr>
+      <w:r>
+        <w:rPr>
+          <w:rFonts w:eastAsiaTheme="minorEastAsia"/>
+        </w:rPr>
+        <w:t xml:space="preserve">14. Занесение в рабочую переменную </w:t>
+      </w:r>
+      <w:r>
+        <w:rPr>
+          <w:rFonts w:eastAsiaTheme="minorEastAsia"/>
+          <w:lang w:val="en-US"/>
+        </w:rPr>
+        <w:t>Q</w:t>
+      </w:r>
+      <w:r>
+        <w:rPr>
+          <w:rFonts w:eastAsiaTheme="minorEastAsia"/>
+        </w:rPr>
+        <w:t xml:space="preserve"> </w:t>
+      </w:r>
+      <w:r>
+        <w:rPr>
+          <w:rFonts w:eastAsiaTheme="minorEastAsia"/>
+        </w:rPr>
+        <w:t xml:space="preserve">координат </w:t>
+      </w:r>
+      <w:proofErr w:type="spellStart"/>
+      <w:r>
+        <w:rPr>
+          <w:rFonts w:eastAsiaTheme="minorEastAsia"/>
+          <w:lang w:val="en-US"/>
+        </w:rPr>
+        <w:t>i</w:t>
+      </w:r>
+      <w:proofErr w:type="spellEnd"/>
+      <w:r>
+        <w:rPr>
+          <w:rFonts w:eastAsiaTheme="minorEastAsia"/>
+        </w:rPr>
+        <w:t>-</w:t>
+      </w:r>
+      <w:r>
+        <w:rPr>
+          <w:rFonts w:eastAsiaTheme="minorEastAsia"/>
+        </w:rPr>
+        <w:t>ой вершины отрезка:</w:t>
+      </w:r>
+    </w:p>
+    <w:p>
+      <w:pPr>
+        <w:rPr>
+          <w:rFonts w:eastAsiaTheme="minorEastAsia"/>
+          <w:i/>
+        </w:rPr>
+      </w:pPr>
+      <m:oMathPara>
+        <m:oMath>
+          <m:r>
+            <w:rPr>
+              <w:rFonts w:ascii="Cambria Math" w:eastAsiaTheme="minorEastAsia" w:hAnsi="Cambria Math"/>
+            </w:rPr>
+            <m:t>Q=</m:t>
+          </m:r>
+          <m:sSub>
+            <m:sSubPr>
+              <m:ctrlPr>
+                <w:rPr>
+                  <w:rFonts w:ascii="Cambria Math" w:eastAsiaTheme="minorEastAsia" w:hAnsi="Cambria Math"/>
+                  <w:i/>
+                </w:rPr>
+              </m:ctrlPr>
+            </m:sSubPr>
+            <m:e>
+              <m:r>
+                <w:rPr>
+                  <w:rFonts w:ascii="Cambria Math" w:eastAsiaTheme="minorEastAsia" w:hAnsi="Cambria Math"/>
+                </w:rPr>
+                <m:t>P</m:t>
+              </m:r>
+            </m:e>
+            <m:sub>
+              <m:r>
+                <w:rPr>
+                  <w:rFonts w:ascii="Cambria Math" w:eastAsiaTheme="minorEastAsia" w:hAnsi="Cambria Math"/>
+                </w:rPr>
+                <m:t>i</m:t>
+              </m:r>
+            </m:sub>
+          </m:sSub>
+        </m:oMath>
+      </m:oMathPara>
+    </w:p>
+    <w:p>
+      <w:pPr>
+        <w:rPr>
+          <w:rFonts w:eastAsiaTheme="minorEastAsia"/>
+          <w:iCs/>
+        </w:rPr>
+      </w:pPr>
+      <w:r>
+        <w:rPr>
+          <w:rFonts w:eastAsiaTheme="minorEastAsia"/>
+          <w:iCs/>
+          <w:lang w:val="en-US"/>
+        </w:rPr>
+        <w:t xml:space="preserve">15. </w:t>
+      </w:r>
+      <w:r>
+        <w:rPr>
+          <w:rFonts w:eastAsiaTheme="minorEastAsia"/>
+          <w:iCs/>
+        </w:rPr>
+        <w:t>Определение расположения отрезка:</w:t>
+      </w:r>
+    </w:p>
+    <w:p>
+      <w:pPr>
+        <w:rPr>
+          <w:rFonts w:eastAsiaTheme="minorEastAsia"/>
+          <w:iCs/>
+        </w:rPr>
+      </w:pPr>
+      <w:r>
+        <w:rPr>
+          <w:rFonts w:eastAsiaTheme="minorEastAsia"/>
+          <w:iCs/>
+        </w:rPr>
+        <w:t xml:space="preserve">Если </w:t>
+      </w:r>
+      <m:oMath>
+        <m:sSub>
+          <m:sSubPr>
+            <m:ctrlPr>
+              <w:rPr>
+                <w:rFonts w:ascii="Cambria Math" w:eastAsiaTheme="minorEastAsia" w:hAnsi="Cambria Math"/>
+                <w:i/>
+                <w:iCs/>
+              </w:rPr>
+            </m:ctrlPr>
+          </m:sSubPr>
+          <m:e>
+            <m:r>
+              <w:rPr>
+                <w:rFonts w:ascii="Cambria Math" w:eastAsiaTheme="minorEastAsia" w:hAnsi="Cambria Math"/>
+              </w:rPr>
+              <m:t>X</m:t>
+            </m:r>
+          </m:e>
+          <m:sub>
+            <m:r>
+              <w:rPr>
+                <w:rFonts w:ascii="Cambria Math" w:eastAsiaTheme="minorEastAsia" w:hAnsi="Cambria Math"/>
+              </w:rPr>
+              <m:t>2</m:t>
+            </m:r>
+          </m:sub>
+        </m:sSub>
+        <m:r>
+          <w:rPr>
+            <w:rFonts w:ascii="Cambria Math" w:eastAsiaTheme="minorEastAsia" w:hAnsi="Cambria Math"/>
+          </w:rPr>
+          <m:t>=</m:t>
+        </m:r>
+        <m:sSub>
+          <m:sSubPr>
+            <m:ctrlPr>
+              <w:rPr>
+                <w:rFonts w:ascii="Cambria Math" w:eastAsiaTheme="minorEastAsia" w:hAnsi="Cambria Math"/>
+                <w:i/>
+                <w:iCs/>
+              </w:rPr>
+            </m:ctrlPr>
+          </m:sSubPr>
+          <m:e>
+            <m:r>
+              <w:rPr>
+                <w:rFonts w:ascii="Cambria Math" w:eastAsiaTheme="minorEastAsia" w:hAnsi="Cambria Math"/>
+              </w:rPr>
+              <m:t>X</m:t>
+            </m:r>
+          </m:e>
+          <m:sub>
+            <m:r>
+              <w:rPr>
+                <w:rFonts w:ascii="Cambria Math" w:eastAsiaTheme="minorEastAsia" w:hAnsi="Cambria Math"/>
+              </w:rPr>
+              <m:t>1</m:t>
+            </m:r>
+          </m:sub>
+        </m:sSub>
+        <m:r>
+          <w:rPr>
+            <w:rFonts w:ascii="Cambria Math" w:eastAsiaTheme="minorEastAsia" w:hAnsi="Cambria Math"/>
+          </w:rPr>
+          <m:t>, то</m:t>
+        </m:r>
+      </m:oMath>
+      <w:r>
+        <w:rPr>
+          <w:rFonts w:eastAsiaTheme="minorEastAsia"/>
+          <w:iCs/>
+        </w:rPr>
+        <w:t xml:space="preserve"> отрезок вертикальный, перейти к пункту 23 (отсутствует пересечение с левой или правой границами </w:t>
+      </w:r>
+      <w:proofErr w:type="spellStart"/>
+      <w:r>
+        <w:rPr>
+          <w:rFonts w:eastAsiaTheme="minorEastAsia"/>
+          <w:iCs/>
+        </w:rPr>
+        <w:t>отсекателя</w:t>
+      </w:r>
+      <w:proofErr w:type="spellEnd"/>
+      <w:r>
+        <w:rPr>
+          <w:rFonts w:eastAsiaTheme="minorEastAsia"/>
+          <w:iCs/>
+        </w:rPr>
+        <w:t>).</w:t>
+      </w:r>
+    </w:p>
+    <w:p>
+      <w:pPr>
+        <w:rPr>
+          <w:rFonts w:eastAsiaTheme="minorEastAsia"/>
+          <w:iCs/>
+        </w:rPr>
+      </w:pPr>
+      <w:r>
+        <w:rPr>
+          <w:rFonts w:eastAsiaTheme="minorEastAsia"/>
+          <w:iCs/>
+        </w:rPr>
+        <w:t xml:space="preserve">16. Вычисление тангенса угла наклона отрезка </w:t>
+      </w:r>
+      <m:oMath>
+        <m:r>
+          <w:rPr>
+            <w:rFonts w:ascii="Cambria Math" w:eastAsiaTheme="minorEastAsia" w:hAnsi="Cambria Math"/>
+          </w:rPr>
+          <m:t>m=</m:t>
+        </m:r>
+        <m:f>
+          <m:fPr>
+            <m:ctrlPr>
+              <w:rPr>
+                <w:rFonts w:ascii="Cambria Math" w:eastAsiaTheme="minorEastAsia" w:hAnsi="Cambria Math"/>
+                <w:i/>
+                <w:iCs/>
+              </w:rPr>
+            </m:ctrlPr>
+          </m:fPr>
+          <m:num>
+            <m:sSub>
+              <m:sSubPr>
+                <m:ctrlPr>
+                  <w:rPr>
+                    <w:rFonts w:ascii="Cambria Math" w:eastAsiaTheme="minorEastAsia" w:hAnsi="Cambria Math"/>
+                    <w:i/>
+                    <w:iCs/>
+                  </w:rPr>
+                </m:ctrlPr>
+              </m:sSubPr>
+              <m:e>
+                <m:r>
+                  <w:rPr>
+                    <w:rFonts w:ascii="Cambria Math" w:eastAsiaTheme="minorEastAsia" w:hAnsi="Cambria Math"/>
+                  </w:rPr>
+                  <m:t>y</m:t>
+                </m:r>
+              </m:e>
+              <m:sub>
+                <m:r>
+                  <w:rPr>
+                    <w:rFonts w:ascii="Cambria Math" w:eastAsiaTheme="minorEastAsia" w:hAnsi="Cambria Math"/>
+                  </w:rPr>
+                  <m:t>2</m:t>
+                </m:r>
+              </m:sub>
+            </m:sSub>
+            <m:r>
+              <w:rPr>
+                <w:rFonts w:ascii="Cambria Math" w:eastAsiaTheme="minorEastAsia" w:hAnsi="Cambria Math"/>
+              </w:rPr>
+              <m:t>-</m:t>
+            </m:r>
+            <m:sSub>
+              <m:sSubPr>
+                <m:ctrlPr>
+                  <w:rPr>
+                    <w:rFonts w:ascii="Cambria Math" w:eastAsiaTheme="minorEastAsia" w:hAnsi="Cambria Math"/>
+                    <w:i/>
+                    <w:iCs/>
+                  </w:rPr>
+                </m:ctrlPr>
+              </m:sSubPr>
+              <m:e>
+                <m:r>
+                  <w:rPr>
+                    <w:rFonts w:ascii="Cambria Math" w:eastAsiaTheme="minorEastAsia" w:hAnsi="Cambria Math"/>
+                  </w:rPr>
+                  <m:t>y</m:t>
+                </m:r>
+              </m:e>
+              <m:sub>
+                <m:r>
+                  <w:rPr>
+                    <w:rFonts w:ascii="Cambria Math" w:eastAsiaTheme="minorEastAsia" w:hAnsi="Cambria Math"/>
+                  </w:rPr>
+                  <m:t>1</m:t>
+                </m:r>
+              </m:sub>
+            </m:sSub>
+          </m:num>
+          <m:den>
+            <m:sSub>
+              <m:sSubPr>
+                <m:ctrlPr>
+                  <w:rPr>
+                    <w:rFonts w:ascii="Cambria Math" w:eastAsiaTheme="minorEastAsia" w:hAnsi="Cambria Math"/>
+                    <w:i/>
+                    <w:iCs/>
+                  </w:rPr>
+                </m:ctrlPr>
+              </m:sSubPr>
+              <m:e>
+                <m:r>
+                  <w:rPr>
+                    <w:rFonts w:ascii="Cambria Math" w:eastAsiaTheme="minorEastAsia" w:hAnsi="Cambria Math"/>
+                  </w:rPr>
+                  <m:t>x</m:t>
+                </m:r>
+              </m:e>
+              <m:sub>
+                <m:r>
+                  <w:rPr>
+                    <w:rFonts w:ascii="Cambria Math" w:eastAsiaTheme="minorEastAsia" w:hAnsi="Cambria Math"/>
+                  </w:rPr>
+                  <m:t>2</m:t>
+                </m:r>
+              </m:sub>
+            </m:sSub>
+            <m:r>
+              <w:rPr>
+                <w:rFonts w:ascii="Cambria Math" w:eastAsiaTheme="minorEastAsia" w:hAnsi="Cambria Math"/>
+              </w:rPr>
+              <m:t>-</m:t>
+            </m:r>
+            <m:sSub>
+              <m:sSubPr>
+                <m:ctrlPr>
+                  <w:rPr>
+                    <w:rFonts w:ascii="Cambria Math" w:eastAsiaTheme="minorEastAsia" w:hAnsi="Cambria Math"/>
+                    <w:i/>
+                    <w:iCs/>
+                  </w:rPr>
+                </m:ctrlPr>
+              </m:sSubPr>
+              <m:e>
+                <m:r>
+                  <w:rPr>
+                    <w:rFonts w:ascii="Cambria Math" w:eastAsiaTheme="minorEastAsia" w:hAnsi="Cambria Math"/>
+                  </w:rPr>
+                  <m:t>x</m:t>
+                </m:r>
+              </m:e>
+              <m:sub>
+                <m:r>
+                  <w:rPr>
+                    <w:rFonts w:ascii="Cambria Math" w:eastAsiaTheme="minorEastAsia" w:hAnsi="Cambria Math"/>
+                  </w:rPr>
+                  <m:t>1</m:t>
+                </m:r>
+              </m:sub>
+            </m:sSub>
+          </m:den>
+        </m:f>
+      </m:oMath>
+    </w:p>
+    <w:p>
+      <w:pPr>
+        <w:rPr>
+          <w:rFonts w:eastAsiaTheme="minorEastAsia"/>
+          <w:iCs/>
+        </w:rPr>
+      </w:pPr>
+    </w:p>
+    <w:p>
+      <w:pPr>
+        <w:rPr>
+          <w:rFonts w:eastAsiaTheme="minorEastAsia"/>
+        </w:rPr>
+      </w:pPr>
     </w:p>
     <w:p>
       <w:pPr>
@@ -4722,7 +6653,6 @@
         <w:docPartUnique/>
       </w:docPartObj>
     </w:sdtPr>
-    <w:sdtEndPr/>
     <w:sdtContent>
       <w:p>
         <w:pPr>
@@ -6422,7 +8352,7 @@
 </file>
 
 <file path=customXml/itemProps1.xml><?xml version="1.0" encoding="utf-8"?>
-<ds:datastoreItem xmlns:ds="http://schemas.openxmlformats.org/officeDocument/2006/customXml" ds:itemID="{881E392D-BAE5-4133-A346-B1DAB19A7EE4}">
+<ds:datastoreItem xmlns:ds="http://schemas.openxmlformats.org/officeDocument/2006/customXml" ds:itemID="{35457C72-CB19-4A0E-91A7-A58B1C12D1FF}">
   <ds:schemaRefs>
     <ds:schemaRef ds:uri="http://schemas.openxmlformats.org/officeDocument/2006/bibliography"/>
   </ds:schemaRefs>

</xml_diff>

<commit_message>
ADD: alg is ready
</commit_message>
<xml_diff>
--- a/lab_07/Якуба 7.docx
+++ b/lab_07/Якуба 7.docx
@@ -1901,7 +1901,6 @@
       </w:r>
     </w:p>
     <w:p>
-      <w:proofErr w:type="spellStart"/>
       <w:r>
         <w:t>О</w:t>
       </w:r>
@@ -1911,7 +1910,6 @@
       <w:r>
         <w:t>екатели</w:t>
       </w:r>
-      <w:proofErr w:type="spellEnd"/>
       <w:r>
         <w:t xml:space="preserve"> формы </w:t>
       </w:r>
@@ -1925,15 +1923,7 @@
     <w:p/>
     <w:p>
       <w:r>
-        <w:t xml:space="preserve">Также следует отметить, что границу </w:t>
-      </w:r>
-      <w:proofErr w:type="spellStart"/>
-      <w:r>
-        <w:t>отсекателя</w:t>
-      </w:r>
-      <w:proofErr w:type="spellEnd"/>
-      <w:r>
-        <w:t xml:space="preserve"> принято относить к внутренней области отсечения.</w:t>
+        <w:t>Также следует отметить, что границу отсекателя принято относить к внутренней области отсечения.</w:t>
       </w:r>
     </w:p>
     <w:p>
@@ -1947,25 +1937,12 @@
         <w:t xml:space="preserve"> отрезков</w:t>
       </w:r>
       <w:r>
-        <w:t xml:space="preserve"> регулярным </w:t>
-      </w:r>
-      <w:proofErr w:type="spellStart"/>
-      <w:r>
-        <w:t>отсекателем</w:t>
-      </w:r>
-      <w:proofErr w:type="spellEnd"/>
-    </w:p>
-    <w:p>
-      <w:r>
-        <w:t xml:space="preserve">Перед тем, как обратиться к простому алгоритму отсечения отрезка регулярным </w:t>
-      </w:r>
-      <w:proofErr w:type="spellStart"/>
-      <w:r>
-        <w:t>отсекателем</w:t>
-      </w:r>
-      <w:proofErr w:type="spellEnd"/>
-      <w:r>
-        <w:t xml:space="preserve">, нам потребуется </w:t>
+        <w:t xml:space="preserve"> регулярным отсекателем</w:t>
+      </w:r>
+    </w:p>
+    <w:p>
+      <w:r>
+        <w:t xml:space="preserve">Перед тем, как обратиться к простому алгоритму отсечения отрезка регулярным отсекателем, нам потребуется </w:t>
       </w:r>
       <w:r>
         <w:t>решить задачу определения отношения заданного отрезка к области отсечения.</w:t>
@@ -2261,23 +2238,7 @@
           <w:rFonts w:eastAsiaTheme="minorEastAsia"/>
           <w:iCs/>
         </w:rPr>
-        <w:t xml:space="preserve">Каждый разряд в таком коде определяет положение точки относительно каждой из границ </w:t>
-      </w:r>
-      <w:proofErr w:type="spellStart"/>
-      <w:r>
-        <w:rPr>
-          <w:rFonts w:eastAsiaTheme="minorEastAsia"/>
-          <w:iCs/>
-        </w:rPr>
-        <w:t>отсекателя</w:t>
-      </w:r>
-      <w:proofErr w:type="spellEnd"/>
-      <w:r>
-        <w:rPr>
-          <w:rFonts w:eastAsiaTheme="minorEastAsia"/>
-          <w:iCs/>
-        </w:rPr>
-        <w:t xml:space="preserve">. Обозначим такой код буквой </w:t>
+        <w:t xml:space="preserve">Каждый разряд в таком коде определяет положение точки относительно каждой из границ отсекателя. Обозначим такой код буквой </w:t>
       </w:r>
       <m:oMath>
         <m:r>
@@ -2978,21 +2939,7 @@
         <w:rPr>
           <w:rFonts w:eastAsiaTheme="minorEastAsia"/>
         </w:rPr>
-        <w:t xml:space="preserve"> задачу и найти способ определить полную невидимость отрезка относительно заданного регулярного </w:t>
-      </w:r>
-      <w:proofErr w:type="spellStart"/>
-      <w:r>
-        <w:rPr>
-          <w:rFonts w:eastAsiaTheme="minorEastAsia"/>
-        </w:rPr>
-        <w:t>отсекателя</w:t>
-      </w:r>
-      <w:proofErr w:type="spellEnd"/>
-      <w:r>
-        <w:rPr>
-          <w:rFonts w:eastAsiaTheme="minorEastAsia"/>
-        </w:rPr>
-        <w:t>.</w:t>
+        <w:t xml:space="preserve"> задачу и найти способ определить полную невидимость отрезка относительно заданного регулярного отсекателя.</w:t>
       </w:r>
     </w:p>
     <w:p>
@@ -3178,23 +3125,7 @@
     </w:p>
     <w:p>
       <w:r>
-        <w:t xml:space="preserve">Для определения полной невидимости отрезков, которые располагаются относительно </w:t>
-      </w:r>
-      <w:proofErr w:type="spellStart"/>
-      <w:r>
-        <w:t>отсекателя</w:t>
-      </w:r>
-      <w:proofErr w:type="spellEnd"/>
-      <w:r>
-        <w:t xml:space="preserve"> вполне определённым способом (Рисунок 2: полностью ниже нижней границы </w:t>
-      </w:r>
-      <w:proofErr w:type="spellStart"/>
-      <w:r>
-        <w:t>отсекателя</w:t>
-      </w:r>
-      <w:proofErr w:type="spellEnd"/>
-      <w:r>
-        <w:t>, полностью левее левой границы, полностью правее правой границы, полностью выше верхней границы)</w:t>
+        <w:t>Для определения полной невидимости отрезков, которые располагаются относительно отсекателя вполне определённым способом (Рисунок 2: полностью ниже нижней границы отсекателя, полностью левее левой границы, полностью правее правой границы, полностью выше верхней границы)</w:t>
       </w:r>
       <w:r>
         <w:t>, достаточно провести следующий простой тест:</w:t>
@@ -3674,23 +3605,7 @@
           <w:i/>
           <w:iCs/>
         </w:rPr>
-        <w:t xml:space="preserve">При этом потребуется искать только одну координату точки пересечения, так как вторая координата будет совпадать с параметром границы </w:t>
-      </w:r>
-      <w:proofErr w:type="spellStart"/>
-      <w:r>
-        <w:rPr>
-          <w:i/>
-          <w:iCs/>
-        </w:rPr>
-        <w:t>отсекателя</w:t>
-      </w:r>
-      <w:proofErr w:type="spellEnd"/>
-      <w:r>
-        <w:rPr>
-          <w:i/>
-          <w:iCs/>
-        </w:rPr>
-        <w:t xml:space="preserve"> (для верхней и нижней границы это будет значение ординаты, а для левой и правой границы – значение ординаты).</w:t>
+        <w:t>При этом потребуется искать только одну координату точки пересечения, так как вторая координата будет совпадать с параметром границы отсекателя (для верхней и нижней границы это будет значение ординаты, а для левой и правой границы – значение ординаты).</w:t>
       </w:r>
     </w:p>
     <w:p>
@@ -3810,23 +3725,7 @@
           <w:rFonts w:eastAsiaTheme="minorEastAsia"/>
           <w:i/>
         </w:rPr>
-        <w:t xml:space="preserve">С помощью данного уравнения мы можем определить точку пересечения отрезка с левой или правой границей регулярного </w:t>
-      </w:r>
-      <w:proofErr w:type="spellStart"/>
-      <w:r>
-        <w:rPr>
-          <w:rFonts w:eastAsiaTheme="minorEastAsia"/>
-          <w:i/>
-        </w:rPr>
-        <w:t>отсекателя</w:t>
-      </w:r>
-      <w:proofErr w:type="spellEnd"/>
-      <w:r>
-        <w:rPr>
-          <w:rFonts w:eastAsiaTheme="minorEastAsia"/>
-          <w:i/>
-        </w:rPr>
-        <w:t>.</w:t>
+        <w:t>С помощью данного уравнения мы можем определить точку пересечения отрезка с левой или правой границей регулярного отсекателя.</w:t>
       </w:r>
     </w:p>
     <w:p>
@@ -4692,13 +4591,8 @@
         <w:t>отсечения отрезка</w:t>
       </w:r>
       <w:r>
-        <w:t xml:space="preserve"> регулярным </w:t>
-      </w:r>
-      <w:proofErr w:type="spellStart"/>
-      <w:r>
-        <w:t>отсекателем</w:t>
-      </w:r>
-      <w:proofErr w:type="spellEnd"/>
+        <w:t xml:space="preserve"> регулярным отсекателем</w:t>
+      </w:r>
       <w:r>
         <w:t xml:space="preserve"> </w:t>
       </w:r>
@@ -4714,13 +4608,8 @@
         <w:t xml:space="preserve">1. </w:t>
       </w:r>
       <w:r>
-        <w:t xml:space="preserve">Ввод координат </w:t>
-      </w:r>
-      <w:proofErr w:type="spellStart"/>
-      <w:r>
-        <w:t>отсекателя</w:t>
-      </w:r>
-      <w:proofErr w:type="spellEnd"/>
+        <w:t>Ввод координат отсекателя</w:t>
+      </w:r>
       <w:r>
         <w:t xml:space="preserve"> </w:t>
       </w:r>
@@ -6167,7 +6056,6 @@
         </w:rPr>
         <w:t xml:space="preserve">координат </w:t>
       </w:r>
-      <w:proofErr w:type="spellStart"/>
       <w:r>
         <w:rPr>
           <w:rFonts w:eastAsiaTheme="minorEastAsia"/>
@@ -6175,7 +6063,6 @@
         </w:rPr>
         <w:t>i</w:t>
       </w:r>
-      <w:proofErr w:type="spellEnd"/>
       <w:r>
         <w:rPr>
           <w:rFonts w:eastAsiaTheme="minorEastAsia"/>
@@ -6343,23 +6230,7 @@
           <w:rFonts w:eastAsiaTheme="minorEastAsia"/>
           <w:iCs/>
         </w:rPr>
-        <w:t xml:space="preserve"> отрезок вертикальный, перейти к пункту 23 (отсутствует пересечение с левой или правой границами </w:t>
-      </w:r>
-      <w:proofErr w:type="spellStart"/>
-      <w:r>
-        <w:rPr>
-          <w:rFonts w:eastAsiaTheme="minorEastAsia"/>
-          <w:iCs/>
-        </w:rPr>
-        <w:t>отсекателя</w:t>
-      </w:r>
-      <w:proofErr w:type="spellEnd"/>
-      <w:r>
-        <w:rPr>
-          <w:rFonts w:eastAsiaTheme="minorEastAsia"/>
-          <w:iCs/>
-        </w:rPr>
-        <w:t>).</w:t>
+        <w:t xml:space="preserve"> отрезок вертикальный, перейти к пункту 23 (отсутствует пересечение с левой или правой границами отсекателя).</w:t>
       </w:r>
     </w:p>
     <w:p>
@@ -6527,13 +6398,2722 @@
           <w:iCs/>
         </w:rPr>
       </w:pPr>
-    </w:p>
-    <w:p>
-      <w:pPr>
-        <w:rPr>
-          <w:rFonts w:eastAsiaTheme="minorEastAsia"/>
-        </w:rPr>
-      </w:pPr>
+      <w:r>
+        <w:rPr>
+          <w:rFonts w:eastAsiaTheme="minorEastAsia"/>
+          <w:iCs/>
+        </w:rPr>
+        <w:t xml:space="preserve">17. </w:t>
+      </w:r>
+      <w:r>
+        <w:rPr>
+          <w:rFonts w:eastAsiaTheme="minorEastAsia"/>
+          <w:iCs/>
+        </w:rPr>
+        <w:t>Проверка возможности пересечения с левой границей отсекателя:</w:t>
+      </w:r>
+    </w:p>
+    <w:p>
+      <w:pPr>
+        <w:rPr>
+          <w:rFonts w:eastAsiaTheme="minorEastAsia"/>
+          <w:iCs/>
+          <w:lang w:val="en-US"/>
+        </w:rPr>
+      </w:pPr>
+      <w:r>
+        <w:rPr>
+          <w:rFonts w:eastAsiaTheme="minorEastAsia"/>
+          <w:iCs/>
+        </w:rPr>
+        <w:t xml:space="preserve">Если </w:t>
+      </w:r>
+      <m:oMath>
+        <m:sSub>
+          <m:sSubPr>
+            <m:ctrlPr>
+              <w:rPr>
+                <w:rFonts w:ascii="Cambria Math" w:eastAsiaTheme="minorEastAsia" w:hAnsi="Cambria Math"/>
+                <w:i/>
+                <w:iCs/>
+              </w:rPr>
+            </m:ctrlPr>
+          </m:sSubPr>
+          <m:e>
+            <m:r>
+              <w:rPr>
+                <w:rFonts w:ascii="Cambria Math" w:eastAsiaTheme="minorEastAsia" w:hAnsi="Cambria Math"/>
+              </w:rPr>
+              <m:t>Q</m:t>
+            </m:r>
+          </m:e>
+          <m:sub>
+            <m:r>
+              <w:rPr>
+                <w:rFonts w:ascii="Cambria Math" w:eastAsiaTheme="minorEastAsia" w:hAnsi="Cambria Math"/>
+              </w:rPr>
+              <m:t>x</m:t>
+            </m:r>
+          </m:sub>
+        </m:sSub>
+        <m:r>
+          <w:rPr>
+            <w:rFonts w:ascii="Cambria Math" w:eastAsiaTheme="minorEastAsia" w:hAnsi="Cambria Math"/>
+          </w:rPr>
+          <m:t>&gt;</m:t>
+        </m:r>
+        <m:sSub>
+          <m:sSubPr>
+            <m:ctrlPr>
+              <w:rPr>
+                <w:rFonts w:ascii="Cambria Math" w:eastAsiaTheme="minorEastAsia" w:hAnsi="Cambria Math"/>
+                <w:i/>
+                <w:iCs/>
+              </w:rPr>
+            </m:ctrlPr>
+          </m:sSubPr>
+          <m:e>
+            <m:r>
+              <w:rPr>
+                <w:rFonts w:ascii="Cambria Math" w:eastAsiaTheme="minorEastAsia" w:hAnsi="Cambria Math"/>
+              </w:rPr>
+              <m:t>x</m:t>
+            </m:r>
+          </m:e>
+          <m:sub>
+            <m:r>
+              <w:rPr>
+                <w:rFonts w:ascii="Cambria Math" w:eastAsiaTheme="minorEastAsia" w:hAnsi="Cambria Math"/>
+              </w:rPr>
+              <m:t>л</m:t>
+            </m:r>
+          </m:sub>
+        </m:sSub>
+        <m:d>
+          <m:dPr>
+            <m:ctrlPr>
+              <w:rPr>
+                <w:rFonts w:ascii="Cambria Math" w:eastAsiaTheme="minorEastAsia" w:hAnsi="Cambria Math"/>
+                <w:i/>
+                <w:iCs/>
+              </w:rPr>
+            </m:ctrlPr>
+          </m:dPr>
+          <m:e>
+            <m:r>
+              <w:rPr>
+                <w:rFonts w:ascii="Cambria Math" w:eastAsiaTheme="minorEastAsia" w:hAnsi="Cambria Math"/>
+              </w:rPr>
+              <m:t>пересечения нет</m:t>
+            </m:r>
+          </m:e>
+        </m:d>
+      </m:oMath>
+      <w:r>
+        <w:rPr>
+          <w:rFonts w:eastAsiaTheme="minorEastAsia"/>
+          <w:iCs/>
+        </w:rPr>
+        <w:t>, то переход к пункту 20.</w:t>
+      </w:r>
+    </w:p>
+    <w:p>
+      <w:pPr>
+        <w:rPr>
+          <w:rFonts w:eastAsiaTheme="minorEastAsia"/>
+          <w:iCs/>
+        </w:rPr>
+      </w:pPr>
+      <w:r>
+        <w:rPr>
+          <w:rFonts w:eastAsiaTheme="minorEastAsia"/>
+          <w:iCs/>
+        </w:rPr>
+        <w:t xml:space="preserve">18. </w:t>
+      </w:r>
+      <w:r>
+        <w:rPr>
+          <w:rFonts w:eastAsiaTheme="minorEastAsia"/>
+          <w:iCs/>
+        </w:rPr>
+        <w:t>Вычисление ординаты точки пересечения отрезка с левой границей отсекателя:</w:t>
+      </w:r>
+    </w:p>
+    <w:p>
+      <w:pPr>
+        <w:rPr>
+          <w:rFonts w:eastAsiaTheme="minorEastAsia"/>
+          <w:i/>
+          <w:iCs/>
+          <w:lang w:val="en-US"/>
+        </w:rPr>
+      </w:pPr>
+      <m:oMathPara>
+        <m:oMath>
+          <m:sSub>
+            <m:sSubPr>
+              <m:ctrlPr>
+                <w:rPr>
+                  <w:rFonts w:ascii="Cambria Math" w:eastAsiaTheme="minorEastAsia" w:hAnsi="Cambria Math"/>
+                  <w:i/>
+                  <w:iCs/>
+                </w:rPr>
+              </m:ctrlPr>
+            </m:sSubPr>
+            <m:e>
+              <m:r>
+                <w:rPr>
+                  <w:rFonts w:ascii="Cambria Math" w:eastAsiaTheme="minorEastAsia" w:hAnsi="Cambria Math"/>
+                </w:rPr>
+                <m:t>y</m:t>
+              </m:r>
+            </m:e>
+            <m:sub>
+              <m:r>
+                <w:rPr>
+                  <w:rFonts w:ascii="Cambria Math" w:eastAsiaTheme="minorEastAsia" w:hAnsi="Cambria Math"/>
+                </w:rPr>
+                <m:t>p</m:t>
+              </m:r>
+            </m:sub>
+          </m:sSub>
+          <m:r>
+            <w:rPr>
+              <w:rFonts w:ascii="Cambria Math" w:eastAsiaTheme="minorEastAsia" w:hAnsi="Cambria Math"/>
+            </w:rPr>
+            <m:t>=m</m:t>
+          </m:r>
+          <m:d>
+            <m:dPr>
+              <m:ctrlPr>
+                <w:rPr>
+                  <w:rFonts w:ascii="Cambria Math" w:eastAsiaTheme="minorEastAsia" w:hAnsi="Cambria Math"/>
+                  <w:i/>
+                  <w:iCs/>
+                </w:rPr>
+              </m:ctrlPr>
+            </m:dPr>
+            <m:e>
+              <m:sSub>
+                <m:sSubPr>
+                  <m:ctrlPr>
+                    <w:rPr>
+                      <w:rFonts w:ascii="Cambria Math" w:eastAsiaTheme="minorEastAsia" w:hAnsi="Cambria Math"/>
+                      <w:i/>
+                      <w:iCs/>
+                    </w:rPr>
+                  </m:ctrlPr>
+                </m:sSubPr>
+                <m:e>
+                  <m:r>
+                    <w:rPr>
+                      <w:rFonts w:ascii="Cambria Math" w:eastAsiaTheme="minorEastAsia" w:hAnsi="Cambria Math"/>
+                    </w:rPr>
+                    <m:t>x</m:t>
+                  </m:r>
+                </m:e>
+                <m:sub>
+                  <m:r>
+                    <w:rPr>
+                      <w:rFonts w:ascii="Cambria Math" w:eastAsiaTheme="minorEastAsia" w:hAnsi="Cambria Math"/>
+                    </w:rPr>
+                    <m:t>л</m:t>
+                  </m:r>
+                </m:sub>
+              </m:sSub>
+              <m:r>
+                <w:rPr>
+                  <w:rFonts w:ascii="Cambria Math" w:eastAsiaTheme="minorEastAsia" w:hAnsi="Cambria Math"/>
+                </w:rPr>
+                <m:t>-</m:t>
+              </m:r>
+              <m:sSub>
+                <m:sSubPr>
+                  <m:ctrlPr>
+                    <w:rPr>
+                      <w:rFonts w:ascii="Cambria Math" w:eastAsiaTheme="minorEastAsia" w:hAnsi="Cambria Math"/>
+                      <w:i/>
+                      <w:iCs/>
+                      <w:lang w:val="en-US"/>
+                    </w:rPr>
+                  </m:ctrlPr>
+                </m:sSubPr>
+                <m:e>
+                  <m:r>
+                    <w:rPr>
+                      <w:rFonts w:ascii="Cambria Math" w:eastAsiaTheme="minorEastAsia" w:hAnsi="Cambria Math"/>
+                      <w:lang w:val="en-US"/>
+                    </w:rPr>
+                    <m:t>Q</m:t>
+                  </m:r>
+                  <m:ctrlPr>
+                    <w:rPr>
+                      <w:rFonts w:ascii="Cambria Math" w:eastAsiaTheme="minorEastAsia" w:hAnsi="Cambria Math"/>
+                      <w:i/>
+                      <w:iCs/>
+                    </w:rPr>
+                  </m:ctrlPr>
+                </m:e>
+                <m:sub>
+                  <m:r>
+                    <w:rPr>
+                      <w:rFonts w:ascii="Cambria Math" w:eastAsiaTheme="minorEastAsia" w:hAnsi="Cambria Math"/>
+                      <w:lang w:val="en-US"/>
+                    </w:rPr>
+                    <m:t>x</m:t>
+                  </m:r>
+                </m:sub>
+              </m:sSub>
+              <m:ctrlPr>
+                <w:rPr>
+                  <w:rFonts w:ascii="Cambria Math" w:eastAsiaTheme="minorEastAsia" w:hAnsi="Cambria Math"/>
+                  <w:i/>
+                  <w:iCs/>
+                  <w:lang w:val="en-US"/>
+                </w:rPr>
+              </m:ctrlPr>
+            </m:e>
+          </m:d>
+          <m:r>
+            <w:rPr>
+              <w:rFonts w:ascii="Cambria Math" w:eastAsiaTheme="minorEastAsia" w:hAnsi="Cambria Math"/>
+              <w:lang w:val="en-US"/>
+            </w:rPr>
+            <m:t>+</m:t>
+          </m:r>
+          <m:sSub>
+            <m:sSubPr>
+              <m:ctrlPr>
+                <w:rPr>
+                  <w:rFonts w:ascii="Cambria Math" w:eastAsiaTheme="minorEastAsia" w:hAnsi="Cambria Math"/>
+                  <w:i/>
+                  <w:iCs/>
+                  <w:lang w:val="en-US"/>
+                </w:rPr>
+              </m:ctrlPr>
+            </m:sSubPr>
+            <m:e>
+              <m:r>
+                <w:rPr>
+                  <w:rFonts w:ascii="Cambria Math" w:eastAsiaTheme="minorEastAsia" w:hAnsi="Cambria Math"/>
+                  <w:lang w:val="en-US"/>
+                </w:rPr>
+                <m:t>Q</m:t>
+              </m:r>
+            </m:e>
+            <m:sub>
+              <m:r>
+                <w:rPr>
+                  <w:rFonts w:ascii="Cambria Math" w:eastAsiaTheme="minorEastAsia" w:hAnsi="Cambria Math"/>
+                  <w:lang w:val="en-US"/>
+                </w:rPr>
+                <m:t>y</m:t>
+              </m:r>
+            </m:sub>
+          </m:sSub>
+        </m:oMath>
+      </m:oMathPara>
+    </w:p>
+    <w:p>
+      <w:pPr>
+        <w:rPr>
+          <w:rFonts w:eastAsiaTheme="minorEastAsia"/>
+        </w:rPr>
+      </w:pPr>
+      <w:r>
+        <w:rPr>
+          <w:rFonts w:eastAsiaTheme="minorEastAsia"/>
+          <w:lang w:val="en-US"/>
+        </w:rPr>
+        <w:t xml:space="preserve">19. </w:t>
+      </w:r>
+      <w:r>
+        <w:rPr>
+          <w:rFonts w:eastAsiaTheme="minorEastAsia"/>
+        </w:rPr>
+        <w:t>Проверка корректности найденного пересечения:</w:t>
+      </w:r>
+    </w:p>
+    <w:p>
+      <w:pPr>
+        <w:rPr>
+          <w:rFonts w:eastAsiaTheme="minorEastAsia"/>
+        </w:rPr>
+      </w:pPr>
+      <w:r>
+        <w:rPr>
+          <w:rFonts w:eastAsiaTheme="minorEastAsia"/>
+        </w:rPr>
+        <w:t xml:space="preserve">Если </w:t>
+      </w:r>
+      <m:oMath>
+        <m:sSub>
+          <m:sSubPr>
+            <m:ctrlPr>
+              <w:rPr>
+                <w:rFonts w:ascii="Cambria Math" w:eastAsiaTheme="minorEastAsia" w:hAnsi="Cambria Math"/>
+                <w:i/>
+              </w:rPr>
+            </m:ctrlPr>
+          </m:sSubPr>
+          <m:e>
+            <m:r>
+              <w:rPr>
+                <w:rFonts w:ascii="Cambria Math" w:eastAsiaTheme="minorEastAsia" w:hAnsi="Cambria Math"/>
+              </w:rPr>
+              <m:t>y</m:t>
+            </m:r>
+          </m:e>
+          <m:sub>
+            <m:r>
+              <w:rPr>
+                <w:rFonts w:ascii="Cambria Math" w:eastAsiaTheme="minorEastAsia" w:hAnsi="Cambria Math"/>
+              </w:rPr>
+              <m:t>p</m:t>
+            </m:r>
+          </m:sub>
+        </m:sSub>
+        <m:r>
+          <w:rPr>
+            <w:rFonts w:ascii="Cambria Math" w:eastAsiaTheme="minorEastAsia" w:hAnsi="Cambria Math"/>
+          </w:rPr>
+          <m:t>≥</m:t>
+        </m:r>
+        <m:sSub>
+          <m:sSubPr>
+            <m:ctrlPr>
+              <w:rPr>
+                <w:rFonts w:ascii="Cambria Math" w:eastAsiaTheme="minorEastAsia" w:hAnsi="Cambria Math"/>
+                <w:i/>
+              </w:rPr>
+            </m:ctrlPr>
+          </m:sSubPr>
+          <m:e>
+            <m:r>
+              <w:rPr>
+                <w:rFonts w:ascii="Cambria Math" w:eastAsiaTheme="minorEastAsia" w:hAnsi="Cambria Math"/>
+              </w:rPr>
+              <m:t>y</m:t>
+            </m:r>
+          </m:e>
+          <m:sub>
+            <m:r>
+              <w:rPr>
+                <w:rFonts w:ascii="Cambria Math" w:eastAsiaTheme="minorEastAsia" w:hAnsi="Cambria Math"/>
+              </w:rPr>
+              <m:t>н</m:t>
+            </m:r>
+          </m:sub>
+        </m:sSub>
+        <m:r>
+          <w:rPr>
+            <w:rFonts w:ascii="Cambria Math" w:eastAsiaTheme="minorEastAsia" w:hAnsi="Cambria Math"/>
+          </w:rPr>
+          <m:t xml:space="preserve"> </m:t>
+        </m:r>
+        <m:r>
+          <w:rPr>
+            <w:rFonts w:ascii="Cambria Math" w:eastAsiaTheme="minorEastAsia" w:hAnsi="Cambria Math"/>
+          </w:rPr>
+          <m:t xml:space="preserve">и </m:t>
+        </m:r>
+        <m:sSub>
+          <m:sSubPr>
+            <m:ctrlPr>
+              <w:rPr>
+                <w:rFonts w:ascii="Cambria Math" w:eastAsiaTheme="minorEastAsia" w:hAnsi="Cambria Math"/>
+                <w:i/>
+              </w:rPr>
+            </m:ctrlPr>
+          </m:sSubPr>
+          <m:e>
+            <m:r>
+              <w:rPr>
+                <w:rFonts w:ascii="Cambria Math" w:eastAsiaTheme="minorEastAsia" w:hAnsi="Cambria Math"/>
+              </w:rPr>
+              <m:t>y</m:t>
+            </m:r>
+          </m:e>
+          <m:sub>
+            <m:r>
+              <w:rPr>
+                <w:rFonts w:ascii="Cambria Math" w:eastAsiaTheme="minorEastAsia" w:hAnsi="Cambria Math"/>
+              </w:rPr>
+              <m:t>p</m:t>
+            </m:r>
+          </m:sub>
+        </m:sSub>
+        <m:r>
+          <w:rPr>
+            <w:rFonts w:ascii="Cambria Math" w:eastAsiaTheme="minorEastAsia" w:hAnsi="Cambria Math"/>
+          </w:rPr>
+          <m:t>≤</m:t>
+        </m:r>
+        <m:sSub>
+          <m:sSubPr>
+            <m:ctrlPr>
+              <w:rPr>
+                <w:rFonts w:ascii="Cambria Math" w:eastAsiaTheme="minorEastAsia" w:hAnsi="Cambria Math"/>
+                <w:i/>
+              </w:rPr>
+            </m:ctrlPr>
+          </m:sSubPr>
+          <m:e>
+            <m:r>
+              <w:rPr>
+                <w:rFonts w:ascii="Cambria Math" w:eastAsiaTheme="minorEastAsia" w:hAnsi="Cambria Math"/>
+              </w:rPr>
+              <m:t>y</m:t>
+            </m:r>
+          </m:e>
+          <m:sub>
+            <m:r>
+              <w:rPr>
+                <w:rFonts w:ascii="Cambria Math" w:eastAsiaTheme="minorEastAsia" w:hAnsi="Cambria Math"/>
+              </w:rPr>
+              <m:t>в</m:t>
+            </m:r>
+          </m:sub>
+        </m:sSub>
+        <m:r>
+          <w:rPr>
+            <w:rFonts w:ascii="Cambria Math" w:eastAsiaTheme="minorEastAsia" w:hAnsi="Cambria Math"/>
+          </w:rPr>
+          <m:t xml:space="preserve">, то </m:t>
+        </m:r>
+        <m:sSub>
+          <m:sSubPr>
+            <m:ctrlPr>
+              <w:rPr>
+                <w:rFonts w:ascii="Cambria Math" w:eastAsiaTheme="minorEastAsia" w:hAnsi="Cambria Math"/>
+                <w:i/>
+              </w:rPr>
+            </m:ctrlPr>
+          </m:sSubPr>
+          <m:e>
+            <m:r>
+              <w:rPr>
+                <w:rFonts w:ascii="Cambria Math" w:eastAsiaTheme="minorEastAsia" w:hAnsi="Cambria Math"/>
+              </w:rPr>
+              <m:t>R</m:t>
+            </m:r>
+          </m:e>
+          <m:sub>
+            <m:r>
+              <w:rPr>
+                <w:rFonts w:ascii="Cambria Math" w:eastAsiaTheme="minorEastAsia" w:hAnsi="Cambria Math"/>
+              </w:rPr>
+              <m:t>i.x</m:t>
+            </m:r>
+          </m:sub>
+        </m:sSub>
+        <m:r>
+          <w:rPr>
+            <w:rFonts w:ascii="Cambria Math" w:eastAsiaTheme="minorEastAsia" w:hAnsi="Cambria Math"/>
+          </w:rPr>
+          <m:t>=</m:t>
+        </m:r>
+        <m:sSub>
+          <m:sSubPr>
+            <m:ctrlPr>
+              <w:rPr>
+                <w:rFonts w:ascii="Cambria Math" w:eastAsiaTheme="minorEastAsia" w:hAnsi="Cambria Math"/>
+                <w:i/>
+              </w:rPr>
+            </m:ctrlPr>
+          </m:sSubPr>
+          <m:e>
+            <m:r>
+              <w:rPr>
+                <w:rFonts w:ascii="Cambria Math" w:eastAsiaTheme="minorEastAsia" w:hAnsi="Cambria Math"/>
+              </w:rPr>
+              <m:t>x</m:t>
+            </m:r>
+          </m:e>
+          <m:sub>
+            <m:r>
+              <w:rPr>
+                <w:rFonts w:ascii="Cambria Math" w:eastAsiaTheme="minorEastAsia" w:hAnsi="Cambria Math"/>
+              </w:rPr>
+              <m:t>л</m:t>
+            </m:r>
+          </m:sub>
+        </m:sSub>
+        <m:r>
+          <w:rPr>
+            <w:rFonts w:ascii="Cambria Math" w:eastAsiaTheme="minorEastAsia" w:hAnsi="Cambria Math"/>
+          </w:rPr>
+          <m:t xml:space="preserve"> и </m:t>
+        </m:r>
+        <m:sSub>
+          <m:sSubPr>
+            <m:ctrlPr>
+              <w:rPr>
+                <w:rFonts w:ascii="Cambria Math" w:eastAsiaTheme="minorEastAsia" w:hAnsi="Cambria Math"/>
+                <w:i/>
+                <w:lang w:val="en-US"/>
+              </w:rPr>
+            </m:ctrlPr>
+          </m:sSubPr>
+          <m:e>
+            <m:r>
+              <w:rPr>
+                <w:rFonts w:ascii="Cambria Math" w:eastAsiaTheme="minorEastAsia" w:hAnsi="Cambria Math"/>
+                <w:lang w:val="en-US"/>
+              </w:rPr>
+              <m:t>R</m:t>
+            </m:r>
+            <m:ctrlPr>
+              <w:rPr>
+                <w:rFonts w:ascii="Cambria Math" w:eastAsiaTheme="minorEastAsia" w:hAnsi="Cambria Math"/>
+                <w:i/>
+              </w:rPr>
+            </m:ctrlPr>
+          </m:e>
+          <m:sub>
+            <m:r>
+              <w:rPr>
+                <w:rFonts w:ascii="Cambria Math" w:eastAsiaTheme="minorEastAsia" w:hAnsi="Cambria Math"/>
+                <w:lang w:val="en-US"/>
+              </w:rPr>
+              <m:t>i</m:t>
+            </m:r>
+            <m:r>
+              <w:rPr>
+                <w:rFonts w:ascii="Cambria Math" w:eastAsiaTheme="minorEastAsia" w:hAnsi="Cambria Math"/>
+              </w:rPr>
+              <m:t>.</m:t>
+            </m:r>
+            <m:r>
+              <w:rPr>
+                <w:rFonts w:ascii="Cambria Math" w:eastAsiaTheme="minorEastAsia" w:hAnsi="Cambria Math"/>
+                <w:lang w:val="en-US"/>
+              </w:rPr>
+              <m:t>y</m:t>
+            </m:r>
+          </m:sub>
+        </m:sSub>
+        <m:r>
+          <w:rPr>
+            <w:rFonts w:ascii="Cambria Math" w:eastAsiaTheme="minorEastAsia" w:hAnsi="Cambria Math"/>
+          </w:rPr>
+          <m:t>=</m:t>
+        </m:r>
+        <m:sSub>
+          <m:sSubPr>
+            <m:ctrlPr>
+              <w:rPr>
+                <w:rFonts w:ascii="Cambria Math" w:eastAsiaTheme="minorEastAsia" w:hAnsi="Cambria Math"/>
+                <w:i/>
+                <w:lang w:val="en-US"/>
+              </w:rPr>
+            </m:ctrlPr>
+          </m:sSubPr>
+          <m:e>
+            <m:r>
+              <w:rPr>
+                <w:rFonts w:ascii="Cambria Math" w:eastAsiaTheme="minorEastAsia" w:hAnsi="Cambria Math"/>
+                <w:lang w:val="en-US"/>
+              </w:rPr>
+              <m:t>y</m:t>
+            </m:r>
+          </m:e>
+          <m:sub>
+            <m:r>
+              <w:rPr>
+                <w:rFonts w:ascii="Cambria Math" w:eastAsiaTheme="minorEastAsia" w:hAnsi="Cambria Math"/>
+                <w:lang w:val="en-US"/>
+              </w:rPr>
+              <m:t>p</m:t>
+            </m:r>
+          </m:sub>
+        </m:sSub>
+      </m:oMath>
+      <w:r>
+        <w:rPr>
+          <w:rFonts w:eastAsiaTheme="minorEastAsia"/>
+        </w:rPr>
+        <w:t xml:space="preserve">, </w:t>
+      </w:r>
+      <w:r>
+        <w:rPr>
+          <w:rFonts w:eastAsiaTheme="minorEastAsia"/>
+        </w:rPr>
+        <w:t>переход к пункту 12.</w:t>
+      </w:r>
+    </w:p>
+    <w:p>
+      <w:pPr>
+        <w:rPr>
+          <w:rFonts w:eastAsiaTheme="minorEastAsia"/>
+        </w:rPr>
+      </w:pPr>
+      <w:r>
+        <w:rPr>
+          <w:rFonts w:eastAsiaTheme="minorEastAsia"/>
+        </w:rPr>
+        <w:t>20. Проверка возможности пересечения отрезка с правой границей отсекателя:</w:t>
+      </w:r>
+    </w:p>
+    <w:p>
+      <w:pPr>
+        <w:rPr>
+          <w:rFonts w:eastAsiaTheme="minorEastAsia"/>
+        </w:rPr>
+      </w:pPr>
+      <w:r>
+        <w:rPr>
+          <w:rFonts w:eastAsiaTheme="minorEastAsia"/>
+        </w:rPr>
+        <w:t xml:space="preserve">Если </w:t>
+      </w:r>
+      <m:oMath>
+        <m:sSub>
+          <m:sSubPr>
+            <m:ctrlPr>
+              <w:rPr>
+                <w:rFonts w:ascii="Cambria Math" w:eastAsiaTheme="minorEastAsia" w:hAnsi="Cambria Math"/>
+                <w:i/>
+              </w:rPr>
+            </m:ctrlPr>
+          </m:sSubPr>
+          <m:e>
+            <m:r>
+              <w:rPr>
+                <w:rFonts w:ascii="Cambria Math" w:eastAsiaTheme="minorEastAsia" w:hAnsi="Cambria Math"/>
+              </w:rPr>
+              <m:t>Q</m:t>
+            </m:r>
+          </m:e>
+          <m:sub>
+            <m:r>
+              <w:rPr>
+                <w:rFonts w:ascii="Cambria Math" w:eastAsiaTheme="minorEastAsia" w:hAnsi="Cambria Math"/>
+              </w:rPr>
+              <m:t>x</m:t>
+            </m:r>
+          </m:sub>
+        </m:sSub>
+        <m:r>
+          <w:rPr>
+            <w:rFonts w:ascii="Cambria Math" w:eastAsiaTheme="minorEastAsia" w:hAnsi="Cambria Math"/>
+          </w:rPr>
+          <m:t>&lt;</m:t>
+        </m:r>
+        <m:sSub>
+          <m:sSubPr>
+            <m:ctrlPr>
+              <w:rPr>
+                <w:rFonts w:ascii="Cambria Math" w:eastAsiaTheme="minorEastAsia" w:hAnsi="Cambria Math"/>
+                <w:i/>
+              </w:rPr>
+            </m:ctrlPr>
+          </m:sSubPr>
+          <m:e>
+            <m:r>
+              <w:rPr>
+                <w:rFonts w:ascii="Cambria Math" w:eastAsiaTheme="minorEastAsia" w:hAnsi="Cambria Math"/>
+              </w:rPr>
+              <m:t>x</m:t>
+            </m:r>
+          </m:e>
+          <m:sub>
+            <m:r>
+              <w:rPr>
+                <w:rFonts w:ascii="Cambria Math" w:eastAsiaTheme="minorEastAsia" w:hAnsi="Cambria Math"/>
+              </w:rPr>
+              <m:t>п</m:t>
+            </m:r>
+          </m:sub>
+        </m:sSub>
+        <m:r>
+          <w:rPr>
+            <w:rFonts w:ascii="Cambria Math" w:eastAsiaTheme="minorEastAsia" w:hAnsi="Cambria Math"/>
+          </w:rPr>
+          <m:t>(</m:t>
+        </m:r>
+        <m:r>
+          <w:rPr>
+            <w:rFonts w:ascii="Cambria Math" w:eastAsiaTheme="minorEastAsia" w:hAnsi="Cambria Math"/>
+          </w:rPr>
+          <m:t>пересечения нет)</m:t>
+        </m:r>
+      </m:oMath>
+      <w:r>
+        <w:rPr>
+          <w:rFonts w:eastAsiaTheme="minorEastAsia"/>
+        </w:rPr>
+        <w:t xml:space="preserve">, </w:t>
+      </w:r>
+      <w:r>
+        <w:rPr>
+          <w:rFonts w:eastAsiaTheme="minorEastAsia"/>
+        </w:rPr>
+        <w:t xml:space="preserve">то </w:t>
+      </w:r>
+      <w:r>
+        <w:rPr>
+          <w:rFonts w:eastAsiaTheme="minorEastAsia"/>
+        </w:rPr>
+        <w:t xml:space="preserve">переход к пункту </w:t>
+      </w:r>
+      <w:r>
+        <w:rPr>
+          <w:rFonts w:eastAsiaTheme="minorEastAsia"/>
+        </w:rPr>
+        <w:t>23</w:t>
+      </w:r>
+      <w:r>
+        <w:rPr>
+          <w:rFonts w:eastAsiaTheme="minorEastAsia"/>
+        </w:rPr>
+        <w:t>.</w:t>
+      </w:r>
+    </w:p>
+    <w:p>
+      <w:pPr>
+        <w:rPr>
+          <w:rFonts w:eastAsiaTheme="minorEastAsia"/>
+        </w:rPr>
+      </w:pPr>
+      <w:r>
+        <w:rPr>
+          <w:rFonts w:eastAsiaTheme="minorEastAsia"/>
+        </w:rPr>
+        <w:t>21. Вычисление ординаты точки пересечения с правой границей:</w:t>
+      </w:r>
+    </w:p>
+    <w:p>
+      <w:pPr>
+        <w:rPr>
+          <w:rFonts w:eastAsiaTheme="minorEastAsia"/>
+          <w:i/>
+          <w:iCs/>
+          <w:lang w:val="en-US"/>
+        </w:rPr>
+      </w:pPr>
+      <m:oMathPara>
+        <m:oMath>
+          <m:sSub>
+            <m:sSubPr>
+              <m:ctrlPr>
+                <w:rPr>
+                  <w:rFonts w:ascii="Cambria Math" w:eastAsiaTheme="minorEastAsia" w:hAnsi="Cambria Math"/>
+                  <w:i/>
+                  <w:iCs/>
+                </w:rPr>
+              </m:ctrlPr>
+            </m:sSubPr>
+            <m:e>
+              <m:r>
+                <w:rPr>
+                  <w:rFonts w:ascii="Cambria Math" w:eastAsiaTheme="minorEastAsia" w:hAnsi="Cambria Math"/>
+                </w:rPr>
+                <m:t>y</m:t>
+              </m:r>
+            </m:e>
+            <m:sub>
+              <m:r>
+                <w:rPr>
+                  <w:rFonts w:ascii="Cambria Math" w:eastAsiaTheme="minorEastAsia" w:hAnsi="Cambria Math"/>
+                </w:rPr>
+                <m:t>p</m:t>
+              </m:r>
+            </m:sub>
+          </m:sSub>
+          <m:r>
+            <w:rPr>
+              <w:rFonts w:ascii="Cambria Math" w:eastAsiaTheme="minorEastAsia" w:hAnsi="Cambria Math"/>
+            </w:rPr>
+            <m:t>=m</m:t>
+          </m:r>
+          <m:d>
+            <m:dPr>
+              <m:ctrlPr>
+                <w:rPr>
+                  <w:rFonts w:ascii="Cambria Math" w:eastAsiaTheme="minorEastAsia" w:hAnsi="Cambria Math"/>
+                  <w:i/>
+                  <w:iCs/>
+                </w:rPr>
+              </m:ctrlPr>
+            </m:dPr>
+            <m:e>
+              <m:sSub>
+                <m:sSubPr>
+                  <m:ctrlPr>
+                    <w:rPr>
+                      <w:rFonts w:ascii="Cambria Math" w:eastAsiaTheme="minorEastAsia" w:hAnsi="Cambria Math"/>
+                      <w:i/>
+                      <w:iCs/>
+                    </w:rPr>
+                  </m:ctrlPr>
+                </m:sSubPr>
+                <m:e>
+                  <m:r>
+                    <w:rPr>
+                      <w:rFonts w:ascii="Cambria Math" w:eastAsiaTheme="minorEastAsia" w:hAnsi="Cambria Math"/>
+                    </w:rPr>
+                    <m:t>x</m:t>
+                  </m:r>
+                </m:e>
+                <m:sub>
+                  <m:r>
+                    <w:rPr>
+                      <w:rFonts w:ascii="Cambria Math" w:eastAsiaTheme="minorEastAsia" w:hAnsi="Cambria Math"/>
+                    </w:rPr>
+                    <m:t>п</m:t>
+                  </m:r>
+                </m:sub>
+              </m:sSub>
+              <m:r>
+                <w:rPr>
+                  <w:rFonts w:ascii="Cambria Math" w:eastAsiaTheme="minorEastAsia" w:hAnsi="Cambria Math"/>
+                </w:rPr>
+                <m:t>-</m:t>
+              </m:r>
+              <m:sSub>
+                <m:sSubPr>
+                  <m:ctrlPr>
+                    <w:rPr>
+                      <w:rFonts w:ascii="Cambria Math" w:eastAsiaTheme="minorEastAsia" w:hAnsi="Cambria Math"/>
+                      <w:i/>
+                      <w:iCs/>
+                      <w:lang w:val="en-US"/>
+                    </w:rPr>
+                  </m:ctrlPr>
+                </m:sSubPr>
+                <m:e>
+                  <m:r>
+                    <w:rPr>
+                      <w:rFonts w:ascii="Cambria Math" w:eastAsiaTheme="minorEastAsia" w:hAnsi="Cambria Math"/>
+                      <w:lang w:val="en-US"/>
+                    </w:rPr>
+                    <m:t>Q</m:t>
+                  </m:r>
+                  <m:ctrlPr>
+                    <w:rPr>
+                      <w:rFonts w:ascii="Cambria Math" w:eastAsiaTheme="minorEastAsia" w:hAnsi="Cambria Math"/>
+                      <w:i/>
+                      <w:iCs/>
+                    </w:rPr>
+                  </m:ctrlPr>
+                </m:e>
+                <m:sub>
+                  <m:r>
+                    <w:rPr>
+                      <w:rFonts w:ascii="Cambria Math" w:eastAsiaTheme="minorEastAsia" w:hAnsi="Cambria Math"/>
+                      <w:lang w:val="en-US"/>
+                    </w:rPr>
+                    <m:t>x</m:t>
+                  </m:r>
+                </m:sub>
+              </m:sSub>
+              <m:ctrlPr>
+                <w:rPr>
+                  <w:rFonts w:ascii="Cambria Math" w:eastAsiaTheme="minorEastAsia" w:hAnsi="Cambria Math"/>
+                  <w:i/>
+                  <w:iCs/>
+                  <w:lang w:val="en-US"/>
+                </w:rPr>
+              </m:ctrlPr>
+            </m:e>
+          </m:d>
+          <m:r>
+            <w:rPr>
+              <w:rFonts w:ascii="Cambria Math" w:eastAsiaTheme="minorEastAsia" w:hAnsi="Cambria Math"/>
+              <w:lang w:val="en-US"/>
+            </w:rPr>
+            <m:t>+</m:t>
+          </m:r>
+          <m:sSub>
+            <m:sSubPr>
+              <m:ctrlPr>
+                <w:rPr>
+                  <w:rFonts w:ascii="Cambria Math" w:eastAsiaTheme="minorEastAsia" w:hAnsi="Cambria Math"/>
+                  <w:i/>
+                  <w:iCs/>
+                  <w:lang w:val="en-US"/>
+                </w:rPr>
+              </m:ctrlPr>
+            </m:sSubPr>
+            <m:e>
+              <m:r>
+                <w:rPr>
+                  <w:rFonts w:ascii="Cambria Math" w:eastAsiaTheme="minorEastAsia" w:hAnsi="Cambria Math"/>
+                  <w:lang w:val="en-US"/>
+                </w:rPr>
+                <m:t>Q</m:t>
+              </m:r>
+            </m:e>
+            <m:sub>
+              <m:r>
+                <w:rPr>
+                  <w:rFonts w:ascii="Cambria Math" w:eastAsiaTheme="minorEastAsia" w:hAnsi="Cambria Math"/>
+                  <w:lang w:val="en-US"/>
+                </w:rPr>
+                <m:t>y</m:t>
+              </m:r>
+            </m:sub>
+          </m:sSub>
+        </m:oMath>
+      </m:oMathPara>
+    </w:p>
+    <w:p>
+      <w:pPr>
+        <w:rPr>
+          <w:rFonts w:eastAsiaTheme="minorEastAsia"/>
+        </w:rPr>
+      </w:pPr>
+      <w:r>
+        <w:rPr>
+          <w:rFonts w:eastAsiaTheme="minorEastAsia"/>
+        </w:rPr>
+        <w:t>22</w:t>
+      </w:r>
+      <w:r>
+        <w:rPr>
+          <w:rFonts w:eastAsiaTheme="minorEastAsia"/>
+        </w:rPr>
+        <w:t xml:space="preserve">. </w:t>
+      </w:r>
+      <w:r>
+        <w:rPr>
+          <w:rFonts w:eastAsiaTheme="minorEastAsia"/>
+        </w:rPr>
+        <w:t>Проверка корректности найденного пересечения:</w:t>
+      </w:r>
+    </w:p>
+    <w:p>
+      <w:pPr>
+        <w:rPr>
+          <w:rFonts w:eastAsiaTheme="minorEastAsia"/>
+        </w:rPr>
+      </w:pPr>
+      <w:r>
+        <w:rPr>
+          <w:rFonts w:eastAsiaTheme="minorEastAsia"/>
+        </w:rPr>
+        <w:t xml:space="preserve">Если </w:t>
+      </w:r>
+      <m:oMath>
+        <m:sSub>
+          <m:sSubPr>
+            <m:ctrlPr>
+              <w:rPr>
+                <w:rFonts w:ascii="Cambria Math" w:eastAsiaTheme="minorEastAsia" w:hAnsi="Cambria Math"/>
+                <w:i/>
+              </w:rPr>
+            </m:ctrlPr>
+          </m:sSubPr>
+          <m:e>
+            <m:r>
+              <w:rPr>
+                <w:rFonts w:ascii="Cambria Math" w:eastAsiaTheme="minorEastAsia" w:hAnsi="Cambria Math"/>
+              </w:rPr>
+              <m:t>y</m:t>
+            </m:r>
+          </m:e>
+          <m:sub>
+            <m:r>
+              <w:rPr>
+                <w:rFonts w:ascii="Cambria Math" w:eastAsiaTheme="minorEastAsia" w:hAnsi="Cambria Math"/>
+              </w:rPr>
+              <m:t>p</m:t>
+            </m:r>
+          </m:sub>
+        </m:sSub>
+        <m:r>
+          <w:rPr>
+            <w:rFonts w:ascii="Cambria Math" w:eastAsiaTheme="minorEastAsia" w:hAnsi="Cambria Math"/>
+          </w:rPr>
+          <m:t>≥</m:t>
+        </m:r>
+        <m:sSub>
+          <m:sSubPr>
+            <m:ctrlPr>
+              <w:rPr>
+                <w:rFonts w:ascii="Cambria Math" w:eastAsiaTheme="minorEastAsia" w:hAnsi="Cambria Math"/>
+                <w:i/>
+              </w:rPr>
+            </m:ctrlPr>
+          </m:sSubPr>
+          <m:e>
+            <m:r>
+              <w:rPr>
+                <w:rFonts w:ascii="Cambria Math" w:eastAsiaTheme="minorEastAsia" w:hAnsi="Cambria Math"/>
+              </w:rPr>
+              <m:t>y</m:t>
+            </m:r>
+          </m:e>
+          <m:sub>
+            <m:r>
+              <w:rPr>
+                <w:rFonts w:ascii="Cambria Math" w:eastAsiaTheme="minorEastAsia" w:hAnsi="Cambria Math"/>
+              </w:rPr>
+              <m:t>н</m:t>
+            </m:r>
+          </m:sub>
+        </m:sSub>
+        <m:r>
+          <w:rPr>
+            <w:rFonts w:ascii="Cambria Math" w:eastAsiaTheme="minorEastAsia" w:hAnsi="Cambria Math"/>
+          </w:rPr>
+          <m:t xml:space="preserve"> </m:t>
+        </m:r>
+        <m:r>
+          <w:rPr>
+            <w:rFonts w:ascii="Cambria Math" w:eastAsiaTheme="minorEastAsia" w:hAnsi="Cambria Math"/>
+          </w:rPr>
+          <m:t xml:space="preserve">и </m:t>
+        </m:r>
+        <m:sSub>
+          <m:sSubPr>
+            <m:ctrlPr>
+              <w:rPr>
+                <w:rFonts w:ascii="Cambria Math" w:eastAsiaTheme="minorEastAsia" w:hAnsi="Cambria Math"/>
+                <w:i/>
+              </w:rPr>
+            </m:ctrlPr>
+          </m:sSubPr>
+          <m:e>
+            <m:r>
+              <w:rPr>
+                <w:rFonts w:ascii="Cambria Math" w:eastAsiaTheme="minorEastAsia" w:hAnsi="Cambria Math"/>
+              </w:rPr>
+              <m:t>y</m:t>
+            </m:r>
+          </m:e>
+          <m:sub>
+            <m:r>
+              <w:rPr>
+                <w:rFonts w:ascii="Cambria Math" w:eastAsiaTheme="minorEastAsia" w:hAnsi="Cambria Math"/>
+              </w:rPr>
+              <m:t>p</m:t>
+            </m:r>
+          </m:sub>
+        </m:sSub>
+        <m:r>
+          <w:rPr>
+            <w:rFonts w:ascii="Cambria Math" w:eastAsiaTheme="minorEastAsia" w:hAnsi="Cambria Math"/>
+          </w:rPr>
+          <m:t>≤</m:t>
+        </m:r>
+        <m:sSub>
+          <m:sSubPr>
+            <m:ctrlPr>
+              <w:rPr>
+                <w:rFonts w:ascii="Cambria Math" w:eastAsiaTheme="minorEastAsia" w:hAnsi="Cambria Math"/>
+                <w:i/>
+              </w:rPr>
+            </m:ctrlPr>
+          </m:sSubPr>
+          <m:e>
+            <m:r>
+              <w:rPr>
+                <w:rFonts w:ascii="Cambria Math" w:eastAsiaTheme="minorEastAsia" w:hAnsi="Cambria Math"/>
+              </w:rPr>
+              <m:t>y</m:t>
+            </m:r>
+          </m:e>
+          <m:sub>
+            <m:r>
+              <w:rPr>
+                <w:rFonts w:ascii="Cambria Math" w:eastAsiaTheme="minorEastAsia" w:hAnsi="Cambria Math"/>
+              </w:rPr>
+              <m:t>в</m:t>
+            </m:r>
+          </m:sub>
+        </m:sSub>
+        <m:r>
+          <w:rPr>
+            <w:rFonts w:ascii="Cambria Math" w:eastAsiaTheme="minorEastAsia" w:hAnsi="Cambria Math"/>
+          </w:rPr>
+          <m:t xml:space="preserve">, то </m:t>
+        </m:r>
+        <m:sSub>
+          <m:sSubPr>
+            <m:ctrlPr>
+              <w:rPr>
+                <w:rFonts w:ascii="Cambria Math" w:eastAsiaTheme="minorEastAsia" w:hAnsi="Cambria Math"/>
+                <w:i/>
+              </w:rPr>
+            </m:ctrlPr>
+          </m:sSubPr>
+          <m:e>
+            <m:r>
+              <w:rPr>
+                <w:rFonts w:ascii="Cambria Math" w:eastAsiaTheme="minorEastAsia" w:hAnsi="Cambria Math"/>
+              </w:rPr>
+              <m:t>R</m:t>
+            </m:r>
+          </m:e>
+          <m:sub>
+            <m:r>
+              <w:rPr>
+                <w:rFonts w:ascii="Cambria Math" w:eastAsiaTheme="minorEastAsia" w:hAnsi="Cambria Math"/>
+              </w:rPr>
+              <m:t>i.x</m:t>
+            </m:r>
+          </m:sub>
+        </m:sSub>
+        <m:r>
+          <w:rPr>
+            <w:rFonts w:ascii="Cambria Math" w:eastAsiaTheme="minorEastAsia" w:hAnsi="Cambria Math"/>
+          </w:rPr>
+          <m:t>=</m:t>
+        </m:r>
+        <m:sSub>
+          <m:sSubPr>
+            <m:ctrlPr>
+              <w:rPr>
+                <w:rFonts w:ascii="Cambria Math" w:eastAsiaTheme="minorEastAsia" w:hAnsi="Cambria Math"/>
+                <w:i/>
+              </w:rPr>
+            </m:ctrlPr>
+          </m:sSubPr>
+          <m:e>
+            <m:r>
+              <w:rPr>
+                <w:rFonts w:ascii="Cambria Math" w:eastAsiaTheme="minorEastAsia" w:hAnsi="Cambria Math"/>
+              </w:rPr>
+              <m:t>x</m:t>
+            </m:r>
+          </m:e>
+          <m:sub>
+            <m:r>
+              <w:rPr>
+                <w:rFonts w:ascii="Cambria Math" w:eastAsiaTheme="minorEastAsia" w:hAnsi="Cambria Math"/>
+              </w:rPr>
+              <m:t>п</m:t>
+            </m:r>
+          </m:sub>
+        </m:sSub>
+        <m:r>
+          <w:rPr>
+            <w:rFonts w:ascii="Cambria Math" w:eastAsiaTheme="minorEastAsia" w:hAnsi="Cambria Math"/>
+          </w:rPr>
+          <m:t xml:space="preserve"> и </m:t>
+        </m:r>
+        <m:sSub>
+          <m:sSubPr>
+            <m:ctrlPr>
+              <w:rPr>
+                <w:rFonts w:ascii="Cambria Math" w:eastAsiaTheme="minorEastAsia" w:hAnsi="Cambria Math"/>
+                <w:i/>
+                <w:lang w:val="en-US"/>
+              </w:rPr>
+            </m:ctrlPr>
+          </m:sSubPr>
+          <m:e>
+            <m:r>
+              <w:rPr>
+                <w:rFonts w:ascii="Cambria Math" w:eastAsiaTheme="minorEastAsia" w:hAnsi="Cambria Math"/>
+                <w:lang w:val="en-US"/>
+              </w:rPr>
+              <m:t>R</m:t>
+            </m:r>
+            <m:ctrlPr>
+              <w:rPr>
+                <w:rFonts w:ascii="Cambria Math" w:eastAsiaTheme="minorEastAsia" w:hAnsi="Cambria Math"/>
+                <w:i/>
+              </w:rPr>
+            </m:ctrlPr>
+          </m:e>
+          <m:sub>
+            <m:r>
+              <w:rPr>
+                <w:rFonts w:ascii="Cambria Math" w:eastAsiaTheme="minorEastAsia" w:hAnsi="Cambria Math"/>
+                <w:lang w:val="en-US"/>
+              </w:rPr>
+              <m:t>i</m:t>
+            </m:r>
+            <m:r>
+              <w:rPr>
+                <w:rFonts w:ascii="Cambria Math" w:eastAsiaTheme="minorEastAsia" w:hAnsi="Cambria Math"/>
+              </w:rPr>
+              <m:t>.</m:t>
+            </m:r>
+            <m:r>
+              <w:rPr>
+                <w:rFonts w:ascii="Cambria Math" w:eastAsiaTheme="minorEastAsia" w:hAnsi="Cambria Math"/>
+                <w:lang w:val="en-US"/>
+              </w:rPr>
+              <m:t>y</m:t>
+            </m:r>
+          </m:sub>
+        </m:sSub>
+        <m:r>
+          <w:rPr>
+            <w:rFonts w:ascii="Cambria Math" w:eastAsiaTheme="minorEastAsia" w:hAnsi="Cambria Math"/>
+          </w:rPr>
+          <m:t>=</m:t>
+        </m:r>
+        <m:sSub>
+          <m:sSubPr>
+            <m:ctrlPr>
+              <w:rPr>
+                <w:rFonts w:ascii="Cambria Math" w:eastAsiaTheme="minorEastAsia" w:hAnsi="Cambria Math"/>
+                <w:i/>
+                <w:lang w:val="en-US"/>
+              </w:rPr>
+            </m:ctrlPr>
+          </m:sSubPr>
+          <m:e>
+            <m:r>
+              <w:rPr>
+                <w:rFonts w:ascii="Cambria Math" w:eastAsiaTheme="minorEastAsia" w:hAnsi="Cambria Math"/>
+                <w:lang w:val="en-US"/>
+              </w:rPr>
+              <m:t>y</m:t>
+            </m:r>
+          </m:e>
+          <m:sub>
+            <m:r>
+              <w:rPr>
+                <w:rFonts w:ascii="Cambria Math" w:eastAsiaTheme="minorEastAsia" w:hAnsi="Cambria Math"/>
+                <w:lang w:val="en-US"/>
+              </w:rPr>
+              <m:t>p</m:t>
+            </m:r>
+          </m:sub>
+        </m:sSub>
+      </m:oMath>
+      <w:r>
+        <w:rPr>
+          <w:rFonts w:eastAsiaTheme="minorEastAsia"/>
+        </w:rPr>
+        <w:t xml:space="preserve">, </w:t>
+      </w:r>
+      <w:r>
+        <w:rPr>
+          <w:rFonts w:eastAsiaTheme="minorEastAsia"/>
+        </w:rPr>
+        <w:t>переход к пункту 12.</w:t>
+      </w:r>
+    </w:p>
+    <w:p>
+      <w:pPr>
+        <w:rPr>
+          <w:rFonts w:eastAsiaTheme="minorEastAsia"/>
+        </w:rPr>
+      </w:pPr>
+      <w:r>
+        <w:rPr>
+          <w:rFonts w:eastAsiaTheme="minorEastAsia"/>
+        </w:rPr>
+        <w:lastRenderedPageBreak/>
+        <w:t>23. Проверка горизонтальности отрезка:</w:t>
+      </w:r>
+    </w:p>
+    <w:p>
+      <w:pPr>
+        <w:rPr>
+          <w:rFonts w:eastAsiaTheme="minorEastAsia"/>
+        </w:rPr>
+      </w:pPr>
+      <w:r>
+        <w:rPr>
+          <w:rFonts w:eastAsiaTheme="minorEastAsia"/>
+        </w:rPr>
+        <w:t xml:space="preserve">Если </w:t>
+      </w:r>
+      <m:oMath>
+        <m:r>
+          <w:rPr>
+            <w:rFonts w:ascii="Cambria Math" w:eastAsiaTheme="minorEastAsia" w:hAnsi="Cambria Math"/>
+          </w:rPr>
+          <m:t>m=0, то</m:t>
+        </m:r>
+      </m:oMath>
+      <w:r>
+        <w:rPr>
+          <w:rFonts w:eastAsiaTheme="minorEastAsia"/>
+        </w:rPr>
+        <w:t xml:space="preserve"> переход к пункту 12.</w:t>
+      </w:r>
+    </w:p>
+    <w:p>
+      <w:pPr>
+        <w:rPr>
+          <w:rFonts w:eastAsiaTheme="minorEastAsia"/>
+        </w:rPr>
+      </w:pPr>
+      <w:r>
+        <w:rPr>
+          <w:rFonts w:eastAsiaTheme="minorEastAsia"/>
+        </w:rPr>
+        <w:t>24. Проверка возможности пересечения с верхней границей отсекателя:</w:t>
+      </w:r>
+    </w:p>
+    <w:p>
+      <w:pPr>
+        <w:rPr>
+          <w:rFonts w:eastAsiaTheme="minorEastAsia"/>
+        </w:rPr>
+      </w:pPr>
+      <w:r>
+        <w:rPr>
+          <w:rFonts w:eastAsiaTheme="minorEastAsia"/>
+        </w:rPr>
+        <w:t xml:space="preserve">Если </w:t>
+      </w:r>
+      <m:oMath>
+        <m:sSub>
+          <m:sSubPr>
+            <m:ctrlPr>
+              <w:rPr>
+                <w:rFonts w:ascii="Cambria Math" w:eastAsiaTheme="minorEastAsia" w:hAnsi="Cambria Math"/>
+                <w:i/>
+              </w:rPr>
+            </m:ctrlPr>
+          </m:sSubPr>
+          <m:e>
+            <m:r>
+              <w:rPr>
+                <w:rFonts w:ascii="Cambria Math" w:eastAsiaTheme="minorEastAsia" w:hAnsi="Cambria Math"/>
+              </w:rPr>
+              <m:t>Q</m:t>
+            </m:r>
+          </m:e>
+          <m:sub>
+            <m:r>
+              <w:rPr>
+                <w:rFonts w:ascii="Cambria Math" w:eastAsiaTheme="minorEastAsia" w:hAnsi="Cambria Math"/>
+              </w:rPr>
+              <m:t>y</m:t>
+            </m:r>
+          </m:sub>
+        </m:sSub>
+        <m:r>
+          <w:rPr>
+            <w:rFonts w:ascii="Cambria Math" w:eastAsiaTheme="minorEastAsia" w:hAnsi="Cambria Math"/>
+          </w:rPr>
+          <m:t>&lt;</m:t>
+        </m:r>
+        <m:sSub>
+          <m:sSubPr>
+            <m:ctrlPr>
+              <w:rPr>
+                <w:rFonts w:ascii="Cambria Math" w:eastAsiaTheme="minorEastAsia" w:hAnsi="Cambria Math"/>
+                <w:i/>
+              </w:rPr>
+            </m:ctrlPr>
+          </m:sSubPr>
+          <m:e>
+            <m:r>
+              <w:rPr>
+                <w:rFonts w:ascii="Cambria Math" w:eastAsiaTheme="minorEastAsia" w:hAnsi="Cambria Math"/>
+              </w:rPr>
+              <m:t>y</m:t>
+            </m:r>
+          </m:e>
+          <m:sub>
+            <m:r>
+              <w:rPr>
+                <w:rFonts w:ascii="Cambria Math" w:eastAsiaTheme="minorEastAsia" w:hAnsi="Cambria Math"/>
+              </w:rPr>
+              <m:t>в</m:t>
+            </m:r>
+          </m:sub>
+        </m:sSub>
+        <m:r>
+          <w:rPr>
+            <w:rFonts w:ascii="Cambria Math" w:eastAsiaTheme="minorEastAsia" w:hAnsi="Cambria Math"/>
+          </w:rPr>
+          <m:t xml:space="preserve"> </m:t>
+        </m:r>
+        <m:d>
+          <m:dPr>
+            <m:ctrlPr>
+              <w:rPr>
+                <w:rFonts w:ascii="Cambria Math" w:eastAsiaTheme="minorEastAsia" w:hAnsi="Cambria Math"/>
+                <w:i/>
+              </w:rPr>
+            </m:ctrlPr>
+          </m:dPr>
+          <m:e>
+            <m:r>
+              <w:rPr>
+                <w:rFonts w:ascii="Cambria Math" w:eastAsiaTheme="minorEastAsia" w:hAnsi="Cambria Math"/>
+              </w:rPr>
+              <m:t>пересечения нет</m:t>
+            </m:r>
+          </m:e>
+        </m:d>
+        <m:r>
+          <w:rPr>
+            <w:rFonts w:ascii="Cambria Math" w:eastAsiaTheme="minorEastAsia" w:hAnsi="Cambria Math"/>
+          </w:rPr>
+          <m:t>, то</m:t>
+        </m:r>
+      </m:oMath>
+      <w:r>
+        <w:rPr>
+          <w:rFonts w:eastAsiaTheme="minorEastAsia"/>
+        </w:rPr>
+        <w:t xml:space="preserve"> переход к пункту 27.</w:t>
+      </w:r>
+    </w:p>
+    <w:p>
+      <w:pPr>
+        <w:rPr>
+          <w:rFonts w:eastAsiaTheme="minorEastAsia"/>
+        </w:rPr>
+      </w:pPr>
+      <w:r>
+        <w:rPr>
+          <w:rFonts w:eastAsiaTheme="minorEastAsia"/>
+        </w:rPr>
+        <w:t>25. Вычисление абсциссы точки пересечения с верхней границей:</w:t>
+      </w:r>
+    </w:p>
+    <w:p>
+      <w:pPr>
+        <w:rPr>
+          <w:rFonts w:eastAsiaTheme="minorEastAsia"/>
+          <w:i/>
+        </w:rPr>
+      </w:pPr>
+      <m:oMathPara>
+        <m:oMath>
+          <m:sSub>
+            <m:sSubPr>
+              <m:ctrlPr>
+                <w:rPr>
+                  <w:rFonts w:ascii="Cambria Math" w:eastAsiaTheme="minorEastAsia" w:hAnsi="Cambria Math"/>
+                  <w:i/>
+                </w:rPr>
+              </m:ctrlPr>
+            </m:sSubPr>
+            <m:e>
+              <m:r>
+                <w:rPr>
+                  <w:rFonts w:ascii="Cambria Math" w:eastAsiaTheme="minorEastAsia" w:hAnsi="Cambria Math"/>
+                </w:rPr>
+                <m:t>x</m:t>
+              </m:r>
+            </m:e>
+            <m:sub>
+              <m:r>
+                <w:rPr>
+                  <w:rFonts w:ascii="Cambria Math" w:eastAsiaTheme="minorEastAsia" w:hAnsi="Cambria Math"/>
+                </w:rPr>
+                <m:t>p</m:t>
+              </m:r>
+            </m:sub>
+          </m:sSub>
+          <m:r>
+            <w:rPr>
+              <w:rFonts w:ascii="Cambria Math" w:eastAsiaTheme="minorEastAsia" w:hAnsi="Cambria Math"/>
+            </w:rPr>
+            <m:t>=</m:t>
+          </m:r>
+          <m:f>
+            <m:fPr>
+              <m:ctrlPr>
+                <w:rPr>
+                  <w:rFonts w:ascii="Cambria Math" w:eastAsiaTheme="minorEastAsia" w:hAnsi="Cambria Math"/>
+                  <w:i/>
+                </w:rPr>
+              </m:ctrlPr>
+            </m:fPr>
+            <m:num>
+              <m:d>
+                <m:dPr>
+                  <m:ctrlPr>
+                    <w:rPr>
+                      <w:rFonts w:ascii="Cambria Math" w:eastAsiaTheme="minorEastAsia" w:hAnsi="Cambria Math"/>
+                      <w:i/>
+                    </w:rPr>
+                  </m:ctrlPr>
+                </m:dPr>
+                <m:e>
+                  <m:sSub>
+                    <m:sSubPr>
+                      <m:ctrlPr>
+                        <w:rPr>
+                          <w:rFonts w:ascii="Cambria Math" w:eastAsiaTheme="minorEastAsia" w:hAnsi="Cambria Math"/>
+                          <w:i/>
+                        </w:rPr>
+                      </m:ctrlPr>
+                    </m:sSubPr>
+                    <m:e>
+                      <m:r>
+                        <w:rPr>
+                          <w:rFonts w:ascii="Cambria Math" w:eastAsiaTheme="minorEastAsia" w:hAnsi="Cambria Math"/>
+                        </w:rPr>
+                        <m:t>y</m:t>
+                      </m:r>
+                    </m:e>
+                    <m:sub>
+                      <m:r>
+                        <w:rPr>
+                          <w:rFonts w:ascii="Cambria Math" w:eastAsiaTheme="minorEastAsia" w:hAnsi="Cambria Math"/>
+                        </w:rPr>
+                        <m:t>в</m:t>
+                      </m:r>
+                    </m:sub>
+                  </m:sSub>
+                  <m:r>
+                    <w:rPr>
+                      <w:rFonts w:ascii="Cambria Math" w:eastAsiaTheme="minorEastAsia" w:hAnsi="Cambria Math"/>
+                    </w:rPr>
+                    <m:t>-</m:t>
+                  </m:r>
+                  <m:sSub>
+                    <m:sSubPr>
+                      <m:ctrlPr>
+                        <w:rPr>
+                          <w:rFonts w:ascii="Cambria Math" w:eastAsiaTheme="minorEastAsia" w:hAnsi="Cambria Math"/>
+                          <w:i/>
+                        </w:rPr>
+                      </m:ctrlPr>
+                    </m:sSubPr>
+                    <m:e>
+                      <m:r>
+                        <w:rPr>
+                          <w:rFonts w:ascii="Cambria Math" w:eastAsiaTheme="minorEastAsia" w:hAnsi="Cambria Math"/>
+                        </w:rPr>
+                        <m:t>Q</m:t>
+                      </m:r>
+                    </m:e>
+                    <m:sub>
+                      <m:r>
+                        <w:rPr>
+                          <w:rFonts w:ascii="Cambria Math" w:eastAsiaTheme="minorEastAsia" w:hAnsi="Cambria Math"/>
+                        </w:rPr>
+                        <m:t>y</m:t>
+                      </m:r>
+                    </m:sub>
+                  </m:sSub>
+                </m:e>
+              </m:d>
+            </m:num>
+            <m:den>
+              <m:r>
+                <w:rPr>
+                  <w:rFonts w:ascii="Cambria Math" w:eastAsiaTheme="minorEastAsia" w:hAnsi="Cambria Math"/>
+                </w:rPr>
+                <m:t>m</m:t>
+              </m:r>
+            </m:den>
+          </m:f>
+          <m:r>
+            <w:rPr>
+              <w:rFonts w:ascii="Cambria Math" w:eastAsiaTheme="minorEastAsia" w:hAnsi="Cambria Math"/>
+            </w:rPr>
+            <m:t>+</m:t>
+          </m:r>
+          <m:sSub>
+            <m:sSubPr>
+              <m:ctrlPr>
+                <w:rPr>
+                  <w:rFonts w:ascii="Cambria Math" w:eastAsiaTheme="minorEastAsia" w:hAnsi="Cambria Math"/>
+                  <w:i/>
+                </w:rPr>
+              </m:ctrlPr>
+            </m:sSubPr>
+            <m:e>
+              <m:r>
+                <w:rPr>
+                  <w:rFonts w:ascii="Cambria Math" w:eastAsiaTheme="minorEastAsia" w:hAnsi="Cambria Math"/>
+                </w:rPr>
+                <m:t>Q</m:t>
+              </m:r>
+            </m:e>
+            <m:sub>
+              <m:r>
+                <w:rPr>
+                  <w:rFonts w:ascii="Cambria Math" w:eastAsiaTheme="minorEastAsia" w:hAnsi="Cambria Math"/>
+                </w:rPr>
+                <m:t>x</m:t>
+              </m:r>
+            </m:sub>
+          </m:sSub>
+        </m:oMath>
+      </m:oMathPara>
+    </w:p>
+    <w:p>
+      <w:pPr>
+        <w:rPr>
+          <w:rFonts w:eastAsiaTheme="minorEastAsia"/>
+          <w:iCs/>
+        </w:rPr>
+      </w:pPr>
+      <w:r>
+        <w:rPr>
+          <w:rFonts w:eastAsiaTheme="minorEastAsia"/>
+          <w:iCs/>
+          <w:lang w:val="en-US"/>
+        </w:rPr>
+        <w:t xml:space="preserve">26. </w:t>
+      </w:r>
+      <w:r>
+        <w:rPr>
+          <w:rFonts w:eastAsiaTheme="minorEastAsia"/>
+          <w:iCs/>
+        </w:rPr>
+        <w:t>Проверка корректности найденного пересечения:</w:t>
+      </w:r>
+    </w:p>
+    <w:p>
+      <w:pPr>
+        <w:rPr>
+          <w:rFonts w:eastAsiaTheme="minorEastAsia"/>
+          <w:iCs/>
+        </w:rPr>
+      </w:pPr>
+      <w:r>
+        <w:rPr>
+          <w:rFonts w:eastAsiaTheme="minorEastAsia"/>
+          <w:iCs/>
+        </w:rPr>
+        <w:t xml:space="preserve">Если </w:t>
+      </w:r>
+      <m:oMath>
+        <m:sSub>
+          <m:sSubPr>
+            <m:ctrlPr>
+              <w:rPr>
+                <w:rFonts w:ascii="Cambria Math" w:eastAsiaTheme="minorEastAsia" w:hAnsi="Cambria Math"/>
+                <w:i/>
+                <w:iCs/>
+              </w:rPr>
+            </m:ctrlPr>
+          </m:sSubPr>
+          <m:e>
+            <m:r>
+              <w:rPr>
+                <w:rFonts w:ascii="Cambria Math" w:eastAsiaTheme="minorEastAsia" w:hAnsi="Cambria Math"/>
+              </w:rPr>
+              <m:t>x</m:t>
+            </m:r>
+          </m:e>
+          <m:sub>
+            <m:r>
+              <w:rPr>
+                <w:rFonts w:ascii="Cambria Math" w:eastAsiaTheme="minorEastAsia" w:hAnsi="Cambria Math"/>
+              </w:rPr>
+              <m:t>p</m:t>
+            </m:r>
+          </m:sub>
+        </m:sSub>
+        <m:r>
+          <w:rPr>
+            <w:rFonts w:ascii="Cambria Math" w:eastAsiaTheme="minorEastAsia" w:hAnsi="Cambria Math"/>
+          </w:rPr>
+          <m:t>≥</m:t>
+        </m:r>
+        <m:sSub>
+          <m:sSubPr>
+            <m:ctrlPr>
+              <w:rPr>
+                <w:rFonts w:ascii="Cambria Math" w:eastAsiaTheme="minorEastAsia" w:hAnsi="Cambria Math"/>
+                <w:i/>
+                <w:iCs/>
+              </w:rPr>
+            </m:ctrlPr>
+          </m:sSubPr>
+          <m:e>
+            <m:r>
+              <w:rPr>
+                <w:rFonts w:ascii="Cambria Math" w:eastAsiaTheme="minorEastAsia" w:hAnsi="Cambria Math"/>
+              </w:rPr>
+              <m:t>x</m:t>
+            </m:r>
+          </m:e>
+          <m:sub>
+            <m:r>
+              <w:rPr>
+                <w:rFonts w:ascii="Cambria Math" w:eastAsiaTheme="minorEastAsia" w:hAnsi="Cambria Math"/>
+              </w:rPr>
+              <m:t>л</m:t>
+            </m:r>
+          </m:sub>
+        </m:sSub>
+        <m:r>
+          <w:rPr>
+            <w:rFonts w:ascii="Cambria Math" w:eastAsiaTheme="minorEastAsia" w:hAnsi="Cambria Math"/>
+          </w:rPr>
+          <m:t xml:space="preserve"> и </m:t>
+        </m:r>
+        <m:sSub>
+          <m:sSubPr>
+            <m:ctrlPr>
+              <w:rPr>
+                <w:rFonts w:ascii="Cambria Math" w:eastAsiaTheme="minorEastAsia" w:hAnsi="Cambria Math"/>
+                <w:i/>
+                <w:iCs/>
+                <w:lang w:val="en-US"/>
+              </w:rPr>
+            </m:ctrlPr>
+          </m:sSubPr>
+          <m:e>
+            <m:r>
+              <w:rPr>
+                <w:rFonts w:ascii="Cambria Math" w:eastAsiaTheme="minorEastAsia" w:hAnsi="Cambria Math"/>
+                <w:lang w:val="en-US"/>
+              </w:rPr>
+              <m:t>x</m:t>
+            </m:r>
+          </m:e>
+          <m:sub>
+            <m:r>
+              <w:rPr>
+                <w:rFonts w:ascii="Cambria Math" w:eastAsiaTheme="minorEastAsia" w:hAnsi="Cambria Math"/>
+                <w:lang w:val="en-US"/>
+              </w:rPr>
+              <m:t>p</m:t>
+            </m:r>
+          </m:sub>
+        </m:sSub>
+        <m:r>
+          <w:rPr>
+            <w:rFonts w:ascii="Cambria Math" w:eastAsiaTheme="minorEastAsia" w:hAnsi="Cambria Math"/>
+          </w:rPr>
+          <m:t>≤</m:t>
+        </m:r>
+        <m:sSub>
+          <m:sSubPr>
+            <m:ctrlPr>
+              <w:rPr>
+                <w:rFonts w:ascii="Cambria Math" w:eastAsiaTheme="minorEastAsia" w:hAnsi="Cambria Math"/>
+                <w:i/>
+                <w:iCs/>
+                <w:lang w:val="en-US"/>
+              </w:rPr>
+            </m:ctrlPr>
+          </m:sSubPr>
+          <m:e>
+            <m:r>
+              <w:rPr>
+                <w:rFonts w:ascii="Cambria Math" w:eastAsiaTheme="minorEastAsia" w:hAnsi="Cambria Math"/>
+                <w:lang w:val="en-US"/>
+              </w:rPr>
+              <m:t>x</m:t>
+            </m:r>
+          </m:e>
+          <m:sub>
+            <m:r>
+              <w:rPr>
+                <w:rFonts w:ascii="Cambria Math" w:eastAsiaTheme="minorEastAsia" w:hAnsi="Cambria Math"/>
+              </w:rPr>
+              <m:t>п</m:t>
+            </m:r>
+          </m:sub>
+        </m:sSub>
+        <m:r>
+          <w:rPr>
+            <w:rFonts w:ascii="Cambria Math" w:eastAsiaTheme="minorEastAsia" w:hAnsi="Cambria Math"/>
+          </w:rPr>
+          <m:t>, то</m:t>
+        </m:r>
+        <m:r>
+          <w:rPr>
+            <w:rFonts w:ascii="Cambria Math" w:eastAsiaTheme="minorEastAsia" w:hAnsi="Cambria Math"/>
+          </w:rPr>
+          <m:t xml:space="preserve"> </m:t>
+        </m:r>
+        <m:sSub>
+          <m:sSubPr>
+            <m:ctrlPr>
+              <w:rPr>
+                <w:rFonts w:ascii="Cambria Math" w:eastAsiaTheme="minorEastAsia" w:hAnsi="Cambria Math"/>
+                <w:i/>
+                <w:iCs/>
+              </w:rPr>
+            </m:ctrlPr>
+          </m:sSubPr>
+          <m:e>
+            <m:r>
+              <w:rPr>
+                <w:rFonts w:ascii="Cambria Math" w:eastAsiaTheme="minorEastAsia" w:hAnsi="Cambria Math"/>
+              </w:rPr>
+              <m:t>R</m:t>
+            </m:r>
+          </m:e>
+          <m:sub>
+            <m:r>
+              <w:rPr>
+                <w:rFonts w:ascii="Cambria Math" w:eastAsiaTheme="minorEastAsia" w:hAnsi="Cambria Math"/>
+              </w:rPr>
+              <m:t>i.x</m:t>
+            </m:r>
+          </m:sub>
+        </m:sSub>
+        <m:r>
+          <w:rPr>
+            <w:rFonts w:ascii="Cambria Math" w:eastAsiaTheme="minorEastAsia" w:hAnsi="Cambria Math"/>
+          </w:rPr>
+          <m:t>=</m:t>
+        </m:r>
+        <m:sSub>
+          <m:sSubPr>
+            <m:ctrlPr>
+              <w:rPr>
+                <w:rFonts w:ascii="Cambria Math" w:eastAsiaTheme="minorEastAsia" w:hAnsi="Cambria Math"/>
+                <w:i/>
+                <w:iCs/>
+              </w:rPr>
+            </m:ctrlPr>
+          </m:sSubPr>
+          <m:e>
+            <m:r>
+              <w:rPr>
+                <w:rFonts w:ascii="Cambria Math" w:eastAsiaTheme="minorEastAsia" w:hAnsi="Cambria Math"/>
+              </w:rPr>
+              <m:t>x</m:t>
+            </m:r>
+          </m:e>
+          <m:sub>
+            <m:r>
+              <w:rPr>
+                <w:rFonts w:ascii="Cambria Math" w:eastAsiaTheme="minorEastAsia" w:hAnsi="Cambria Math"/>
+              </w:rPr>
+              <m:t>p</m:t>
+            </m:r>
+          </m:sub>
+        </m:sSub>
+        <m:r>
+          <w:rPr>
+            <w:rFonts w:ascii="Cambria Math" w:eastAsiaTheme="minorEastAsia" w:hAnsi="Cambria Math"/>
+          </w:rPr>
+          <m:t xml:space="preserve">, </m:t>
+        </m:r>
+        <m:sSub>
+          <m:sSubPr>
+            <m:ctrlPr>
+              <w:rPr>
+                <w:rFonts w:ascii="Cambria Math" w:eastAsiaTheme="minorEastAsia" w:hAnsi="Cambria Math"/>
+                <w:i/>
+                <w:iCs/>
+              </w:rPr>
+            </m:ctrlPr>
+          </m:sSubPr>
+          <m:e>
+            <m:r>
+              <w:rPr>
+                <w:rFonts w:ascii="Cambria Math" w:eastAsiaTheme="minorEastAsia" w:hAnsi="Cambria Math"/>
+              </w:rPr>
+              <m:t>R</m:t>
+            </m:r>
+          </m:e>
+          <m:sub>
+            <m:r>
+              <w:rPr>
+                <w:rFonts w:ascii="Cambria Math" w:eastAsiaTheme="minorEastAsia" w:hAnsi="Cambria Math"/>
+              </w:rPr>
+              <m:t>i.y</m:t>
+            </m:r>
+          </m:sub>
+        </m:sSub>
+        <m:r>
+          <w:rPr>
+            <w:rFonts w:ascii="Cambria Math" w:eastAsiaTheme="minorEastAsia" w:hAnsi="Cambria Math"/>
+          </w:rPr>
+          <m:t>=</m:t>
+        </m:r>
+        <m:sSub>
+          <m:sSubPr>
+            <m:ctrlPr>
+              <w:rPr>
+                <w:rFonts w:ascii="Cambria Math" w:eastAsiaTheme="minorEastAsia" w:hAnsi="Cambria Math"/>
+                <w:i/>
+                <w:iCs/>
+              </w:rPr>
+            </m:ctrlPr>
+          </m:sSubPr>
+          <m:e>
+            <m:r>
+              <w:rPr>
+                <w:rFonts w:ascii="Cambria Math" w:eastAsiaTheme="minorEastAsia" w:hAnsi="Cambria Math"/>
+              </w:rPr>
+              <m:t>y</m:t>
+            </m:r>
+          </m:e>
+          <m:sub>
+            <m:r>
+              <w:rPr>
+                <w:rFonts w:ascii="Cambria Math" w:eastAsiaTheme="minorEastAsia" w:hAnsi="Cambria Math"/>
+              </w:rPr>
+              <m:t>в</m:t>
+            </m:r>
+          </m:sub>
+        </m:sSub>
+        <m:r>
+          <w:rPr>
+            <w:rFonts w:ascii="Cambria Math" w:eastAsiaTheme="minorEastAsia" w:hAnsi="Cambria Math"/>
+          </w:rPr>
+          <m:t>, переход к пункту 12</m:t>
+        </m:r>
+      </m:oMath>
+      <w:r>
+        <w:rPr>
+          <w:rFonts w:eastAsiaTheme="minorEastAsia"/>
+          <w:iCs/>
+        </w:rPr>
+        <w:t>.</w:t>
+      </w:r>
+    </w:p>
+    <w:p>
+      <w:pPr>
+        <w:rPr>
+          <w:rFonts w:eastAsiaTheme="minorEastAsia"/>
+          <w:iCs/>
+        </w:rPr>
+      </w:pPr>
+      <w:r>
+        <w:rPr>
+          <w:rFonts w:eastAsiaTheme="minorEastAsia"/>
+          <w:iCs/>
+        </w:rPr>
+        <w:t>27. Проверка возможности пересечения с нижней границей отсекателя:</w:t>
+      </w:r>
+    </w:p>
+    <w:p>
+      <w:pPr>
+        <w:rPr>
+          <w:rFonts w:eastAsiaTheme="minorEastAsia"/>
+          <w:iCs/>
+        </w:rPr>
+      </w:pPr>
+      <w:r>
+        <w:rPr>
+          <w:rFonts w:eastAsiaTheme="minorEastAsia"/>
+          <w:iCs/>
+        </w:rPr>
+        <w:t xml:space="preserve">Если </w:t>
+      </w:r>
+      <m:oMath>
+        <m:sSub>
+          <m:sSubPr>
+            <m:ctrlPr>
+              <w:rPr>
+                <w:rFonts w:ascii="Cambria Math" w:eastAsiaTheme="minorEastAsia" w:hAnsi="Cambria Math"/>
+                <w:i/>
+                <w:iCs/>
+              </w:rPr>
+            </m:ctrlPr>
+          </m:sSubPr>
+          <m:e>
+            <m:r>
+              <w:rPr>
+                <w:rFonts w:ascii="Cambria Math" w:eastAsiaTheme="minorEastAsia" w:hAnsi="Cambria Math"/>
+              </w:rPr>
+              <m:t>Q</m:t>
+            </m:r>
+          </m:e>
+          <m:sub>
+            <m:r>
+              <w:rPr>
+                <w:rFonts w:ascii="Cambria Math" w:eastAsiaTheme="minorEastAsia" w:hAnsi="Cambria Math"/>
+              </w:rPr>
+              <m:t>x</m:t>
+            </m:r>
+          </m:sub>
+        </m:sSub>
+        <m:r>
+          <w:rPr>
+            <w:rFonts w:ascii="Cambria Math" w:eastAsiaTheme="minorEastAsia" w:hAnsi="Cambria Math"/>
+          </w:rPr>
+          <m:t>&gt;</m:t>
+        </m:r>
+        <m:sSub>
+          <m:sSubPr>
+            <m:ctrlPr>
+              <w:rPr>
+                <w:rFonts w:ascii="Cambria Math" w:eastAsiaTheme="minorEastAsia" w:hAnsi="Cambria Math"/>
+                <w:i/>
+                <w:iCs/>
+              </w:rPr>
+            </m:ctrlPr>
+          </m:sSubPr>
+          <m:e>
+            <m:r>
+              <w:rPr>
+                <w:rFonts w:ascii="Cambria Math" w:eastAsiaTheme="minorEastAsia" w:hAnsi="Cambria Math"/>
+              </w:rPr>
+              <m:t>y</m:t>
+            </m:r>
+          </m:e>
+          <m:sub>
+            <m:r>
+              <w:rPr>
+                <w:rFonts w:ascii="Cambria Math" w:eastAsiaTheme="minorEastAsia" w:hAnsi="Cambria Math"/>
+              </w:rPr>
+              <m:t>н</m:t>
+            </m:r>
+          </m:sub>
+        </m:sSub>
+        <m:r>
+          <w:rPr>
+            <w:rFonts w:ascii="Cambria Math" w:eastAsiaTheme="minorEastAsia" w:hAnsi="Cambria Math"/>
+          </w:rPr>
+          <m:t xml:space="preserve"> (пересечения нет)</m:t>
+        </m:r>
+        <m:r>
+          <w:rPr>
+            <w:rFonts w:ascii="Cambria Math" w:eastAsiaTheme="minorEastAsia" w:hAnsi="Cambria Math"/>
+          </w:rPr>
+          <m:t xml:space="preserve">, </m:t>
+        </m:r>
+        <m:r>
+          <w:rPr>
+            <w:rFonts w:ascii="Cambria Math" w:eastAsiaTheme="minorEastAsia" w:hAnsi="Cambria Math"/>
+          </w:rPr>
+          <m:t>то</m:t>
+        </m:r>
+      </m:oMath>
+      <w:r>
+        <w:rPr>
+          <w:rFonts w:eastAsiaTheme="minorEastAsia"/>
+          <w:iCs/>
+        </w:rPr>
+        <w:t xml:space="preserve"> переход к пункту 30 (отрезок невидим)</w:t>
+      </w:r>
+    </w:p>
+    <w:p>
+      <w:pPr>
+        <w:rPr>
+          <w:rFonts w:eastAsiaTheme="minorEastAsia"/>
+          <w:iCs/>
+        </w:rPr>
+      </w:pPr>
+      <w:r>
+        <w:rPr>
+          <w:rFonts w:eastAsiaTheme="minorEastAsia"/>
+          <w:iCs/>
+        </w:rPr>
+        <w:t>28. Вычисление абсциссы точки пересечения с нижней границей:</w:t>
+      </w:r>
+    </w:p>
+    <w:p>
+      <w:pPr>
+        <w:rPr>
+          <w:rFonts w:eastAsiaTheme="minorEastAsia"/>
+          <w:iCs/>
+        </w:rPr>
+      </w:pPr>
+      <m:oMathPara>
+        <m:oMath>
+          <m:sSub>
+            <m:sSubPr>
+              <m:ctrlPr>
+                <w:rPr>
+                  <w:rFonts w:ascii="Cambria Math" w:eastAsiaTheme="minorEastAsia" w:hAnsi="Cambria Math"/>
+                  <w:i/>
+                  <w:iCs/>
+                </w:rPr>
+              </m:ctrlPr>
+            </m:sSubPr>
+            <m:e>
+              <m:r>
+                <w:rPr>
+                  <w:rFonts w:ascii="Cambria Math" w:eastAsiaTheme="minorEastAsia" w:hAnsi="Cambria Math"/>
+                </w:rPr>
+                <m:t>x</m:t>
+              </m:r>
+            </m:e>
+            <m:sub>
+              <m:r>
+                <w:rPr>
+                  <w:rFonts w:ascii="Cambria Math" w:eastAsiaTheme="minorEastAsia" w:hAnsi="Cambria Math"/>
+                </w:rPr>
+                <m:t>p</m:t>
+              </m:r>
+            </m:sub>
+          </m:sSub>
+          <m:r>
+            <w:rPr>
+              <w:rFonts w:ascii="Cambria Math" w:eastAsiaTheme="minorEastAsia" w:hAnsi="Cambria Math"/>
+            </w:rPr>
+            <m:t>=</m:t>
+          </m:r>
+          <m:f>
+            <m:fPr>
+              <m:ctrlPr>
+                <w:rPr>
+                  <w:rFonts w:ascii="Cambria Math" w:eastAsiaTheme="minorEastAsia" w:hAnsi="Cambria Math"/>
+                  <w:i/>
+                  <w:iCs/>
+                </w:rPr>
+              </m:ctrlPr>
+            </m:fPr>
+            <m:num>
+              <m:sSub>
+                <m:sSubPr>
+                  <m:ctrlPr>
+                    <w:rPr>
+                      <w:rFonts w:ascii="Cambria Math" w:eastAsiaTheme="minorEastAsia" w:hAnsi="Cambria Math"/>
+                      <w:i/>
+                      <w:iCs/>
+                    </w:rPr>
+                  </m:ctrlPr>
+                </m:sSubPr>
+                <m:e>
+                  <m:r>
+                    <w:rPr>
+                      <w:rFonts w:ascii="Cambria Math" w:eastAsiaTheme="minorEastAsia" w:hAnsi="Cambria Math"/>
+                    </w:rPr>
+                    <m:t>y</m:t>
+                  </m:r>
+                </m:e>
+                <m:sub>
+                  <m:r>
+                    <w:rPr>
+                      <w:rFonts w:ascii="Cambria Math" w:eastAsiaTheme="minorEastAsia" w:hAnsi="Cambria Math"/>
+                    </w:rPr>
+                    <m:t>н</m:t>
+                  </m:r>
+                </m:sub>
+              </m:sSub>
+              <m:r>
+                <w:rPr>
+                  <w:rFonts w:ascii="Cambria Math" w:eastAsiaTheme="minorEastAsia" w:hAnsi="Cambria Math"/>
+                </w:rPr>
+                <m:t>-</m:t>
+              </m:r>
+              <m:sSub>
+                <m:sSubPr>
+                  <m:ctrlPr>
+                    <w:rPr>
+                      <w:rFonts w:ascii="Cambria Math" w:eastAsiaTheme="minorEastAsia" w:hAnsi="Cambria Math"/>
+                      <w:i/>
+                      <w:iCs/>
+                      <w:lang w:val="en-US"/>
+                    </w:rPr>
+                  </m:ctrlPr>
+                </m:sSubPr>
+                <m:e>
+                  <m:r>
+                    <w:rPr>
+                      <w:rFonts w:ascii="Cambria Math" w:eastAsiaTheme="minorEastAsia" w:hAnsi="Cambria Math"/>
+                      <w:lang w:val="en-US"/>
+                    </w:rPr>
+                    <m:t>Q</m:t>
+                  </m:r>
+                  <m:ctrlPr>
+                    <w:rPr>
+                      <w:rFonts w:ascii="Cambria Math" w:eastAsiaTheme="minorEastAsia" w:hAnsi="Cambria Math"/>
+                      <w:i/>
+                      <w:iCs/>
+                    </w:rPr>
+                  </m:ctrlPr>
+                </m:e>
+                <m:sub>
+                  <m:r>
+                    <w:rPr>
+                      <w:rFonts w:ascii="Cambria Math" w:eastAsiaTheme="minorEastAsia" w:hAnsi="Cambria Math"/>
+                      <w:lang w:val="en-US"/>
+                    </w:rPr>
+                    <m:t>y</m:t>
+                  </m:r>
+                </m:sub>
+              </m:sSub>
+            </m:num>
+            <m:den>
+              <m:r>
+                <w:rPr>
+                  <w:rFonts w:ascii="Cambria Math" w:eastAsiaTheme="minorEastAsia" w:hAnsi="Cambria Math"/>
+                </w:rPr>
+                <m:t>m</m:t>
+              </m:r>
+            </m:den>
+          </m:f>
+          <m:r>
+            <w:rPr>
+              <w:rFonts w:ascii="Cambria Math" w:eastAsiaTheme="minorEastAsia" w:hAnsi="Cambria Math"/>
+            </w:rPr>
+            <m:t>+</m:t>
+          </m:r>
+          <m:sSub>
+            <m:sSubPr>
+              <m:ctrlPr>
+                <w:rPr>
+                  <w:rFonts w:ascii="Cambria Math" w:eastAsiaTheme="minorEastAsia" w:hAnsi="Cambria Math"/>
+                  <w:i/>
+                  <w:iCs/>
+                </w:rPr>
+              </m:ctrlPr>
+            </m:sSubPr>
+            <m:e>
+              <m:r>
+                <w:rPr>
+                  <w:rFonts w:ascii="Cambria Math" w:eastAsiaTheme="minorEastAsia" w:hAnsi="Cambria Math"/>
+                </w:rPr>
+                <m:t>Q</m:t>
+              </m:r>
+            </m:e>
+            <m:sub>
+              <m:r>
+                <w:rPr>
+                  <w:rFonts w:ascii="Cambria Math" w:eastAsiaTheme="minorEastAsia" w:hAnsi="Cambria Math"/>
+                </w:rPr>
+                <m:t>x</m:t>
+              </m:r>
+            </m:sub>
+          </m:sSub>
+        </m:oMath>
+      </m:oMathPara>
+    </w:p>
+    <w:p>
+      <w:pPr>
+        <w:rPr>
+          <w:rFonts w:eastAsiaTheme="minorEastAsia"/>
+          <w:iCs/>
+        </w:rPr>
+      </w:pPr>
+      <w:r>
+        <w:rPr>
+          <w:rFonts w:eastAsiaTheme="minorEastAsia"/>
+          <w:iCs/>
+        </w:rPr>
+        <w:t>29. Проверка корректности найденного пересечения</w:t>
+      </w:r>
+    </w:p>
+    <w:p>
+      <w:pPr>
+        <w:rPr>
+          <w:rFonts w:eastAsiaTheme="minorEastAsia"/>
+          <w:iCs/>
+        </w:rPr>
+      </w:pPr>
+      <w:r>
+        <w:rPr>
+          <w:rFonts w:eastAsiaTheme="minorEastAsia"/>
+          <w:iCs/>
+        </w:rPr>
+        <w:t xml:space="preserve">Если </w:t>
+      </w:r>
+      <m:oMath>
+        <m:sSub>
+          <m:sSubPr>
+            <m:ctrlPr>
+              <w:rPr>
+                <w:rFonts w:ascii="Cambria Math" w:eastAsiaTheme="minorEastAsia" w:hAnsi="Cambria Math"/>
+                <w:i/>
+                <w:iCs/>
+              </w:rPr>
+            </m:ctrlPr>
+          </m:sSubPr>
+          <m:e>
+            <m:r>
+              <w:rPr>
+                <w:rFonts w:ascii="Cambria Math" w:eastAsiaTheme="minorEastAsia" w:hAnsi="Cambria Math"/>
+              </w:rPr>
+              <m:t>x</m:t>
+            </m:r>
+          </m:e>
+          <m:sub>
+            <m:r>
+              <w:rPr>
+                <w:rFonts w:ascii="Cambria Math" w:eastAsiaTheme="minorEastAsia" w:hAnsi="Cambria Math"/>
+              </w:rPr>
+              <m:t>p</m:t>
+            </m:r>
+          </m:sub>
+        </m:sSub>
+        <m:r>
+          <w:rPr>
+            <w:rFonts w:ascii="Cambria Math" w:eastAsiaTheme="minorEastAsia" w:hAnsi="Cambria Math"/>
+          </w:rPr>
+          <m:t>≥</m:t>
+        </m:r>
+        <m:sSub>
+          <m:sSubPr>
+            <m:ctrlPr>
+              <w:rPr>
+                <w:rFonts w:ascii="Cambria Math" w:eastAsiaTheme="minorEastAsia" w:hAnsi="Cambria Math"/>
+                <w:i/>
+                <w:iCs/>
+              </w:rPr>
+            </m:ctrlPr>
+          </m:sSubPr>
+          <m:e>
+            <m:r>
+              <w:rPr>
+                <w:rFonts w:ascii="Cambria Math" w:eastAsiaTheme="minorEastAsia" w:hAnsi="Cambria Math"/>
+              </w:rPr>
+              <m:t>x</m:t>
+            </m:r>
+          </m:e>
+          <m:sub>
+            <m:r>
+              <w:rPr>
+                <w:rFonts w:ascii="Cambria Math" w:eastAsiaTheme="minorEastAsia" w:hAnsi="Cambria Math"/>
+              </w:rPr>
+              <m:t>л</m:t>
+            </m:r>
+          </m:sub>
+        </m:sSub>
+        <m:r>
+          <w:rPr>
+            <w:rFonts w:ascii="Cambria Math" w:eastAsiaTheme="minorEastAsia" w:hAnsi="Cambria Math"/>
+          </w:rPr>
+          <m:t xml:space="preserve"> и </m:t>
+        </m:r>
+        <m:sSub>
+          <m:sSubPr>
+            <m:ctrlPr>
+              <w:rPr>
+                <w:rFonts w:ascii="Cambria Math" w:eastAsiaTheme="minorEastAsia" w:hAnsi="Cambria Math"/>
+                <w:i/>
+                <w:iCs/>
+                <w:lang w:val="en-US"/>
+              </w:rPr>
+            </m:ctrlPr>
+          </m:sSubPr>
+          <m:e>
+            <m:r>
+              <w:rPr>
+                <w:rFonts w:ascii="Cambria Math" w:eastAsiaTheme="minorEastAsia" w:hAnsi="Cambria Math"/>
+                <w:lang w:val="en-US"/>
+              </w:rPr>
+              <m:t>x</m:t>
+            </m:r>
+          </m:e>
+          <m:sub>
+            <m:r>
+              <w:rPr>
+                <w:rFonts w:ascii="Cambria Math" w:eastAsiaTheme="minorEastAsia" w:hAnsi="Cambria Math"/>
+                <w:lang w:val="en-US"/>
+              </w:rPr>
+              <m:t>p</m:t>
+            </m:r>
+          </m:sub>
+        </m:sSub>
+        <m:r>
+          <w:rPr>
+            <w:rFonts w:ascii="Cambria Math" w:eastAsiaTheme="minorEastAsia" w:hAnsi="Cambria Math"/>
+          </w:rPr>
+          <m:t>≤</m:t>
+        </m:r>
+        <m:sSub>
+          <m:sSubPr>
+            <m:ctrlPr>
+              <w:rPr>
+                <w:rFonts w:ascii="Cambria Math" w:eastAsiaTheme="minorEastAsia" w:hAnsi="Cambria Math"/>
+                <w:i/>
+                <w:iCs/>
+                <w:lang w:val="en-US"/>
+              </w:rPr>
+            </m:ctrlPr>
+          </m:sSubPr>
+          <m:e>
+            <m:r>
+              <w:rPr>
+                <w:rFonts w:ascii="Cambria Math" w:eastAsiaTheme="minorEastAsia" w:hAnsi="Cambria Math"/>
+                <w:lang w:val="en-US"/>
+              </w:rPr>
+              <m:t>x</m:t>
+            </m:r>
+          </m:e>
+          <m:sub>
+            <m:r>
+              <w:rPr>
+                <w:rFonts w:ascii="Cambria Math" w:eastAsiaTheme="minorEastAsia" w:hAnsi="Cambria Math"/>
+              </w:rPr>
+              <m:t>п</m:t>
+            </m:r>
+          </m:sub>
+        </m:sSub>
+        <m:r>
+          <w:rPr>
+            <w:rFonts w:ascii="Cambria Math" w:eastAsiaTheme="minorEastAsia" w:hAnsi="Cambria Math"/>
+          </w:rPr>
+          <m:t>, то</m:t>
+        </m:r>
+        <m:r>
+          <w:rPr>
+            <w:rFonts w:ascii="Cambria Math" w:eastAsiaTheme="minorEastAsia" w:hAnsi="Cambria Math"/>
+          </w:rPr>
+          <m:t xml:space="preserve"> </m:t>
+        </m:r>
+        <m:sSub>
+          <m:sSubPr>
+            <m:ctrlPr>
+              <w:rPr>
+                <w:rFonts w:ascii="Cambria Math" w:eastAsiaTheme="minorEastAsia" w:hAnsi="Cambria Math"/>
+                <w:i/>
+                <w:iCs/>
+              </w:rPr>
+            </m:ctrlPr>
+          </m:sSubPr>
+          <m:e>
+            <m:r>
+              <w:rPr>
+                <w:rFonts w:ascii="Cambria Math" w:eastAsiaTheme="minorEastAsia" w:hAnsi="Cambria Math"/>
+              </w:rPr>
+              <m:t>R</m:t>
+            </m:r>
+          </m:e>
+          <m:sub>
+            <m:r>
+              <w:rPr>
+                <w:rFonts w:ascii="Cambria Math" w:eastAsiaTheme="minorEastAsia" w:hAnsi="Cambria Math"/>
+              </w:rPr>
+              <m:t>i.x</m:t>
+            </m:r>
+          </m:sub>
+        </m:sSub>
+        <m:r>
+          <w:rPr>
+            <w:rFonts w:ascii="Cambria Math" w:eastAsiaTheme="minorEastAsia" w:hAnsi="Cambria Math"/>
+          </w:rPr>
+          <m:t>=</m:t>
+        </m:r>
+        <m:sSub>
+          <m:sSubPr>
+            <m:ctrlPr>
+              <w:rPr>
+                <w:rFonts w:ascii="Cambria Math" w:eastAsiaTheme="minorEastAsia" w:hAnsi="Cambria Math"/>
+                <w:i/>
+                <w:iCs/>
+              </w:rPr>
+            </m:ctrlPr>
+          </m:sSubPr>
+          <m:e>
+            <m:r>
+              <w:rPr>
+                <w:rFonts w:ascii="Cambria Math" w:eastAsiaTheme="minorEastAsia" w:hAnsi="Cambria Math"/>
+              </w:rPr>
+              <m:t>x</m:t>
+            </m:r>
+          </m:e>
+          <m:sub>
+            <m:r>
+              <w:rPr>
+                <w:rFonts w:ascii="Cambria Math" w:eastAsiaTheme="minorEastAsia" w:hAnsi="Cambria Math"/>
+              </w:rPr>
+              <m:t>p</m:t>
+            </m:r>
+          </m:sub>
+        </m:sSub>
+        <m:r>
+          <w:rPr>
+            <w:rFonts w:ascii="Cambria Math" w:eastAsiaTheme="minorEastAsia" w:hAnsi="Cambria Math"/>
+          </w:rPr>
+          <m:t xml:space="preserve">, </m:t>
+        </m:r>
+        <m:sSub>
+          <m:sSubPr>
+            <m:ctrlPr>
+              <w:rPr>
+                <w:rFonts w:ascii="Cambria Math" w:eastAsiaTheme="minorEastAsia" w:hAnsi="Cambria Math"/>
+                <w:i/>
+                <w:iCs/>
+              </w:rPr>
+            </m:ctrlPr>
+          </m:sSubPr>
+          <m:e>
+            <m:r>
+              <w:rPr>
+                <w:rFonts w:ascii="Cambria Math" w:eastAsiaTheme="minorEastAsia" w:hAnsi="Cambria Math"/>
+              </w:rPr>
+              <m:t>R</m:t>
+            </m:r>
+          </m:e>
+          <m:sub>
+            <m:r>
+              <w:rPr>
+                <w:rFonts w:ascii="Cambria Math" w:eastAsiaTheme="minorEastAsia" w:hAnsi="Cambria Math"/>
+              </w:rPr>
+              <m:t>i.y</m:t>
+            </m:r>
+          </m:sub>
+        </m:sSub>
+        <m:r>
+          <w:rPr>
+            <w:rFonts w:ascii="Cambria Math" w:eastAsiaTheme="minorEastAsia" w:hAnsi="Cambria Math"/>
+          </w:rPr>
+          <m:t>=</m:t>
+        </m:r>
+        <m:sSub>
+          <m:sSubPr>
+            <m:ctrlPr>
+              <w:rPr>
+                <w:rFonts w:ascii="Cambria Math" w:eastAsiaTheme="minorEastAsia" w:hAnsi="Cambria Math"/>
+                <w:i/>
+                <w:iCs/>
+              </w:rPr>
+            </m:ctrlPr>
+          </m:sSubPr>
+          <m:e>
+            <m:r>
+              <w:rPr>
+                <w:rFonts w:ascii="Cambria Math" w:eastAsiaTheme="minorEastAsia" w:hAnsi="Cambria Math"/>
+              </w:rPr>
+              <m:t>y</m:t>
+            </m:r>
+          </m:e>
+          <m:sub>
+            <m:r>
+              <w:rPr>
+                <w:rFonts w:ascii="Cambria Math" w:eastAsiaTheme="minorEastAsia" w:hAnsi="Cambria Math"/>
+              </w:rPr>
+              <m:t>в</m:t>
+            </m:r>
+          </m:sub>
+        </m:sSub>
+        <m:r>
+          <w:rPr>
+            <w:rFonts w:ascii="Cambria Math" w:eastAsiaTheme="minorEastAsia" w:hAnsi="Cambria Math"/>
+          </w:rPr>
+          <m:t>, переход к пункту 12</m:t>
+        </m:r>
+      </m:oMath>
+      <w:r>
+        <w:rPr>
+          <w:rFonts w:eastAsiaTheme="minorEastAsia"/>
+          <w:iCs/>
+        </w:rPr>
+        <w:t>.</w:t>
+      </w:r>
+    </w:p>
+    <w:p>
+      <w:pPr>
+        <w:rPr>
+          <w:rFonts w:eastAsiaTheme="minorEastAsia"/>
+        </w:rPr>
+      </w:pPr>
+      <w:r>
+        <w:rPr>
+          <w:rFonts w:eastAsiaTheme="minorEastAsia"/>
+        </w:rPr>
+        <w:t xml:space="preserve">30. Установка </w:t>
+      </w:r>
+      <w:r>
+        <w:rPr>
+          <w:rFonts w:eastAsiaTheme="minorEastAsia"/>
+          <w:lang w:val="en-US"/>
+        </w:rPr>
+        <w:t>FLAG</w:t>
+      </w:r>
+      <w:r>
+        <w:rPr>
+          <w:rFonts w:eastAsiaTheme="minorEastAsia"/>
+        </w:rPr>
+        <w:t xml:space="preserve"> = -1 (</w:t>
+      </w:r>
+      <w:r>
+        <w:rPr>
+          <w:rFonts w:eastAsiaTheme="minorEastAsia"/>
+        </w:rPr>
+        <w:t>отрезок невидим полностью, так как ни одно пересечение не оказалось корректным).</w:t>
+      </w:r>
+    </w:p>
+    <w:p>
+      <w:pPr>
+        <w:rPr>
+          <w:rFonts w:eastAsiaTheme="minorEastAsia"/>
+        </w:rPr>
+      </w:pPr>
+      <w:r>
+        <w:rPr>
+          <w:rFonts w:eastAsiaTheme="minorEastAsia"/>
+        </w:rPr>
+        <w:t>31. Проверка признака видимости:</w:t>
+      </w:r>
+    </w:p>
+    <w:p>
+      <w:pPr>
+        <w:rPr>
+          <w:rFonts w:eastAsiaTheme="minorEastAsia"/>
+        </w:rPr>
+      </w:pPr>
+      <w:r>
+        <w:rPr>
+          <w:rFonts w:eastAsiaTheme="minorEastAsia"/>
+        </w:rPr>
+        <w:t xml:space="preserve">Если </w:t>
+      </w:r>
+      <m:oMath>
+        <m:r>
+          <w:rPr>
+            <w:rFonts w:ascii="Cambria Math" w:eastAsiaTheme="minorEastAsia" w:hAnsi="Cambria Math"/>
+          </w:rPr>
+          <m:t xml:space="preserve">FLAG=1, то вычерчивание отрезка </m:t>
+        </m:r>
+        <m:sSub>
+          <m:sSubPr>
+            <m:ctrlPr>
+              <w:rPr>
+                <w:rFonts w:ascii="Cambria Math" w:eastAsiaTheme="minorEastAsia" w:hAnsi="Cambria Math"/>
+                <w:i/>
+              </w:rPr>
+            </m:ctrlPr>
+          </m:sSubPr>
+          <m:e>
+            <m:r>
+              <w:rPr>
+                <w:rFonts w:ascii="Cambria Math" w:eastAsiaTheme="minorEastAsia" w:hAnsi="Cambria Math"/>
+                <w:lang w:val="en-US"/>
+              </w:rPr>
+              <m:t>R</m:t>
+            </m:r>
+          </m:e>
+          <m:sub>
+            <m:r>
+              <w:rPr>
+                <w:rFonts w:ascii="Cambria Math" w:eastAsiaTheme="minorEastAsia" w:hAnsi="Cambria Math"/>
+              </w:rPr>
+              <m:t>1</m:t>
+            </m:r>
+          </m:sub>
+        </m:sSub>
+        <m:sSub>
+          <m:sSubPr>
+            <m:ctrlPr>
+              <w:rPr>
+                <w:rFonts w:ascii="Cambria Math" w:eastAsiaTheme="minorEastAsia" w:hAnsi="Cambria Math"/>
+                <w:i/>
+              </w:rPr>
+            </m:ctrlPr>
+          </m:sSubPr>
+          <m:e>
+            <m:r>
+              <w:rPr>
+                <w:rFonts w:ascii="Cambria Math" w:eastAsiaTheme="minorEastAsia" w:hAnsi="Cambria Math"/>
+              </w:rPr>
+              <m:t>R</m:t>
+            </m:r>
+          </m:e>
+          <m:sub>
+            <m:r>
+              <w:rPr>
+                <w:rFonts w:ascii="Cambria Math" w:eastAsiaTheme="minorEastAsia" w:hAnsi="Cambria Math"/>
+              </w:rPr>
+              <m:t>2</m:t>
+            </m:r>
+          </m:sub>
+        </m:sSub>
+        <m:r>
+          <w:rPr>
+            <w:rFonts w:ascii="Cambria Math" w:eastAsiaTheme="minorEastAsia" w:hAnsi="Cambria Math"/>
+          </w:rPr>
+          <m:t>.</m:t>
+        </m:r>
+      </m:oMath>
+    </w:p>
+    <w:p>
+      <w:pPr>
+        <w:rPr>
+          <w:rFonts w:eastAsiaTheme="minorEastAsia"/>
+        </w:rPr>
+      </w:pPr>
+      <w:r>
+        <w:rPr>
+          <w:rFonts w:eastAsiaTheme="minorEastAsia"/>
+          <w:lang w:val="en-US"/>
+        </w:rPr>
+        <w:t xml:space="preserve">32. </w:t>
+      </w:r>
+      <w:r>
+        <w:rPr>
+          <w:rFonts w:eastAsiaTheme="minorEastAsia"/>
+        </w:rPr>
+        <w:t>Конец</w:t>
+      </w:r>
     </w:p>
     <w:p>
       <w:pPr>
@@ -8352,7 +10932,7 @@
 </file>
 
 <file path=customXml/itemProps1.xml><?xml version="1.0" encoding="utf-8"?>
-<ds:datastoreItem xmlns:ds="http://schemas.openxmlformats.org/officeDocument/2006/customXml" ds:itemID="{35457C72-CB19-4A0E-91A7-A58B1C12D1FF}">
+<ds:datastoreItem xmlns:ds="http://schemas.openxmlformats.org/officeDocument/2006/customXml" ds:itemID="{500F596C-E51A-45F4-99DC-CE4F2902FC14}">
   <ds:schemaRefs>
     <ds:schemaRef ds:uri="http://schemas.openxmlformats.org/officeDocument/2006/bibliography"/>
   </ds:schemaRefs>

</xml_diff>

<commit_message>
ADD: first way of alg
</commit_message>
<xml_diff>
--- a/lab_07/Якуба 7.docx
+++ b/lab_07/Якуба 7.docx
@@ -2298,27 +2298,14 @@
       <w:r>
         <w:t xml:space="preserve">Рисунок </w:t>
       </w:r>
-      <w:r>
-        <w:fldChar w:fldCharType="begin"/>
-      </w:r>
-      <w:r>
-        <w:instrText xml:space="preserve"> SEQ Рисунок \* ARABIC </w:instrText>
-      </w:r>
-      <w:r>
-        <w:fldChar w:fldCharType="separate"/>
-      </w:r>
-      <w:r>
-        <w:rPr>
-          <w:noProof/>
-        </w:rPr>
-        <w:t>1</w:t>
-      </w:r>
-      <w:r>
-        <w:rPr>
-          <w:noProof/>
-        </w:rPr>
-        <w:fldChar w:fldCharType="end"/>
-      </w:r>
+      <w:fldSimple w:instr=" SEQ Рисунок \* ARABIC ">
+        <w:r>
+          <w:rPr>
+            <w:noProof/>
+          </w:rPr>
+          <w:t>1</w:t>
+        </w:r>
+      </w:fldSimple>
       <w:r>
         <w:t>, виды отрезков</w:t>
       </w:r>
@@ -3041,7 +3028,6 @@
         </w:rPr>
         <w:t xml:space="preserve"> знаки строгого неравенст</w:t>
       </w:r>
-      <w:proofErr w:type="spellStart"/>
       <w:r>
         <w:rPr>
           <w:rFonts w:eastAsiaTheme="minorEastAsia"/>
@@ -3056,16 +3042,7 @@
           <w:i/>
           <w:iCs/>
         </w:rPr>
-        <w:t>а</w:t>
-      </w:r>
-      <w:proofErr w:type="spellEnd"/>
-      <w:r>
-        <w:rPr>
-          <w:rFonts w:eastAsiaTheme="minorEastAsia"/>
-          <w:i/>
-          <w:iCs/>
-        </w:rPr>
-        <w:t xml:space="preserve"> поменяются между собой местами.</w:t>
+        <w:t>а поменяются между собой местами.</w:t>
       </w:r>
     </w:p>
     <w:p>
@@ -3328,27 +3305,14 @@
       <w:r>
         <w:t xml:space="preserve">Рисунок </w:t>
       </w:r>
-      <w:r>
-        <w:fldChar w:fldCharType="begin"/>
-      </w:r>
-      <w:r>
-        <w:instrText xml:space="preserve"> SEQ Рисунок \* ARABIC </w:instrText>
-      </w:r>
-      <w:r>
-        <w:fldChar w:fldCharType="separate"/>
-      </w:r>
-      <w:r>
-        <w:rPr>
-          <w:noProof/>
-        </w:rPr>
-        <w:t>2</w:t>
-      </w:r>
-      <w:r>
-        <w:rPr>
-          <w:noProof/>
-        </w:rPr>
-        <w:fldChar w:fldCharType="end"/>
-      </w:r>
+      <w:fldSimple w:instr=" SEQ Рисунок \* ARABIC ">
+        <w:r>
+          <w:rPr>
+            <w:noProof/>
+          </w:rPr>
+          <w:t>2</w:t>
+        </w:r>
+      </w:fldSimple>
       <w:r>
         <w:t>, первый вид полностью невидимых отрезков</w:t>
       </w:r>
@@ -3420,27 +3384,14 @@
       <w:r>
         <w:t xml:space="preserve">Рисунок </w:t>
       </w:r>
-      <w:r>
-        <w:fldChar w:fldCharType="begin"/>
-      </w:r>
-      <w:r>
-        <w:instrText xml:space="preserve"> SEQ Рисунок \* ARABIC </w:instrText>
-      </w:r>
-      <w:r>
-        <w:fldChar w:fldCharType="separate"/>
-      </w:r>
-      <w:r>
-        <w:rPr>
-          <w:noProof/>
-        </w:rPr>
-        <w:t>3</w:t>
-      </w:r>
-      <w:r>
-        <w:rPr>
-          <w:noProof/>
-        </w:rPr>
-        <w:fldChar w:fldCharType="end"/>
-      </w:r>
+      <w:fldSimple w:instr=" SEQ Рисунок \* ARABIC ">
+        <w:r>
+          <w:rPr>
+            <w:noProof/>
+          </w:rPr>
+          <w:t>3</w:t>
+        </w:r>
+      </w:fldSimple>
       <w:r>
         <w:t>, второй вид полностью невидимых отрезков</w:t>
       </w:r>
@@ -13838,31 +13789,16 @@
     </w:p>
     <w:p>
       <w:r>
-        <w:t xml:space="preserve">Не забудь указать на то, что у тебя границы </w:t>
-      </w:r>
-      <w:proofErr w:type="spellStart"/>
-      <w:r>
-        <w:t>внатуре</w:t>
-      </w:r>
-      <w:proofErr w:type="spellEnd"/>
-      <w:r>
-        <w:t xml:space="preserve"> входят в отсечение</w:t>
-      </w:r>
-      <w:r>
-        <w:rPr>
-          <w:noProof/>
-        </w:rPr>
-        <w:t xml:space="preserve"> </w:t>
-      </w:r>
-      <w:r>
-        <w:rPr>
-          <w:noProof/>
-        </w:rPr>
+        <w:t>Частично видимые отрезки с одной вершиной, находящейся в области отсечения:</w:t>
+      </w:r>
+    </w:p>
+    <w:p>
+      <w:r>
         <w:drawing>
-          <wp:inline distT="0" distB="0" distL="0" distR="0" wp14:anchorId="21656CA4" wp14:editId="044B31EB">
-            <wp:extent cx="5940425" cy="2978150"/>
-            <wp:effectExtent l="0" t="0" r="3175" b="0"/>
-            <wp:docPr id="6" name="Рисунок 6"/>
+          <wp:inline distT="0" distB="0" distL="0" distR="0" wp14:anchorId="22AA561F" wp14:editId="7BB6A4BF">
+            <wp:extent cx="5792008" cy="2791215"/>
+            <wp:effectExtent l="0" t="0" r="0" b="9525"/>
+            <wp:docPr id="5" name="Рисунок 5"/>
             <wp:cNvGraphicFramePr>
               <a:graphicFrameLocks xmlns:a="http://schemas.openxmlformats.org/drawingml/2006/main" noChangeAspect="1"/>
             </wp:cNvGraphicFramePr>
@@ -13882,7 +13818,7 @@
                   <pic:spPr>
                     <a:xfrm>
                       <a:off x="0" y="0"/>
-                      <a:ext cx="5940425" cy="2978150"/>
+                      <a:ext cx="5792008" cy="2791215"/>
                     </a:xfrm>
                     <a:prstGeom prst="rect">
                       <a:avLst/>
@@ -13896,37 +13832,241 @@
       </w:r>
     </w:p>
     <w:p>
-      <w:pPr>
-        <w:pStyle w:val="1"/>
-      </w:pPr>
-      <w:bookmarkStart w:id="11" w:name="_Toc40743457"/>
-      <w:r>
-        <w:t>Исследование</w:t>
-      </w:r>
+      <w:r>
+        <w:lastRenderedPageBreak/>
+        <w:drawing>
+          <wp:inline distT="0" distB="0" distL="0" distR="0" wp14:anchorId="7F566383" wp14:editId="3034A741">
+            <wp:extent cx="5268060" cy="2543530"/>
+            <wp:effectExtent l="0" t="0" r="8890" b="9525"/>
+            <wp:docPr id="8" name="Рисунок 8"/>
+            <wp:cNvGraphicFramePr>
+              <a:graphicFrameLocks xmlns:a="http://schemas.openxmlformats.org/drawingml/2006/main" noChangeAspect="1"/>
+            </wp:cNvGraphicFramePr>
+            <a:graphic xmlns:a="http://schemas.openxmlformats.org/drawingml/2006/main">
+              <a:graphicData uri="http://schemas.openxmlformats.org/drawingml/2006/picture">
+                <pic:pic xmlns:pic="http://schemas.openxmlformats.org/drawingml/2006/picture">
+                  <pic:nvPicPr>
+                    <pic:cNvPr id="1" name=""/>
+                    <pic:cNvPicPr/>
+                  </pic:nvPicPr>
+                  <pic:blipFill>
+                    <a:blip r:embed="rId14"/>
+                    <a:stretch>
+                      <a:fillRect/>
+                    </a:stretch>
+                  </pic:blipFill>
+                  <pic:spPr>
+                    <a:xfrm>
+                      <a:off x="0" y="0"/>
+                      <a:ext cx="5268060" cy="2543530"/>
+                    </a:xfrm>
+                    <a:prstGeom prst="rect">
+                      <a:avLst/>
+                    </a:prstGeom>
+                  </pic:spPr>
+                </pic:pic>
+              </a:graphicData>
+            </a:graphic>
+          </wp:inline>
+        </w:drawing>
+      </w:r>
+    </w:p>
+    <w:p>
+      <w:r>
+        <w:t xml:space="preserve">Проверим, принадлежит ли граница </w:t>
+      </w:r>
+      <w:proofErr w:type="spellStart"/>
+      <w:r>
+        <w:t>отсекателя</w:t>
+      </w:r>
+      <w:proofErr w:type="spellEnd"/>
+      <w:r>
+        <w:t xml:space="preserve"> отсекаемой области:</w:t>
+      </w:r>
+    </w:p>
+    <w:p>
+      <w:r>
+        <w:drawing>
+          <wp:inline distT="0" distB="0" distL="0" distR="0" wp14:anchorId="07C7386C" wp14:editId="064EC046">
+            <wp:extent cx="5940425" cy="3399790"/>
+            <wp:effectExtent l="0" t="0" r="3175" b="0"/>
+            <wp:docPr id="9" name="Рисунок 9"/>
+            <wp:cNvGraphicFramePr>
+              <a:graphicFrameLocks xmlns:a="http://schemas.openxmlformats.org/drawingml/2006/main" noChangeAspect="1"/>
+            </wp:cNvGraphicFramePr>
+            <a:graphic xmlns:a="http://schemas.openxmlformats.org/drawingml/2006/main">
+              <a:graphicData uri="http://schemas.openxmlformats.org/drawingml/2006/picture">
+                <pic:pic xmlns:pic="http://schemas.openxmlformats.org/drawingml/2006/picture">
+                  <pic:nvPicPr>
+                    <pic:cNvPr id="1" name=""/>
+                    <pic:cNvPicPr/>
+                  </pic:nvPicPr>
+                  <pic:blipFill>
+                    <a:blip r:embed="rId15"/>
+                    <a:stretch>
+                      <a:fillRect/>
+                    </a:stretch>
+                  </pic:blipFill>
+                  <pic:spPr>
+                    <a:xfrm>
+                      <a:off x="0" y="0"/>
+                      <a:ext cx="5940425" cy="3399790"/>
+                    </a:xfrm>
+                    <a:prstGeom prst="rect">
+                      <a:avLst/>
+                    </a:prstGeom>
+                  </pic:spPr>
+                </pic:pic>
+              </a:graphicData>
+            </a:graphic>
+          </wp:inline>
+        </w:drawing>
+      </w:r>
+    </w:p>
+    <w:p>
+      <w:r>
+        <w:lastRenderedPageBreak/>
+        <w:drawing>
+          <wp:inline distT="0" distB="0" distL="0" distR="0" wp14:anchorId="47868421" wp14:editId="208BF8C1">
+            <wp:extent cx="5940425" cy="3712210"/>
+            <wp:effectExtent l="0" t="0" r="3175" b="2540"/>
+            <wp:docPr id="10" name="Рисунок 10"/>
+            <wp:cNvGraphicFramePr>
+              <a:graphicFrameLocks xmlns:a="http://schemas.openxmlformats.org/drawingml/2006/main" noChangeAspect="1"/>
+            </wp:cNvGraphicFramePr>
+            <a:graphic xmlns:a="http://schemas.openxmlformats.org/drawingml/2006/main">
+              <a:graphicData uri="http://schemas.openxmlformats.org/drawingml/2006/picture">
+                <pic:pic xmlns:pic="http://schemas.openxmlformats.org/drawingml/2006/picture">
+                  <pic:nvPicPr>
+                    <pic:cNvPr id="1" name=""/>
+                    <pic:cNvPicPr/>
+                  </pic:nvPicPr>
+                  <pic:blipFill>
+                    <a:blip r:embed="rId16"/>
+                    <a:stretch>
+                      <a:fillRect/>
+                    </a:stretch>
+                  </pic:blipFill>
+                  <pic:spPr>
+                    <a:xfrm>
+                      <a:off x="0" y="0"/>
+                      <a:ext cx="5940425" cy="3712210"/>
+                    </a:xfrm>
+                    <a:prstGeom prst="rect">
+                      <a:avLst/>
+                    </a:prstGeom>
+                  </pic:spPr>
+                </pic:pic>
+              </a:graphicData>
+            </a:graphic>
+          </wp:inline>
+        </w:drawing>
+      </w:r>
+    </w:p>
+    <w:p>
+      <w:r>
+        <w:drawing>
+          <wp:inline distT="0" distB="0" distL="0" distR="0" wp14:anchorId="267A9829" wp14:editId="22824CD0">
+            <wp:extent cx="5940425" cy="3053715"/>
+            <wp:effectExtent l="0" t="0" r="3175" b="0"/>
+            <wp:docPr id="11" name="Рисунок 11"/>
+            <wp:cNvGraphicFramePr>
+              <a:graphicFrameLocks xmlns:a="http://schemas.openxmlformats.org/drawingml/2006/main" noChangeAspect="1"/>
+            </wp:cNvGraphicFramePr>
+            <a:graphic xmlns:a="http://schemas.openxmlformats.org/drawingml/2006/main">
+              <a:graphicData uri="http://schemas.openxmlformats.org/drawingml/2006/picture">
+                <pic:pic xmlns:pic="http://schemas.openxmlformats.org/drawingml/2006/picture">
+                  <pic:nvPicPr>
+                    <pic:cNvPr id="1" name=""/>
+                    <pic:cNvPicPr/>
+                  </pic:nvPicPr>
+                  <pic:blipFill>
+                    <a:blip r:embed="rId17"/>
+                    <a:stretch>
+                      <a:fillRect/>
+                    </a:stretch>
+                  </pic:blipFill>
+                  <pic:spPr>
+                    <a:xfrm>
+                      <a:off x="0" y="0"/>
+                      <a:ext cx="5940425" cy="3053715"/>
+                    </a:xfrm>
+                    <a:prstGeom prst="rect">
+                      <a:avLst/>
+                    </a:prstGeom>
+                  </pic:spPr>
+                </pic:pic>
+              </a:graphicData>
+            </a:graphic>
+          </wp:inline>
+        </w:drawing>
+      </w:r>
+    </w:p>
+    <w:p>
+      <w:r>
+        <w:lastRenderedPageBreak/>
+        <w:drawing>
+          <wp:inline distT="0" distB="0" distL="0" distR="0" wp14:anchorId="399DD7CE" wp14:editId="31BFD452">
+            <wp:extent cx="5940425" cy="2691765"/>
+            <wp:effectExtent l="0" t="0" r="3175" b="0"/>
+            <wp:docPr id="12" name="Рисунок 12"/>
+            <wp:cNvGraphicFramePr>
+              <a:graphicFrameLocks xmlns:a="http://schemas.openxmlformats.org/drawingml/2006/main" noChangeAspect="1"/>
+            </wp:cNvGraphicFramePr>
+            <a:graphic xmlns:a="http://schemas.openxmlformats.org/drawingml/2006/main">
+              <a:graphicData uri="http://schemas.openxmlformats.org/drawingml/2006/picture">
+                <pic:pic xmlns:pic="http://schemas.openxmlformats.org/drawingml/2006/picture">
+                  <pic:nvPicPr>
+                    <pic:cNvPr id="1" name=""/>
+                    <pic:cNvPicPr/>
+                  </pic:nvPicPr>
+                  <pic:blipFill>
+                    <a:blip r:embed="rId18"/>
+                    <a:stretch>
+                      <a:fillRect/>
+                    </a:stretch>
+                  </pic:blipFill>
+                  <pic:spPr>
+                    <a:xfrm>
+                      <a:off x="0" y="0"/>
+                      <a:ext cx="5940425" cy="2691765"/>
+                    </a:xfrm>
+                    <a:prstGeom prst="rect">
+                      <a:avLst/>
+                    </a:prstGeom>
+                  </pic:spPr>
+                </pic:pic>
+              </a:graphicData>
+            </a:graphic>
+          </wp:inline>
+        </w:drawing>
+      </w:r>
+    </w:p>
+    <w:p>
+      <w:r>
+        <w:t xml:space="preserve">Видно, что граница </w:t>
+      </w:r>
+      <w:proofErr w:type="spellStart"/>
+      <w:r>
+        <w:t>отсекателя</w:t>
+      </w:r>
+      <w:proofErr w:type="spellEnd"/>
+      <w:r>
+        <w:t xml:space="preserve"> также относится к области отсечения.</w:t>
+      </w:r>
+    </w:p>
+    <w:p>
+      <w:r>
+        <w:t>Случаи полной невидимости отрезков:</w:t>
+      </w:r>
+    </w:p>
+    <w:p>
       <w:r>
         <w:t xml:space="preserve"> </w:t>
       </w:r>
-      <w:r>
-        <w:t>временных</w:t>
-      </w:r>
-      <w:r>
-        <w:t xml:space="preserve"> </w:t>
-      </w:r>
-      <w:r>
-        <w:t>характеристик</w:t>
-      </w:r>
-      <w:bookmarkEnd w:id="11"/>
-    </w:p>
-    <w:p>
-      <w:pPr>
-        <w:rPr>
-          <w:noProof/>
-        </w:rPr>
-      </w:pPr>
-    </w:p>
-    <w:p/>
+    </w:p>
     <w:sectPr>
-      <w:footerReference w:type="default" r:id="rId14"/>
+      <w:footerReference w:type="default" r:id="rId19"/>
       <w:pgSz w:w="11906" w:h="16838"/>
       <w:pgMar w:top="1134" w:right="850" w:bottom="1134" w:left="1701" w:header="708" w:footer="708" w:gutter="0"/>
       <w:cols w:space="708"/>
@@ -15672,7 +15812,7 @@
 </file>
 
 <file path=customXml/itemProps1.xml><?xml version="1.0" encoding="utf-8"?>
-<ds:datastoreItem xmlns:ds="http://schemas.openxmlformats.org/officeDocument/2006/customXml" ds:itemID="{03F7492A-3AE2-4BF8-A678-E26EBF4ECFD2}">
+<ds:datastoreItem xmlns:ds="http://schemas.openxmlformats.org/officeDocument/2006/customXml" ds:itemID="{6501F851-CADC-42C1-92D1-40F6EE3606FD}">
   <ds:schemaRefs>
     <ds:schemaRef ds:uri="http://schemas.openxmlformats.org/officeDocument/2006/bibliography"/>
   </ds:schemaRefs>

</xml_diff>

<commit_message>
ADD: two new ways
</commit_message>
<xml_diff>
--- a/lab_07/Якуба 7.docx
+++ b/lab_07/Якуба 7.docx
@@ -288,30 +288,14 @@
           <w:rFonts w:eastAsia="Calibri" w:cs="Times New Roman"/>
           <w:u w:val="single"/>
         </w:rPr>
-        <w:t xml:space="preserve">  </w:t>
-      </w:r>
-      <w:proofErr w:type="gramStart"/>
+        <w:t xml:space="preserve">     </w:t>
+      </w:r>
       <w:r>
         <w:rPr>
           <w:rFonts w:eastAsia="Calibri" w:cs="Times New Roman"/>
           <w:u w:val="single"/>
         </w:rPr>
-        <w:t xml:space="preserve">   </w:t>
-      </w:r>
-      <w:r>
-        <w:rPr>
-          <w:rFonts w:eastAsia="Calibri" w:cs="Times New Roman"/>
-          <w:u w:val="single"/>
-        </w:rPr>
-        <w:t>«</w:t>
-      </w:r>
-      <w:proofErr w:type="gramEnd"/>
-      <w:r>
-        <w:rPr>
-          <w:rFonts w:eastAsia="Calibri" w:cs="Times New Roman"/>
-          <w:u w:val="single"/>
-        </w:rPr>
-        <w:t>Информатика</w:t>
+        <w:t>«Информатика</w:t>
       </w:r>
       <w:r>
         <w:rPr>
@@ -1903,15 +1887,7 @@
     </w:p>
     <w:p>
       <w:r>
-        <w:t xml:space="preserve">Необходимо обеспечить ввод регулярного </w:t>
-      </w:r>
-      <w:proofErr w:type="spellStart"/>
-      <w:r>
-        <w:t>отсекателя</w:t>
-      </w:r>
-      <w:proofErr w:type="spellEnd"/>
-      <w:r>
-        <w:t xml:space="preserve"> – прямоугольника. Высветить его первым цветом. Также необходимо обеспечить ввод нескольких (до десяти) различных отрезков (высветить их вторым цветом). Отрезки могут иметь произвольное расположение: горизонтальные, вертикальные, имеющие произвольный наклон.</w:t>
+        <w:t>Необходимо обеспечить ввод регулярного отсекателя – прямоугольника. Высветить его первым цветом. Также необходимо обеспечить ввод нескольких (до десяти) различных отрезков (высветить их вторым цветом). Отрезки могут иметь произвольное расположение: горизонтальные, вертикальные, имеющие произвольный наклон.</w:t>
       </w:r>
     </w:p>
     <w:p>
@@ -1952,225 +1928,137 @@
     </w:p>
     <w:p>
       <w:r>
-        <w:t xml:space="preserve">Отсечение – операция удаления части изображения, находящейся за пределами выделенной области, называемой </w:t>
-      </w:r>
-      <w:proofErr w:type="spellStart"/>
-      <w:r>
-        <w:t>отсекателем</w:t>
-      </w:r>
-      <w:proofErr w:type="spellEnd"/>
+        <w:t>Отсечение – операция удаления части изображения, находящейся за пределами выделенной области, называемой отсекателем.</w:t>
+      </w:r>
+    </w:p>
+    <w:p>
+      <w:r>
+        <w:t xml:space="preserve">Отсечение используется в алгоритмах удаления невидимых линий поверхностей и в некоторых алгоритмах </w:t>
+      </w:r>
+      <w:r>
+        <w:t>учёта</w:t>
+      </w:r>
+      <w:r>
+        <w:t xml:space="preserve"> теней, поэтому от нас не только требуется скопировать и</w:t>
+      </w:r>
+      <w:r>
+        <w:t>ли</w:t>
+      </w:r>
+      <w:r>
+        <w:t xml:space="preserve"> сохранить изображение, расположенное в пределах отсекателя, но и</w:t>
+      </w:r>
+      <w:r>
+        <w:t xml:space="preserve"> решить геометрическую задачу</w:t>
+      </w:r>
+      <w:r>
+        <w:t xml:space="preserve"> </w:t>
+      </w:r>
+      <w:r>
+        <w:t xml:space="preserve">нахождения </w:t>
+      </w:r>
+      <w:r>
+        <w:t>геометрически</w:t>
+      </w:r>
+      <w:r>
+        <w:t>х</w:t>
+      </w:r>
+      <w:r>
+        <w:t xml:space="preserve"> характеристик изображения, чтобы использовать их при решении других задач.</w:t>
+      </w:r>
+    </w:p>
+    <w:p>
+      <w:r>
+        <w:t xml:space="preserve">Также существует понятие стирания </w:t>
+      </w:r>
+      <w:r>
+        <w:t>изображения</w:t>
+      </w:r>
+      <w:r>
+        <w:t xml:space="preserve"> – это операция удаления части изображения, находящейся в пределах заданной области (то есть отсекателя).</w:t>
+      </w:r>
+    </w:p>
+    <w:p>
+      <w:r>
+        <w:t>Само по себе отсечение может проводиться в двумерном или трёхмерном пространствах. При этом, трёхмерный случай является</w:t>
+      </w:r>
+      <w:r>
+        <w:t xml:space="preserve"> обобщением двумерного случая.</w:t>
+      </w:r>
+      <w:r>
+        <w:t xml:space="preserve"> Т</w:t>
+      </w:r>
+      <w:r>
+        <w:t>о</w:t>
+      </w:r>
+      <w:r>
+        <w:t xml:space="preserve"> есть, умея решать задачу в двумерном пространстве, не составит труда реализовать и трёхмерный случай.</w:t>
+      </w:r>
+    </w:p>
+    <w:p>
+      <w:r>
+        <w:t>Существует следующая классификация двумерных отсекателей:</w:t>
+      </w:r>
+    </w:p>
+    <w:p>
+      <w:r>
+        <w:t>Регулярный</w:t>
+      </w:r>
+      <w:r>
+        <w:t xml:space="preserve"> (стандартный)</w:t>
+      </w:r>
+      <w:r>
+        <w:t xml:space="preserve"> отсекатель </w:t>
+      </w:r>
+      <w:r>
+        <w:t>–</w:t>
+      </w:r>
+      <w:r>
+        <w:t xml:space="preserve"> </w:t>
+      </w:r>
+      <w:r>
+        <w:t>это отсекатель прямоугольной формы со сторонами, параллельными координатным осям.</w:t>
+      </w:r>
+    </w:p>
+    <w:p>
+      <w:r>
+        <w:t>Нерегулярный отсек</w:t>
+      </w:r>
+      <w:r>
+        <w:t>а</w:t>
+      </w:r>
+      <w:r>
+        <w:t>тель – отсекатель формы произвольного выпуклого многоугольника</w:t>
+      </w:r>
       <w:r>
         <w:t>.</w:t>
       </w:r>
     </w:p>
     <w:p>
       <w:r>
-        <w:t xml:space="preserve">Отсечение используется в алгоритмах удаления невидимых линий поверхностей и в некоторых алгоритмах </w:t>
-      </w:r>
-      <w:r>
-        <w:t>учёта</w:t>
-      </w:r>
-      <w:r>
-        <w:t xml:space="preserve"> теней, поэтому от нас не только требуется скопировать и</w:t>
-      </w:r>
-      <w:r>
-        <w:t>ли</w:t>
-      </w:r>
-      <w:r>
-        <w:t xml:space="preserve"> сохранить изображение, расположенное в пределах </w:t>
-      </w:r>
-      <w:proofErr w:type="spellStart"/>
-      <w:r>
-        <w:t>отсекателя</w:t>
-      </w:r>
-      <w:proofErr w:type="spellEnd"/>
-      <w:r>
-        <w:t>, но и</w:t>
-      </w:r>
-      <w:r>
-        <w:t xml:space="preserve"> решить геометрическую задачу</w:t>
-      </w:r>
-      <w:r>
-        <w:t xml:space="preserve"> </w:t>
-      </w:r>
-      <w:r>
-        <w:t xml:space="preserve">нахождения </w:t>
-      </w:r>
-      <w:r>
-        <w:t>геометрически</w:t>
-      </w:r>
-      <w:r>
-        <w:t>х</w:t>
-      </w:r>
-      <w:r>
-        <w:t xml:space="preserve"> характеристик изображения, чтобы использовать их при решении других задач.</w:t>
-      </w:r>
-    </w:p>
-    <w:p>
-      <w:r>
-        <w:t xml:space="preserve">Также существует понятие стирания </w:t>
-      </w:r>
-      <w:r>
-        <w:t>изображения</w:t>
-      </w:r>
-      <w:r>
-        <w:t xml:space="preserve"> – это операция удаления части изображения, находящейся в пределах заданной области (то есть </w:t>
-      </w:r>
-      <w:proofErr w:type="spellStart"/>
-      <w:r>
-        <w:t>отсекателя</w:t>
-      </w:r>
-      <w:proofErr w:type="spellEnd"/>
-      <w:r>
-        <w:t>).</w:t>
-      </w:r>
-    </w:p>
-    <w:p>
-      <w:r>
-        <w:t>Само по себе отсечение может проводиться в двумерном или трёхмерном пространствах. При этом, трёхмерный случай является</w:t>
-      </w:r>
-      <w:r>
-        <w:t xml:space="preserve"> обобщением двумерного случая.</w:t>
-      </w:r>
-      <w:r>
-        <w:t xml:space="preserve"> Т</w:t>
-      </w:r>
-      <w:r>
-        <w:t>о</w:t>
-      </w:r>
-      <w:r>
-        <w:t xml:space="preserve"> есть, умея решать задачу в двумерном пространстве, не составит труда реализовать и трёхмерный случай.</w:t>
-      </w:r>
-    </w:p>
-    <w:p>
-      <w:r>
-        <w:t xml:space="preserve">Существует следующая классификация двумерных </w:t>
-      </w:r>
-      <w:proofErr w:type="spellStart"/>
-      <w:r>
-        <w:t>отсекателей</w:t>
-      </w:r>
-      <w:proofErr w:type="spellEnd"/>
-      <w:r>
-        <w:t>:</w:t>
-      </w:r>
-    </w:p>
-    <w:p>
-      <w:r>
-        <w:t>Регулярный</w:t>
-      </w:r>
-      <w:r>
-        <w:t xml:space="preserve"> (стандартный)</w:t>
-      </w:r>
-      <w:r>
-        <w:t xml:space="preserve"> </w:t>
-      </w:r>
-      <w:proofErr w:type="spellStart"/>
-      <w:r>
-        <w:t>отсекатель</w:t>
-      </w:r>
-      <w:proofErr w:type="spellEnd"/>
-      <w:r>
-        <w:t xml:space="preserve"> </w:t>
-      </w:r>
-      <w:r>
-        <w:t>–</w:t>
-      </w:r>
-      <w:r>
-        <w:t xml:space="preserve"> </w:t>
-      </w:r>
-      <w:r>
-        <w:t xml:space="preserve">это </w:t>
-      </w:r>
-      <w:proofErr w:type="spellStart"/>
-      <w:r>
-        <w:t>отсекатель</w:t>
-      </w:r>
-      <w:proofErr w:type="spellEnd"/>
-      <w:r>
-        <w:t xml:space="preserve"> прямоугольной формы со сторонами, параллельными координатным осям.</w:t>
-      </w:r>
-    </w:p>
-    <w:p>
-      <w:r>
-        <w:t xml:space="preserve">Нерегулярный </w:t>
-      </w:r>
-      <w:proofErr w:type="spellStart"/>
-      <w:r>
-        <w:t>отсек</w:t>
-      </w:r>
-      <w:r>
-        <w:t>а</w:t>
-      </w:r>
-      <w:r>
-        <w:t>тель</w:t>
-      </w:r>
-      <w:proofErr w:type="spellEnd"/>
-      <w:r>
-        <w:t xml:space="preserve"> – </w:t>
-      </w:r>
-      <w:proofErr w:type="spellStart"/>
-      <w:r>
-        <w:t>отсекатель</w:t>
-      </w:r>
-      <w:proofErr w:type="spellEnd"/>
-      <w:r>
-        <w:t xml:space="preserve"> формы произвольного выпуклого многоугольника</w:t>
-      </w:r>
-      <w:r>
-        <w:t>.</w:t>
-      </w:r>
-    </w:p>
-    <w:p>
-      <w:r>
         <w:lastRenderedPageBreak/>
-        <w:t xml:space="preserve">Более сложные </w:t>
-      </w:r>
-      <w:proofErr w:type="spellStart"/>
-      <w:r>
-        <w:t>отсекатели</w:t>
-      </w:r>
-      <w:proofErr w:type="spellEnd"/>
-      <w:r>
-        <w:t xml:space="preserve"> – </w:t>
-      </w:r>
-      <w:proofErr w:type="spellStart"/>
-      <w:r>
-        <w:t>отсекател</w:t>
+        <w:t>Более сложные отсекатели</w:t>
+      </w:r>
+      <w:r>
+        <w:t xml:space="preserve"> – отсекател</w:t>
       </w:r>
       <w:r>
         <w:t>и</w:t>
       </w:r>
-      <w:proofErr w:type="spellEnd"/>
       <w:r>
         <w:t xml:space="preserve"> формы произвольного невыпуклого многоугольника.</w:t>
       </w:r>
     </w:p>
     <w:p>
       <w:r>
-        <w:t xml:space="preserve">Также следует определить классификацию трёхмерных </w:t>
-      </w:r>
-      <w:proofErr w:type="spellStart"/>
-      <w:r>
-        <w:t>отсекателей</w:t>
-      </w:r>
-      <w:proofErr w:type="spellEnd"/>
-      <w:r>
-        <w:t>:</w:t>
-      </w:r>
-    </w:p>
-    <w:p>
-      <w:proofErr w:type="spellStart"/>
-      <w:r>
-        <w:t>Отсекатели</w:t>
-      </w:r>
-      <w:proofErr w:type="spellEnd"/>
-      <w:r>
-        <w:t xml:space="preserve"> формы прямоугольного параллелепипеда</w:t>
-      </w:r>
-    </w:p>
-    <w:p>
-      <w:proofErr w:type="spellStart"/>
+        <w:t>Также следует определить классификацию трёхмерных отсекателей:</w:t>
+      </w:r>
+    </w:p>
+    <w:p>
+      <w:r>
+        <w:t>Отсекатели формы прямоугольного параллелепипеда</w:t>
+      </w:r>
+    </w:p>
+    <w:p>
       <w:r>
         <w:t>О</w:t>
       </w:r>
@@ -2180,7 +2068,6 @@
       <w:r>
         <w:t>екатели</w:t>
       </w:r>
-      <w:proofErr w:type="spellEnd"/>
       <w:r>
         <w:t xml:space="preserve"> формы </w:t>
       </w:r>
@@ -2194,15 +2081,7 @@
     <w:p/>
     <w:p>
       <w:r>
-        <w:t xml:space="preserve">Также следует отметить, что границу </w:t>
-      </w:r>
-      <w:proofErr w:type="spellStart"/>
-      <w:r>
-        <w:t>отсекателя</w:t>
-      </w:r>
-      <w:proofErr w:type="spellEnd"/>
-      <w:r>
-        <w:t xml:space="preserve"> принято относить к внутренней области отсечения.</w:t>
+        <w:t>Также следует отметить, что границу отсекателя принято относить к внутренней области отсечения.</w:t>
       </w:r>
     </w:p>
     <w:p>
@@ -2217,26 +2096,13 @@
         <w:t xml:space="preserve"> отрезков</w:t>
       </w:r>
       <w:r>
-        <w:t xml:space="preserve"> регулярным </w:t>
-      </w:r>
-      <w:proofErr w:type="spellStart"/>
-      <w:r>
-        <w:t>отсекателем</w:t>
+        <w:t xml:space="preserve"> регулярным отсекателем</w:t>
       </w:r>
       <w:bookmarkEnd w:id="5"/>
-      <w:proofErr w:type="spellEnd"/>
-    </w:p>
-    <w:p>
-      <w:r>
-        <w:t xml:space="preserve">Перед тем, как обратиться к простому алгоритму отсечения отрезка регулярным </w:t>
-      </w:r>
-      <w:proofErr w:type="spellStart"/>
-      <w:r>
-        <w:t>отсекателем</w:t>
-      </w:r>
-      <w:proofErr w:type="spellEnd"/>
-      <w:r>
-        <w:t xml:space="preserve">, нам потребуется </w:t>
+    </w:p>
+    <w:p>
+      <w:r>
+        <w:t xml:space="preserve">Перед тем, как обратиться к простому алгоритму отсечения отрезка регулярным отсекателем, нам потребуется </w:t>
       </w:r>
       <w:r>
         <w:t>решить задачу определения отношения заданного отрезка к области отсечения.</w:t>
@@ -2526,23 +2392,7 @@
           <w:rFonts w:eastAsiaTheme="minorEastAsia"/>
           <w:iCs/>
         </w:rPr>
-        <w:t xml:space="preserve">Каждый разряд в таком коде определяет положение точки относительно каждой из границ </w:t>
-      </w:r>
-      <w:proofErr w:type="spellStart"/>
-      <w:r>
-        <w:rPr>
-          <w:rFonts w:eastAsiaTheme="minorEastAsia"/>
-          <w:iCs/>
-        </w:rPr>
-        <w:t>отсекателя</w:t>
-      </w:r>
-      <w:proofErr w:type="spellEnd"/>
-      <w:r>
-        <w:rPr>
-          <w:rFonts w:eastAsiaTheme="minorEastAsia"/>
-          <w:iCs/>
-        </w:rPr>
-        <w:t xml:space="preserve">. Обозначим такой код буквой </w:t>
+        <w:t xml:space="preserve">Каждый разряд в таком коде определяет положение точки относительно каждой из границ отсекателя. Обозначим такой код буквой </w:t>
       </w:r>
       <m:oMath>
         <m:r>
@@ -3224,21 +3074,7 @@
         <w:rPr>
           <w:rFonts w:eastAsiaTheme="minorEastAsia"/>
         </w:rPr>
-        <w:t xml:space="preserve"> задачу и найти способ определить полную невидимость отрезка относительно заданного регулярного </w:t>
-      </w:r>
-      <w:proofErr w:type="spellStart"/>
-      <w:r>
-        <w:rPr>
-          <w:rFonts w:eastAsiaTheme="minorEastAsia"/>
-        </w:rPr>
-        <w:t>отсекателя</w:t>
-      </w:r>
-      <w:proofErr w:type="spellEnd"/>
-      <w:r>
-        <w:rPr>
-          <w:rFonts w:eastAsiaTheme="minorEastAsia"/>
-        </w:rPr>
-        <w:t>.</w:t>
+        <w:t xml:space="preserve"> задачу и найти способ определить полную невидимость отрезка относительно заданного регулярного отсекателя.</w:t>
       </w:r>
     </w:p>
     <w:p>
@@ -3419,23 +3255,7 @@
     </w:p>
     <w:p>
       <w:r>
-        <w:t xml:space="preserve">Для определения полной невидимости отрезков, которые располагаются относительно </w:t>
-      </w:r>
-      <w:proofErr w:type="spellStart"/>
-      <w:r>
-        <w:t>отсекателя</w:t>
-      </w:r>
-      <w:proofErr w:type="spellEnd"/>
-      <w:r>
-        <w:t xml:space="preserve"> вполне определённым способом (Рисунок 2: полностью ниже нижней границы </w:t>
-      </w:r>
-      <w:proofErr w:type="spellStart"/>
-      <w:r>
-        <w:t>отсекателя</w:t>
-      </w:r>
-      <w:proofErr w:type="spellEnd"/>
-      <w:r>
-        <w:t>, полностью левее левой границы, полностью правее правой границы, полностью выше верхней границы)</w:t>
+        <w:t>Для определения полной невидимости отрезков, которые располагаются относительно отсекателя вполне определённым способом (Рисунок 2: полностью ниже нижней границы отсекателя, полностью левее левой границы, полностью правее правой границы, полностью выше верхней границы)</w:t>
       </w:r>
       <w:r>
         <w:t>, достаточно провести следующий простой тест:</w:t>
@@ -3909,23 +3729,7 @@
           <w:i/>
           <w:iCs/>
         </w:rPr>
-        <w:t xml:space="preserve">При этом потребуется искать только одну координату точки пересечения, так как вторая координата будет совпадать с параметром границы </w:t>
-      </w:r>
-      <w:proofErr w:type="spellStart"/>
-      <w:r>
-        <w:rPr>
-          <w:i/>
-          <w:iCs/>
-        </w:rPr>
-        <w:t>отсекателя</w:t>
-      </w:r>
-      <w:proofErr w:type="spellEnd"/>
-      <w:r>
-        <w:rPr>
-          <w:i/>
-          <w:iCs/>
-        </w:rPr>
-        <w:t xml:space="preserve"> (для верхней и нижней границы это будет значение ординаты, а для левой и правой границы – значение ординаты).</w:t>
+        <w:t>При этом потребуется искать только одну координату точки пересечения, так как вторая координата будет совпадать с параметром границы отсекателя (для верхней и нижней границы это будет значение ординаты, а для левой и правой границы – значение ординаты).</w:t>
       </w:r>
     </w:p>
     <w:p>
@@ -4045,23 +3849,7 @@
           <w:rFonts w:eastAsiaTheme="minorEastAsia"/>
           <w:i/>
         </w:rPr>
-        <w:t xml:space="preserve">С помощью данного уравнения мы можем определить точку пересечения отрезка с левой или правой границей регулярного </w:t>
-      </w:r>
-      <w:proofErr w:type="spellStart"/>
-      <w:r>
-        <w:rPr>
-          <w:rFonts w:eastAsiaTheme="minorEastAsia"/>
-          <w:i/>
-        </w:rPr>
-        <w:t>отсекателя</w:t>
-      </w:r>
-      <w:proofErr w:type="spellEnd"/>
-      <w:r>
-        <w:rPr>
-          <w:rFonts w:eastAsiaTheme="minorEastAsia"/>
-          <w:i/>
-        </w:rPr>
-        <w:t>.</w:t>
+        <w:t>С помощью данного уравнения мы можем определить точку пересечения отрезка с левой или правой границей регулярного отсекателя.</w:t>
       </w:r>
     </w:p>
     <w:p>
@@ -4926,14 +4714,9 @@
         <w:t>отсечения отрезка</w:t>
       </w:r>
       <w:r>
-        <w:t xml:space="preserve"> регулярным </w:t>
-      </w:r>
-      <w:proofErr w:type="spellStart"/>
-      <w:r>
-        <w:t>отсекателем</w:t>
+        <w:t xml:space="preserve"> регулярным отсекателем</w:t>
       </w:r>
       <w:bookmarkEnd w:id="6"/>
-      <w:proofErr w:type="spellEnd"/>
       <w:r>
         <w:t xml:space="preserve"> </w:t>
       </w:r>
@@ -4948,13 +4731,8 @@
         <w:t xml:space="preserve">1. </w:t>
       </w:r>
       <w:r>
-        <w:t xml:space="preserve">Ввод координат </w:t>
-      </w:r>
-      <w:proofErr w:type="spellStart"/>
-      <w:r>
-        <w:t>отсекателя</w:t>
-      </w:r>
-      <w:proofErr w:type="spellEnd"/>
+        <w:t>Ввод координат отсекателя</w:t>
+      </w:r>
       <w:r>
         <w:t xml:space="preserve"> </w:t>
       </w:r>
@@ -6400,7 +6178,6 @@
         </w:rPr>
         <w:t xml:space="preserve">координат </w:t>
       </w:r>
-      <w:proofErr w:type="spellStart"/>
       <w:r>
         <w:rPr>
           <w:rFonts w:eastAsiaTheme="minorEastAsia"/>
@@ -6408,7 +6185,6 @@
         </w:rPr>
         <w:t>i</w:t>
       </w:r>
-      <w:proofErr w:type="spellEnd"/>
       <w:r>
         <w:rPr>
           <w:rFonts w:eastAsiaTheme="minorEastAsia"/>
@@ -6755,23 +6531,7 @@
           <w:rFonts w:eastAsiaTheme="minorEastAsia"/>
           <w:iCs/>
         </w:rPr>
-        <w:t xml:space="preserve">Проверка возможности пересечения с левой границей </w:t>
-      </w:r>
-      <w:proofErr w:type="spellStart"/>
-      <w:r>
-        <w:rPr>
-          <w:rFonts w:eastAsiaTheme="minorEastAsia"/>
-          <w:iCs/>
-        </w:rPr>
-        <w:t>отсекателя</w:t>
-      </w:r>
-      <w:proofErr w:type="spellEnd"/>
-      <w:r>
-        <w:rPr>
-          <w:rFonts w:eastAsiaTheme="minorEastAsia"/>
-          <w:iCs/>
-        </w:rPr>
-        <w:t>:</w:t>
+        <w:t>Проверка возможности пересечения с левой границей отсекателя:</w:t>
       </w:r>
     </w:p>
     <w:p>
@@ -6896,23 +6656,7 @@
           <w:rFonts w:eastAsiaTheme="minorEastAsia"/>
           <w:iCs/>
         </w:rPr>
-        <w:t xml:space="preserve">Вычисление ординаты точки пересечения отрезка с левой границей </w:t>
-      </w:r>
-      <w:proofErr w:type="spellStart"/>
-      <w:r>
-        <w:rPr>
-          <w:rFonts w:eastAsiaTheme="minorEastAsia"/>
-          <w:iCs/>
-        </w:rPr>
-        <w:t>отсекателя</w:t>
-      </w:r>
-      <w:proofErr w:type="spellEnd"/>
-      <w:r>
-        <w:rPr>
-          <w:rFonts w:eastAsiaTheme="minorEastAsia"/>
-          <w:iCs/>
-        </w:rPr>
-        <w:t>:</w:t>
+        <w:t>Вычисление ординаты точки пересечения отрезка с левой границей отсекателя:</w:t>
       </w:r>
     </w:p>
     <w:p>
@@ -7421,21 +7165,7 @@
         <w:rPr>
           <w:rFonts w:eastAsiaTheme="minorEastAsia"/>
         </w:rPr>
-        <w:t xml:space="preserve">20. Проверка возможности пересечения отрезка с правой границей </w:t>
-      </w:r>
-      <w:proofErr w:type="spellStart"/>
-      <w:r>
-        <w:rPr>
-          <w:rFonts w:eastAsiaTheme="minorEastAsia"/>
-        </w:rPr>
-        <w:t>отсекателя</w:t>
-      </w:r>
-      <w:proofErr w:type="spellEnd"/>
-      <w:r>
-        <w:rPr>
-          <w:rFonts w:eastAsiaTheme="minorEastAsia"/>
-        </w:rPr>
-        <w:t>:</w:t>
+        <w:t>20. Проверка возможности пересечения отрезка с правой границей отсекателя:</w:t>
       </w:r>
     </w:p>
     <w:p>
@@ -8095,21 +7825,7 @@
         <w:rPr>
           <w:rFonts w:eastAsiaTheme="minorEastAsia"/>
         </w:rPr>
-        <w:t xml:space="preserve">24. Проверка возможности пересечения с верхней границей </w:t>
-      </w:r>
-      <w:proofErr w:type="spellStart"/>
-      <w:r>
-        <w:rPr>
-          <w:rFonts w:eastAsiaTheme="minorEastAsia"/>
-        </w:rPr>
-        <w:t>отсекателя</w:t>
-      </w:r>
-      <w:proofErr w:type="spellEnd"/>
-      <w:r>
-        <w:rPr>
-          <w:rFonts w:eastAsiaTheme="minorEastAsia"/>
-        </w:rPr>
-        <w:t>:</w:t>
+        <w:t>24. Проверка возможности пересечения с верхней границей отсекателя:</w:t>
       </w:r>
     </w:p>
     <w:p>
@@ -8727,23 +8443,7 @@
           <w:rFonts w:eastAsiaTheme="minorEastAsia"/>
           <w:iCs/>
         </w:rPr>
-        <w:t xml:space="preserve">27. Проверка возможности пересечения с нижней границей </w:t>
-      </w:r>
-      <w:proofErr w:type="spellStart"/>
-      <w:r>
-        <w:rPr>
-          <w:rFonts w:eastAsiaTheme="minorEastAsia"/>
-          <w:iCs/>
-        </w:rPr>
-        <w:t>отсекателя</w:t>
-      </w:r>
-      <w:proofErr w:type="spellEnd"/>
-      <w:r>
-        <w:rPr>
-          <w:rFonts w:eastAsiaTheme="minorEastAsia"/>
-          <w:iCs/>
-        </w:rPr>
-        <w:t>:</w:t>
+        <w:t>27. Проверка возможности пересечения с нижней границей отсекателя:</w:t>
       </w:r>
     </w:p>
     <w:p>
@@ -9551,105 +9251,7 @@
           <w:sz w:val="22"/>
           <w:lang w:val="en-US"/>
         </w:rPr>
-        <w:t xml:space="preserve">def </w:t>
-      </w:r>
-      <w:proofErr w:type="spellStart"/>
-      <w:proofErr w:type="gramStart"/>
-      <w:r>
-        <w:rPr>
-          <w:sz w:val="22"/>
-          <w:lang w:val="en-US"/>
-        </w:rPr>
-        <w:t>getBinCodes</w:t>
-      </w:r>
-      <w:proofErr w:type="spellEnd"/>
-      <w:r>
-        <w:rPr>
-          <w:sz w:val="22"/>
-          <w:lang w:val="en-US"/>
-        </w:rPr>
-        <w:t>(</w:t>
-      </w:r>
-      <w:proofErr w:type="spellStart"/>
-      <w:proofErr w:type="gramEnd"/>
-      <w:r>
-        <w:rPr>
-          <w:sz w:val="22"/>
-          <w:lang w:val="en-US"/>
-        </w:rPr>
-        <w:t>curLine</w:t>
-      </w:r>
-      <w:proofErr w:type="spellEnd"/>
-      <w:r>
-        <w:rPr>
-          <w:sz w:val="22"/>
-          <w:lang w:val="en-US"/>
-        </w:rPr>
-        <w:t xml:space="preserve">, </w:t>
-      </w:r>
-      <w:proofErr w:type="spellStart"/>
-      <w:r>
-        <w:rPr>
-          <w:sz w:val="22"/>
-          <w:lang w:val="en-US"/>
-        </w:rPr>
-        <w:t>leftSide</w:t>
-      </w:r>
-      <w:proofErr w:type="spellEnd"/>
-      <w:r>
-        <w:rPr>
-          <w:sz w:val="22"/>
-          <w:lang w:val="en-US"/>
-        </w:rPr>
-        <w:t xml:space="preserve">, </w:t>
-      </w:r>
-      <w:proofErr w:type="spellStart"/>
-      <w:r>
-        <w:rPr>
-          <w:sz w:val="22"/>
-          <w:lang w:val="en-US"/>
-        </w:rPr>
-        <w:t>rightSide</w:t>
-      </w:r>
-      <w:proofErr w:type="spellEnd"/>
-      <w:r>
-        <w:rPr>
-          <w:sz w:val="22"/>
-          <w:lang w:val="en-US"/>
-        </w:rPr>
-        <w:t xml:space="preserve">, </w:t>
-      </w:r>
-      <w:proofErr w:type="spellStart"/>
-      <w:r>
-        <w:rPr>
-          <w:sz w:val="22"/>
-          <w:lang w:val="en-US"/>
-        </w:rPr>
-        <w:t>botSide</w:t>
-      </w:r>
-      <w:proofErr w:type="spellEnd"/>
-      <w:r>
-        <w:rPr>
-          <w:sz w:val="22"/>
-          <w:lang w:val="en-US"/>
-        </w:rPr>
-        <w:t xml:space="preserve">, </w:t>
-      </w:r>
-      <w:proofErr w:type="spellStart"/>
-      <w:r>
-        <w:rPr>
-          <w:sz w:val="22"/>
-          <w:lang w:val="en-US"/>
-        </w:rPr>
-        <w:t>topSide</w:t>
-      </w:r>
-      <w:proofErr w:type="spellEnd"/>
-      <w:r>
-        <w:rPr>
-          <w:sz w:val="22"/>
-          <w:lang w:val="en-US"/>
-        </w:rPr>
-        <w:t>):</w:t>
+        <w:t>def getBinCodes(curLine, leftSide, rightSide, botSide, topSide):</w:t>
       </w:r>
     </w:p>
     <w:p>
@@ -9665,23 +9267,7 @@
           <w:sz w:val="22"/>
           <w:lang w:val="en-US"/>
         </w:rPr>
-        <w:t xml:space="preserve">    </w:t>
-      </w:r>
-      <w:proofErr w:type="spellStart"/>
-      <w:r>
-        <w:rPr>
-          <w:sz w:val="22"/>
-          <w:lang w:val="en-US"/>
-        </w:rPr>
-        <w:t>firstPoint</w:t>
-      </w:r>
-      <w:proofErr w:type="spellEnd"/>
-      <w:r>
-        <w:rPr>
-          <w:sz w:val="22"/>
-          <w:lang w:val="en-US"/>
-        </w:rPr>
-        <w:t xml:space="preserve"> = 0b0000</w:t>
+        <w:t xml:space="preserve">    firstPoint = 0b0000</w:t>
       </w:r>
     </w:p>
     <w:p>
@@ -9697,23 +9283,7 @@
           <w:sz w:val="22"/>
           <w:lang w:val="en-US"/>
         </w:rPr>
-        <w:t xml:space="preserve">    </w:t>
-      </w:r>
-      <w:proofErr w:type="spellStart"/>
-      <w:r>
-        <w:rPr>
-          <w:sz w:val="22"/>
-          <w:lang w:val="en-US"/>
-        </w:rPr>
-        <w:t>secondPoint</w:t>
-      </w:r>
-      <w:proofErr w:type="spellEnd"/>
-      <w:r>
-        <w:rPr>
-          <w:sz w:val="22"/>
-          <w:lang w:val="en-US"/>
-        </w:rPr>
-        <w:t xml:space="preserve"> = 0b0000</w:t>
+        <w:t xml:space="preserve">    secondPoint = 0b0000</w:t>
       </w:r>
     </w:p>
     <w:p>
@@ -9729,48 +9299,7 @@
           <w:sz w:val="22"/>
           <w:lang w:val="en-US"/>
         </w:rPr>
-        <w:t xml:space="preserve">    if </w:t>
-      </w:r>
-      <w:proofErr w:type="spellStart"/>
-      <w:proofErr w:type="gramStart"/>
-      <w:r>
-        <w:rPr>
-          <w:sz w:val="22"/>
-          <w:lang w:val="en-US"/>
-        </w:rPr>
-        <w:t>curLine</w:t>
-      </w:r>
-      <w:proofErr w:type="spellEnd"/>
-      <w:r>
-        <w:rPr>
-          <w:sz w:val="22"/>
-          <w:lang w:val="en-US"/>
-        </w:rPr>
-        <w:t>[</w:t>
-      </w:r>
-      <w:proofErr w:type="gramEnd"/>
-      <w:r>
-        <w:rPr>
-          <w:sz w:val="22"/>
-          <w:lang w:val="en-US"/>
-        </w:rPr>
-        <w:t xml:space="preserve">0][0] &lt; </w:t>
-      </w:r>
-      <w:proofErr w:type="spellStart"/>
-      <w:r>
-        <w:rPr>
-          <w:sz w:val="22"/>
-          <w:lang w:val="en-US"/>
-        </w:rPr>
-        <w:t>leftSide</w:t>
-      </w:r>
-      <w:proofErr w:type="spellEnd"/>
-      <w:r>
-        <w:rPr>
-          <w:sz w:val="22"/>
-          <w:lang w:val="en-US"/>
-        </w:rPr>
-        <w:t>:</w:t>
+        <w:t xml:space="preserve">    if curLine[0][0] &lt; leftSide:</w:t>
       </w:r>
     </w:p>
     <w:p>
@@ -9786,23 +9315,7 @@
           <w:sz w:val="22"/>
           <w:lang w:val="en-US"/>
         </w:rPr>
-        <w:t xml:space="preserve">        </w:t>
-      </w:r>
-      <w:proofErr w:type="spellStart"/>
-      <w:r>
-        <w:rPr>
-          <w:sz w:val="22"/>
-          <w:lang w:val="en-US"/>
-        </w:rPr>
-        <w:t>firstPoint</w:t>
-      </w:r>
-      <w:proofErr w:type="spellEnd"/>
-      <w:r>
-        <w:rPr>
-          <w:sz w:val="22"/>
-          <w:lang w:val="en-US"/>
-        </w:rPr>
-        <w:t xml:space="preserve"> += 0b1000</w:t>
+        <w:t xml:space="preserve">        firstPoint += 0b1000</w:t>
       </w:r>
     </w:p>
     <w:p>
@@ -9818,48 +9331,7 @@
           <w:sz w:val="22"/>
           <w:lang w:val="en-US"/>
         </w:rPr>
-        <w:t xml:space="preserve">    if </w:t>
-      </w:r>
-      <w:proofErr w:type="spellStart"/>
-      <w:proofErr w:type="gramStart"/>
-      <w:r>
-        <w:rPr>
-          <w:sz w:val="22"/>
-          <w:lang w:val="en-US"/>
-        </w:rPr>
-        <w:t>curLine</w:t>
-      </w:r>
-      <w:proofErr w:type="spellEnd"/>
-      <w:r>
-        <w:rPr>
-          <w:sz w:val="22"/>
-          <w:lang w:val="en-US"/>
-        </w:rPr>
-        <w:t>[</w:t>
-      </w:r>
-      <w:proofErr w:type="gramEnd"/>
-      <w:r>
-        <w:rPr>
-          <w:sz w:val="22"/>
-          <w:lang w:val="en-US"/>
-        </w:rPr>
-        <w:t xml:space="preserve">0][0] &gt; </w:t>
-      </w:r>
-      <w:proofErr w:type="spellStart"/>
-      <w:r>
-        <w:rPr>
-          <w:sz w:val="22"/>
-          <w:lang w:val="en-US"/>
-        </w:rPr>
-        <w:t>rightSide</w:t>
-      </w:r>
-      <w:proofErr w:type="spellEnd"/>
-      <w:r>
-        <w:rPr>
-          <w:sz w:val="22"/>
-          <w:lang w:val="en-US"/>
-        </w:rPr>
-        <w:t>:</w:t>
+        <w:t xml:space="preserve">    if curLine[0][0] &gt; rightSide:</w:t>
       </w:r>
     </w:p>
     <w:p>
@@ -9875,23 +9347,7 @@
           <w:sz w:val="22"/>
           <w:lang w:val="en-US"/>
         </w:rPr>
-        <w:t xml:space="preserve">        </w:t>
-      </w:r>
-      <w:proofErr w:type="spellStart"/>
-      <w:r>
-        <w:rPr>
-          <w:sz w:val="22"/>
-          <w:lang w:val="en-US"/>
-        </w:rPr>
-        <w:t>firstPoint</w:t>
-      </w:r>
-      <w:proofErr w:type="spellEnd"/>
-      <w:r>
-        <w:rPr>
-          <w:sz w:val="22"/>
-          <w:lang w:val="en-US"/>
-        </w:rPr>
-        <w:t xml:space="preserve"> += 0b0100</w:t>
+        <w:t xml:space="preserve">        firstPoint += 0b0100</w:t>
       </w:r>
     </w:p>
     <w:p>
@@ -9907,48 +9363,7 @@
           <w:sz w:val="22"/>
           <w:lang w:val="en-US"/>
         </w:rPr>
-        <w:t xml:space="preserve">    if </w:t>
-      </w:r>
-      <w:proofErr w:type="spellStart"/>
-      <w:proofErr w:type="gramStart"/>
-      <w:r>
-        <w:rPr>
-          <w:sz w:val="22"/>
-          <w:lang w:val="en-US"/>
-        </w:rPr>
-        <w:t>curLine</w:t>
-      </w:r>
-      <w:proofErr w:type="spellEnd"/>
-      <w:r>
-        <w:rPr>
-          <w:sz w:val="22"/>
-          <w:lang w:val="en-US"/>
-        </w:rPr>
-        <w:t>[</w:t>
-      </w:r>
-      <w:proofErr w:type="gramEnd"/>
-      <w:r>
-        <w:rPr>
-          <w:sz w:val="22"/>
-          <w:lang w:val="en-US"/>
-        </w:rPr>
-        <w:t xml:space="preserve">0][1] &gt; </w:t>
-      </w:r>
-      <w:proofErr w:type="spellStart"/>
-      <w:r>
-        <w:rPr>
-          <w:sz w:val="22"/>
-          <w:lang w:val="en-US"/>
-        </w:rPr>
-        <w:t>botSide</w:t>
-      </w:r>
-      <w:proofErr w:type="spellEnd"/>
-      <w:r>
-        <w:rPr>
-          <w:sz w:val="22"/>
-          <w:lang w:val="en-US"/>
-        </w:rPr>
-        <w:t>:</w:t>
+        <w:t xml:space="preserve">    if curLine[0][1] &gt; botSide:</w:t>
       </w:r>
     </w:p>
     <w:p>
@@ -9964,23 +9379,7 @@
           <w:sz w:val="22"/>
           <w:lang w:val="en-US"/>
         </w:rPr>
-        <w:t xml:space="preserve">        </w:t>
-      </w:r>
-      <w:proofErr w:type="spellStart"/>
-      <w:r>
-        <w:rPr>
-          <w:sz w:val="22"/>
-          <w:lang w:val="en-US"/>
-        </w:rPr>
-        <w:t>firstPoint</w:t>
-      </w:r>
-      <w:proofErr w:type="spellEnd"/>
-      <w:r>
-        <w:rPr>
-          <w:sz w:val="22"/>
-          <w:lang w:val="en-US"/>
-        </w:rPr>
-        <w:t xml:space="preserve"> += 0b0010</w:t>
+        <w:t xml:space="preserve">        firstPoint += 0b0010</w:t>
       </w:r>
     </w:p>
     <w:p>
@@ -9996,48 +9395,7 @@
           <w:sz w:val="22"/>
           <w:lang w:val="en-US"/>
         </w:rPr>
-        <w:t xml:space="preserve">    if </w:t>
-      </w:r>
-      <w:proofErr w:type="spellStart"/>
-      <w:proofErr w:type="gramStart"/>
-      <w:r>
-        <w:rPr>
-          <w:sz w:val="22"/>
-          <w:lang w:val="en-US"/>
-        </w:rPr>
-        <w:t>curLine</w:t>
-      </w:r>
-      <w:proofErr w:type="spellEnd"/>
-      <w:r>
-        <w:rPr>
-          <w:sz w:val="22"/>
-          <w:lang w:val="en-US"/>
-        </w:rPr>
-        <w:t>[</w:t>
-      </w:r>
-      <w:proofErr w:type="gramEnd"/>
-      <w:r>
-        <w:rPr>
-          <w:sz w:val="22"/>
-          <w:lang w:val="en-US"/>
-        </w:rPr>
-        <w:t xml:space="preserve">0][1] &lt; </w:t>
-      </w:r>
-      <w:proofErr w:type="spellStart"/>
-      <w:r>
-        <w:rPr>
-          <w:sz w:val="22"/>
-          <w:lang w:val="en-US"/>
-        </w:rPr>
-        <w:t>topSide</w:t>
-      </w:r>
-      <w:proofErr w:type="spellEnd"/>
-      <w:r>
-        <w:rPr>
-          <w:sz w:val="22"/>
-          <w:lang w:val="en-US"/>
-        </w:rPr>
-        <w:t>:</w:t>
+        <w:t xml:space="preserve">    if curLine[0][1] &lt; topSide:</w:t>
       </w:r>
     </w:p>
     <w:p>
@@ -10053,23 +9411,7 @@
           <w:sz w:val="22"/>
           <w:lang w:val="en-US"/>
         </w:rPr>
-        <w:t xml:space="preserve">        </w:t>
-      </w:r>
-      <w:proofErr w:type="spellStart"/>
-      <w:r>
-        <w:rPr>
-          <w:sz w:val="22"/>
-          <w:lang w:val="en-US"/>
-        </w:rPr>
-        <w:t>firstPoint</w:t>
-      </w:r>
-      <w:proofErr w:type="spellEnd"/>
-      <w:r>
-        <w:rPr>
-          <w:sz w:val="22"/>
-          <w:lang w:val="en-US"/>
-        </w:rPr>
-        <w:t xml:space="preserve"> += 0b0001</w:t>
+        <w:t xml:space="preserve">        firstPoint += 0b0001</w:t>
       </w:r>
     </w:p>
     <w:p>
@@ -10094,48 +9436,7 @@
           <w:sz w:val="22"/>
           <w:lang w:val="en-US"/>
         </w:rPr>
-        <w:t xml:space="preserve">    if </w:t>
-      </w:r>
-      <w:proofErr w:type="spellStart"/>
-      <w:proofErr w:type="gramStart"/>
-      <w:r>
-        <w:rPr>
-          <w:sz w:val="22"/>
-          <w:lang w:val="en-US"/>
-        </w:rPr>
-        <w:t>curLine</w:t>
-      </w:r>
-      <w:proofErr w:type="spellEnd"/>
-      <w:r>
-        <w:rPr>
-          <w:sz w:val="22"/>
-          <w:lang w:val="en-US"/>
-        </w:rPr>
-        <w:t>[</w:t>
-      </w:r>
-      <w:proofErr w:type="gramEnd"/>
-      <w:r>
-        <w:rPr>
-          <w:sz w:val="22"/>
-          <w:lang w:val="en-US"/>
-        </w:rPr>
-        <w:t xml:space="preserve">1][0] &lt; </w:t>
-      </w:r>
-      <w:proofErr w:type="spellStart"/>
-      <w:r>
-        <w:rPr>
-          <w:sz w:val="22"/>
-          <w:lang w:val="en-US"/>
-        </w:rPr>
-        <w:t>leftSide</w:t>
-      </w:r>
-      <w:proofErr w:type="spellEnd"/>
-      <w:r>
-        <w:rPr>
-          <w:sz w:val="22"/>
-          <w:lang w:val="en-US"/>
-        </w:rPr>
-        <w:t>:</w:t>
+        <w:t xml:space="preserve">    if curLine[1][0] &lt; leftSide:</w:t>
       </w:r>
     </w:p>
     <w:p>
@@ -10151,23 +9452,7 @@
           <w:sz w:val="22"/>
           <w:lang w:val="en-US"/>
         </w:rPr>
-        <w:t xml:space="preserve">        </w:t>
-      </w:r>
-      <w:proofErr w:type="spellStart"/>
-      <w:r>
-        <w:rPr>
-          <w:sz w:val="22"/>
-          <w:lang w:val="en-US"/>
-        </w:rPr>
-        <w:t>secondPoint</w:t>
-      </w:r>
-      <w:proofErr w:type="spellEnd"/>
-      <w:r>
-        <w:rPr>
-          <w:sz w:val="22"/>
-          <w:lang w:val="en-US"/>
-        </w:rPr>
-        <w:t xml:space="preserve"> += 0b1000</w:t>
+        <w:t xml:space="preserve">        secondPoint += 0b1000</w:t>
       </w:r>
     </w:p>
     <w:p>
@@ -10183,48 +9468,7 @@
           <w:sz w:val="22"/>
           <w:lang w:val="en-US"/>
         </w:rPr>
-        <w:t xml:space="preserve">    if </w:t>
-      </w:r>
-      <w:proofErr w:type="spellStart"/>
-      <w:proofErr w:type="gramStart"/>
-      <w:r>
-        <w:rPr>
-          <w:sz w:val="22"/>
-          <w:lang w:val="en-US"/>
-        </w:rPr>
-        <w:t>curLine</w:t>
-      </w:r>
-      <w:proofErr w:type="spellEnd"/>
-      <w:r>
-        <w:rPr>
-          <w:sz w:val="22"/>
-          <w:lang w:val="en-US"/>
-        </w:rPr>
-        <w:t>[</w:t>
-      </w:r>
-      <w:proofErr w:type="gramEnd"/>
-      <w:r>
-        <w:rPr>
-          <w:sz w:val="22"/>
-          <w:lang w:val="en-US"/>
-        </w:rPr>
-        <w:t xml:space="preserve">1][0] &gt; </w:t>
-      </w:r>
-      <w:proofErr w:type="spellStart"/>
-      <w:r>
-        <w:rPr>
-          <w:sz w:val="22"/>
-          <w:lang w:val="en-US"/>
-        </w:rPr>
-        <w:t>rightSide</w:t>
-      </w:r>
-      <w:proofErr w:type="spellEnd"/>
-      <w:r>
-        <w:rPr>
-          <w:sz w:val="22"/>
-          <w:lang w:val="en-US"/>
-        </w:rPr>
-        <w:t>:</w:t>
+        <w:t xml:space="preserve">    if curLine[1][0] &gt; rightSide:</w:t>
       </w:r>
     </w:p>
     <w:p>
@@ -10240,23 +9484,7 @@
           <w:sz w:val="22"/>
           <w:lang w:val="en-US"/>
         </w:rPr>
-        <w:t xml:space="preserve">        </w:t>
-      </w:r>
-      <w:proofErr w:type="spellStart"/>
-      <w:r>
-        <w:rPr>
-          <w:sz w:val="22"/>
-          <w:lang w:val="en-US"/>
-        </w:rPr>
-        <w:t>secondPoint</w:t>
-      </w:r>
-      <w:proofErr w:type="spellEnd"/>
-      <w:r>
-        <w:rPr>
-          <w:sz w:val="22"/>
-          <w:lang w:val="en-US"/>
-        </w:rPr>
-        <w:t xml:space="preserve"> += 0b0100</w:t>
+        <w:t xml:space="preserve">        secondPoint += 0b0100</w:t>
       </w:r>
     </w:p>
     <w:p>
@@ -10272,48 +9500,7 @@
           <w:sz w:val="22"/>
           <w:lang w:val="en-US"/>
         </w:rPr>
-        <w:t xml:space="preserve">    if </w:t>
-      </w:r>
-      <w:proofErr w:type="spellStart"/>
-      <w:proofErr w:type="gramStart"/>
-      <w:r>
-        <w:rPr>
-          <w:sz w:val="22"/>
-          <w:lang w:val="en-US"/>
-        </w:rPr>
-        <w:t>curLine</w:t>
-      </w:r>
-      <w:proofErr w:type="spellEnd"/>
-      <w:r>
-        <w:rPr>
-          <w:sz w:val="22"/>
-          <w:lang w:val="en-US"/>
-        </w:rPr>
-        <w:t>[</w:t>
-      </w:r>
-      <w:proofErr w:type="gramEnd"/>
-      <w:r>
-        <w:rPr>
-          <w:sz w:val="22"/>
-          <w:lang w:val="en-US"/>
-        </w:rPr>
-        <w:t xml:space="preserve">1][1] &gt; </w:t>
-      </w:r>
-      <w:proofErr w:type="spellStart"/>
-      <w:r>
-        <w:rPr>
-          <w:sz w:val="22"/>
-          <w:lang w:val="en-US"/>
-        </w:rPr>
-        <w:t>botSide</w:t>
-      </w:r>
-      <w:proofErr w:type="spellEnd"/>
-      <w:r>
-        <w:rPr>
-          <w:sz w:val="22"/>
-          <w:lang w:val="en-US"/>
-        </w:rPr>
-        <w:t>:</w:t>
+        <w:t xml:space="preserve">    if curLine[1][1] &gt; botSide:</w:t>
       </w:r>
     </w:p>
     <w:p>
@@ -10329,23 +9516,7 @@
           <w:sz w:val="22"/>
           <w:lang w:val="en-US"/>
         </w:rPr>
-        <w:t xml:space="preserve">        </w:t>
-      </w:r>
-      <w:proofErr w:type="spellStart"/>
-      <w:r>
-        <w:rPr>
-          <w:sz w:val="22"/>
-          <w:lang w:val="en-US"/>
-        </w:rPr>
-        <w:t>secondPoint</w:t>
-      </w:r>
-      <w:proofErr w:type="spellEnd"/>
-      <w:r>
-        <w:rPr>
-          <w:sz w:val="22"/>
-          <w:lang w:val="en-US"/>
-        </w:rPr>
-        <w:t xml:space="preserve"> += 0b0010</w:t>
+        <w:t xml:space="preserve">        secondPoint += 0b0010</w:t>
       </w:r>
     </w:p>
     <w:p>
@@ -10361,48 +9532,7 @@
           <w:sz w:val="22"/>
           <w:lang w:val="en-US"/>
         </w:rPr>
-        <w:t xml:space="preserve">    if </w:t>
-      </w:r>
-      <w:proofErr w:type="spellStart"/>
-      <w:proofErr w:type="gramStart"/>
-      <w:r>
-        <w:rPr>
-          <w:sz w:val="22"/>
-          <w:lang w:val="en-US"/>
-        </w:rPr>
-        <w:t>curLine</w:t>
-      </w:r>
-      <w:proofErr w:type="spellEnd"/>
-      <w:r>
-        <w:rPr>
-          <w:sz w:val="22"/>
-          <w:lang w:val="en-US"/>
-        </w:rPr>
-        <w:t>[</w:t>
-      </w:r>
-      <w:proofErr w:type="gramEnd"/>
-      <w:r>
-        <w:rPr>
-          <w:sz w:val="22"/>
-          <w:lang w:val="en-US"/>
-        </w:rPr>
-        <w:t xml:space="preserve">1][1] &lt; </w:t>
-      </w:r>
-      <w:proofErr w:type="spellStart"/>
-      <w:r>
-        <w:rPr>
-          <w:sz w:val="22"/>
-          <w:lang w:val="en-US"/>
-        </w:rPr>
-        <w:t>topSide</w:t>
-      </w:r>
-      <w:proofErr w:type="spellEnd"/>
-      <w:r>
-        <w:rPr>
-          <w:sz w:val="22"/>
-          <w:lang w:val="en-US"/>
-        </w:rPr>
-        <w:t>:</w:t>
+        <w:t xml:space="preserve">    if curLine[1][1] &lt; topSide:</w:t>
       </w:r>
     </w:p>
     <w:p>
@@ -10418,23 +9548,7 @@
           <w:sz w:val="22"/>
           <w:lang w:val="en-US"/>
         </w:rPr>
-        <w:t xml:space="preserve">        </w:t>
-      </w:r>
-      <w:proofErr w:type="spellStart"/>
-      <w:r>
-        <w:rPr>
-          <w:sz w:val="22"/>
-          <w:lang w:val="en-US"/>
-        </w:rPr>
-        <w:t>secondPoint</w:t>
-      </w:r>
-      <w:proofErr w:type="spellEnd"/>
-      <w:r>
-        <w:rPr>
-          <w:sz w:val="22"/>
-          <w:lang w:val="en-US"/>
-        </w:rPr>
-        <w:t xml:space="preserve"> += 0b0001</w:t>
+        <w:t xml:space="preserve">        secondPoint += 0b0001</w:t>
       </w:r>
     </w:p>
     <w:p>
@@ -10459,33 +9573,8 @@
           <w:sz w:val="22"/>
           <w:lang w:val="en-US"/>
         </w:rPr>
-        <w:t xml:space="preserve">    return </w:t>
-      </w:r>
-      <w:proofErr w:type="spellStart"/>
-      <w:r>
-        <w:rPr>
-          <w:sz w:val="22"/>
-          <w:lang w:val="en-US"/>
-        </w:rPr>
-        <w:t>firstPoint</w:t>
-      </w:r>
-      <w:proofErr w:type="spellEnd"/>
-      <w:r>
-        <w:rPr>
-          <w:sz w:val="22"/>
-          <w:lang w:val="en-US"/>
-        </w:rPr>
-        <w:t xml:space="preserve">, </w:t>
-      </w:r>
-      <w:proofErr w:type="spellStart"/>
-      <w:r>
-        <w:rPr>
-          <w:sz w:val="22"/>
-          <w:lang w:val="en-US"/>
-        </w:rPr>
-        <w:t>secondPoint</w:t>
-      </w:r>
-      <w:proofErr w:type="spellEnd"/>
+        <w:t xml:space="preserve">    return firstPoint, secondPoint</w:t>
+      </w:r>
     </w:p>
     <w:p>
       <w:pPr>
@@ -10518,105 +9607,7 @@
           <w:sz w:val="22"/>
           <w:lang w:val="en-US"/>
         </w:rPr>
-        <w:t xml:space="preserve">def </w:t>
-      </w:r>
-      <w:proofErr w:type="spellStart"/>
-      <w:proofErr w:type="gramStart"/>
-      <w:r>
-        <w:rPr>
-          <w:sz w:val="22"/>
-          <w:lang w:val="en-US"/>
-        </w:rPr>
-        <w:t>getCuttedLine</w:t>
-      </w:r>
-      <w:proofErr w:type="spellEnd"/>
-      <w:r>
-        <w:rPr>
-          <w:sz w:val="22"/>
-          <w:lang w:val="en-US"/>
-        </w:rPr>
-        <w:t>(</w:t>
-      </w:r>
-      <w:proofErr w:type="spellStart"/>
-      <w:proofErr w:type="gramEnd"/>
-      <w:r>
-        <w:rPr>
-          <w:sz w:val="22"/>
-          <w:lang w:val="en-US"/>
-        </w:rPr>
-        <w:t>linesArray</w:t>
-      </w:r>
-      <w:proofErr w:type="spellEnd"/>
-      <w:r>
-        <w:rPr>
-          <w:sz w:val="22"/>
-          <w:lang w:val="en-US"/>
-        </w:rPr>
-        <w:t xml:space="preserve">, line, </w:t>
-      </w:r>
-      <w:proofErr w:type="spellStart"/>
-      <w:r>
-        <w:rPr>
-          <w:sz w:val="22"/>
-          <w:lang w:val="en-US"/>
-        </w:rPr>
-        <w:t>leftSide</w:t>
-      </w:r>
-      <w:proofErr w:type="spellEnd"/>
-      <w:r>
-        <w:rPr>
-          <w:sz w:val="22"/>
-          <w:lang w:val="en-US"/>
-        </w:rPr>
-        <w:t xml:space="preserve">, </w:t>
-      </w:r>
-      <w:proofErr w:type="spellStart"/>
-      <w:r>
-        <w:rPr>
-          <w:sz w:val="22"/>
-          <w:lang w:val="en-US"/>
-        </w:rPr>
-        <w:t>rightSide</w:t>
-      </w:r>
-      <w:proofErr w:type="spellEnd"/>
-      <w:r>
-        <w:rPr>
-          <w:sz w:val="22"/>
-          <w:lang w:val="en-US"/>
-        </w:rPr>
-        <w:t xml:space="preserve">, </w:t>
-      </w:r>
-      <w:proofErr w:type="spellStart"/>
-      <w:r>
-        <w:rPr>
-          <w:sz w:val="22"/>
-          <w:lang w:val="en-US"/>
-        </w:rPr>
-        <w:t>botSide</w:t>
-      </w:r>
-      <w:proofErr w:type="spellEnd"/>
-      <w:r>
-        <w:rPr>
-          <w:sz w:val="22"/>
-          <w:lang w:val="en-US"/>
-        </w:rPr>
-        <w:t xml:space="preserve">, </w:t>
-      </w:r>
-      <w:proofErr w:type="spellStart"/>
-      <w:r>
-        <w:rPr>
-          <w:sz w:val="22"/>
-          <w:lang w:val="en-US"/>
-        </w:rPr>
-        <w:t>topSide</w:t>
-      </w:r>
-      <w:proofErr w:type="spellEnd"/>
-      <w:r>
-        <w:rPr>
-          <w:sz w:val="22"/>
-          <w:lang w:val="en-US"/>
-        </w:rPr>
-        <w:t>):</w:t>
+        <w:t>def getCuttedLine(linesArray, line, leftSide, rightSide, botSide, topSide):</w:t>
       </w:r>
     </w:p>
     <w:p>
@@ -10632,119 +9623,7 @@
           <w:sz w:val="22"/>
           <w:lang w:val="en-US"/>
         </w:rPr>
-        <w:t xml:space="preserve">    </w:t>
-      </w:r>
-      <w:proofErr w:type="spellStart"/>
-      <w:r>
-        <w:rPr>
-          <w:sz w:val="22"/>
-          <w:lang w:val="en-US"/>
-        </w:rPr>
-        <w:t>binCodes</w:t>
-      </w:r>
-      <w:proofErr w:type="spellEnd"/>
-      <w:r>
-        <w:rPr>
-          <w:sz w:val="22"/>
-          <w:lang w:val="en-US"/>
-        </w:rPr>
-        <w:t xml:space="preserve"> = </w:t>
-      </w:r>
-      <w:proofErr w:type="spellStart"/>
-      <w:r>
-        <w:rPr>
-          <w:sz w:val="22"/>
-          <w:lang w:val="en-US"/>
-        </w:rPr>
-        <w:t>getBinCodes</w:t>
-      </w:r>
-      <w:proofErr w:type="spellEnd"/>
-      <w:r>
-        <w:rPr>
-          <w:sz w:val="22"/>
-          <w:lang w:val="en-US"/>
-        </w:rPr>
-        <w:t>(</w:t>
-      </w:r>
-      <w:proofErr w:type="spellStart"/>
-      <w:r>
-        <w:rPr>
-          <w:sz w:val="22"/>
-          <w:lang w:val="en-US"/>
-        </w:rPr>
-        <w:t>linesArray</w:t>
-      </w:r>
-      <w:proofErr w:type="spellEnd"/>
-      <w:r>
-        <w:rPr>
-          <w:sz w:val="22"/>
-          <w:lang w:val="en-US"/>
-        </w:rPr>
-        <w:t xml:space="preserve">[line], </w:t>
-      </w:r>
-      <w:proofErr w:type="spellStart"/>
-      <w:r>
-        <w:rPr>
-          <w:sz w:val="22"/>
-          <w:lang w:val="en-US"/>
-        </w:rPr>
-        <w:t>leftSide</w:t>
-      </w:r>
-      <w:proofErr w:type="spellEnd"/>
-      <w:r>
-        <w:rPr>
-          <w:sz w:val="22"/>
-          <w:lang w:val="en-US"/>
-        </w:rPr>
-        <w:t xml:space="preserve">, </w:t>
-      </w:r>
-      <w:proofErr w:type="spellStart"/>
-      <w:r>
-        <w:rPr>
-          <w:sz w:val="22"/>
-          <w:lang w:val="en-US"/>
-        </w:rPr>
-        <w:t>rightSide</w:t>
-      </w:r>
-      <w:proofErr w:type="spellEnd"/>
-      <w:r>
-        <w:rPr>
-          <w:sz w:val="22"/>
-          <w:lang w:val="en-US"/>
-        </w:rPr>
-        <w:t xml:space="preserve">, </w:t>
-      </w:r>
-      <w:proofErr w:type="spellStart"/>
-      <w:r>
-        <w:rPr>
-          <w:sz w:val="22"/>
-          <w:lang w:val="en-US"/>
-        </w:rPr>
-        <w:t>botSide</w:t>
-      </w:r>
-      <w:proofErr w:type="spellEnd"/>
-      <w:r>
-        <w:rPr>
-          <w:sz w:val="22"/>
-          <w:lang w:val="en-US"/>
-        </w:rPr>
-        <w:t xml:space="preserve">, </w:t>
-      </w:r>
-      <w:proofErr w:type="spellStart"/>
-      <w:r>
-        <w:rPr>
-          <w:sz w:val="22"/>
-          <w:lang w:val="en-US"/>
-        </w:rPr>
-        <w:t>topSide</w:t>
-      </w:r>
-      <w:proofErr w:type="spellEnd"/>
-      <w:r>
-        <w:rPr>
-          <w:sz w:val="22"/>
-          <w:lang w:val="en-US"/>
-        </w:rPr>
-        <w:t>)</w:t>
+        <w:t xml:space="preserve">    binCodes = getBinCodes(linesArray[line], leftSide, rightSide, botSide, topSide)</w:t>
       </w:r>
     </w:p>
     <w:p>
@@ -10760,48 +9639,7 @@
           <w:sz w:val="22"/>
           <w:lang w:val="en-US"/>
         </w:rPr>
-        <w:t xml:space="preserve">    </w:t>
-      </w:r>
-      <w:proofErr w:type="spellStart"/>
-      <w:r>
-        <w:rPr>
-          <w:sz w:val="22"/>
-          <w:lang w:val="en-US"/>
-        </w:rPr>
-        <w:t>firstPoint</w:t>
-      </w:r>
-      <w:proofErr w:type="spellEnd"/>
-      <w:r>
-        <w:rPr>
-          <w:sz w:val="22"/>
-          <w:lang w:val="en-US"/>
-        </w:rPr>
-        <w:t xml:space="preserve"> = </w:t>
-      </w:r>
-      <w:proofErr w:type="spellStart"/>
-      <w:proofErr w:type="gramStart"/>
-      <w:r>
-        <w:rPr>
-          <w:sz w:val="22"/>
-          <w:lang w:val="en-US"/>
-        </w:rPr>
-        <w:t>binCodes</w:t>
-      </w:r>
-      <w:proofErr w:type="spellEnd"/>
-      <w:r>
-        <w:rPr>
-          <w:sz w:val="22"/>
-          <w:lang w:val="en-US"/>
-        </w:rPr>
-        <w:t>[</w:t>
-      </w:r>
-      <w:proofErr w:type="gramEnd"/>
-      <w:r>
-        <w:rPr>
-          <w:sz w:val="22"/>
-          <w:lang w:val="en-US"/>
-        </w:rPr>
-        <w:t>0]</w:t>
+        <w:t xml:space="preserve">    firstPoint = binCodes[0]</w:t>
       </w:r>
     </w:p>
     <w:p>
@@ -10817,48 +9655,7 @@
           <w:sz w:val="22"/>
           <w:lang w:val="en-US"/>
         </w:rPr>
-        <w:t xml:space="preserve">    </w:t>
-      </w:r>
-      <w:proofErr w:type="spellStart"/>
-      <w:r>
-        <w:rPr>
-          <w:sz w:val="22"/>
-          <w:lang w:val="en-US"/>
-        </w:rPr>
-        <w:t>secondPoint</w:t>
-      </w:r>
-      <w:proofErr w:type="spellEnd"/>
-      <w:r>
-        <w:rPr>
-          <w:sz w:val="22"/>
-          <w:lang w:val="en-US"/>
-        </w:rPr>
-        <w:t xml:space="preserve"> = </w:t>
-      </w:r>
-      <w:proofErr w:type="spellStart"/>
-      <w:proofErr w:type="gramStart"/>
-      <w:r>
-        <w:rPr>
-          <w:sz w:val="22"/>
-          <w:lang w:val="en-US"/>
-        </w:rPr>
-        <w:t>binCodes</w:t>
-      </w:r>
-      <w:proofErr w:type="spellEnd"/>
-      <w:r>
-        <w:rPr>
-          <w:sz w:val="22"/>
-          <w:lang w:val="en-US"/>
-        </w:rPr>
-        <w:t>[</w:t>
-      </w:r>
-      <w:proofErr w:type="gramEnd"/>
-      <w:r>
-        <w:rPr>
-          <w:sz w:val="22"/>
-          <w:lang w:val="en-US"/>
-        </w:rPr>
-        <w:t>1]</w:t>
+        <w:t xml:space="preserve">    secondPoint = binCodes[1]</w:t>
       </w:r>
     </w:p>
     <w:p>
@@ -10874,39 +9671,7 @@
           <w:sz w:val="22"/>
           <w:lang w:val="en-US"/>
         </w:rPr>
-        <w:t xml:space="preserve">    </w:t>
-      </w:r>
-      <w:proofErr w:type="spellStart"/>
-      <w:r>
-        <w:rPr>
-          <w:sz w:val="22"/>
-          <w:lang w:val="en-US"/>
-        </w:rPr>
-        <w:t>fCoordinates</w:t>
-      </w:r>
-      <w:proofErr w:type="spellEnd"/>
-      <w:r>
-        <w:rPr>
-          <w:sz w:val="22"/>
-          <w:lang w:val="en-US"/>
-        </w:rPr>
-        <w:t xml:space="preserve"> = </w:t>
-      </w:r>
-      <w:proofErr w:type="spellStart"/>
-      <w:r>
-        <w:rPr>
-          <w:sz w:val="22"/>
-          <w:lang w:val="en-US"/>
-        </w:rPr>
-        <w:t>linesArray</w:t>
-      </w:r>
-      <w:proofErr w:type="spellEnd"/>
-      <w:r>
-        <w:rPr>
-          <w:sz w:val="22"/>
-          <w:lang w:val="en-US"/>
-        </w:rPr>
-        <w:t>[line][0]</w:t>
+        <w:t xml:space="preserve">    fCoordinates = linesArray[line][0]</w:t>
       </w:r>
     </w:p>
     <w:p>
@@ -10922,39 +9687,7 @@
           <w:sz w:val="22"/>
           <w:lang w:val="en-US"/>
         </w:rPr>
-        <w:t xml:space="preserve">    </w:t>
-      </w:r>
-      <w:proofErr w:type="spellStart"/>
-      <w:r>
-        <w:rPr>
-          <w:sz w:val="22"/>
-          <w:lang w:val="en-US"/>
-        </w:rPr>
-        <w:t>sCoordinates</w:t>
-      </w:r>
-      <w:proofErr w:type="spellEnd"/>
-      <w:r>
-        <w:rPr>
-          <w:sz w:val="22"/>
-          <w:lang w:val="en-US"/>
-        </w:rPr>
-        <w:t xml:space="preserve"> = </w:t>
-      </w:r>
-      <w:proofErr w:type="spellStart"/>
-      <w:r>
-        <w:rPr>
-          <w:sz w:val="22"/>
-          <w:lang w:val="en-US"/>
-        </w:rPr>
-        <w:t>linesArray</w:t>
-      </w:r>
-      <w:proofErr w:type="spellEnd"/>
-      <w:r>
-        <w:rPr>
-          <w:sz w:val="22"/>
-          <w:lang w:val="en-US"/>
-        </w:rPr>
-        <w:t>[line][1]</w:t>
+        <w:t xml:space="preserve">    sCoordinates = linesArray[line][1]</w:t>
       </w:r>
     </w:p>
     <w:p>
@@ -10979,39 +9712,7 @@
           <w:sz w:val="22"/>
           <w:lang w:val="en-US"/>
         </w:rPr>
-        <w:t xml:space="preserve">    if </w:t>
-      </w:r>
-      <w:proofErr w:type="spellStart"/>
-      <w:r>
-        <w:rPr>
-          <w:sz w:val="22"/>
-          <w:lang w:val="en-US"/>
-        </w:rPr>
-        <w:t>firstPoint</w:t>
-      </w:r>
-      <w:proofErr w:type="spellEnd"/>
-      <w:r>
-        <w:rPr>
-          <w:sz w:val="22"/>
-          <w:lang w:val="en-US"/>
-        </w:rPr>
-        <w:t xml:space="preserve"> == 0 and </w:t>
-      </w:r>
-      <w:proofErr w:type="spellStart"/>
-      <w:r>
-        <w:rPr>
-          <w:sz w:val="22"/>
-          <w:lang w:val="en-US"/>
-        </w:rPr>
-        <w:t>secondPoint</w:t>
-      </w:r>
-      <w:proofErr w:type="spellEnd"/>
-      <w:r>
-        <w:rPr>
-          <w:sz w:val="22"/>
-          <w:lang w:val="en-US"/>
-        </w:rPr>
-        <w:t xml:space="preserve"> == 0:</w:t>
+        <w:t xml:space="preserve">    if firstPoint == 0 and secondPoint == 0:</w:t>
       </w:r>
     </w:p>
     <w:p>
@@ -11027,23 +9728,7 @@
           <w:sz w:val="22"/>
           <w:lang w:val="en-US"/>
         </w:rPr>
-        <w:t xml:space="preserve">        return </w:t>
-      </w:r>
-      <w:proofErr w:type="spellStart"/>
-      <w:r>
-        <w:rPr>
-          <w:sz w:val="22"/>
-          <w:lang w:val="en-US"/>
-        </w:rPr>
-        <w:t>linesArray</w:t>
-      </w:r>
-      <w:proofErr w:type="spellEnd"/>
-      <w:r>
-        <w:rPr>
-          <w:sz w:val="22"/>
-          <w:lang w:val="en-US"/>
-        </w:rPr>
-        <w:t>[line]</w:t>
+        <w:t xml:space="preserve">        return linesArray[line]</w:t>
       </w:r>
     </w:p>
     <w:p>
@@ -11068,39 +9753,7 @@
           <w:sz w:val="22"/>
           <w:lang w:val="en-US"/>
         </w:rPr>
-        <w:t xml:space="preserve">    if </w:t>
-      </w:r>
-      <w:proofErr w:type="spellStart"/>
-      <w:r>
-        <w:rPr>
-          <w:sz w:val="22"/>
-          <w:lang w:val="en-US"/>
-        </w:rPr>
-        <w:t>firstPoint</w:t>
-      </w:r>
-      <w:proofErr w:type="spellEnd"/>
-      <w:r>
-        <w:rPr>
-          <w:sz w:val="22"/>
-          <w:lang w:val="en-US"/>
-        </w:rPr>
-        <w:t xml:space="preserve"> &amp; </w:t>
-      </w:r>
-      <w:proofErr w:type="spellStart"/>
-      <w:r>
-        <w:rPr>
-          <w:sz w:val="22"/>
-          <w:lang w:val="en-US"/>
-        </w:rPr>
-        <w:t>secondPoint</w:t>
-      </w:r>
-      <w:proofErr w:type="spellEnd"/>
-      <w:r>
-        <w:rPr>
-          <w:sz w:val="22"/>
-          <w:lang w:val="en-US"/>
-        </w:rPr>
-        <w:t>:</w:t>
+        <w:t xml:space="preserve">    if firstPoint &amp; secondPoint:</w:t>
       </w:r>
     </w:p>
     <w:p>
@@ -11157,23 +9810,7 @@
           <w:sz w:val="22"/>
           <w:lang w:val="en-US"/>
         </w:rPr>
-        <w:t xml:space="preserve">    </w:t>
-      </w:r>
-      <w:proofErr w:type="spellStart"/>
-      <w:r>
-        <w:rPr>
-          <w:sz w:val="22"/>
-          <w:lang w:val="en-US"/>
-        </w:rPr>
-        <w:t>i</w:t>
-      </w:r>
-      <w:proofErr w:type="spellEnd"/>
-      <w:r>
-        <w:rPr>
-          <w:sz w:val="22"/>
-          <w:lang w:val="en-US"/>
-        </w:rPr>
-        <w:t xml:space="preserve"> = -1</w:t>
+        <w:t xml:space="preserve">    i = -1</w:t>
       </w:r>
     </w:p>
     <w:p>
@@ -11189,23 +9826,7 @@
           <w:sz w:val="22"/>
           <w:lang w:val="en-US"/>
         </w:rPr>
-        <w:t xml:space="preserve">    if not </w:t>
-      </w:r>
-      <w:proofErr w:type="spellStart"/>
-      <w:r>
-        <w:rPr>
-          <w:sz w:val="22"/>
-          <w:lang w:val="en-US"/>
-        </w:rPr>
-        <w:t>firstPoint</w:t>
-      </w:r>
-      <w:proofErr w:type="spellEnd"/>
-      <w:r>
-        <w:rPr>
-          <w:sz w:val="22"/>
-          <w:lang w:val="en-US"/>
-        </w:rPr>
-        <w:t>:</w:t>
+        <w:t xml:space="preserve">    if not firstPoint:</w:t>
       </w:r>
     </w:p>
     <w:p>
@@ -11221,23 +9842,7 @@
           <w:sz w:val="22"/>
           <w:lang w:val="en-US"/>
         </w:rPr>
-        <w:t xml:space="preserve">        result = [</w:t>
-      </w:r>
-      <w:proofErr w:type="spellStart"/>
-      <w:r>
-        <w:rPr>
-          <w:sz w:val="22"/>
-          <w:lang w:val="en-US"/>
-        </w:rPr>
-        <w:t>fCoordinates</w:t>
-      </w:r>
-      <w:proofErr w:type="spellEnd"/>
-      <w:r>
-        <w:rPr>
-          <w:sz w:val="22"/>
-          <w:lang w:val="en-US"/>
-        </w:rPr>
-        <w:t>]</w:t>
+        <w:t xml:space="preserve">        result = [fCoordinates]</w:t>
       </w:r>
     </w:p>
     <w:p>
@@ -11253,33 +9858,8 @@
           <w:sz w:val="22"/>
           <w:lang w:val="en-US"/>
         </w:rPr>
-        <w:t xml:space="preserve">        </w:t>
-      </w:r>
-      <w:proofErr w:type="spellStart"/>
-      <w:r>
-        <w:rPr>
-          <w:sz w:val="22"/>
-          <w:lang w:val="en-US"/>
-        </w:rPr>
-        <w:t>workVar</w:t>
-      </w:r>
-      <w:proofErr w:type="spellEnd"/>
-      <w:r>
-        <w:rPr>
-          <w:sz w:val="22"/>
-          <w:lang w:val="en-US"/>
-        </w:rPr>
-        <w:t xml:space="preserve"> = </w:t>
-      </w:r>
-      <w:proofErr w:type="spellStart"/>
-      <w:r>
-        <w:rPr>
-          <w:sz w:val="22"/>
-          <w:lang w:val="en-US"/>
-        </w:rPr>
-        <w:t>sCoordinates</w:t>
-      </w:r>
-      <w:proofErr w:type="spellEnd"/>
+        <w:t xml:space="preserve">        workVar = sCoordinates</w:t>
+      </w:r>
     </w:p>
     <w:p>
       <w:pPr>
@@ -11294,23 +9874,7 @@
           <w:sz w:val="22"/>
           <w:lang w:val="en-US"/>
         </w:rPr>
-        <w:t xml:space="preserve">        </w:t>
-      </w:r>
-      <w:proofErr w:type="spellStart"/>
-      <w:r>
-        <w:rPr>
-          <w:sz w:val="22"/>
-          <w:lang w:val="en-US"/>
-        </w:rPr>
-        <w:t>i</w:t>
-      </w:r>
-      <w:proofErr w:type="spellEnd"/>
-      <w:r>
-        <w:rPr>
-          <w:sz w:val="22"/>
-          <w:lang w:val="en-US"/>
-        </w:rPr>
-        <w:t xml:space="preserve"> = 1</w:t>
+        <w:t xml:space="preserve">        i = 1</w:t>
       </w:r>
     </w:p>
     <w:p>
@@ -11342,39 +9906,7 @@
           <w:sz w:val="22"/>
           <w:lang w:val="en-US"/>
         </w:rPr>
-        <w:t xml:space="preserve">    </w:t>
-      </w:r>
-      <w:proofErr w:type="spellStart"/>
-      <w:r>
-        <w:rPr>
-          <w:sz w:val="22"/>
-          <w:lang w:val="en-US"/>
-        </w:rPr>
-        <w:t>elif</w:t>
-      </w:r>
-      <w:proofErr w:type="spellEnd"/>
-      <w:r>
-        <w:rPr>
-          <w:sz w:val="22"/>
-          <w:lang w:val="en-US"/>
-        </w:rPr>
-        <w:t xml:space="preserve"> not </w:t>
-      </w:r>
-      <w:proofErr w:type="spellStart"/>
-      <w:r>
-        <w:rPr>
-          <w:sz w:val="22"/>
-          <w:lang w:val="en-US"/>
-        </w:rPr>
-        <w:t>secondPoint</w:t>
-      </w:r>
-      <w:proofErr w:type="spellEnd"/>
-      <w:r>
-        <w:rPr>
-          <w:sz w:val="22"/>
-          <w:lang w:val="en-US"/>
-        </w:rPr>
-        <w:t>:</w:t>
+        <w:t xml:space="preserve">    elif not secondPoint:</w:t>
       </w:r>
     </w:p>
     <w:p>
@@ -11390,23 +9922,7 @@
           <w:sz w:val="22"/>
           <w:lang w:val="en-US"/>
         </w:rPr>
-        <w:t xml:space="preserve">        result = [</w:t>
-      </w:r>
-      <w:proofErr w:type="spellStart"/>
-      <w:r>
-        <w:rPr>
-          <w:sz w:val="22"/>
-          <w:lang w:val="en-US"/>
-        </w:rPr>
-        <w:t>sCoordinates</w:t>
-      </w:r>
-      <w:proofErr w:type="spellEnd"/>
-      <w:r>
-        <w:rPr>
-          <w:sz w:val="22"/>
-          <w:lang w:val="en-US"/>
-        </w:rPr>
-        <w:t>]</w:t>
+        <w:t xml:space="preserve">        result = [sCoordinates]</w:t>
       </w:r>
     </w:p>
     <w:p>
@@ -11422,33 +9938,8 @@
           <w:sz w:val="22"/>
           <w:lang w:val="en-US"/>
         </w:rPr>
-        <w:t xml:space="preserve">        </w:t>
-      </w:r>
-      <w:proofErr w:type="spellStart"/>
-      <w:r>
-        <w:rPr>
-          <w:sz w:val="22"/>
-          <w:lang w:val="en-US"/>
-        </w:rPr>
-        <w:t>workVar</w:t>
-      </w:r>
-      <w:proofErr w:type="spellEnd"/>
-      <w:r>
-        <w:rPr>
-          <w:sz w:val="22"/>
-          <w:lang w:val="en-US"/>
-        </w:rPr>
-        <w:t xml:space="preserve"> = </w:t>
-      </w:r>
-      <w:proofErr w:type="spellStart"/>
-      <w:r>
-        <w:rPr>
-          <w:sz w:val="22"/>
-          <w:lang w:val="en-US"/>
-        </w:rPr>
-        <w:t>fCoordinates</w:t>
-      </w:r>
-      <w:proofErr w:type="spellEnd"/>
+        <w:t xml:space="preserve">        workVar = fCoordinates</w:t>
+      </w:r>
     </w:p>
     <w:p>
       <w:pPr>
@@ -11463,23 +9954,7 @@
           <w:sz w:val="22"/>
           <w:lang w:val="en-US"/>
         </w:rPr>
-        <w:t xml:space="preserve">        </w:t>
-      </w:r>
-      <w:proofErr w:type="spellStart"/>
-      <w:r>
-        <w:rPr>
-          <w:sz w:val="22"/>
-          <w:lang w:val="en-US"/>
-        </w:rPr>
-        <w:t>i</w:t>
-      </w:r>
-      <w:proofErr w:type="spellEnd"/>
-      <w:r>
-        <w:rPr>
-          <w:sz w:val="22"/>
-          <w:lang w:val="en-US"/>
-        </w:rPr>
-        <w:t xml:space="preserve"> = 1</w:t>
+        <w:t xml:space="preserve">        i = 1</w:t>
       </w:r>
     </w:p>
     <w:p>
@@ -11552,23 +10027,7 @@
           <w:sz w:val="22"/>
           <w:lang w:val="en-US"/>
         </w:rPr>
-        <w:t xml:space="preserve">    while </w:t>
-      </w:r>
-      <w:proofErr w:type="spellStart"/>
-      <w:r>
-        <w:rPr>
-          <w:sz w:val="22"/>
-          <w:lang w:val="en-US"/>
-        </w:rPr>
-        <w:t>i</w:t>
-      </w:r>
-      <w:proofErr w:type="spellEnd"/>
-      <w:r>
-        <w:rPr>
-          <w:sz w:val="22"/>
-          <w:lang w:val="en-US"/>
-        </w:rPr>
-        <w:t xml:space="preserve"> &lt;= 1:</w:t>
+        <w:t xml:space="preserve">    while i &lt;= 1:</w:t>
       </w:r>
     </w:p>
     <w:p>
@@ -11601,55 +10060,7 @@
           <w:lang w:val="en-US"/>
         </w:rPr>
         <w:lastRenderedPageBreak/>
-        <w:t xml:space="preserve">            </w:t>
-      </w:r>
-      <w:proofErr w:type="spellStart"/>
-      <w:r>
-        <w:rPr>
-          <w:sz w:val="22"/>
-          <w:lang w:val="en-US"/>
-        </w:rPr>
-        <w:t>workVar</w:t>
-      </w:r>
-      <w:proofErr w:type="spellEnd"/>
-      <w:r>
-        <w:rPr>
-          <w:sz w:val="22"/>
-          <w:lang w:val="en-US"/>
-        </w:rPr>
-        <w:t xml:space="preserve"> = </w:t>
-      </w:r>
-      <w:proofErr w:type="spellStart"/>
-      <w:r>
-        <w:rPr>
-          <w:sz w:val="22"/>
-          <w:lang w:val="en-US"/>
-        </w:rPr>
-        <w:t>linesArray</w:t>
-      </w:r>
-      <w:proofErr w:type="spellEnd"/>
-      <w:r>
-        <w:rPr>
-          <w:sz w:val="22"/>
-          <w:lang w:val="en-US"/>
-        </w:rPr>
-        <w:t>[line][</w:t>
-      </w:r>
-      <w:proofErr w:type="spellStart"/>
-      <w:r>
-        <w:rPr>
-          <w:sz w:val="22"/>
-          <w:lang w:val="en-US"/>
-        </w:rPr>
-        <w:t>i</w:t>
-      </w:r>
-      <w:proofErr w:type="spellEnd"/>
-      <w:r>
-        <w:rPr>
-          <w:sz w:val="22"/>
-          <w:lang w:val="en-US"/>
-        </w:rPr>
-        <w:t>]</w:t>
+        <w:t xml:space="preserve">            workVar = linesArray[line][i]</w:t>
       </w:r>
     </w:p>
     <w:p>
@@ -11665,23 +10076,7 @@
           <w:sz w:val="22"/>
           <w:lang w:val="en-US"/>
         </w:rPr>
-        <w:t xml:space="preserve">        </w:t>
-      </w:r>
-      <w:proofErr w:type="spellStart"/>
-      <w:r>
-        <w:rPr>
-          <w:sz w:val="22"/>
-          <w:lang w:val="en-US"/>
-        </w:rPr>
-        <w:t>i</w:t>
-      </w:r>
-      <w:proofErr w:type="spellEnd"/>
-      <w:r>
-        <w:rPr>
-          <w:sz w:val="22"/>
-          <w:lang w:val="en-US"/>
-        </w:rPr>
-        <w:t xml:space="preserve"> += 1</w:t>
+        <w:t xml:space="preserve">        i += 1</w:t>
       </w:r>
     </w:p>
     <w:p>
@@ -11697,48 +10092,7 @@
           <w:sz w:val="22"/>
           <w:lang w:val="en-US"/>
         </w:rPr>
-        <w:t xml:space="preserve">        if </w:t>
-      </w:r>
-      <w:proofErr w:type="spellStart"/>
-      <w:proofErr w:type="gramStart"/>
-      <w:r>
-        <w:rPr>
-          <w:sz w:val="22"/>
-          <w:lang w:val="en-US"/>
-        </w:rPr>
-        <w:t>fCoordinates</w:t>
-      </w:r>
-      <w:proofErr w:type="spellEnd"/>
-      <w:r>
-        <w:rPr>
-          <w:sz w:val="22"/>
-          <w:lang w:val="en-US"/>
-        </w:rPr>
-        <w:t>[</w:t>
-      </w:r>
-      <w:proofErr w:type="gramEnd"/>
-      <w:r>
-        <w:rPr>
-          <w:sz w:val="22"/>
-          <w:lang w:val="en-US"/>
-        </w:rPr>
-        <w:t xml:space="preserve">0] != </w:t>
-      </w:r>
-      <w:proofErr w:type="spellStart"/>
-      <w:r>
-        <w:rPr>
-          <w:sz w:val="22"/>
-          <w:lang w:val="en-US"/>
-        </w:rPr>
-        <w:t>sCoordinates</w:t>
-      </w:r>
-      <w:proofErr w:type="spellEnd"/>
-      <w:r>
-        <w:rPr>
-          <w:sz w:val="22"/>
-          <w:lang w:val="en-US"/>
-        </w:rPr>
-        <w:t>[0]:</w:t>
+        <w:t xml:space="preserve">        if fCoordinates[0] != sCoordinates[0]:</w:t>
       </w:r>
     </w:p>
     <w:p>
@@ -11754,80 +10108,7 @@
           <w:sz w:val="22"/>
           <w:lang w:val="en-US"/>
         </w:rPr>
-        <w:t xml:space="preserve">            tan = (</w:t>
-      </w:r>
-      <w:proofErr w:type="spellStart"/>
-      <w:proofErr w:type="gramStart"/>
-      <w:r>
-        <w:rPr>
-          <w:sz w:val="22"/>
-          <w:lang w:val="en-US"/>
-        </w:rPr>
-        <w:t>sCoordinates</w:t>
-      </w:r>
-      <w:proofErr w:type="spellEnd"/>
-      <w:r>
-        <w:rPr>
-          <w:sz w:val="22"/>
-          <w:lang w:val="en-US"/>
-        </w:rPr>
-        <w:t>[</w:t>
-      </w:r>
-      <w:proofErr w:type="gramEnd"/>
-      <w:r>
-        <w:rPr>
-          <w:sz w:val="22"/>
-          <w:lang w:val="en-US"/>
-        </w:rPr>
-        <w:t xml:space="preserve">1] - </w:t>
-      </w:r>
-      <w:proofErr w:type="spellStart"/>
-      <w:r>
-        <w:rPr>
-          <w:sz w:val="22"/>
-          <w:lang w:val="en-US"/>
-        </w:rPr>
-        <w:t>fCoordinates</w:t>
-      </w:r>
-      <w:proofErr w:type="spellEnd"/>
-      <w:r>
-        <w:rPr>
-          <w:sz w:val="22"/>
-          <w:lang w:val="en-US"/>
-        </w:rPr>
-        <w:t>[1]) / (</w:t>
-      </w:r>
-      <w:proofErr w:type="spellStart"/>
-      <w:r>
-        <w:rPr>
-          <w:sz w:val="22"/>
-          <w:lang w:val="en-US"/>
-        </w:rPr>
-        <w:t>sCoordinates</w:t>
-      </w:r>
-      <w:proofErr w:type="spellEnd"/>
-      <w:r>
-        <w:rPr>
-          <w:sz w:val="22"/>
-          <w:lang w:val="en-US"/>
-        </w:rPr>
-        <w:t xml:space="preserve">[0] - </w:t>
-      </w:r>
-      <w:proofErr w:type="spellStart"/>
-      <w:r>
-        <w:rPr>
-          <w:sz w:val="22"/>
-          <w:lang w:val="en-US"/>
-        </w:rPr>
-        <w:t>fCoordinates</w:t>
-      </w:r>
-      <w:proofErr w:type="spellEnd"/>
-      <w:r>
-        <w:rPr>
-          <w:sz w:val="22"/>
-          <w:lang w:val="en-US"/>
-        </w:rPr>
-        <w:t>[0])</w:t>
+        <w:t xml:space="preserve">            tan = (sCoordinates[1] - fCoordinates[1]) / (sCoordinates[0] - fCoordinates[0])</w:t>
       </w:r>
     </w:p>
     <w:p>
@@ -11843,48 +10124,7 @@
           <w:sz w:val="22"/>
           <w:lang w:val="en-US"/>
         </w:rPr>
-        <w:t xml:space="preserve">            if </w:t>
-      </w:r>
-      <w:proofErr w:type="spellStart"/>
-      <w:proofErr w:type="gramStart"/>
-      <w:r>
-        <w:rPr>
-          <w:sz w:val="22"/>
-          <w:lang w:val="en-US"/>
-        </w:rPr>
-        <w:t>workVar</w:t>
-      </w:r>
-      <w:proofErr w:type="spellEnd"/>
-      <w:r>
-        <w:rPr>
-          <w:sz w:val="22"/>
-          <w:lang w:val="en-US"/>
-        </w:rPr>
-        <w:t>[</w:t>
-      </w:r>
-      <w:proofErr w:type="gramEnd"/>
-      <w:r>
-        <w:rPr>
-          <w:sz w:val="22"/>
-          <w:lang w:val="en-US"/>
-        </w:rPr>
-        <w:t xml:space="preserve">0] &lt;= </w:t>
-      </w:r>
-      <w:proofErr w:type="spellStart"/>
-      <w:r>
-        <w:rPr>
-          <w:sz w:val="22"/>
-          <w:lang w:val="en-US"/>
-        </w:rPr>
-        <w:t>leftSide</w:t>
-      </w:r>
-      <w:proofErr w:type="spellEnd"/>
-      <w:r>
-        <w:rPr>
-          <w:sz w:val="22"/>
-          <w:lang w:val="en-US"/>
-        </w:rPr>
-        <w:t>:</w:t>
+        <w:t xml:space="preserve">            if workVar[0] &lt;= leftSide:</w:t>
       </w:r>
     </w:p>
     <w:p>
@@ -11900,64 +10140,7 @@
           <w:sz w:val="22"/>
           <w:lang w:val="en-US"/>
         </w:rPr>
-        <w:t xml:space="preserve">                crosser = tan * (</w:t>
-      </w:r>
-      <w:proofErr w:type="spellStart"/>
-      <w:r>
-        <w:rPr>
-          <w:sz w:val="22"/>
-          <w:lang w:val="en-US"/>
-        </w:rPr>
-        <w:t>leftSide</w:t>
-      </w:r>
-      <w:proofErr w:type="spellEnd"/>
-      <w:r>
-        <w:rPr>
-          <w:sz w:val="22"/>
-          <w:lang w:val="en-US"/>
-        </w:rPr>
-        <w:t xml:space="preserve"> - </w:t>
-      </w:r>
-      <w:proofErr w:type="spellStart"/>
-      <w:proofErr w:type="gramStart"/>
-      <w:r>
-        <w:rPr>
-          <w:sz w:val="22"/>
-          <w:lang w:val="en-US"/>
-        </w:rPr>
-        <w:t>workVar</w:t>
-      </w:r>
-      <w:proofErr w:type="spellEnd"/>
-      <w:r>
-        <w:rPr>
-          <w:sz w:val="22"/>
-          <w:lang w:val="en-US"/>
-        </w:rPr>
-        <w:t>[</w:t>
-      </w:r>
-      <w:proofErr w:type="gramEnd"/>
-      <w:r>
-        <w:rPr>
-          <w:sz w:val="22"/>
-          <w:lang w:val="en-US"/>
-        </w:rPr>
-        <w:t xml:space="preserve">0]) + </w:t>
-      </w:r>
-      <w:proofErr w:type="spellStart"/>
-      <w:r>
-        <w:rPr>
-          <w:sz w:val="22"/>
-          <w:lang w:val="en-US"/>
-        </w:rPr>
-        <w:t>workVar</w:t>
-      </w:r>
-      <w:proofErr w:type="spellEnd"/>
-      <w:r>
-        <w:rPr>
-          <w:sz w:val="22"/>
-          <w:lang w:val="en-US"/>
-        </w:rPr>
-        <w:t>[1]</w:t>
+        <w:t xml:space="preserve">                crosser = tan * (leftSide - workVar[0]) + workVar[1]</w:t>
       </w:r>
     </w:p>
     <w:p>
@@ -11973,39 +10156,7 @@
           <w:sz w:val="22"/>
           <w:lang w:val="en-US"/>
         </w:rPr>
-        <w:t xml:space="preserve">                if (crosser &lt;= </w:t>
-      </w:r>
-      <w:proofErr w:type="spellStart"/>
-      <w:r>
-        <w:rPr>
-          <w:sz w:val="22"/>
-          <w:lang w:val="en-US"/>
-        </w:rPr>
-        <w:t>botSide</w:t>
-      </w:r>
-      <w:proofErr w:type="spellEnd"/>
-      <w:r>
-        <w:rPr>
-          <w:sz w:val="22"/>
-          <w:lang w:val="en-US"/>
-        </w:rPr>
-        <w:t xml:space="preserve">) and (crosser &gt;= </w:t>
-      </w:r>
-      <w:proofErr w:type="spellStart"/>
-      <w:r>
-        <w:rPr>
-          <w:sz w:val="22"/>
-          <w:lang w:val="en-US"/>
-        </w:rPr>
-        <w:t>topSide</w:t>
-      </w:r>
-      <w:proofErr w:type="spellEnd"/>
-      <w:r>
-        <w:rPr>
-          <w:sz w:val="22"/>
-          <w:lang w:val="en-US"/>
-        </w:rPr>
-        <w:t>):</w:t>
+        <w:t xml:space="preserve">                if (crosser &lt;= botSide) and (crosser &gt;= topSide):</w:t>
       </w:r>
     </w:p>
     <w:p>
@@ -12021,57 +10172,7 @@
           <w:sz w:val="22"/>
           <w:lang w:val="en-US"/>
         </w:rPr>
-        <w:t xml:space="preserve">                    </w:t>
-      </w:r>
-      <w:proofErr w:type="spellStart"/>
-      <w:proofErr w:type="gramStart"/>
-      <w:r>
-        <w:rPr>
-          <w:sz w:val="22"/>
-          <w:lang w:val="en-US"/>
-        </w:rPr>
-        <w:t>result.append</w:t>
-      </w:r>
-      <w:proofErr w:type="spellEnd"/>
-      <w:proofErr w:type="gramEnd"/>
-      <w:r>
-        <w:rPr>
-          <w:sz w:val="22"/>
-          <w:lang w:val="en-US"/>
-        </w:rPr>
-        <w:t>([</w:t>
-      </w:r>
-      <w:proofErr w:type="spellStart"/>
-      <w:r>
-        <w:rPr>
-          <w:sz w:val="22"/>
-          <w:lang w:val="en-US"/>
-        </w:rPr>
-        <w:t>leftSide</w:t>
-      </w:r>
-      <w:proofErr w:type="spellEnd"/>
-      <w:r>
-        <w:rPr>
-          <w:sz w:val="22"/>
-          <w:lang w:val="en-US"/>
-        </w:rPr>
-        <w:t>, int(</w:t>
-      </w:r>
-      <w:proofErr w:type="spellStart"/>
-      <w:r>
-        <w:rPr>
-          <w:sz w:val="22"/>
-          <w:lang w:val="en-US"/>
-        </w:rPr>
-        <w:t>np.round</w:t>
-      </w:r>
-      <w:proofErr w:type="spellEnd"/>
-      <w:r>
-        <w:rPr>
-          <w:sz w:val="22"/>
-          <w:lang w:val="en-US"/>
-        </w:rPr>
-        <w:t>(crosser))])</w:t>
+        <w:t xml:space="preserve">                    result.append([leftSide, int(np.round(crosser))])</w:t>
       </w:r>
     </w:p>
     <w:p>
@@ -12103,64 +10204,7 @@
           <w:sz w:val="22"/>
           <w:lang w:val="en-US"/>
         </w:rPr>
-        <w:t xml:space="preserve">            </w:t>
-      </w:r>
-      <w:proofErr w:type="spellStart"/>
-      <w:r>
-        <w:rPr>
-          <w:sz w:val="22"/>
-          <w:lang w:val="en-US"/>
-        </w:rPr>
-        <w:t>elif</w:t>
-      </w:r>
-      <w:proofErr w:type="spellEnd"/>
-      <w:r>
-        <w:rPr>
-          <w:sz w:val="22"/>
-          <w:lang w:val="en-US"/>
-        </w:rPr>
-        <w:t xml:space="preserve"> </w:t>
-      </w:r>
-      <w:proofErr w:type="spellStart"/>
-      <w:proofErr w:type="gramStart"/>
-      <w:r>
-        <w:rPr>
-          <w:sz w:val="22"/>
-          <w:lang w:val="en-US"/>
-        </w:rPr>
-        <w:t>workVar</w:t>
-      </w:r>
-      <w:proofErr w:type="spellEnd"/>
-      <w:r>
-        <w:rPr>
-          <w:sz w:val="22"/>
-          <w:lang w:val="en-US"/>
-        </w:rPr>
-        <w:t>[</w:t>
-      </w:r>
-      <w:proofErr w:type="gramEnd"/>
-      <w:r>
-        <w:rPr>
-          <w:sz w:val="22"/>
-          <w:lang w:val="en-US"/>
-        </w:rPr>
-        <w:t xml:space="preserve">0] &gt;= </w:t>
-      </w:r>
-      <w:proofErr w:type="spellStart"/>
-      <w:r>
-        <w:rPr>
-          <w:sz w:val="22"/>
-          <w:lang w:val="en-US"/>
-        </w:rPr>
-        <w:t>rightSide</w:t>
-      </w:r>
-      <w:proofErr w:type="spellEnd"/>
-      <w:r>
-        <w:rPr>
-          <w:sz w:val="22"/>
-          <w:lang w:val="en-US"/>
-        </w:rPr>
-        <w:t>:</w:t>
+        <w:t xml:space="preserve">            elif workVar[0] &gt;= rightSide:</w:t>
       </w:r>
     </w:p>
     <w:p>
@@ -12176,64 +10220,7 @@
           <w:sz w:val="22"/>
           <w:lang w:val="en-US"/>
         </w:rPr>
-        <w:t xml:space="preserve">                crosser = tan * (</w:t>
-      </w:r>
-      <w:proofErr w:type="spellStart"/>
-      <w:r>
-        <w:rPr>
-          <w:sz w:val="22"/>
-          <w:lang w:val="en-US"/>
-        </w:rPr>
-        <w:t>rightSide</w:t>
-      </w:r>
-      <w:proofErr w:type="spellEnd"/>
-      <w:r>
-        <w:rPr>
-          <w:sz w:val="22"/>
-          <w:lang w:val="en-US"/>
-        </w:rPr>
-        <w:t xml:space="preserve"> - </w:t>
-      </w:r>
-      <w:proofErr w:type="spellStart"/>
-      <w:proofErr w:type="gramStart"/>
-      <w:r>
-        <w:rPr>
-          <w:sz w:val="22"/>
-          <w:lang w:val="en-US"/>
-        </w:rPr>
-        <w:t>workVar</w:t>
-      </w:r>
-      <w:proofErr w:type="spellEnd"/>
-      <w:r>
-        <w:rPr>
-          <w:sz w:val="22"/>
-          <w:lang w:val="en-US"/>
-        </w:rPr>
-        <w:t>[</w:t>
-      </w:r>
-      <w:proofErr w:type="gramEnd"/>
-      <w:r>
-        <w:rPr>
-          <w:sz w:val="22"/>
-          <w:lang w:val="en-US"/>
-        </w:rPr>
-        <w:t xml:space="preserve">0]) + </w:t>
-      </w:r>
-      <w:proofErr w:type="spellStart"/>
-      <w:r>
-        <w:rPr>
-          <w:sz w:val="22"/>
-          <w:lang w:val="en-US"/>
-        </w:rPr>
-        <w:t>workVar</w:t>
-      </w:r>
-      <w:proofErr w:type="spellEnd"/>
-      <w:r>
-        <w:rPr>
-          <w:sz w:val="22"/>
-          <w:lang w:val="en-US"/>
-        </w:rPr>
-        <w:t>[1]</w:t>
+        <w:t xml:space="preserve">                crosser = tan * (rightSide - workVar[0]) + workVar[1]</w:t>
       </w:r>
     </w:p>
     <w:p>
@@ -12249,39 +10236,7 @@
           <w:sz w:val="22"/>
           <w:lang w:val="en-US"/>
         </w:rPr>
-        <w:t xml:space="preserve">                if (crosser &lt;= </w:t>
-      </w:r>
-      <w:proofErr w:type="spellStart"/>
-      <w:r>
-        <w:rPr>
-          <w:sz w:val="22"/>
-          <w:lang w:val="en-US"/>
-        </w:rPr>
-        <w:t>botSide</w:t>
-      </w:r>
-      <w:proofErr w:type="spellEnd"/>
-      <w:r>
-        <w:rPr>
-          <w:sz w:val="22"/>
-          <w:lang w:val="en-US"/>
-        </w:rPr>
-        <w:t xml:space="preserve">) and (crosser &gt;= </w:t>
-      </w:r>
-      <w:proofErr w:type="spellStart"/>
-      <w:r>
-        <w:rPr>
-          <w:sz w:val="22"/>
-          <w:lang w:val="en-US"/>
-        </w:rPr>
-        <w:t>topSide</w:t>
-      </w:r>
-      <w:proofErr w:type="spellEnd"/>
-      <w:r>
-        <w:rPr>
-          <w:sz w:val="22"/>
-          <w:lang w:val="en-US"/>
-        </w:rPr>
-        <w:t>):</w:t>
+        <w:t xml:space="preserve">                if (crosser &lt;= botSide) and (crosser &gt;= topSide):</w:t>
       </w:r>
     </w:p>
     <w:p>
@@ -12297,57 +10252,7 @@
           <w:sz w:val="22"/>
           <w:lang w:val="en-US"/>
         </w:rPr>
-        <w:t xml:space="preserve">                    </w:t>
-      </w:r>
-      <w:proofErr w:type="spellStart"/>
-      <w:proofErr w:type="gramStart"/>
-      <w:r>
-        <w:rPr>
-          <w:sz w:val="22"/>
-          <w:lang w:val="en-US"/>
-        </w:rPr>
-        <w:t>result.append</w:t>
-      </w:r>
-      <w:proofErr w:type="spellEnd"/>
-      <w:proofErr w:type="gramEnd"/>
-      <w:r>
-        <w:rPr>
-          <w:sz w:val="22"/>
-          <w:lang w:val="en-US"/>
-        </w:rPr>
-        <w:t>([</w:t>
-      </w:r>
-      <w:proofErr w:type="spellStart"/>
-      <w:r>
-        <w:rPr>
-          <w:sz w:val="22"/>
-          <w:lang w:val="en-US"/>
-        </w:rPr>
-        <w:t>rightSide</w:t>
-      </w:r>
-      <w:proofErr w:type="spellEnd"/>
-      <w:r>
-        <w:rPr>
-          <w:sz w:val="22"/>
-          <w:lang w:val="en-US"/>
-        </w:rPr>
-        <w:t>, int(</w:t>
-      </w:r>
-      <w:proofErr w:type="spellStart"/>
-      <w:r>
-        <w:rPr>
-          <w:sz w:val="22"/>
-          <w:lang w:val="en-US"/>
-        </w:rPr>
-        <w:t>np.round</w:t>
-      </w:r>
-      <w:proofErr w:type="spellEnd"/>
-      <w:r>
-        <w:rPr>
-          <w:sz w:val="22"/>
-          <w:lang w:val="en-US"/>
-        </w:rPr>
-        <w:t>(crosser))])</w:t>
+        <w:t xml:space="preserve">                    result.append([rightSide, int(np.round(crosser))])</w:t>
       </w:r>
     </w:p>
     <w:p>
@@ -12379,48 +10284,7 @@
           <w:sz w:val="22"/>
           <w:lang w:val="en-US"/>
         </w:rPr>
-        <w:t xml:space="preserve">        if </w:t>
-      </w:r>
-      <w:proofErr w:type="spellStart"/>
-      <w:proofErr w:type="gramStart"/>
-      <w:r>
-        <w:rPr>
-          <w:sz w:val="22"/>
-          <w:lang w:val="en-US"/>
-        </w:rPr>
-        <w:t>fCoordinates</w:t>
-      </w:r>
-      <w:proofErr w:type="spellEnd"/>
-      <w:r>
-        <w:rPr>
-          <w:sz w:val="22"/>
-          <w:lang w:val="en-US"/>
-        </w:rPr>
-        <w:t>[</w:t>
-      </w:r>
-      <w:proofErr w:type="gramEnd"/>
-      <w:r>
-        <w:rPr>
-          <w:sz w:val="22"/>
-          <w:lang w:val="en-US"/>
-        </w:rPr>
-        <w:t xml:space="preserve">1] != </w:t>
-      </w:r>
-      <w:proofErr w:type="spellStart"/>
-      <w:r>
-        <w:rPr>
-          <w:sz w:val="22"/>
-          <w:lang w:val="en-US"/>
-        </w:rPr>
-        <w:t>sCoordinates</w:t>
-      </w:r>
-      <w:proofErr w:type="spellEnd"/>
-      <w:r>
-        <w:rPr>
-          <w:sz w:val="22"/>
-          <w:lang w:val="en-US"/>
-        </w:rPr>
-        <w:t>[1]:</w:t>
+        <w:t xml:space="preserve">        if fCoordinates[1] != sCoordinates[1]:</w:t>
       </w:r>
     </w:p>
     <w:p>
@@ -12436,48 +10300,7 @@
           <w:sz w:val="22"/>
           <w:lang w:val="en-US"/>
         </w:rPr>
-        <w:t xml:space="preserve">            if </w:t>
-      </w:r>
-      <w:proofErr w:type="spellStart"/>
-      <w:proofErr w:type="gramStart"/>
-      <w:r>
-        <w:rPr>
-          <w:sz w:val="22"/>
-          <w:lang w:val="en-US"/>
-        </w:rPr>
-        <w:t>workVar</w:t>
-      </w:r>
-      <w:proofErr w:type="spellEnd"/>
-      <w:r>
-        <w:rPr>
-          <w:sz w:val="22"/>
-          <w:lang w:val="en-US"/>
-        </w:rPr>
-        <w:t>[</w:t>
-      </w:r>
-      <w:proofErr w:type="gramEnd"/>
-      <w:r>
-        <w:rPr>
-          <w:sz w:val="22"/>
-          <w:lang w:val="en-US"/>
-        </w:rPr>
-        <w:t xml:space="preserve">1] &lt;= </w:t>
-      </w:r>
-      <w:proofErr w:type="spellStart"/>
-      <w:r>
-        <w:rPr>
-          <w:sz w:val="22"/>
-          <w:lang w:val="en-US"/>
-        </w:rPr>
-        <w:t>topSide</w:t>
-      </w:r>
-      <w:proofErr w:type="spellEnd"/>
-      <w:r>
-        <w:rPr>
-          <w:sz w:val="22"/>
-          <w:lang w:val="en-US"/>
-        </w:rPr>
-        <w:t>:</w:t>
+        <w:t xml:space="preserve">            if workVar[1] &lt;= topSide:</w:t>
       </w:r>
     </w:p>
     <w:p>
@@ -12493,64 +10316,7 @@
           <w:sz w:val="22"/>
           <w:lang w:val="en-US"/>
         </w:rPr>
-        <w:t xml:space="preserve">                crosser = (</w:t>
-      </w:r>
-      <w:proofErr w:type="spellStart"/>
-      <w:r>
-        <w:rPr>
-          <w:sz w:val="22"/>
-          <w:lang w:val="en-US"/>
-        </w:rPr>
-        <w:t>topSide</w:t>
-      </w:r>
-      <w:proofErr w:type="spellEnd"/>
-      <w:r>
-        <w:rPr>
-          <w:sz w:val="22"/>
-          <w:lang w:val="en-US"/>
-        </w:rPr>
-        <w:t xml:space="preserve"> - </w:t>
-      </w:r>
-      <w:proofErr w:type="spellStart"/>
-      <w:proofErr w:type="gramStart"/>
-      <w:r>
-        <w:rPr>
-          <w:sz w:val="22"/>
-          <w:lang w:val="en-US"/>
-        </w:rPr>
-        <w:t>workVar</w:t>
-      </w:r>
-      <w:proofErr w:type="spellEnd"/>
-      <w:r>
-        <w:rPr>
-          <w:sz w:val="22"/>
-          <w:lang w:val="en-US"/>
-        </w:rPr>
-        <w:t>[</w:t>
-      </w:r>
-      <w:proofErr w:type="gramEnd"/>
-      <w:r>
-        <w:rPr>
-          <w:sz w:val="22"/>
-          <w:lang w:val="en-US"/>
-        </w:rPr>
-        <w:t xml:space="preserve">1]) / tan + </w:t>
-      </w:r>
-      <w:proofErr w:type="spellStart"/>
-      <w:r>
-        <w:rPr>
-          <w:sz w:val="22"/>
-          <w:lang w:val="en-US"/>
-        </w:rPr>
-        <w:t>workVar</w:t>
-      </w:r>
-      <w:proofErr w:type="spellEnd"/>
-      <w:r>
-        <w:rPr>
-          <w:sz w:val="22"/>
-          <w:lang w:val="en-US"/>
-        </w:rPr>
-        <w:t>[0]</w:t>
+        <w:t xml:space="preserve">                crosser = (topSide - workVar[1]) / tan + workVar[0]</w:t>
       </w:r>
     </w:p>
     <w:p>
@@ -12566,39 +10332,7 @@
           <w:sz w:val="22"/>
           <w:lang w:val="en-US"/>
         </w:rPr>
-        <w:t xml:space="preserve">                if (crosser &gt;= </w:t>
-      </w:r>
-      <w:proofErr w:type="spellStart"/>
-      <w:r>
-        <w:rPr>
-          <w:sz w:val="22"/>
-          <w:lang w:val="en-US"/>
-        </w:rPr>
-        <w:t>leftSide</w:t>
-      </w:r>
-      <w:proofErr w:type="spellEnd"/>
-      <w:r>
-        <w:rPr>
-          <w:sz w:val="22"/>
-          <w:lang w:val="en-US"/>
-        </w:rPr>
-        <w:t xml:space="preserve">) and (crosser &lt;= </w:t>
-      </w:r>
-      <w:proofErr w:type="spellStart"/>
-      <w:r>
-        <w:rPr>
-          <w:sz w:val="22"/>
-          <w:lang w:val="en-US"/>
-        </w:rPr>
-        <w:t>rightSide</w:t>
-      </w:r>
-      <w:proofErr w:type="spellEnd"/>
-      <w:r>
-        <w:rPr>
-          <w:sz w:val="22"/>
-          <w:lang w:val="en-US"/>
-        </w:rPr>
-        <w:t>):</w:t>
+        <w:t xml:space="preserve">                if (crosser &gt;= leftSide) and (crosser &lt;= rightSide):</w:t>
       </w:r>
     </w:p>
     <w:p>
@@ -12614,57 +10348,7 @@
           <w:sz w:val="22"/>
           <w:lang w:val="en-US"/>
         </w:rPr>
-        <w:t xml:space="preserve">                    </w:t>
-      </w:r>
-      <w:proofErr w:type="spellStart"/>
-      <w:proofErr w:type="gramStart"/>
-      <w:r>
-        <w:rPr>
-          <w:sz w:val="22"/>
-          <w:lang w:val="en-US"/>
-        </w:rPr>
-        <w:t>result.append</w:t>
-      </w:r>
-      <w:proofErr w:type="spellEnd"/>
-      <w:proofErr w:type="gramEnd"/>
-      <w:r>
-        <w:rPr>
-          <w:sz w:val="22"/>
-          <w:lang w:val="en-US"/>
-        </w:rPr>
-        <w:t>([int(</w:t>
-      </w:r>
-      <w:proofErr w:type="spellStart"/>
-      <w:r>
-        <w:rPr>
-          <w:sz w:val="22"/>
-          <w:lang w:val="en-US"/>
-        </w:rPr>
-        <w:t>np.round</w:t>
-      </w:r>
-      <w:proofErr w:type="spellEnd"/>
-      <w:r>
-        <w:rPr>
-          <w:sz w:val="22"/>
-          <w:lang w:val="en-US"/>
-        </w:rPr>
-        <w:t xml:space="preserve">(crosser)), </w:t>
-      </w:r>
-      <w:proofErr w:type="spellStart"/>
-      <w:r>
-        <w:rPr>
-          <w:sz w:val="22"/>
-          <w:lang w:val="en-US"/>
-        </w:rPr>
-        <w:t>topSide</w:t>
-      </w:r>
-      <w:proofErr w:type="spellEnd"/>
-      <w:r>
-        <w:rPr>
-          <w:sz w:val="22"/>
-          <w:lang w:val="en-US"/>
-        </w:rPr>
-        <w:t>])</w:t>
+        <w:t xml:space="preserve">                    result.append([int(np.round(crosser)), topSide])</w:t>
       </w:r>
     </w:p>
     <w:p>
@@ -12696,64 +10380,7 @@
           <w:sz w:val="22"/>
           <w:lang w:val="en-US"/>
         </w:rPr>
-        <w:t xml:space="preserve">            </w:t>
-      </w:r>
-      <w:proofErr w:type="spellStart"/>
-      <w:r>
-        <w:rPr>
-          <w:sz w:val="22"/>
-          <w:lang w:val="en-US"/>
-        </w:rPr>
-        <w:t>elif</w:t>
-      </w:r>
-      <w:proofErr w:type="spellEnd"/>
-      <w:r>
-        <w:rPr>
-          <w:sz w:val="22"/>
-          <w:lang w:val="en-US"/>
-        </w:rPr>
-        <w:t xml:space="preserve"> </w:t>
-      </w:r>
-      <w:proofErr w:type="spellStart"/>
-      <w:proofErr w:type="gramStart"/>
-      <w:r>
-        <w:rPr>
-          <w:sz w:val="22"/>
-          <w:lang w:val="en-US"/>
-        </w:rPr>
-        <w:t>workVar</w:t>
-      </w:r>
-      <w:proofErr w:type="spellEnd"/>
-      <w:r>
-        <w:rPr>
-          <w:sz w:val="22"/>
-          <w:lang w:val="en-US"/>
-        </w:rPr>
-        <w:t>[</w:t>
-      </w:r>
-      <w:proofErr w:type="gramEnd"/>
-      <w:r>
-        <w:rPr>
-          <w:sz w:val="22"/>
-          <w:lang w:val="en-US"/>
-        </w:rPr>
-        <w:t xml:space="preserve">1] &gt;= </w:t>
-      </w:r>
-      <w:proofErr w:type="spellStart"/>
-      <w:r>
-        <w:rPr>
-          <w:sz w:val="22"/>
-          <w:lang w:val="en-US"/>
-        </w:rPr>
-        <w:t>botSide</w:t>
-      </w:r>
-      <w:proofErr w:type="spellEnd"/>
-      <w:r>
-        <w:rPr>
-          <w:sz w:val="22"/>
-          <w:lang w:val="en-US"/>
-        </w:rPr>
-        <w:t>:</w:t>
+        <w:t xml:space="preserve">            elif workVar[1] &gt;= botSide:</w:t>
       </w:r>
     </w:p>
     <w:p>
@@ -12769,64 +10396,7 @@
           <w:sz w:val="22"/>
           <w:lang w:val="en-US"/>
         </w:rPr>
-        <w:t xml:space="preserve">                crosser = (</w:t>
-      </w:r>
-      <w:proofErr w:type="spellStart"/>
-      <w:r>
-        <w:rPr>
-          <w:sz w:val="22"/>
-          <w:lang w:val="en-US"/>
-        </w:rPr>
-        <w:t>botSide</w:t>
-      </w:r>
-      <w:proofErr w:type="spellEnd"/>
-      <w:r>
-        <w:rPr>
-          <w:sz w:val="22"/>
-          <w:lang w:val="en-US"/>
-        </w:rPr>
-        <w:t xml:space="preserve"> - </w:t>
-      </w:r>
-      <w:proofErr w:type="spellStart"/>
-      <w:proofErr w:type="gramStart"/>
-      <w:r>
-        <w:rPr>
-          <w:sz w:val="22"/>
-          <w:lang w:val="en-US"/>
-        </w:rPr>
-        <w:t>workVar</w:t>
-      </w:r>
-      <w:proofErr w:type="spellEnd"/>
-      <w:r>
-        <w:rPr>
-          <w:sz w:val="22"/>
-          <w:lang w:val="en-US"/>
-        </w:rPr>
-        <w:t>[</w:t>
-      </w:r>
-      <w:proofErr w:type="gramEnd"/>
-      <w:r>
-        <w:rPr>
-          <w:sz w:val="22"/>
-          <w:lang w:val="en-US"/>
-        </w:rPr>
-        <w:t xml:space="preserve">1]) / tan + </w:t>
-      </w:r>
-      <w:proofErr w:type="spellStart"/>
-      <w:r>
-        <w:rPr>
-          <w:sz w:val="22"/>
-          <w:lang w:val="en-US"/>
-        </w:rPr>
-        <w:t>workVar</w:t>
-      </w:r>
-      <w:proofErr w:type="spellEnd"/>
-      <w:r>
-        <w:rPr>
-          <w:sz w:val="22"/>
-          <w:lang w:val="en-US"/>
-        </w:rPr>
-        <w:t>[0]</w:t>
+        <w:t xml:space="preserve">                crosser = (botSide - workVar[1]) / tan + workVar[0]</w:t>
       </w:r>
     </w:p>
     <w:p>
@@ -12842,39 +10412,7 @@
           <w:sz w:val="22"/>
           <w:lang w:val="en-US"/>
         </w:rPr>
-        <w:t xml:space="preserve">                if (crosser &gt;= </w:t>
-      </w:r>
-      <w:proofErr w:type="spellStart"/>
-      <w:r>
-        <w:rPr>
-          <w:sz w:val="22"/>
-          <w:lang w:val="en-US"/>
-        </w:rPr>
-        <w:t>leftSide</w:t>
-      </w:r>
-      <w:proofErr w:type="spellEnd"/>
-      <w:r>
-        <w:rPr>
-          <w:sz w:val="22"/>
-          <w:lang w:val="en-US"/>
-        </w:rPr>
-        <w:t xml:space="preserve">) and (crosser &lt;= </w:t>
-      </w:r>
-      <w:proofErr w:type="spellStart"/>
-      <w:r>
-        <w:rPr>
-          <w:sz w:val="22"/>
-          <w:lang w:val="en-US"/>
-        </w:rPr>
-        <w:t>rightSide</w:t>
-      </w:r>
-      <w:proofErr w:type="spellEnd"/>
-      <w:r>
-        <w:rPr>
-          <w:sz w:val="22"/>
-          <w:lang w:val="en-US"/>
-        </w:rPr>
-        <w:t>):</w:t>
+        <w:t xml:space="preserve">                if (crosser &gt;= leftSide) and (crosser &lt;= rightSide):</w:t>
       </w:r>
     </w:p>
     <w:p>
@@ -12890,57 +10428,7 @@
           <w:sz w:val="22"/>
           <w:lang w:val="en-US"/>
         </w:rPr>
-        <w:t xml:space="preserve">                    </w:t>
-      </w:r>
-      <w:proofErr w:type="spellStart"/>
-      <w:proofErr w:type="gramStart"/>
-      <w:r>
-        <w:rPr>
-          <w:sz w:val="22"/>
-          <w:lang w:val="en-US"/>
-        </w:rPr>
-        <w:t>result.append</w:t>
-      </w:r>
-      <w:proofErr w:type="spellEnd"/>
-      <w:proofErr w:type="gramEnd"/>
-      <w:r>
-        <w:rPr>
-          <w:sz w:val="22"/>
-          <w:lang w:val="en-US"/>
-        </w:rPr>
-        <w:t>([int(</w:t>
-      </w:r>
-      <w:proofErr w:type="spellStart"/>
-      <w:r>
-        <w:rPr>
-          <w:sz w:val="22"/>
-          <w:lang w:val="en-US"/>
-        </w:rPr>
-        <w:t>np.round</w:t>
-      </w:r>
-      <w:proofErr w:type="spellEnd"/>
-      <w:r>
-        <w:rPr>
-          <w:sz w:val="22"/>
-          <w:lang w:val="en-US"/>
-        </w:rPr>
-        <w:t xml:space="preserve">(crosser)), </w:t>
-      </w:r>
-      <w:proofErr w:type="spellStart"/>
-      <w:r>
-        <w:rPr>
-          <w:sz w:val="22"/>
-          <w:lang w:val="en-US"/>
-        </w:rPr>
-        <w:t>botSide</w:t>
-      </w:r>
-      <w:proofErr w:type="spellEnd"/>
-      <w:r>
-        <w:rPr>
-          <w:sz w:val="22"/>
-          <w:lang w:val="en-US"/>
-        </w:rPr>
-        <w:t>])</w:t>
+        <w:t xml:space="preserve">                    result.append([int(np.round(crosser)), botSide])</w:t>
       </w:r>
     </w:p>
     <w:p>
@@ -13015,57 +10503,7 @@
           <w:sz w:val="22"/>
           <w:lang w:val="en-US"/>
         </w:rPr>
-        <w:t xml:space="preserve">def </w:t>
-      </w:r>
-      <w:proofErr w:type="spellStart"/>
-      <w:proofErr w:type="gramStart"/>
-      <w:r>
-        <w:rPr>
-          <w:sz w:val="22"/>
-          <w:lang w:val="en-US"/>
-        </w:rPr>
-        <w:t>simpleAlgCut</w:t>
-      </w:r>
-      <w:proofErr w:type="spellEnd"/>
-      <w:r>
-        <w:rPr>
-          <w:sz w:val="22"/>
-          <w:lang w:val="en-US"/>
-        </w:rPr>
-        <w:t>(</w:t>
-      </w:r>
-      <w:proofErr w:type="spellStart"/>
-      <w:proofErr w:type="gramEnd"/>
-      <w:r>
-        <w:rPr>
-          <w:sz w:val="22"/>
-          <w:lang w:val="en-US"/>
-        </w:rPr>
-        <w:t>linesArray</w:t>
-      </w:r>
-      <w:proofErr w:type="spellEnd"/>
-      <w:r>
-        <w:rPr>
-          <w:sz w:val="22"/>
-          <w:lang w:val="en-US"/>
-        </w:rPr>
-        <w:t xml:space="preserve">, </w:t>
-      </w:r>
-      <w:proofErr w:type="spellStart"/>
-      <w:r>
-        <w:rPr>
-          <w:sz w:val="22"/>
-          <w:lang w:val="en-US"/>
-        </w:rPr>
-        <w:t>cutterArray</w:t>
-      </w:r>
-      <w:proofErr w:type="spellEnd"/>
-      <w:r>
-        <w:rPr>
-          <w:sz w:val="22"/>
-          <w:lang w:val="en-US"/>
-        </w:rPr>
-        <w:t>):</w:t>
+        <w:t>def simpleAlgCut(linesArray, cutterArray):</w:t>
       </w:r>
     </w:p>
     <w:p>
@@ -13081,23 +10519,7 @@
           <w:sz w:val="22"/>
           <w:lang w:val="en-US"/>
         </w:rPr>
-        <w:t xml:space="preserve">    </w:t>
-      </w:r>
-      <w:proofErr w:type="spellStart"/>
-      <w:r>
-        <w:rPr>
-          <w:sz w:val="22"/>
-          <w:lang w:val="en-US"/>
-        </w:rPr>
-        <w:t>finalArray</w:t>
-      </w:r>
-      <w:proofErr w:type="spellEnd"/>
-      <w:r>
-        <w:rPr>
-          <w:sz w:val="22"/>
-          <w:lang w:val="en-US"/>
-        </w:rPr>
-        <w:t xml:space="preserve"> = []</w:t>
+        <w:t xml:space="preserve">    finalArray = []</w:t>
       </w:r>
     </w:p>
     <w:p>
@@ -13122,48 +10544,7 @@
           <w:sz w:val="22"/>
           <w:lang w:val="en-US"/>
         </w:rPr>
-        <w:t xml:space="preserve">    if </w:t>
-      </w:r>
-      <w:proofErr w:type="spellStart"/>
-      <w:proofErr w:type="gramStart"/>
-      <w:r>
-        <w:rPr>
-          <w:sz w:val="22"/>
-          <w:lang w:val="en-US"/>
-        </w:rPr>
-        <w:t>cutterArray</w:t>
-      </w:r>
-      <w:proofErr w:type="spellEnd"/>
-      <w:r>
-        <w:rPr>
-          <w:sz w:val="22"/>
-          <w:lang w:val="en-US"/>
-        </w:rPr>
-        <w:t>[</w:t>
-      </w:r>
-      <w:proofErr w:type="gramEnd"/>
-      <w:r>
-        <w:rPr>
-          <w:sz w:val="22"/>
-          <w:lang w:val="en-US"/>
-        </w:rPr>
-        <w:t xml:space="preserve">0][0] &lt; </w:t>
-      </w:r>
-      <w:proofErr w:type="spellStart"/>
-      <w:r>
-        <w:rPr>
-          <w:sz w:val="22"/>
-          <w:lang w:val="en-US"/>
-        </w:rPr>
-        <w:t>cutterArray</w:t>
-      </w:r>
-      <w:proofErr w:type="spellEnd"/>
-      <w:r>
-        <w:rPr>
-          <w:sz w:val="22"/>
-          <w:lang w:val="en-US"/>
-        </w:rPr>
-        <w:t>[2][0]:</w:t>
+        <w:t xml:space="preserve">    if cutterArray[0][0] &lt; cutterArray[2][0]:</w:t>
       </w:r>
     </w:p>
     <w:p>
@@ -13179,48 +10560,7 @@
           <w:sz w:val="22"/>
           <w:lang w:val="en-US"/>
         </w:rPr>
-        <w:t xml:space="preserve">        </w:t>
-      </w:r>
-      <w:proofErr w:type="spellStart"/>
-      <w:r>
-        <w:rPr>
-          <w:sz w:val="22"/>
-          <w:lang w:val="en-US"/>
-        </w:rPr>
-        <w:t>leftSide</w:t>
-      </w:r>
-      <w:proofErr w:type="spellEnd"/>
-      <w:r>
-        <w:rPr>
-          <w:sz w:val="22"/>
-          <w:lang w:val="en-US"/>
-        </w:rPr>
-        <w:t xml:space="preserve"> = </w:t>
-      </w:r>
-      <w:proofErr w:type="spellStart"/>
-      <w:proofErr w:type="gramStart"/>
-      <w:r>
-        <w:rPr>
-          <w:sz w:val="22"/>
-          <w:lang w:val="en-US"/>
-        </w:rPr>
-        <w:t>cutterArray</w:t>
-      </w:r>
-      <w:proofErr w:type="spellEnd"/>
-      <w:r>
-        <w:rPr>
-          <w:sz w:val="22"/>
-          <w:lang w:val="en-US"/>
-        </w:rPr>
-        <w:t>[</w:t>
-      </w:r>
-      <w:proofErr w:type="gramEnd"/>
-      <w:r>
-        <w:rPr>
-          <w:sz w:val="22"/>
-          <w:lang w:val="en-US"/>
-        </w:rPr>
-        <w:t>0][0]</w:t>
+        <w:t xml:space="preserve">        leftSide = cutterArray[0][0]</w:t>
       </w:r>
     </w:p>
     <w:p>
@@ -13236,48 +10576,7 @@
           <w:sz w:val="22"/>
           <w:lang w:val="en-US"/>
         </w:rPr>
-        <w:t xml:space="preserve">        </w:t>
-      </w:r>
-      <w:proofErr w:type="spellStart"/>
-      <w:r>
-        <w:rPr>
-          <w:sz w:val="22"/>
-          <w:lang w:val="en-US"/>
-        </w:rPr>
-        <w:t>rightSide</w:t>
-      </w:r>
-      <w:proofErr w:type="spellEnd"/>
-      <w:r>
-        <w:rPr>
-          <w:sz w:val="22"/>
-          <w:lang w:val="en-US"/>
-        </w:rPr>
-        <w:t xml:space="preserve"> = </w:t>
-      </w:r>
-      <w:proofErr w:type="spellStart"/>
-      <w:proofErr w:type="gramStart"/>
-      <w:r>
-        <w:rPr>
-          <w:sz w:val="22"/>
-          <w:lang w:val="en-US"/>
-        </w:rPr>
-        <w:t>cutterArray</w:t>
-      </w:r>
-      <w:proofErr w:type="spellEnd"/>
-      <w:r>
-        <w:rPr>
-          <w:sz w:val="22"/>
-          <w:lang w:val="en-US"/>
-        </w:rPr>
-        <w:t>[</w:t>
-      </w:r>
-      <w:proofErr w:type="gramEnd"/>
-      <w:r>
-        <w:rPr>
-          <w:sz w:val="22"/>
-          <w:lang w:val="en-US"/>
-        </w:rPr>
-        <w:t>2][0]</w:t>
+        <w:t xml:space="preserve">        rightSide = cutterArray[2][0]</w:t>
       </w:r>
     </w:p>
     <w:p>
@@ -13309,48 +10608,7 @@
           <w:sz w:val="22"/>
           <w:lang w:val="en-US"/>
         </w:rPr>
-        <w:t xml:space="preserve">        </w:t>
-      </w:r>
-      <w:proofErr w:type="spellStart"/>
-      <w:r>
-        <w:rPr>
-          <w:sz w:val="22"/>
-          <w:lang w:val="en-US"/>
-        </w:rPr>
-        <w:t>rightSide</w:t>
-      </w:r>
-      <w:proofErr w:type="spellEnd"/>
-      <w:r>
-        <w:rPr>
-          <w:sz w:val="22"/>
-          <w:lang w:val="en-US"/>
-        </w:rPr>
-        <w:t xml:space="preserve"> = </w:t>
-      </w:r>
-      <w:proofErr w:type="spellStart"/>
-      <w:proofErr w:type="gramStart"/>
-      <w:r>
-        <w:rPr>
-          <w:sz w:val="22"/>
-          <w:lang w:val="en-US"/>
-        </w:rPr>
-        <w:t>cutterArray</w:t>
-      </w:r>
-      <w:proofErr w:type="spellEnd"/>
-      <w:r>
-        <w:rPr>
-          <w:sz w:val="22"/>
-          <w:lang w:val="en-US"/>
-        </w:rPr>
-        <w:t>[</w:t>
-      </w:r>
-      <w:proofErr w:type="gramEnd"/>
-      <w:r>
-        <w:rPr>
-          <w:sz w:val="22"/>
-          <w:lang w:val="en-US"/>
-        </w:rPr>
-        <w:t>0][0]</w:t>
+        <w:t xml:space="preserve">        rightSide = cutterArray[0][0]</w:t>
       </w:r>
     </w:p>
     <w:p>
@@ -13366,48 +10624,7 @@
           <w:sz w:val="22"/>
           <w:lang w:val="en-US"/>
         </w:rPr>
-        <w:t xml:space="preserve">        </w:t>
-      </w:r>
-      <w:proofErr w:type="spellStart"/>
-      <w:r>
-        <w:rPr>
-          <w:sz w:val="22"/>
-          <w:lang w:val="en-US"/>
-        </w:rPr>
-        <w:t>leftSide</w:t>
-      </w:r>
-      <w:proofErr w:type="spellEnd"/>
-      <w:r>
-        <w:rPr>
-          <w:sz w:val="22"/>
-          <w:lang w:val="en-US"/>
-        </w:rPr>
-        <w:t xml:space="preserve"> = </w:t>
-      </w:r>
-      <w:proofErr w:type="spellStart"/>
-      <w:proofErr w:type="gramStart"/>
-      <w:r>
-        <w:rPr>
-          <w:sz w:val="22"/>
-          <w:lang w:val="en-US"/>
-        </w:rPr>
-        <w:t>cutterArray</w:t>
-      </w:r>
-      <w:proofErr w:type="spellEnd"/>
-      <w:r>
-        <w:rPr>
-          <w:sz w:val="22"/>
-          <w:lang w:val="en-US"/>
-        </w:rPr>
-        <w:t>[</w:t>
-      </w:r>
-      <w:proofErr w:type="gramEnd"/>
-      <w:r>
-        <w:rPr>
-          <w:sz w:val="22"/>
-          <w:lang w:val="en-US"/>
-        </w:rPr>
-        <w:t>2][0]</w:t>
+        <w:t xml:space="preserve">        leftSide = cutterArray[2][0]</w:t>
       </w:r>
     </w:p>
     <w:p>
@@ -13432,48 +10649,7 @@
           <w:sz w:val="22"/>
           <w:lang w:val="en-US"/>
         </w:rPr>
-        <w:t xml:space="preserve">    if </w:t>
-      </w:r>
-      <w:proofErr w:type="spellStart"/>
-      <w:proofErr w:type="gramStart"/>
-      <w:r>
-        <w:rPr>
-          <w:sz w:val="22"/>
-          <w:lang w:val="en-US"/>
-        </w:rPr>
-        <w:t>cutterArray</w:t>
-      </w:r>
-      <w:proofErr w:type="spellEnd"/>
-      <w:r>
-        <w:rPr>
-          <w:sz w:val="22"/>
-          <w:lang w:val="en-US"/>
-        </w:rPr>
-        <w:t>[</w:t>
-      </w:r>
-      <w:proofErr w:type="gramEnd"/>
-      <w:r>
-        <w:rPr>
-          <w:sz w:val="22"/>
-          <w:lang w:val="en-US"/>
-        </w:rPr>
-        <w:t xml:space="preserve">0][1] &lt; </w:t>
-      </w:r>
-      <w:proofErr w:type="spellStart"/>
-      <w:r>
-        <w:rPr>
-          <w:sz w:val="22"/>
-          <w:lang w:val="en-US"/>
-        </w:rPr>
-        <w:t>cutterArray</w:t>
-      </w:r>
-      <w:proofErr w:type="spellEnd"/>
-      <w:r>
-        <w:rPr>
-          <w:sz w:val="22"/>
-          <w:lang w:val="en-US"/>
-        </w:rPr>
-        <w:t>[2][1]:</w:t>
+        <w:t xml:space="preserve">    if cutterArray[0][1] &lt; cutterArray[2][1]:</w:t>
       </w:r>
     </w:p>
     <w:p>
@@ -13489,48 +10665,7 @@
           <w:sz w:val="22"/>
           <w:lang w:val="en-US"/>
         </w:rPr>
-        <w:t xml:space="preserve">        </w:t>
-      </w:r>
-      <w:proofErr w:type="spellStart"/>
-      <w:r>
-        <w:rPr>
-          <w:sz w:val="22"/>
-          <w:lang w:val="en-US"/>
-        </w:rPr>
-        <w:t>topSide</w:t>
-      </w:r>
-      <w:proofErr w:type="spellEnd"/>
-      <w:r>
-        <w:rPr>
-          <w:sz w:val="22"/>
-          <w:lang w:val="en-US"/>
-        </w:rPr>
-        <w:t xml:space="preserve"> = </w:t>
-      </w:r>
-      <w:proofErr w:type="spellStart"/>
-      <w:proofErr w:type="gramStart"/>
-      <w:r>
-        <w:rPr>
-          <w:sz w:val="22"/>
-          <w:lang w:val="en-US"/>
-        </w:rPr>
-        <w:t>cutterArray</w:t>
-      </w:r>
-      <w:proofErr w:type="spellEnd"/>
-      <w:r>
-        <w:rPr>
-          <w:sz w:val="22"/>
-          <w:lang w:val="en-US"/>
-        </w:rPr>
-        <w:t>[</w:t>
-      </w:r>
-      <w:proofErr w:type="gramEnd"/>
-      <w:r>
-        <w:rPr>
-          <w:sz w:val="22"/>
-          <w:lang w:val="en-US"/>
-        </w:rPr>
-        <w:t>0][1]</w:t>
+        <w:t xml:space="preserve">        topSide = cutterArray[0][1]</w:t>
       </w:r>
     </w:p>
     <w:p>
@@ -13546,48 +10681,7 @@
           <w:sz w:val="22"/>
           <w:lang w:val="en-US"/>
         </w:rPr>
-        <w:t xml:space="preserve">        </w:t>
-      </w:r>
-      <w:proofErr w:type="spellStart"/>
-      <w:r>
-        <w:rPr>
-          <w:sz w:val="22"/>
-          <w:lang w:val="en-US"/>
-        </w:rPr>
-        <w:t>botSide</w:t>
-      </w:r>
-      <w:proofErr w:type="spellEnd"/>
-      <w:r>
-        <w:rPr>
-          <w:sz w:val="22"/>
-          <w:lang w:val="en-US"/>
-        </w:rPr>
-        <w:t xml:space="preserve"> = </w:t>
-      </w:r>
-      <w:proofErr w:type="spellStart"/>
-      <w:proofErr w:type="gramStart"/>
-      <w:r>
-        <w:rPr>
-          <w:sz w:val="22"/>
-          <w:lang w:val="en-US"/>
-        </w:rPr>
-        <w:t>cutterArray</w:t>
-      </w:r>
-      <w:proofErr w:type="spellEnd"/>
-      <w:r>
-        <w:rPr>
-          <w:sz w:val="22"/>
-          <w:lang w:val="en-US"/>
-        </w:rPr>
-        <w:t>[</w:t>
-      </w:r>
-      <w:proofErr w:type="gramEnd"/>
-      <w:r>
-        <w:rPr>
-          <w:sz w:val="22"/>
-          <w:lang w:val="en-US"/>
-        </w:rPr>
-        <w:t>2][1]</w:t>
+        <w:t xml:space="preserve">        botSide = cutterArray[2][1]</w:t>
       </w:r>
     </w:p>
     <w:p>
@@ -13619,48 +10713,7 @@
           <w:sz w:val="22"/>
           <w:lang w:val="en-US"/>
         </w:rPr>
-        <w:t xml:space="preserve">        </w:t>
-      </w:r>
-      <w:proofErr w:type="spellStart"/>
-      <w:r>
-        <w:rPr>
-          <w:sz w:val="22"/>
-          <w:lang w:val="en-US"/>
-        </w:rPr>
-        <w:t>botSide</w:t>
-      </w:r>
-      <w:proofErr w:type="spellEnd"/>
-      <w:r>
-        <w:rPr>
-          <w:sz w:val="22"/>
-          <w:lang w:val="en-US"/>
-        </w:rPr>
-        <w:t xml:space="preserve"> = </w:t>
-      </w:r>
-      <w:proofErr w:type="spellStart"/>
-      <w:proofErr w:type="gramStart"/>
-      <w:r>
-        <w:rPr>
-          <w:sz w:val="22"/>
-          <w:lang w:val="en-US"/>
-        </w:rPr>
-        <w:t>cutterArray</w:t>
-      </w:r>
-      <w:proofErr w:type="spellEnd"/>
-      <w:r>
-        <w:rPr>
-          <w:sz w:val="22"/>
-          <w:lang w:val="en-US"/>
-        </w:rPr>
-        <w:t>[</w:t>
-      </w:r>
-      <w:proofErr w:type="gramEnd"/>
-      <w:r>
-        <w:rPr>
-          <w:sz w:val="22"/>
-          <w:lang w:val="en-US"/>
-        </w:rPr>
-        <w:t>0][1]</w:t>
+        <w:t xml:space="preserve">        botSide = cutterArray[0][1]</w:t>
       </w:r>
     </w:p>
     <w:p>
@@ -13676,48 +10729,7 @@
           <w:sz w:val="22"/>
           <w:lang w:val="en-US"/>
         </w:rPr>
-        <w:t xml:space="preserve">        </w:t>
-      </w:r>
-      <w:proofErr w:type="spellStart"/>
-      <w:r>
-        <w:rPr>
-          <w:sz w:val="22"/>
-          <w:lang w:val="en-US"/>
-        </w:rPr>
-        <w:t>topSide</w:t>
-      </w:r>
-      <w:proofErr w:type="spellEnd"/>
-      <w:r>
-        <w:rPr>
-          <w:sz w:val="22"/>
-          <w:lang w:val="en-US"/>
-        </w:rPr>
-        <w:t xml:space="preserve"> = </w:t>
-      </w:r>
-      <w:proofErr w:type="spellStart"/>
-      <w:proofErr w:type="gramStart"/>
-      <w:r>
-        <w:rPr>
-          <w:sz w:val="22"/>
-          <w:lang w:val="en-US"/>
-        </w:rPr>
-        <w:t>cutterArray</w:t>
-      </w:r>
-      <w:proofErr w:type="spellEnd"/>
-      <w:r>
-        <w:rPr>
-          <w:sz w:val="22"/>
-          <w:lang w:val="en-US"/>
-        </w:rPr>
-        <w:t>[</w:t>
-      </w:r>
-      <w:proofErr w:type="gramEnd"/>
-      <w:r>
-        <w:rPr>
-          <w:sz w:val="22"/>
-          <w:lang w:val="en-US"/>
-        </w:rPr>
-        <w:t>2][1]</w:t>
+        <w:t xml:space="preserve">        topSide = cutterArray[2][1]</w:t>
       </w:r>
     </w:p>
     <w:p>
@@ -13742,39 +10754,7 @@
           <w:sz w:val="22"/>
           <w:lang w:val="en-US"/>
         </w:rPr>
-        <w:t xml:space="preserve">    for line in range(</w:t>
-      </w:r>
-      <w:proofErr w:type="spellStart"/>
-      <w:r>
-        <w:rPr>
-          <w:sz w:val="22"/>
-          <w:lang w:val="en-US"/>
-        </w:rPr>
-        <w:t>len</w:t>
-      </w:r>
-      <w:proofErr w:type="spellEnd"/>
-      <w:r>
-        <w:rPr>
-          <w:sz w:val="22"/>
-          <w:lang w:val="en-US"/>
-        </w:rPr>
-        <w:t>(</w:t>
-      </w:r>
-      <w:proofErr w:type="spellStart"/>
-      <w:r>
-        <w:rPr>
-          <w:sz w:val="22"/>
-          <w:lang w:val="en-US"/>
-        </w:rPr>
-        <w:t>linesArray</w:t>
-      </w:r>
-      <w:proofErr w:type="spellEnd"/>
-      <w:r>
-        <w:rPr>
-          <w:sz w:val="22"/>
-          <w:lang w:val="en-US"/>
-        </w:rPr>
-        <w:t>)):</w:t>
+        <w:t xml:space="preserve">    for line in range(len(linesArray)):</w:t>
       </w:r>
     </w:p>
     <w:p>
@@ -13790,105 +10770,7 @@
           <w:sz w:val="22"/>
           <w:lang w:val="en-US"/>
         </w:rPr>
-        <w:t xml:space="preserve">        result = </w:t>
-      </w:r>
-      <w:proofErr w:type="spellStart"/>
-      <w:proofErr w:type="gramStart"/>
-      <w:r>
-        <w:rPr>
-          <w:sz w:val="22"/>
-          <w:lang w:val="en-US"/>
-        </w:rPr>
-        <w:t>getCuttedLine</w:t>
-      </w:r>
-      <w:proofErr w:type="spellEnd"/>
-      <w:r>
-        <w:rPr>
-          <w:sz w:val="22"/>
-          <w:lang w:val="en-US"/>
-        </w:rPr>
-        <w:t>(</w:t>
-      </w:r>
-      <w:proofErr w:type="spellStart"/>
-      <w:proofErr w:type="gramEnd"/>
-      <w:r>
-        <w:rPr>
-          <w:sz w:val="22"/>
-          <w:lang w:val="en-US"/>
-        </w:rPr>
-        <w:t>linesArray</w:t>
-      </w:r>
-      <w:proofErr w:type="spellEnd"/>
-      <w:r>
-        <w:rPr>
-          <w:sz w:val="22"/>
-          <w:lang w:val="en-US"/>
-        </w:rPr>
-        <w:t xml:space="preserve">, line, </w:t>
-      </w:r>
-      <w:proofErr w:type="spellStart"/>
-      <w:r>
-        <w:rPr>
-          <w:sz w:val="22"/>
-          <w:lang w:val="en-US"/>
-        </w:rPr>
-        <w:t>leftSide</w:t>
-      </w:r>
-      <w:proofErr w:type="spellEnd"/>
-      <w:r>
-        <w:rPr>
-          <w:sz w:val="22"/>
-          <w:lang w:val="en-US"/>
-        </w:rPr>
-        <w:t xml:space="preserve">, </w:t>
-      </w:r>
-      <w:proofErr w:type="spellStart"/>
-      <w:r>
-        <w:rPr>
-          <w:sz w:val="22"/>
-          <w:lang w:val="en-US"/>
-        </w:rPr>
-        <w:t>rightSide</w:t>
-      </w:r>
-      <w:proofErr w:type="spellEnd"/>
-      <w:r>
-        <w:rPr>
-          <w:sz w:val="22"/>
-          <w:lang w:val="en-US"/>
-        </w:rPr>
-        <w:t xml:space="preserve">, </w:t>
-      </w:r>
-      <w:proofErr w:type="spellStart"/>
-      <w:r>
-        <w:rPr>
-          <w:sz w:val="22"/>
-          <w:lang w:val="en-US"/>
-        </w:rPr>
-        <w:t>botSide</w:t>
-      </w:r>
-      <w:proofErr w:type="spellEnd"/>
-      <w:r>
-        <w:rPr>
-          <w:sz w:val="22"/>
-          <w:lang w:val="en-US"/>
-        </w:rPr>
-        <w:t xml:space="preserve">, </w:t>
-      </w:r>
-      <w:proofErr w:type="spellStart"/>
-      <w:r>
-        <w:rPr>
-          <w:sz w:val="22"/>
-          <w:lang w:val="en-US"/>
-        </w:rPr>
-        <w:t>topSide</w:t>
-      </w:r>
-      <w:proofErr w:type="spellEnd"/>
-      <w:r>
-        <w:rPr>
-          <w:sz w:val="22"/>
-          <w:lang w:val="en-US"/>
-        </w:rPr>
-        <w:t>)</w:t>
+        <w:t xml:space="preserve">        result = getCuttedLine(linesArray, line, leftSide, rightSide, botSide, topSide)</w:t>
       </w:r>
     </w:p>
     <w:p>
@@ -13920,23 +10802,7 @@
           <w:sz w:val="22"/>
           <w:lang w:val="en-US"/>
         </w:rPr>
-        <w:t xml:space="preserve">            </w:t>
-      </w:r>
-      <w:proofErr w:type="spellStart"/>
-      <w:r>
-        <w:rPr>
-          <w:sz w:val="22"/>
-          <w:lang w:val="en-US"/>
-        </w:rPr>
-        <w:t>finalArray.append</w:t>
-      </w:r>
-      <w:proofErr w:type="spellEnd"/>
-      <w:r>
-        <w:rPr>
-          <w:sz w:val="22"/>
-          <w:lang w:val="en-US"/>
-        </w:rPr>
-        <w:t>(result)</w:t>
+        <w:t xml:space="preserve">            finalArray.append(result)</w:t>
       </w:r>
     </w:p>
     <w:p>
@@ -13952,39 +10818,7 @@
           <w:sz w:val="22"/>
           <w:lang w:val="en-US"/>
         </w:rPr>
-        <w:t xml:space="preserve">    </w:t>
-      </w:r>
-      <w:proofErr w:type="spellStart"/>
-      <w:r>
-        <w:rPr>
-          <w:sz w:val="22"/>
-          <w:lang w:val="en-US"/>
-        </w:rPr>
-        <w:t>drawLines</w:t>
-      </w:r>
-      <w:proofErr w:type="spellEnd"/>
-      <w:r>
-        <w:rPr>
-          <w:sz w:val="22"/>
-          <w:lang w:val="en-US"/>
-        </w:rPr>
-        <w:t>(</w:t>
-      </w:r>
-      <w:proofErr w:type="spellStart"/>
-      <w:r>
-        <w:rPr>
-          <w:sz w:val="22"/>
-          <w:lang w:val="en-US"/>
-        </w:rPr>
-        <w:t>finalArray</w:t>
-      </w:r>
-      <w:proofErr w:type="spellEnd"/>
-      <w:r>
-        <w:rPr>
-          <w:sz w:val="22"/>
-          <w:lang w:val="en-US"/>
-        </w:rPr>
-        <w:t>)</w:t>
+        <w:t xml:space="preserve">    drawLines(finalArray)</w:t>
       </w:r>
     </w:p>
     <w:p>
@@ -14184,15 +11018,7 @@
     </w:p>
     <w:p>
       <w:r>
-        <w:t xml:space="preserve">Проверим, принадлежит ли граница </w:t>
-      </w:r>
-      <w:proofErr w:type="spellStart"/>
-      <w:r>
-        <w:t>отсекателя</w:t>
-      </w:r>
-      <w:proofErr w:type="spellEnd"/>
-      <w:r>
-        <w:t xml:space="preserve"> отсекаемой области:</w:t>
+        <w:t>Проверим, принадлежит ли граница отсекателя отсекаемой области:</w:t>
       </w:r>
     </w:p>
     <w:p>
@@ -14355,15 +11181,7 @@
     </w:p>
     <w:p>
       <w:r>
-        <w:t xml:space="preserve">Видно, что граница </w:t>
-      </w:r>
-      <w:proofErr w:type="spellStart"/>
-      <w:r>
-        <w:t>отсекателя</w:t>
-      </w:r>
-      <w:proofErr w:type="spellEnd"/>
-      <w:r>
-        <w:t xml:space="preserve"> также относится к области отсечения.</w:t>
+        <w:t>Видно, что граница отсекателя также относится к области отсечения.</w:t>
       </w:r>
     </w:p>
     <w:p>
@@ -14460,20 +11278,290 @@
     <w:p>
       <w:r>
         <w:lastRenderedPageBreak/>
-        <w:t xml:space="preserve">Случай частичной видимости отрезка при факте того, что вершины отрезка лежат вне </w:t>
-      </w:r>
-      <w:proofErr w:type="spellStart"/>
-      <w:r>
-        <w:t>отсекателя</w:t>
-      </w:r>
-      <w:proofErr w:type="spellEnd"/>
-      <w:r>
-        <w:t>:</w:t>
-      </w:r>
-    </w:p>
-    <w:p/>
+        <w:t>Случай частичной видимости отрезка при факте того, что вершины отрезка лежат вне отсекателя:</w:t>
+      </w:r>
+    </w:p>
+    <w:p>
+      <w:pPr>
+        <w:rPr>
+          <w:lang w:val="en-US"/>
+        </w:rPr>
+      </w:pPr>
+      <w:r>
+        <w:rPr>
+          <w:lang w:val="en-US"/>
+        </w:rPr>
+        <w:drawing>
+          <wp:inline distT="0" distB="0" distL="0" distR="0" wp14:anchorId="6B62FFA3" wp14:editId="4FF60D58">
+            <wp:extent cx="5715798" cy="3524742"/>
+            <wp:effectExtent l="0" t="0" r="0" b="0"/>
+            <wp:docPr id="17" name="Рисунок 17"/>
+            <wp:cNvGraphicFramePr>
+              <a:graphicFrameLocks xmlns:a="http://schemas.openxmlformats.org/drawingml/2006/main" noChangeAspect="1"/>
+            </wp:cNvGraphicFramePr>
+            <a:graphic xmlns:a="http://schemas.openxmlformats.org/drawingml/2006/main">
+              <a:graphicData uri="http://schemas.openxmlformats.org/drawingml/2006/picture">
+                <pic:pic xmlns:pic="http://schemas.openxmlformats.org/drawingml/2006/picture">
+                  <pic:nvPicPr>
+                    <pic:cNvPr id="1" name=""/>
+                    <pic:cNvPicPr/>
+                  </pic:nvPicPr>
+                  <pic:blipFill>
+                    <a:blip r:embed="rId21"/>
+                    <a:stretch>
+                      <a:fillRect/>
+                    </a:stretch>
+                  </pic:blipFill>
+                  <pic:spPr>
+                    <a:xfrm>
+                      <a:off x="0" y="0"/>
+                      <a:ext cx="5715798" cy="3524742"/>
+                    </a:xfrm>
+                    <a:prstGeom prst="rect">
+                      <a:avLst/>
+                    </a:prstGeom>
+                  </pic:spPr>
+                </pic:pic>
+              </a:graphicData>
+            </a:graphic>
+          </wp:inline>
+        </w:drawing>
+      </w:r>
+    </w:p>
+    <w:p>
+      <w:pPr>
+        <w:rPr>
+          <w:lang w:val="en-US"/>
+        </w:rPr>
+      </w:pPr>
+      <w:r>
+        <w:rPr>
+          <w:lang w:val="en-US"/>
+        </w:rPr>
+        <w:drawing>
+          <wp:inline distT="0" distB="0" distL="0" distR="0" wp14:anchorId="4ECD835C" wp14:editId="3D352D26">
+            <wp:extent cx="5582429" cy="3696216"/>
+            <wp:effectExtent l="0" t="0" r="0" b="0"/>
+            <wp:docPr id="18" name="Рисунок 18"/>
+            <wp:cNvGraphicFramePr>
+              <a:graphicFrameLocks xmlns:a="http://schemas.openxmlformats.org/drawingml/2006/main" noChangeAspect="1"/>
+            </wp:cNvGraphicFramePr>
+            <a:graphic xmlns:a="http://schemas.openxmlformats.org/drawingml/2006/main">
+              <a:graphicData uri="http://schemas.openxmlformats.org/drawingml/2006/picture">
+                <pic:pic xmlns:pic="http://schemas.openxmlformats.org/drawingml/2006/picture">
+                  <pic:nvPicPr>
+                    <pic:cNvPr id="1" name=""/>
+                    <pic:cNvPicPr/>
+                  </pic:nvPicPr>
+                  <pic:blipFill>
+                    <a:blip r:embed="rId22"/>
+                    <a:stretch>
+                      <a:fillRect/>
+                    </a:stretch>
+                  </pic:blipFill>
+                  <pic:spPr>
+                    <a:xfrm>
+                      <a:off x="0" y="0"/>
+                      <a:ext cx="5582429" cy="3696216"/>
+                    </a:xfrm>
+                    <a:prstGeom prst="rect">
+                      <a:avLst/>
+                    </a:prstGeom>
+                  </pic:spPr>
+                </pic:pic>
+              </a:graphicData>
+            </a:graphic>
+          </wp:inline>
+        </w:drawing>
+      </w:r>
+    </w:p>
+    <w:p>
+      <w:pPr>
+        <w:rPr>
+          <w:lang w:val="en-US"/>
+        </w:rPr>
+      </w:pPr>
+      <w:r>
+        <w:rPr>
+          <w:lang w:val="en-US"/>
+        </w:rPr>
+        <w:lastRenderedPageBreak/>
+        <w:drawing>
+          <wp:inline distT="0" distB="0" distL="0" distR="0" wp14:anchorId="4A3EB047" wp14:editId="61FD7E1D">
+            <wp:extent cx="4382112" cy="3467584"/>
+            <wp:effectExtent l="0" t="0" r="0" b="0"/>
+            <wp:docPr id="19" name="Рисунок 19"/>
+            <wp:cNvGraphicFramePr>
+              <a:graphicFrameLocks xmlns:a="http://schemas.openxmlformats.org/drawingml/2006/main" noChangeAspect="1"/>
+            </wp:cNvGraphicFramePr>
+            <a:graphic xmlns:a="http://schemas.openxmlformats.org/drawingml/2006/main">
+              <a:graphicData uri="http://schemas.openxmlformats.org/drawingml/2006/picture">
+                <pic:pic xmlns:pic="http://schemas.openxmlformats.org/drawingml/2006/picture">
+                  <pic:nvPicPr>
+                    <pic:cNvPr id="1" name=""/>
+                    <pic:cNvPicPr/>
+                  </pic:nvPicPr>
+                  <pic:blipFill>
+                    <a:blip r:embed="rId23"/>
+                    <a:stretch>
+                      <a:fillRect/>
+                    </a:stretch>
+                  </pic:blipFill>
+                  <pic:spPr>
+                    <a:xfrm>
+                      <a:off x="0" y="0"/>
+                      <a:ext cx="4382112" cy="3467584"/>
+                    </a:xfrm>
+                    <a:prstGeom prst="rect">
+                      <a:avLst/>
+                    </a:prstGeom>
+                  </pic:spPr>
+                </pic:pic>
+              </a:graphicData>
+            </a:graphic>
+          </wp:inline>
+        </w:drawing>
+      </w:r>
+    </w:p>
+    <w:p>
+      <w:pPr>
+        <w:rPr>
+          <w:lang w:val="en-US"/>
+        </w:rPr>
+      </w:pPr>
+      <w:r>
+        <w:rPr>
+          <w:lang w:val="en-US"/>
+        </w:rPr>
+        <w:drawing>
+          <wp:inline distT="0" distB="0" distL="0" distR="0" wp14:anchorId="0170DD09" wp14:editId="61DC5239">
+            <wp:extent cx="4029637" cy="3153215"/>
+            <wp:effectExtent l="0" t="0" r="9525" b="9525"/>
+            <wp:docPr id="20" name="Рисунок 20"/>
+            <wp:cNvGraphicFramePr>
+              <a:graphicFrameLocks xmlns:a="http://schemas.openxmlformats.org/drawingml/2006/main" noChangeAspect="1"/>
+            </wp:cNvGraphicFramePr>
+            <a:graphic xmlns:a="http://schemas.openxmlformats.org/drawingml/2006/main">
+              <a:graphicData uri="http://schemas.openxmlformats.org/drawingml/2006/picture">
+                <pic:pic xmlns:pic="http://schemas.openxmlformats.org/drawingml/2006/picture">
+                  <pic:nvPicPr>
+                    <pic:cNvPr id="1" name=""/>
+                    <pic:cNvPicPr/>
+                  </pic:nvPicPr>
+                  <pic:blipFill>
+                    <a:blip r:embed="rId24"/>
+                    <a:stretch>
+                      <a:fillRect/>
+                    </a:stretch>
+                  </pic:blipFill>
+                  <pic:spPr>
+                    <a:xfrm>
+                      <a:off x="0" y="0"/>
+                      <a:ext cx="4029637" cy="3153215"/>
+                    </a:xfrm>
+                    <a:prstGeom prst="rect">
+                      <a:avLst/>
+                    </a:prstGeom>
+                  </pic:spPr>
+                </pic:pic>
+              </a:graphicData>
+            </a:graphic>
+          </wp:inline>
+        </w:drawing>
+      </w:r>
+    </w:p>
+    <w:p>
+      <w:r>
+        <w:t>Ну и, конечно же,</w:t>
+      </w:r>
+      <w:r>
+        <w:t xml:space="preserve"> приведу</w:t>
+      </w:r>
+      <w:r>
+        <w:t xml:space="preserve"> случай полной видимости отрезка:</w:t>
+      </w:r>
+    </w:p>
+    <w:p>
+      <w:r>
+        <w:lastRenderedPageBreak/>
+        <w:drawing>
+          <wp:inline distT="0" distB="0" distL="0" distR="0" wp14:anchorId="0BC56321" wp14:editId="2E78B33E">
+            <wp:extent cx="3896269" cy="2715004"/>
+            <wp:effectExtent l="0" t="0" r="9525" b="9525"/>
+            <wp:docPr id="21" name="Рисунок 21"/>
+            <wp:cNvGraphicFramePr>
+              <a:graphicFrameLocks xmlns:a="http://schemas.openxmlformats.org/drawingml/2006/main" noChangeAspect="1"/>
+            </wp:cNvGraphicFramePr>
+            <a:graphic xmlns:a="http://schemas.openxmlformats.org/drawingml/2006/main">
+              <a:graphicData uri="http://schemas.openxmlformats.org/drawingml/2006/picture">
+                <pic:pic xmlns:pic="http://schemas.openxmlformats.org/drawingml/2006/picture">
+                  <pic:nvPicPr>
+                    <pic:cNvPr id="1" name=""/>
+                    <pic:cNvPicPr/>
+                  </pic:nvPicPr>
+                  <pic:blipFill>
+                    <a:blip r:embed="rId25"/>
+                    <a:stretch>
+                      <a:fillRect/>
+                    </a:stretch>
+                  </pic:blipFill>
+                  <pic:spPr>
+                    <a:xfrm>
+                      <a:off x="0" y="0"/>
+                      <a:ext cx="3896269" cy="2715004"/>
+                    </a:xfrm>
+                    <a:prstGeom prst="rect">
+                      <a:avLst/>
+                    </a:prstGeom>
+                  </pic:spPr>
+                </pic:pic>
+              </a:graphicData>
+            </a:graphic>
+          </wp:inline>
+        </w:drawing>
+      </w:r>
+    </w:p>
+    <w:p>
+      <w:r>
+        <w:drawing>
+          <wp:inline distT="0" distB="0" distL="0" distR="0" wp14:anchorId="283C2519" wp14:editId="2667ECDA">
+            <wp:extent cx="3934374" cy="2657846"/>
+            <wp:effectExtent l="0" t="0" r="9525" b="9525"/>
+            <wp:docPr id="22" name="Рисунок 22"/>
+            <wp:cNvGraphicFramePr>
+              <a:graphicFrameLocks xmlns:a="http://schemas.openxmlformats.org/drawingml/2006/main" noChangeAspect="1"/>
+            </wp:cNvGraphicFramePr>
+            <a:graphic xmlns:a="http://schemas.openxmlformats.org/drawingml/2006/main">
+              <a:graphicData uri="http://schemas.openxmlformats.org/drawingml/2006/picture">
+                <pic:pic xmlns:pic="http://schemas.openxmlformats.org/drawingml/2006/picture">
+                  <pic:nvPicPr>
+                    <pic:cNvPr id="1" name=""/>
+                    <pic:cNvPicPr/>
+                  </pic:nvPicPr>
+                  <pic:blipFill>
+                    <a:blip r:embed="rId26"/>
+                    <a:stretch>
+                      <a:fillRect/>
+                    </a:stretch>
+                  </pic:blipFill>
+                  <pic:spPr>
+                    <a:xfrm>
+                      <a:off x="0" y="0"/>
+                      <a:ext cx="3934374" cy="2657846"/>
+                    </a:xfrm>
+                    <a:prstGeom prst="rect">
+                      <a:avLst/>
+                    </a:prstGeom>
+                  </pic:spPr>
+                </pic:pic>
+              </a:graphicData>
+            </a:graphic>
+          </wp:inline>
+        </w:drawing>
+      </w:r>
+    </w:p>
     <w:sectPr>
-      <w:footerReference w:type="default" r:id="rId21"/>
+      <w:footerReference w:type="default" r:id="rId27"/>
       <w:pgSz w:w="11906" w:h="16838"/>
       <w:pgMar w:top="1134" w:right="850" w:bottom="1134" w:left="1701" w:header="708" w:footer="708" w:gutter="0"/>
       <w:cols w:space="708"/>
@@ -16219,7 +13307,7 @@
 </file>
 
 <file path=customXml/itemProps1.xml><?xml version="1.0" encoding="utf-8"?>
-<ds:datastoreItem xmlns:ds="http://schemas.openxmlformats.org/officeDocument/2006/customXml" ds:itemID="{BA961E70-E45A-4F17-BFF2-579E700471CA}">
+<ds:datastoreItem xmlns:ds="http://schemas.openxmlformats.org/officeDocument/2006/customXml" ds:itemID="{35CC3C64-2DEE-42E5-9AD5-6BD10CB2C935}">
   <ds:schemaRefs>
     <ds:schemaRef ds:uri="http://schemas.openxmlformats.org/officeDocument/2006/bibliography"/>
   </ds:schemaRefs>

</xml_diff>

<commit_message>
ADD: cutter adder by buttons
</commit_message>
<xml_diff>
--- a/lab_07/Якуба 7.docx
+++ b/lab_07/Якуба 7.docx
@@ -288,14 +288,30 @@
           <w:rFonts w:eastAsia="Calibri" w:cs="Times New Roman"/>
           <w:u w:val="single"/>
         </w:rPr>
-        <w:t xml:space="preserve">     </w:t>
-      </w:r>
+        <w:t xml:space="preserve">  </w:t>
+      </w:r>
+      <w:proofErr w:type="gramStart"/>
       <w:r>
         <w:rPr>
           <w:rFonts w:eastAsia="Calibri" w:cs="Times New Roman"/>
           <w:u w:val="single"/>
         </w:rPr>
-        <w:t>«Информатика</w:t>
+        <w:t xml:space="preserve">   </w:t>
+      </w:r>
+      <w:r>
+        <w:rPr>
+          <w:rFonts w:eastAsia="Calibri" w:cs="Times New Roman"/>
+          <w:u w:val="single"/>
+        </w:rPr>
+        <w:t>«</w:t>
+      </w:r>
+      <w:proofErr w:type="gramEnd"/>
+      <w:r>
+        <w:rPr>
+          <w:rFonts w:eastAsia="Calibri" w:cs="Times New Roman"/>
+          <w:u w:val="single"/>
+        </w:rPr>
+        <w:t>Информатика</w:t>
       </w:r>
       <w:r>
         <w:rPr>
@@ -1887,7 +1903,15 @@
     </w:p>
     <w:p>
       <w:r>
-        <w:t>Необходимо обеспечить ввод регулярного отсекателя – прямоугольника. Высветить его первым цветом. Также необходимо обеспечить ввод нескольких (до десяти) различных отрезков (высветить их вторым цветом). Отрезки могут иметь произвольное расположение: горизонтальные, вертикальные, имеющие произвольный наклон.</w:t>
+        <w:t xml:space="preserve">Необходимо обеспечить ввод регулярного </w:t>
+      </w:r>
+      <w:proofErr w:type="spellStart"/>
+      <w:r>
+        <w:t>отсекателя</w:t>
+      </w:r>
+      <w:proofErr w:type="spellEnd"/>
+      <w:r>
+        <w:t xml:space="preserve"> – прямоугольника. Высветить его первым цветом. Также необходимо обеспечить ввод нескольких (до десяти) различных отрезков (высветить их вторым цветом). Отрезки могут иметь произвольное расположение: горизонтальные, вертикальные, имеющие произвольный наклон.</w:t>
       </w:r>
     </w:p>
     <w:p>
@@ -1928,7 +1952,15 @@
     </w:p>
     <w:p>
       <w:r>
-        <w:t>Отсечение – операция удаления части изображения, находящейся за пределами выделенной области, называемой отсекателем.</w:t>
+        <w:t xml:space="preserve">Отсечение – операция удаления части изображения, находящейся за пределами выделенной области, называемой </w:t>
+      </w:r>
+      <w:proofErr w:type="spellStart"/>
+      <w:r>
+        <w:t>отсекателем</w:t>
+      </w:r>
+      <w:proofErr w:type="spellEnd"/>
+      <w:r>
+        <w:t>.</w:t>
       </w:r>
     </w:p>
     <w:p>
@@ -1945,7 +1977,15 @@
         <w:t>ли</w:t>
       </w:r>
       <w:r>
-        <w:t xml:space="preserve"> сохранить изображение, расположенное в пределах отсекателя, но и</w:t>
+        <w:t xml:space="preserve"> сохранить изображение, расположенное в пределах </w:t>
+      </w:r>
+      <w:proofErr w:type="spellStart"/>
+      <w:r>
+        <w:t>отсекателя</w:t>
+      </w:r>
+      <w:proofErr w:type="spellEnd"/>
+      <w:r>
+        <w:t>, но и</w:t>
       </w:r>
       <w:r>
         <w:t xml:space="preserve"> решить геометрическую задачу</w:t>
@@ -1974,7 +2014,15 @@
         <w:t>изображения</w:t>
       </w:r>
       <w:r>
-        <w:t xml:space="preserve"> – это операция удаления части изображения, находящейся в пределах заданной области (то есть отсекателя).</w:t>
+        <w:t xml:space="preserve"> – это операция удаления части изображения, находящейся в пределах заданной области (то есть </w:t>
+      </w:r>
+      <w:proofErr w:type="spellStart"/>
+      <w:r>
+        <w:t>отсекателя</w:t>
+      </w:r>
+      <w:proofErr w:type="spellEnd"/>
+      <w:r>
+        <w:t>).</w:t>
       </w:r>
     </w:p>
     <w:p>
@@ -1996,7 +2044,15 @@
     </w:p>
     <w:p>
       <w:r>
-        <w:t>Существует следующая классификация двумерных отсекателей:</w:t>
+        <w:t xml:space="preserve">Существует следующая классификация двумерных </w:t>
+      </w:r>
+      <w:proofErr w:type="spellStart"/>
+      <w:r>
+        <w:t>отсекателей</w:t>
+      </w:r>
+      <w:proofErr w:type="spellEnd"/>
+      <w:r>
+        <w:t>:</w:t>
       </w:r>
     </w:p>
     <w:p>
@@ -2007,7 +2063,15 @@
         <w:t xml:space="preserve"> (стандартный)</w:t>
       </w:r>
       <w:r>
-        <w:t xml:space="preserve"> отсекатель </w:t>
+        <w:t xml:space="preserve"> </w:t>
+      </w:r>
+      <w:proofErr w:type="spellStart"/>
+      <w:r>
+        <w:t>отсекатель</w:t>
+      </w:r>
+      <w:proofErr w:type="spellEnd"/>
+      <w:r>
+        <w:t xml:space="preserve"> </w:t>
       </w:r>
       <w:r>
         <w:t>–</w:t>
@@ -2016,18 +2080,42 @@
         <w:t xml:space="preserve"> </w:t>
       </w:r>
       <w:r>
-        <w:t>это отсекатель прямоугольной формы со сторонами, параллельными координатным осям.</w:t>
-      </w:r>
-    </w:p>
-    <w:p>
-      <w:r>
-        <w:t>Нерегулярный отсек</w:t>
+        <w:t xml:space="preserve">это </w:t>
+      </w:r>
+      <w:proofErr w:type="spellStart"/>
+      <w:r>
+        <w:t>отсекатель</w:t>
+      </w:r>
+      <w:proofErr w:type="spellEnd"/>
+      <w:r>
+        <w:t xml:space="preserve"> прямоугольной формы со сторонами, параллельными координатным осям.</w:t>
+      </w:r>
+    </w:p>
+    <w:p>
+      <w:r>
+        <w:t xml:space="preserve">Нерегулярный </w:t>
+      </w:r>
+      <w:proofErr w:type="spellStart"/>
+      <w:r>
+        <w:t>отсек</w:t>
       </w:r>
       <w:r>
         <w:t>а</w:t>
       </w:r>
       <w:r>
-        <w:t>тель – отсекатель формы произвольного выпуклого многоугольника</w:t>
+        <w:t>тель</w:t>
+      </w:r>
+      <w:proofErr w:type="spellEnd"/>
+      <w:r>
+        <w:t xml:space="preserve"> – </w:t>
+      </w:r>
+      <w:proofErr w:type="spellStart"/>
+      <w:r>
+        <w:t>отсекатель</w:t>
+      </w:r>
+      <w:proofErr w:type="spellEnd"/>
+      <w:r>
+        <w:t xml:space="preserve"> формы произвольного выпуклого многоугольника</w:t>
       </w:r>
       <w:r>
         <w:t>.</w:t>
@@ -2036,29 +2124,53 @@
     <w:p>
       <w:r>
         <w:lastRenderedPageBreak/>
-        <w:t>Более сложные отсекатели</w:t>
-      </w:r>
-      <w:r>
-        <w:t xml:space="preserve"> – отсекател</w:t>
+        <w:t xml:space="preserve">Более сложные </w:t>
+      </w:r>
+      <w:proofErr w:type="spellStart"/>
+      <w:r>
+        <w:t>отсекатели</w:t>
+      </w:r>
+      <w:proofErr w:type="spellEnd"/>
+      <w:r>
+        <w:t xml:space="preserve"> – </w:t>
+      </w:r>
+      <w:proofErr w:type="spellStart"/>
+      <w:r>
+        <w:t>отсекател</w:t>
       </w:r>
       <w:r>
         <w:t>и</w:t>
       </w:r>
+      <w:proofErr w:type="spellEnd"/>
       <w:r>
         <w:t xml:space="preserve"> формы произвольного невыпуклого многоугольника.</w:t>
       </w:r>
     </w:p>
     <w:p>
       <w:r>
-        <w:t>Также следует определить классификацию трёхмерных отсекателей:</w:t>
-      </w:r>
-    </w:p>
-    <w:p>
-      <w:r>
-        <w:t>Отсекатели формы прямоугольного параллелепипеда</w:t>
-      </w:r>
-    </w:p>
-    <w:p>
+        <w:t xml:space="preserve">Также следует определить классификацию трёхмерных </w:t>
+      </w:r>
+      <w:proofErr w:type="spellStart"/>
+      <w:r>
+        <w:t>отсекателей</w:t>
+      </w:r>
+      <w:proofErr w:type="spellEnd"/>
+      <w:r>
+        <w:t>:</w:t>
+      </w:r>
+    </w:p>
+    <w:p>
+      <w:proofErr w:type="spellStart"/>
+      <w:r>
+        <w:t>Отсекатели</w:t>
+      </w:r>
+      <w:proofErr w:type="spellEnd"/>
+      <w:r>
+        <w:t xml:space="preserve"> формы прямоугольного параллелепипеда</w:t>
+      </w:r>
+    </w:p>
+    <w:p>
+      <w:proofErr w:type="spellStart"/>
       <w:r>
         <w:t>О</w:t>
       </w:r>
@@ -2068,6 +2180,7 @@
       <w:r>
         <w:t>екатели</w:t>
       </w:r>
+      <w:proofErr w:type="spellEnd"/>
       <w:r>
         <w:t xml:space="preserve"> формы </w:t>
       </w:r>
@@ -2081,7 +2194,15 @@
     <w:p/>
     <w:p>
       <w:r>
-        <w:t>Также следует отметить, что границу отсекателя принято относить к внутренней области отсечения.</w:t>
+        <w:t xml:space="preserve">Также следует отметить, что границу </w:t>
+      </w:r>
+      <w:proofErr w:type="spellStart"/>
+      <w:r>
+        <w:t>отсекателя</w:t>
+      </w:r>
+      <w:proofErr w:type="spellEnd"/>
+      <w:r>
+        <w:t xml:space="preserve"> принято относить к внутренней области отсечения.</w:t>
       </w:r>
     </w:p>
     <w:p>
@@ -2096,13 +2217,26 @@
         <w:t xml:space="preserve"> отрезков</w:t>
       </w:r>
       <w:r>
-        <w:t xml:space="preserve"> регулярным отсекателем</w:t>
+        <w:t xml:space="preserve"> регулярным </w:t>
+      </w:r>
+      <w:proofErr w:type="spellStart"/>
+      <w:r>
+        <w:t>отсекателем</w:t>
       </w:r>
       <w:bookmarkEnd w:id="5"/>
-    </w:p>
-    <w:p>
-      <w:r>
-        <w:t xml:space="preserve">Перед тем, как обратиться к простому алгоритму отсечения отрезка регулярным отсекателем, нам потребуется </w:t>
+      <w:proofErr w:type="spellEnd"/>
+    </w:p>
+    <w:p>
+      <w:r>
+        <w:t xml:space="preserve">Перед тем, как обратиться к простому алгоритму отсечения отрезка регулярным </w:t>
+      </w:r>
+      <w:proofErr w:type="spellStart"/>
+      <w:r>
+        <w:t>отсекателем</w:t>
+      </w:r>
+      <w:proofErr w:type="spellEnd"/>
+      <w:r>
+        <w:t xml:space="preserve">, нам потребуется </w:t>
       </w:r>
       <w:r>
         <w:t>решить задачу определения отношения заданного отрезка к области отсечения.</w:t>
@@ -2392,7 +2526,23 @@
           <w:rFonts w:eastAsiaTheme="minorEastAsia"/>
           <w:iCs/>
         </w:rPr>
-        <w:t xml:space="preserve">Каждый разряд в таком коде определяет положение точки относительно каждой из границ отсекателя. Обозначим такой код буквой </w:t>
+        <w:t xml:space="preserve">Каждый разряд в таком коде определяет положение точки относительно каждой из границ </w:t>
+      </w:r>
+      <w:proofErr w:type="spellStart"/>
+      <w:r>
+        <w:rPr>
+          <w:rFonts w:eastAsiaTheme="minorEastAsia"/>
+          <w:iCs/>
+        </w:rPr>
+        <w:t>отсекателя</w:t>
+      </w:r>
+      <w:proofErr w:type="spellEnd"/>
+      <w:r>
+        <w:rPr>
+          <w:rFonts w:eastAsiaTheme="minorEastAsia"/>
+          <w:iCs/>
+        </w:rPr>
+        <w:t xml:space="preserve">. Обозначим такой код буквой </w:t>
       </w:r>
       <m:oMath>
         <m:r>
@@ -3074,7 +3224,21 @@
         <w:rPr>
           <w:rFonts w:eastAsiaTheme="minorEastAsia"/>
         </w:rPr>
-        <w:t xml:space="preserve"> задачу и найти способ определить полную невидимость отрезка относительно заданного регулярного отсекателя.</w:t>
+        <w:t xml:space="preserve"> задачу и найти способ определить полную невидимость отрезка относительно заданного регулярного </w:t>
+      </w:r>
+      <w:proofErr w:type="spellStart"/>
+      <w:r>
+        <w:rPr>
+          <w:rFonts w:eastAsiaTheme="minorEastAsia"/>
+        </w:rPr>
+        <w:t>отсекателя</w:t>
+      </w:r>
+      <w:proofErr w:type="spellEnd"/>
+      <w:r>
+        <w:rPr>
+          <w:rFonts w:eastAsiaTheme="minorEastAsia"/>
+        </w:rPr>
+        <w:t>.</w:t>
       </w:r>
     </w:p>
     <w:p>
@@ -3255,7 +3419,23 @@
     </w:p>
     <w:p>
       <w:r>
-        <w:t>Для определения полной невидимости отрезков, которые располагаются относительно отсекателя вполне определённым способом (Рисунок 2: полностью ниже нижней границы отсекателя, полностью левее левой границы, полностью правее правой границы, полностью выше верхней границы)</w:t>
+        <w:t xml:space="preserve">Для определения полной невидимости отрезков, которые располагаются относительно </w:t>
+      </w:r>
+      <w:proofErr w:type="spellStart"/>
+      <w:r>
+        <w:t>отсекателя</w:t>
+      </w:r>
+      <w:proofErr w:type="spellEnd"/>
+      <w:r>
+        <w:t xml:space="preserve"> вполне определённым способом (Рисунок 2: полностью ниже нижней границы </w:t>
+      </w:r>
+      <w:proofErr w:type="spellStart"/>
+      <w:r>
+        <w:t>отсекателя</w:t>
+      </w:r>
+      <w:proofErr w:type="spellEnd"/>
+      <w:r>
+        <w:t>, полностью левее левой границы, полностью правее правой границы, полностью выше верхней границы)</w:t>
       </w:r>
       <w:r>
         <w:t>, достаточно провести следующий простой тест:</w:t>
@@ -3729,7 +3909,23 @@
           <w:i/>
           <w:iCs/>
         </w:rPr>
-        <w:t>При этом потребуется искать только одну координату точки пересечения, так как вторая координата будет совпадать с параметром границы отсекателя (для верхней и нижней границы это будет значение ординаты, а для левой и правой границы – значение ординаты).</w:t>
+        <w:t xml:space="preserve">При этом потребуется искать только одну координату точки пересечения, так как вторая координата будет совпадать с параметром границы </w:t>
+      </w:r>
+      <w:proofErr w:type="spellStart"/>
+      <w:r>
+        <w:rPr>
+          <w:i/>
+          <w:iCs/>
+        </w:rPr>
+        <w:t>отсекателя</w:t>
+      </w:r>
+      <w:proofErr w:type="spellEnd"/>
+      <w:r>
+        <w:rPr>
+          <w:i/>
+          <w:iCs/>
+        </w:rPr>
+        <w:t xml:space="preserve"> (для верхней и нижней границы это будет значение ординаты, а для левой и правой границы – значение ординаты).</w:t>
       </w:r>
     </w:p>
     <w:p>
@@ -3849,7 +4045,23 @@
           <w:rFonts w:eastAsiaTheme="minorEastAsia"/>
           <w:i/>
         </w:rPr>
-        <w:t>С помощью данного уравнения мы можем определить точку пересечения отрезка с левой или правой границей регулярного отсекателя.</w:t>
+        <w:t xml:space="preserve">С помощью данного уравнения мы можем определить точку пересечения отрезка с левой или правой границей регулярного </w:t>
+      </w:r>
+      <w:proofErr w:type="spellStart"/>
+      <w:r>
+        <w:rPr>
+          <w:rFonts w:eastAsiaTheme="minorEastAsia"/>
+          <w:i/>
+        </w:rPr>
+        <w:t>отсекателя</w:t>
+      </w:r>
+      <w:proofErr w:type="spellEnd"/>
+      <w:r>
+        <w:rPr>
+          <w:rFonts w:eastAsiaTheme="minorEastAsia"/>
+          <w:i/>
+        </w:rPr>
+        <w:t>.</w:t>
       </w:r>
     </w:p>
     <w:p>
@@ -4714,9 +4926,14 @@
         <w:t>отсечения отрезка</w:t>
       </w:r>
       <w:r>
-        <w:t xml:space="preserve"> регулярным отсекателем</w:t>
+        <w:t xml:space="preserve"> регулярным </w:t>
+      </w:r>
+      <w:proofErr w:type="spellStart"/>
+      <w:r>
+        <w:t>отсекателем</w:t>
       </w:r>
       <w:bookmarkEnd w:id="6"/>
+      <w:proofErr w:type="spellEnd"/>
       <w:r>
         <w:t xml:space="preserve"> </w:t>
       </w:r>
@@ -4731,8 +4948,13 @@
         <w:t xml:space="preserve">1. </w:t>
       </w:r>
       <w:r>
-        <w:t>Ввод координат отсекателя</w:t>
-      </w:r>
+        <w:t xml:space="preserve">Ввод координат </w:t>
+      </w:r>
+      <w:proofErr w:type="spellStart"/>
+      <w:r>
+        <w:t>отсекателя</w:t>
+      </w:r>
+      <w:proofErr w:type="spellEnd"/>
       <w:r>
         <w:t xml:space="preserve"> </w:t>
       </w:r>
@@ -6178,6 +6400,7 @@
         </w:rPr>
         <w:t xml:space="preserve">координат </w:t>
       </w:r>
+      <w:proofErr w:type="spellStart"/>
       <w:r>
         <w:rPr>
           <w:rFonts w:eastAsiaTheme="minorEastAsia"/>
@@ -6185,6 +6408,7 @@
         </w:rPr>
         <w:t>i</w:t>
       </w:r>
+      <w:proofErr w:type="spellEnd"/>
       <w:r>
         <w:rPr>
           <w:rFonts w:eastAsiaTheme="minorEastAsia"/>
@@ -6531,7 +6755,23 @@
           <w:rFonts w:eastAsiaTheme="minorEastAsia"/>
           <w:iCs/>
         </w:rPr>
-        <w:t>Проверка возможности пересечения с левой границей отсекателя:</w:t>
+        <w:t xml:space="preserve">Проверка возможности пересечения с левой границей </w:t>
+      </w:r>
+      <w:proofErr w:type="spellStart"/>
+      <w:r>
+        <w:rPr>
+          <w:rFonts w:eastAsiaTheme="minorEastAsia"/>
+          <w:iCs/>
+        </w:rPr>
+        <w:t>отсекателя</w:t>
+      </w:r>
+      <w:proofErr w:type="spellEnd"/>
+      <w:r>
+        <w:rPr>
+          <w:rFonts w:eastAsiaTheme="minorEastAsia"/>
+          <w:iCs/>
+        </w:rPr>
+        <w:t>:</w:t>
       </w:r>
     </w:p>
     <w:p>
@@ -6656,7 +6896,23 @@
           <w:rFonts w:eastAsiaTheme="minorEastAsia"/>
           <w:iCs/>
         </w:rPr>
-        <w:t>Вычисление ординаты точки пересечения отрезка с левой границей отсекателя:</w:t>
+        <w:t xml:space="preserve">Вычисление ординаты точки пересечения отрезка с левой границей </w:t>
+      </w:r>
+      <w:proofErr w:type="spellStart"/>
+      <w:r>
+        <w:rPr>
+          <w:rFonts w:eastAsiaTheme="minorEastAsia"/>
+          <w:iCs/>
+        </w:rPr>
+        <w:t>отсекателя</w:t>
+      </w:r>
+      <w:proofErr w:type="spellEnd"/>
+      <w:r>
+        <w:rPr>
+          <w:rFonts w:eastAsiaTheme="minorEastAsia"/>
+          <w:iCs/>
+        </w:rPr>
+        <w:t>:</w:t>
       </w:r>
     </w:p>
     <w:p>
@@ -7165,7 +7421,21 @@
         <w:rPr>
           <w:rFonts w:eastAsiaTheme="minorEastAsia"/>
         </w:rPr>
-        <w:t>20. Проверка возможности пересечения отрезка с правой границей отсекателя:</w:t>
+        <w:t xml:space="preserve">20. Проверка возможности пересечения отрезка с правой границей </w:t>
+      </w:r>
+      <w:proofErr w:type="spellStart"/>
+      <w:r>
+        <w:rPr>
+          <w:rFonts w:eastAsiaTheme="minorEastAsia"/>
+        </w:rPr>
+        <w:t>отсекателя</w:t>
+      </w:r>
+      <w:proofErr w:type="spellEnd"/>
+      <w:r>
+        <w:rPr>
+          <w:rFonts w:eastAsiaTheme="minorEastAsia"/>
+        </w:rPr>
+        <w:t>:</w:t>
       </w:r>
     </w:p>
     <w:p>
@@ -7825,7 +8095,21 @@
         <w:rPr>
           <w:rFonts w:eastAsiaTheme="minorEastAsia"/>
         </w:rPr>
-        <w:t>24. Проверка возможности пересечения с верхней границей отсекателя:</w:t>
+        <w:t xml:space="preserve">24. Проверка возможности пересечения с верхней границей </w:t>
+      </w:r>
+      <w:proofErr w:type="spellStart"/>
+      <w:r>
+        <w:rPr>
+          <w:rFonts w:eastAsiaTheme="minorEastAsia"/>
+        </w:rPr>
+        <w:t>отсекателя</w:t>
+      </w:r>
+      <w:proofErr w:type="spellEnd"/>
+      <w:r>
+        <w:rPr>
+          <w:rFonts w:eastAsiaTheme="minorEastAsia"/>
+        </w:rPr>
+        <w:t>:</w:t>
       </w:r>
     </w:p>
     <w:p>
@@ -8443,7 +8727,23 @@
           <w:rFonts w:eastAsiaTheme="minorEastAsia"/>
           <w:iCs/>
         </w:rPr>
-        <w:t>27. Проверка возможности пересечения с нижней границей отсекателя:</w:t>
+        <w:t xml:space="preserve">27. Проверка возможности пересечения с нижней границей </w:t>
+      </w:r>
+      <w:proofErr w:type="spellStart"/>
+      <w:r>
+        <w:rPr>
+          <w:rFonts w:eastAsiaTheme="minorEastAsia"/>
+          <w:iCs/>
+        </w:rPr>
+        <w:t>отсекателя</w:t>
+      </w:r>
+      <w:proofErr w:type="spellEnd"/>
+      <w:r>
+        <w:rPr>
+          <w:rFonts w:eastAsiaTheme="minorEastAsia"/>
+          <w:iCs/>
+        </w:rPr>
+        <w:t>:</w:t>
       </w:r>
     </w:p>
     <w:p>
@@ -9251,7 +9551,105 @@
           <w:sz w:val="22"/>
           <w:lang w:val="en-US"/>
         </w:rPr>
-        <w:t>def getBinCodes(curLine, leftSide, rightSide, botSide, topSide):</w:t>
+        <w:t xml:space="preserve">def </w:t>
+      </w:r>
+      <w:proofErr w:type="spellStart"/>
+      <w:proofErr w:type="gramStart"/>
+      <w:r>
+        <w:rPr>
+          <w:sz w:val="22"/>
+          <w:lang w:val="en-US"/>
+        </w:rPr>
+        <w:t>getBinCodes</w:t>
+      </w:r>
+      <w:proofErr w:type="spellEnd"/>
+      <w:r>
+        <w:rPr>
+          <w:sz w:val="22"/>
+          <w:lang w:val="en-US"/>
+        </w:rPr>
+        <w:t>(</w:t>
+      </w:r>
+      <w:proofErr w:type="spellStart"/>
+      <w:proofErr w:type="gramEnd"/>
+      <w:r>
+        <w:rPr>
+          <w:sz w:val="22"/>
+          <w:lang w:val="en-US"/>
+        </w:rPr>
+        <w:t>curLine</w:t>
+      </w:r>
+      <w:proofErr w:type="spellEnd"/>
+      <w:r>
+        <w:rPr>
+          <w:sz w:val="22"/>
+          <w:lang w:val="en-US"/>
+        </w:rPr>
+        <w:t xml:space="preserve">, </w:t>
+      </w:r>
+      <w:proofErr w:type="spellStart"/>
+      <w:r>
+        <w:rPr>
+          <w:sz w:val="22"/>
+          <w:lang w:val="en-US"/>
+        </w:rPr>
+        <w:t>leftSide</w:t>
+      </w:r>
+      <w:proofErr w:type="spellEnd"/>
+      <w:r>
+        <w:rPr>
+          <w:sz w:val="22"/>
+          <w:lang w:val="en-US"/>
+        </w:rPr>
+        <w:t xml:space="preserve">, </w:t>
+      </w:r>
+      <w:proofErr w:type="spellStart"/>
+      <w:r>
+        <w:rPr>
+          <w:sz w:val="22"/>
+          <w:lang w:val="en-US"/>
+        </w:rPr>
+        <w:t>rightSide</w:t>
+      </w:r>
+      <w:proofErr w:type="spellEnd"/>
+      <w:r>
+        <w:rPr>
+          <w:sz w:val="22"/>
+          <w:lang w:val="en-US"/>
+        </w:rPr>
+        <w:t xml:space="preserve">, </w:t>
+      </w:r>
+      <w:proofErr w:type="spellStart"/>
+      <w:r>
+        <w:rPr>
+          <w:sz w:val="22"/>
+          <w:lang w:val="en-US"/>
+        </w:rPr>
+        <w:t>botSide</w:t>
+      </w:r>
+      <w:proofErr w:type="spellEnd"/>
+      <w:r>
+        <w:rPr>
+          <w:sz w:val="22"/>
+          <w:lang w:val="en-US"/>
+        </w:rPr>
+        <w:t xml:space="preserve">, </w:t>
+      </w:r>
+      <w:proofErr w:type="spellStart"/>
+      <w:r>
+        <w:rPr>
+          <w:sz w:val="22"/>
+          <w:lang w:val="en-US"/>
+        </w:rPr>
+        <w:t>topSide</w:t>
+      </w:r>
+      <w:proofErr w:type="spellEnd"/>
+      <w:r>
+        <w:rPr>
+          <w:sz w:val="22"/>
+          <w:lang w:val="en-US"/>
+        </w:rPr>
+        <w:t>):</w:t>
       </w:r>
     </w:p>
     <w:p>
@@ -9267,7 +9665,23 @@
           <w:sz w:val="22"/>
           <w:lang w:val="en-US"/>
         </w:rPr>
-        <w:t xml:space="preserve">    firstPoint = 0b0000</w:t>
+        <w:t xml:space="preserve">    </w:t>
+      </w:r>
+      <w:proofErr w:type="spellStart"/>
+      <w:r>
+        <w:rPr>
+          <w:sz w:val="22"/>
+          <w:lang w:val="en-US"/>
+        </w:rPr>
+        <w:t>firstPoint</w:t>
+      </w:r>
+      <w:proofErr w:type="spellEnd"/>
+      <w:r>
+        <w:rPr>
+          <w:sz w:val="22"/>
+          <w:lang w:val="en-US"/>
+        </w:rPr>
+        <w:t xml:space="preserve"> = 0b0000</w:t>
       </w:r>
     </w:p>
     <w:p>
@@ -9283,7 +9697,23 @@
           <w:sz w:val="22"/>
           <w:lang w:val="en-US"/>
         </w:rPr>
-        <w:t xml:space="preserve">    secondPoint = 0b0000</w:t>
+        <w:t xml:space="preserve">    </w:t>
+      </w:r>
+      <w:proofErr w:type="spellStart"/>
+      <w:r>
+        <w:rPr>
+          <w:sz w:val="22"/>
+          <w:lang w:val="en-US"/>
+        </w:rPr>
+        <w:t>secondPoint</w:t>
+      </w:r>
+      <w:proofErr w:type="spellEnd"/>
+      <w:r>
+        <w:rPr>
+          <w:sz w:val="22"/>
+          <w:lang w:val="en-US"/>
+        </w:rPr>
+        <w:t xml:space="preserve"> = 0b0000</w:t>
       </w:r>
     </w:p>
     <w:p>
@@ -9299,7 +9729,48 @@
           <w:sz w:val="22"/>
           <w:lang w:val="en-US"/>
         </w:rPr>
-        <w:t xml:space="preserve">    if curLine[0][0] &lt; leftSide:</w:t>
+        <w:t xml:space="preserve">    if </w:t>
+      </w:r>
+      <w:proofErr w:type="spellStart"/>
+      <w:proofErr w:type="gramStart"/>
+      <w:r>
+        <w:rPr>
+          <w:sz w:val="22"/>
+          <w:lang w:val="en-US"/>
+        </w:rPr>
+        <w:t>curLine</w:t>
+      </w:r>
+      <w:proofErr w:type="spellEnd"/>
+      <w:r>
+        <w:rPr>
+          <w:sz w:val="22"/>
+          <w:lang w:val="en-US"/>
+        </w:rPr>
+        <w:t>[</w:t>
+      </w:r>
+      <w:proofErr w:type="gramEnd"/>
+      <w:r>
+        <w:rPr>
+          <w:sz w:val="22"/>
+          <w:lang w:val="en-US"/>
+        </w:rPr>
+        <w:t xml:space="preserve">0][0] &lt; </w:t>
+      </w:r>
+      <w:proofErr w:type="spellStart"/>
+      <w:r>
+        <w:rPr>
+          <w:sz w:val="22"/>
+          <w:lang w:val="en-US"/>
+        </w:rPr>
+        <w:t>leftSide</w:t>
+      </w:r>
+      <w:proofErr w:type="spellEnd"/>
+      <w:r>
+        <w:rPr>
+          <w:sz w:val="22"/>
+          <w:lang w:val="en-US"/>
+        </w:rPr>
+        <w:t>:</w:t>
       </w:r>
     </w:p>
     <w:p>
@@ -9315,7 +9786,23 @@
           <w:sz w:val="22"/>
           <w:lang w:val="en-US"/>
         </w:rPr>
-        <w:t xml:space="preserve">        firstPoint += 0b1000</w:t>
+        <w:t xml:space="preserve">        </w:t>
+      </w:r>
+      <w:proofErr w:type="spellStart"/>
+      <w:r>
+        <w:rPr>
+          <w:sz w:val="22"/>
+          <w:lang w:val="en-US"/>
+        </w:rPr>
+        <w:t>firstPoint</w:t>
+      </w:r>
+      <w:proofErr w:type="spellEnd"/>
+      <w:r>
+        <w:rPr>
+          <w:sz w:val="22"/>
+          <w:lang w:val="en-US"/>
+        </w:rPr>
+        <w:t xml:space="preserve"> += 0b1000</w:t>
       </w:r>
     </w:p>
     <w:p>
@@ -9331,7 +9818,48 @@
           <w:sz w:val="22"/>
           <w:lang w:val="en-US"/>
         </w:rPr>
-        <w:t xml:space="preserve">    if curLine[0][0] &gt; rightSide:</w:t>
+        <w:t xml:space="preserve">    if </w:t>
+      </w:r>
+      <w:proofErr w:type="spellStart"/>
+      <w:proofErr w:type="gramStart"/>
+      <w:r>
+        <w:rPr>
+          <w:sz w:val="22"/>
+          <w:lang w:val="en-US"/>
+        </w:rPr>
+        <w:t>curLine</w:t>
+      </w:r>
+      <w:proofErr w:type="spellEnd"/>
+      <w:r>
+        <w:rPr>
+          <w:sz w:val="22"/>
+          <w:lang w:val="en-US"/>
+        </w:rPr>
+        <w:t>[</w:t>
+      </w:r>
+      <w:proofErr w:type="gramEnd"/>
+      <w:r>
+        <w:rPr>
+          <w:sz w:val="22"/>
+          <w:lang w:val="en-US"/>
+        </w:rPr>
+        <w:t xml:space="preserve">0][0] &gt; </w:t>
+      </w:r>
+      <w:proofErr w:type="spellStart"/>
+      <w:r>
+        <w:rPr>
+          <w:sz w:val="22"/>
+          <w:lang w:val="en-US"/>
+        </w:rPr>
+        <w:t>rightSide</w:t>
+      </w:r>
+      <w:proofErr w:type="spellEnd"/>
+      <w:r>
+        <w:rPr>
+          <w:sz w:val="22"/>
+          <w:lang w:val="en-US"/>
+        </w:rPr>
+        <w:t>:</w:t>
       </w:r>
     </w:p>
     <w:p>
@@ -9347,7 +9875,23 @@
           <w:sz w:val="22"/>
           <w:lang w:val="en-US"/>
         </w:rPr>
-        <w:t xml:space="preserve">        firstPoint += 0b0100</w:t>
+        <w:t xml:space="preserve">        </w:t>
+      </w:r>
+      <w:proofErr w:type="spellStart"/>
+      <w:r>
+        <w:rPr>
+          <w:sz w:val="22"/>
+          <w:lang w:val="en-US"/>
+        </w:rPr>
+        <w:t>firstPoint</w:t>
+      </w:r>
+      <w:proofErr w:type="spellEnd"/>
+      <w:r>
+        <w:rPr>
+          <w:sz w:val="22"/>
+          <w:lang w:val="en-US"/>
+        </w:rPr>
+        <w:t xml:space="preserve"> += 0b0100</w:t>
       </w:r>
     </w:p>
     <w:p>
@@ -9363,7 +9907,48 @@
           <w:sz w:val="22"/>
           <w:lang w:val="en-US"/>
         </w:rPr>
-        <w:t xml:space="preserve">    if curLine[0][1] &gt; botSide:</w:t>
+        <w:t xml:space="preserve">    if </w:t>
+      </w:r>
+      <w:proofErr w:type="spellStart"/>
+      <w:proofErr w:type="gramStart"/>
+      <w:r>
+        <w:rPr>
+          <w:sz w:val="22"/>
+          <w:lang w:val="en-US"/>
+        </w:rPr>
+        <w:t>curLine</w:t>
+      </w:r>
+      <w:proofErr w:type="spellEnd"/>
+      <w:r>
+        <w:rPr>
+          <w:sz w:val="22"/>
+          <w:lang w:val="en-US"/>
+        </w:rPr>
+        <w:t>[</w:t>
+      </w:r>
+      <w:proofErr w:type="gramEnd"/>
+      <w:r>
+        <w:rPr>
+          <w:sz w:val="22"/>
+          <w:lang w:val="en-US"/>
+        </w:rPr>
+        <w:t xml:space="preserve">0][1] &gt; </w:t>
+      </w:r>
+      <w:proofErr w:type="spellStart"/>
+      <w:r>
+        <w:rPr>
+          <w:sz w:val="22"/>
+          <w:lang w:val="en-US"/>
+        </w:rPr>
+        <w:t>botSide</w:t>
+      </w:r>
+      <w:proofErr w:type="spellEnd"/>
+      <w:r>
+        <w:rPr>
+          <w:sz w:val="22"/>
+          <w:lang w:val="en-US"/>
+        </w:rPr>
+        <w:t>:</w:t>
       </w:r>
     </w:p>
     <w:p>
@@ -9379,7 +9964,23 @@
           <w:sz w:val="22"/>
           <w:lang w:val="en-US"/>
         </w:rPr>
-        <w:t xml:space="preserve">        firstPoint += 0b0010</w:t>
+        <w:t xml:space="preserve">        </w:t>
+      </w:r>
+      <w:proofErr w:type="spellStart"/>
+      <w:r>
+        <w:rPr>
+          <w:sz w:val="22"/>
+          <w:lang w:val="en-US"/>
+        </w:rPr>
+        <w:t>firstPoint</w:t>
+      </w:r>
+      <w:proofErr w:type="spellEnd"/>
+      <w:r>
+        <w:rPr>
+          <w:sz w:val="22"/>
+          <w:lang w:val="en-US"/>
+        </w:rPr>
+        <w:t xml:space="preserve"> += 0b0010</w:t>
       </w:r>
     </w:p>
     <w:p>
@@ -9395,7 +9996,48 @@
           <w:sz w:val="22"/>
           <w:lang w:val="en-US"/>
         </w:rPr>
-        <w:t xml:space="preserve">    if curLine[0][1] &lt; topSide:</w:t>
+        <w:t xml:space="preserve">    if </w:t>
+      </w:r>
+      <w:proofErr w:type="spellStart"/>
+      <w:proofErr w:type="gramStart"/>
+      <w:r>
+        <w:rPr>
+          <w:sz w:val="22"/>
+          <w:lang w:val="en-US"/>
+        </w:rPr>
+        <w:t>curLine</w:t>
+      </w:r>
+      <w:proofErr w:type="spellEnd"/>
+      <w:r>
+        <w:rPr>
+          <w:sz w:val="22"/>
+          <w:lang w:val="en-US"/>
+        </w:rPr>
+        <w:t>[</w:t>
+      </w:r>
+      <w:proofErr w:type="gramEnd"/>
+      <w:r>
+        <w:rPr>
+          <w:sz w:val="22"/>
+          <w:lang w:val="en-US"/>
+        </w:rPr>
+        <w:t xml:space="preserve">0][1] &lt; </w:t>
+      </w:r>
+      <w:proofErr w:type="spellStart"/>
+      <w:r>
+        <w:rPr>
+          <w:sz w:val="22"/>
+          <w:lang w:val="en-US"/>
+        </w:rPr>
+        <w:t>topSide</w:t>
+      </w:r>
+      <w:proofErr w:type="spellEnd"/>
+      <w:r>
+        <w:rPr>
+          <w:sz w:val="22"/>
+          <w:lang w:val="en-US"/>
+        </w:rPr>
+        <w:t>:</w:t>
       </w:r>
     </w:p>
     <w:p>
@@ -9411,7 +10053,23 @@
           <w:sz w:val="22"/>
           <w:lang w:val="en-US"/>
         </w:rPr>
-        <w:t xml:space="preserve">        firstPoint += 0b0001</w:t>
+        <w:t xml:space="preserve">        </w:t>
+      </w:r>
+      <w:proofErr w:type="spellStart"/>
+      <w:r>
+        <w:rPr>
+          <w:sz w:val="22"/>
+          <w:lang w:val="en-US"/>
+        </w:rPr>
+        <w:t>firstPoint</w:t>
+      </w:r>
+      <w:proofErr w:type="spellEnd"/>
+      <w:r>
+        <w:rPr>
+          <w:sz w:val="22"/>
+          <w:lang w:val="en-US"/>
+        </w:rPr>
+        <w:t xml:space="preserve"> += 0b0001</w:t>
       </w:r>
     </w:p>
     <w:p>
@@ -9436,7 +10094,48 @@
           <w:sz w:val="22"/>
           <w:lang w:val="en-US"/>
         </w:rPr>
-        <w:t xml:space="preserve">    if curLine[1][0] &lt; leftSide:</w:t>
+        <w:t xml:space="preserve">    if </w:t>
+      </w:r>
+      <w:proofErr w:type="spellStart"/>
+      <w:proofErr w:type="gramStart"/>
+      <w:r>
+        <w:rPr>
+          <w:sz w:val="22"/>
+          <w:lang w:val="en-US"/>
+        </w:rPr>
+        <w:t>curLine</w:t>
+      </w:r>
+      <w:proofErr w:type="spellEnd"/>
+      <w:r>
+        <w:rPr>
+          <w:sz w:val="22"/>
+          <w:lang w:val="en-US"/>
+        </w:rPr>
+        <w:t>[</w:t>
+      </w:r>
+      <w:proofErr w:type="gramEnd"/>
+      <w:r>
+        <w:rPr>
+          <w:sz w:val="22"/>
+          <w:lang w:val="en-US"/>
+        </w:rPr>
+        <w:t xml:space="preserve">1][0] &lt; </w:t>
+      </w:r>
+      <w:proofErr w:type="spellStart"/>
+      <w:r>
+        <w:rPr>
+          <w:sz w:val="22"/>
+          <w:lang w:val="en-US"/>
+        </w:rPr>
+        <w:t>leftSide</w:t>
+      </w:r>
+      <w:proofErr w:type="spellEnd"/>
+      <w:r>
+        <w:rPr>
+          <w:sz w:val="22"/>
+          <w:lang w:val="en-US"/>
+        </w:rPr>
+        <w:t>:</w:t>
       </w:r>
     </w:p>
     <w:p>
@@ -9452,7 +10151,23 @@
           <w:sz w:val="22"/>
           <w:lang w:val="en-US"/>
         </w:rPr>
-        <w:t xml:space="preserve">        secondPoint += 0b1000</w:t>
+        <w:t xml:space="preserve">        </w:t>
+      </w:r>
+      <w:proofErr w:type="spellStart"/>
+      <w:r>
+        <w:rPr>
+          <w:sz w:val="22"/>
+          <w:lang w:val="en-US"/>
+        </w:rPr>
+        <w:t>secondPoint</w:t>
+      </w:r>
+      <w:proofErr w:type="spellEnd"/>
+      <w:r>
+        <w:rPr>
+          <w:sz w:val="22"/>
+          <w:lang w:val="en-US"/>
+        </w:rPr>
+        <w:t xml:space="preserve"> += 0b1000</w:t>
       </w:r>
     </w:p>
     <w:p>
@@ -9468,7 +10183,48 @@
           <w:sz w:val="22"/>
           <w:lang w:val="en-US"/>
         </w:rPr>
-        <w:t xml:space="preserve">    if curLine[1][0] &gt; rightSide:</w:t>
+        <w:t xml:space="preserve">    if </w:t>
+      </w:r>
+      <w:proofErr w:type="spellStart"/>
+      <w:proofErr w:type="gramStart"/>
+      <w:r>
+        <w:rPr>
+          <w:sz w:val="22"/>
+          <w:lang w:val="en-US"/>
+        </w:rPr>
+        <w:t>curLine</w:t>
+      </w:r>
+      <w:proofErr w:type="spellEnd"/>
+      <w:r>
+        <w:rPr>
+          <w:sz w:val="22"/>
+          <w:lang w:val="en-US"/>
+        </w:rPr>
+        <w:t>[</w:t>
+      </w:r>
+      <w:proofErr w:type="gramEnd"/>
+      <w:r>
+        <w:rPr>
+          <w:sz w:val="22"/>
+          <w:lang w:val="en-US"/>
+        </w:rPr>
+        <w:t xml:space="preserve">1][0] &gt; </w:t>
+      </w:r>
+      <w:proofErr w:type="spellStart"/>
+      <w:r>
+        <w:rPr>
+          <w:sz w:val="22"/>
+          <w:lang w:val="en-US"/>
+        </w:rPr>
+        <w:t>rightSide</w:t>
+      </w:r>
+      <w:proofErr w:type="spellEnd"/>
+      <w:r>
+        <w:rPr>
+          <w:sz w:val="22"/>
+          <w:lang w:val="en-US"/>
+        </w:rPr>
+        <w:t>:</w:t>
       </w:r>
     </w:p>
     <w:p>
@@ -9484,7 +10240,23 @@
           <w:sz w:val="22"/>
           <w:lang w:val="en-US"/>
         </w:rPr>
-        <w:t xml:space="preserve">        secondPoint += 0b0100</w:t>
+        <w:t xml:space="preserve">        </w:t>
+      </w:r>
+      <w:proofErr w:type="spellStart"/>
+      <w:r>
+        <w:rPr>
+          <w:sz w:val="22"/>
+          <w:lang w:val="en-US"/>
+        </w:rPr>
+        <w:t>secondPoint</w:t>
+      </w:r>
+      <w:proofErr w:type="spellEnd"/>
+      <w:r>
+        <w:rPr>
+          <w:sz w:val="22"/>
+          <w:lang w:val="en-US"/>
+        </w:rPr>
+        <w:t xml:space="preserve"> += 0b0100</w:t>
       </w:r>
     </w:p>
     <w:p>
@@ -9500,7 +10272,48 @@
           <w:sz w:val="22"/>
           <w:lang w:val="en-US"/>
         </w:rPr>
-        <w:t xml:space="preserve">    if curLine[1][1] &gt; botSide:</w:t>
+        <w:t xml:space="preserve">    if </w:t>
+      </w:r>
+      <w:proofErr w:type="spellStart"/>
+      <w:proofErr w:type="gramStart"/>
+      <w:r>
+        <w:rPr>
+          <w:sz w:val="22"/>
+          <w:lang w:val="en-US"/>
+        </w:rPr>
+        <w:t>curLine</w:t>
+      </w:r>
+      <w:proofErr w:type="spellEnd"/>
+      <w:r>
+        <w:rPr>
+          <w:sz w:val="22"/>
+          <w:lang w:val="en-US"/>
+        </w:rPr>
+        <w:t>[</w:t>
+      </w:r>
+      <w:proofErr w:type="gramEnd"/>
+      <w:r>
+        <w:rPr>
+          <w:sz w:val="22"/>
+          <w:lang w:val="en-US"/>
+        </w:rPr>
+        <w:t xml:space="preserve">1][1] &gt; </w:t>
+      </w:r>
+      <w:proofErr w:type="spellStart"/>
+      <w:r>
+        <w:rPr>
+          <w:sz w:val="22"/>
+          <w:lang w:val="en-US"/>
+        </w:rPr>
+        <w:t>botSide</w:t>
+      </w:r>
+      <w:proofErr w:type="spellEnd"/>
+      <w:r>
+        <w:rPr>
+          <w:sz w:val="22"/>
+          <w:lang w:val="en-US"/>
+        </w:rPr>
+        <w:t>:</w:t>
       </w:r>
     </w:p>
     <w:p>
@@ -9516,7 +10329,23 @@
           <w:sz w:val="22"/>
           <w:lang w:val="en-US"/>
         </w:rPr>
-        <w:t xml:space="preserve">        secondPoint += 0b0010</w:t>
+        <w:t xml:space="preserve">        </w:t>
+      </w:r>
+      <w:proofErr w:type="spellStart"/>
+      <w:r>
+        <w:rPr>
+          <w:sz w:val="22"/>
+          <w:lang w:val="en-US"/>
+        </w:rPr>
+        <w:t>secondPoint</w:t>
+      </w:r>
+      <w:proofErr w:type="spellEnd"/>
+      <w:r>
+        <w:rPr>
+          <w:sz w:val="22"/>
+          <w:lang w:val="en-US"/>
+        </w:rPr>
+        <w:t xml:space="preserve"> += 0b0010</w:t>
       </w:r>
     </w:p>
     <w:p>
@@ -9532,7 +10361,48 @@
           <w:sz w:val="22"/>
           <w:lang w:val="en-US"/>
         </w:rPr>
-        <w:t xml:space="preserve">    if curLine[1][1] &lt; topSide:</w:t>
+        <w:t xml:space="preserve">    if </w:t>
+      </w:r>
+      <w:proofErr w:type="spellStart"/>
+      <w:proofErr w:type="gramStart"/>
+      <w:r>
+        <w:rPr>
+          <w:sz w:val="22"/>
+          <w:lang w:val="en-US"/>
+        </w:rPr>
+        <w:t>curLine</w:t>
+      </w:r>
+      <w:proofErr w:type="spellEnd"/>
+      <w:r>
+        <w:rPr>
+          <w:sz w:val="22"/>
+          <w:lang w:val="en-US"/>
+        </w:rPr>
+        <w:t>[</w:t>
+      </w:r>
+      <w:proofErr w:type="gramEnd"/>
+      <w:r>
+        <w:rPr>
+          <w:sz w:val="22"/>
+          <w:lang w:val="en-US"/>
+        </w:rPr>
+        <w:t xml:space="preserve">1][1] &lt; </w:t>
+      </w:r>
+      <w:proofErr w:type="spellStart"/>
+      <w:r>
+        <w:rPr>
+          <w:sz w:val="22"/>
+          <w:lang w:val="en-US"/>
+        </w:rPr>
+        <w:t>topSide</w:t>
+      </w:r>
+      <w:proofErr w:type="spellEnd"/>
+      <w:r>
+        <w:rPr>
+          <w:sz w:val="22"/>
+          <w:lang w:val="en-US"/>
+        </w:rPr>
+        <w:t>:</w:t>
       </w:r>
     </w:p>
     <w:p>
@@ -9548,7 +10418,23 @@
           <w:sz w:val="22"/>
           <w:lang w:val="en-US"/>
         </w:rPr>
-        <w:t xml:space="preserve">        secondPoint += 0b0001</w:t>
+        <w:t xml:space="preserve">        </w:t>
+      </w:r>
+      <w:proofErr w:type="spellStart"/>
+      <w:r>
+        <w:rPr>
+          <w:sz w:val="22"/>
+          <w:lang w:val="en-US"/>
+        </w:rPr>
+        <w:t>secondPoint</w:t>
+      </w:r>
+      <w:proofErr w:type="spellEnd"/>
+      <w:r>
+        <w:rPr>
+          <w:sz w:val="22"/>
+          <w:lang w:val="en-US"/>
+        </w:rPr>
+        <w:t xml:space="preserve"> += 0b0001</w:t>
       </w:r>
     </w:p>
     <w:p>
@@ -9573,8 +10459,33 @@
           <w:sz w:val="22"/>
           <w:lang w:val="en-US"/>
         </w:rPr>
-        <w:t xml:space="preserve">    return firstPoint, secondPoint</w:t>
-      </w:r>
+        <w:t xml:space="preserve">    return </w:t>
+      </w:r>
+      <w:proofErr w:type="spellStart"/>
+      <w:r>
+        <w:rPr>
+          <w:sz w:val="22"/>
+          <w:lang w:val="en-US"/>
+        </w:rPr>
+        <w:t>firstPoint</w:t>
+      </w:r>
+      <w:proofErr w:type="spellEnd"/>
+      <w:r>
+        <w:rPr>
+          <w:sz w:val="22"/>
+          <w:lang w:val="en-US"/>
+        </w:rPr>
+        <w:t xml:space="preserve">, </w:t>
+      </w:r>
+      <w:proofErr w:type="spellStart"/>
+      <w:r>
+        <w:rPr>
+          <w:sz w:val="22"/>
+          <w:lang w:val="en-US"/>
+        </w:rPr>
+        <w:t>secondPoint</w:t>
+      </w:r>
+      <w:proofErr w:type="spellEnd"/>
     </w:p>
     <w:p>
       <w:pPr>
@@ -9607,7 +10518,105 @@
           <w:sz w:val="22"/>
           <w:lang w:val="en-US"/>
         </w:rPr>
-        <w:t>def getCuttedLine(linesArray, line, leftSide, rightSide, botSide, topSide):</w:t>
+        <w:t xml:space="preserve">def </w:t>
+      </w:r>
+      <w:proofErr w:type="spellStart"/>
+      <w:proofErr w:type="gramStart"/>
+      <w:r>
+        <w:rPr>
+          <w:sz w:val="22"/>
+          <w:lang w:val="en-US"/>
+        </w:rPr>
+        <w:t>getCuttedLine</w:t>
+      </w:r>
+      <w:proofErr w:type="spellEnd"/>
+      <w:r>
+        <w:rPr>
+          <w:sz w:val="22"/>
+          <w:lang w:val="en-US"/>
+        </w:rPr>
+        <w:t>(</w:t>
+      </w:r>
+      <w:proofErr w:type="spellStart"/>
+      <w:proofErr w:type="gramEnd"/>
+      <w:r>
+        <w:rPr>
+          <w:sz w:val="22"/>
+          <w:lang w:val="en-US"/>
+        </w:rPr>
+        <w:t>linesArray</w:t>
+      </w:r>
+      <w:proofErr w:type="spellEnd"/>
+      <w:r>
+        <w:rPr>
+          <w:sz w:val="22"/>
+          <w:lang w:val="en-US"/>
+        </w:rPr>
+        <w:t xml:space="preserve">, line, </w:t>
+      </w:r>
+      <w:proofErr w:type="spellStart"/>
+      <w:r>
+        <w:rPr>
+          <w:sz w:val="22"/>
+          <w:lang w:val="en-US"/>
+        </w:rPr>
+        <w:t>leftSide</w:t>
+      </w:r>
+      <w:proofErr w:type="spellEnd"/>
+      <w:r>
+        <w:rPr>
+          <w:sz w:val="22"/>
+          <w:lang w:val="en-US"/>
+        </w:rPr>
+        <w:t xml:space="preserve">, </w:t>
+      </w:r>
+      <w:proofErr w:type="spellStart"/>
+      <w:r>
+        <w:rPr>
+          <w:sz w:val="22"/>
+          <w:lang w:val="en-US"/>
+        </w:rPr>
+        <w:t>rightSide</w:t>
+      </w:r>
+      <w:proofErr w:type="spellEnd"/>
+      <w:r>
+        <w:rPr>
+          <w:sz w:val="22"/>
+          <w:lang w:val="en-US"/>
+        </w:rPr>
+        <w:t xml:space="preserve">, </w:t>
+      </w:r>
+      <w:proofErr w:type="spellStart"/>
+      <w:r>
+        <w:rPr>
+          <w:sz w:val="22"/>
+          <w:lang w:val="en-US"/>
+        </w:rPr>
+        <w:t>botSide</w:t>
+      </w:r>
+      <w:proofErr w:type="spellEnd"/>
+      <w:r>
+        <w:rPr>
+          <w:sz w:val="22"/>
+          <w:lang w:val="en-US"/>
+        </w:rPr>
+        <w:t xml:space="preserve">, </w:t>
+      </w:r>
+      <w:proofErr w:type="spellStart"/>
+      <w:r>
+        <w:rPr>
+          <w:sz w:val="22"/>
+          <w:lang w:val="en-US"/>
+        </w:rPr>
+        <w:t>topSide</w:t>
+      </w:r>
+      <w:proofErr w:type="spellEnd"/>
+      <w:r>
+        <w:rPr>
+          <w:sz w:val="22"/>
+          <w:lang w:val="en-US"/>
+        </w:rPr>
+        <w:t>):</w:t>
       </w:r>
     </w:p>
     <w:p>
@@ -9623,7 +10632,119 @@
           <w:sz w:val="22"/>
           <w:lang w:val="en-US"/>
         </w:rPr>
-        <w:t xml:space="preserve">    binCodes = getBinCodes(linesArray[line], leftSide, rightSide, botSide, topSide)</w:t>
+        <w:t xml:space="preserve">    </w:t>
+      </w:r>
+      <w:proofErr w:type="spellStart"/>
+      <w:r>
+        <w:rPr>
+          <w:sz w:val="22"/>
+          <w:lang w:val="en-US"/>
+        </w:rPr>
+        <w:t>binCodes</w:t>
+      </w:r>
+      <w:proofErr w:type="spellEnd"/>
+      <w:r>
+        <w:rPr>
+          <w:sz w:val="22"/>
+          <w:lang w:val="en-US"/>
+        </w:rPr>
+        <w:t xml:space="preserve"> = </w:t>
+      </w:r>
+      <w:proofErr w:type="spellStart"/>
+      <w:r>
+        <w:rPr>
+          <w:sz w:val="22"/>
+          <w:lang w:val="en-US"/>
+        </w:rPr>
+        <w:t>getBinCodes</w:t>
+      </w:r>
+      <w:proofErr w:type="spellEnd"/>
+      <w:r>
+        <w:rPr>
+          <w:sz w:val="22"/>
+          <w:lang w:val="en-US"/>
+        </w:rPr>
+        <w:t>(</w:t>
+      </w:r>
+      <w:proofErr w:type="spellStart"/>
+      <w:r>
+        <w:rPr>
+          <w:sz w:val="22"/>
+          <w:lang w:val="en-US"/>
+        </w:rPr>
+        <w:t>linesArray</w:t>
+      </w:r>
+      <w:proofErr w:type="spellEnd"/>
+      <w:r>
+        <w:rPr>
+          <w:sz w:val="22"/>
+          <w:lang w:val="en-US"/>
+        </w:rPr>
+        <w:t xml:space="preserve">[line], </w:t>
+      </w:r>
+      <w:proofErr w:type="spellStart"/>
+      <w:r>
+        <w:rPr>
+          <w:sz w:val="22"/>
+          <w:lang w:val="en-US"/>
+        </w:rPr>
+        <w:t>leftSide</w:t>
+      </w:r>
+      <w:proofErr w:type="spellEnd"/>
+      <w:r>
+        <w:rPr>
+          <w:sz w:val="22"/>
+          <w:lang w:val="en-US"/>
+        </w:rPr>
+        <w:t xml:space="preserve">, </w:t>
+      </w:r>
+      <w:proofErr w:type="spellStart"/>
+      <w:r>
+        <w:rPr>
+          <w:sz w:val="22"/>
+          <w:lang w:val="en-US"/>
+        </w:rPr>
+        <w:t>rightSide</w:t>
+      </w:r>
+      <w:proofErr w:type="spellEnd"/>
+      <w:r>
+        <w:rPr>
+          <w:sz w:val="22"/>
+          <w:lang w:val="en-US"/>
+        </w:rPr>
+        <w:t xml:space="preserve">, </w:t>
+      </w:r>
+      <w:proofErr w:type="spellStart"/>
+      <w:r>
+        <w:rPr>
+          <w:sz w:val="22"/>
+          <w:lang w:val="en-US"/>
+        </w:rPr>
+        <w:t>botSide</w:t>
+      </w:r>
+      <w:proofErr w:type="spellEnd"/>
+      <w:r>
+        <w:rPr>
+          <w:sz w:val="22"/>
+          <w:lang w:val="en-US"/>
+        </w:rPr>
+        <w:t xml:space="preserve">, </w:t>
+      </w:r>
+      <w:proofErr w:type="spellStart"/>
+      <w:r>
+        <w:rPr>
+          <w:sz w:val="22"/>
+          <w:lang w:val="en-US"/>
+        </w:rPr>
+        <w:t>topSide</w:t>
+      </w:r>
+      <w:proofErr w:type="spellEnd"/>
+      <w:r>
+        <w:rPr>
+          <w:sz w:val="22"/>
+          <w:lang w:val="en-US"/>
+        </w:rPr>
+        <w:t>)</w:t>
       </w:r>
     </w:p>
     <w:p>
@@ -9639,7 +10760,48 @@
           <w:sz w:val="22"/>
           <w:lang w:val="en-US"/>
         </w:rPr>
-        <w:t xml:space="preserve">    firstPoint = binCodes[0]</w:t>
+        <w:t xml:space="preserve">    </w:t>
+      </w:r>
+      <w:proofErr w:type="spellStart"/>
+      <w:r>
+        <w:rPr>
+          <w:sz w:val="22"/>
+          <w:lang w:val="en-US"/>
+        </w:rPr>
+        <w:t>firstPoint</w:t>
+      </w:r>
+      <w:proofErr w:type="spellEnd"/>
+      <w:r>
+        <w:rPr>
+          <w:sz w:val="22"/>
+          <w:lang w:val="en-US"/>
+        </w:rPr>
+        <w:t xml:space="preserve"> = </w:t>
+      </w:r>
+      <w:proofErr w:type="spellStart"/>
+      <w:proofErr w:type="gramStart"/>
+      <w:r>
+        <w:rPr>
+          <w:sz w:val="22"/>
+          <w:lang w:val="en-US"/>
+        </w:rPr>
+        <w:t>binCodes</w:t>
+      </w:r>
+      <w:proofErr w:type="spellEnd"/>
+      <w:r>
+        <w:rPr>
+          <w:sz w:val="22"/>
+          <w:lang w:val="en-US"/>
+        </w:rPr>
+        <w:t>[</w:t>
+      </w:r>
+      <w:proofErr w:type="gramEnd"/>
+      <w:r>
+        <w:rPr>
+          <w:sz w:val="22"/>
+          <w:lang w:val="en-US"/>
+        </w:rPr>
+        <w:t>0]</w:t>
       </w:r>
     </w:p>
     <w:p>
@@ -9655,7 +10817,48 @@
           <w:sz w:val="22"/>
           <w:lang w:val="en-US"/>
         </w:rPr>
-        <w:t xml:space="preserve">    secondPoint = binCodes[1]</w:t>
+        <w:t xml:space="preserve">    </w:t>
+      </w:r>
+      <w:proofErr w:type="spellStart"/>
+      <w:r>
+        <w:rPr>
+          <w:sz w:val="22"/>
+          <w:lang w:val="en-US"/>
+        </w:rPr>
+        <w:t>secondPoint</w:t>
+      </w:r>
+      <w:proofErr w:type="spellEnd"/>
+      <w:r>
+        <w:rPr>
+          <w:sz w:val="22"/>
+          <w:lang w:val="en-US"/>
+        </w:rPr>
+        <w:t xml:space="preserve"> = </w:t>
+      </w:r>
+      <w:proofErr w:type="spellStart"/>
+      <w:proofErr w:type="gramStart"/>
+      <w:r>
+        <w:rPr>
+          <w:sz w:val="22"/>
+          <w:lang w:val="en-US"/>
+        </w:rPr>
+        <w:t>binCodes</w:t>
+      </w:r>
+      <w:proofErr w:type="spellEnd"/>
+      <w:r>
+        <w:rPr>
+          <w:sz w:val="22"/>
+          <w:lang w:val="en-US"/>
+        </w:rPr>
+        <w:t>[</w:t>
+      </w:r>
+      <w:proofErr w:type="gramEnd"/>
+      <w:r>
+        <w:rPr>
+          <w:sz w:val="22"/>
+          <w:lang w:val="en-US"/>
+        </w:rPr>
+        <w:t>1]</w:t>
       </w:r>
     </w:p>
     <w:p>
@@ -9671,7 +10874,39 @@
           <w:sz w:val="22"/>
           <w:lang w:val="en-US"/>
         </w:rPr>
-        <w:t xml:space="preserve">    fCoordinates = linesArray[line][0]</w:t>
+        <w:t xml:space="preserve">    </w:t>
+      </w:r>
+      <w:proofErr w:type="spellStart"/>
+      <w:r>
+        <w:rPr>
+          <w:sz w:val="22"/>
+          <w:lang w:val="en-US"/>
+        </w:rPr>
+        <w:t>fCoordinates</w:t>
+      </w:r>
+      <w:proofErr w:type="spellEnd"/>
+      <w:r>
+        <w:rPr>
+          <w:sz w:val="22"/>
+          <w:lang w:val="en-US"/>
+        </w:rPr>
+        <w:t xml:space="preserve"> = </w:t>
+      </w:r>
+      <w:proofErr w:type="spellStart"/>
+      <w:r>
+        <w:rPr>
+          <w:sz w:val="22"/>
+          <w:lang w:val="en-US"/>
+        </w:rPr>
+        <w:t>linesArray</w:t>
+      </w:r>
+      <w:proofErr w:type="spellEnd"/>
+      <w:r>
+        <w:rPr>
+          <w:sz w:val="22"/>
+          <w:lang w:val="en-US"/>
+        </w:rPr>
+        <w:t>[line][0]</w:t>
       </w:r>
     </w:p>
     <w:p>
@@ -9687,7 +10922,39 @@
           <w:sz w:val="22"/>
           <w:lang w:val="en-US"/>
         </w:rPr>
-        <w:t xml:space="preserve">    sCoordinates = linesArray[line][1]</w:t>
+        <w:t xml:space="preserve">    </w:t>
+      </w:r>
+      <w:proofErr w:type="spellStart"/>
+      <w:r>
+        <w:rPr>
+          <w:sz w:val="22"/>
+          <w:lang w:val="en-US"/>
+        </w:rPr>
+        <w:t>sCoordinates</w:t>
+      </w:r>
+      <w:proofErr w:type="spellEnd"/>
+      <w:r>
+        <w:rPr>
+          <w:sz w:val="22"/>
+          <w:lang w:val="en-US"/>
+        </w:rPr>
+        <w:t xml:space="preserve"> = </w:t>
+      </w:r>
+      <w:proofErr w:type="spellStart"/>
+      <w:r>
+        <w:rPr>
+          <w:sz w:val="22"/>
+          <w:lang w:val="en-US"/>
+        </w:rPr>
+        <w:t>linesArray</w:t>
+      </w:r>
+      <w:proofErr w:type="spellEnd"/>
+      <w:r>
+        <w:rPr>
+          <w:sz w:val="22"/>
+          <w:lang w:val="en-US"/>
+        </w:rPr>
+        <w:t>[line][1]</w:t>
       </w:r>
     </w:p>
     <w:p>
@@ -9712,7 +10979,39 @@
           <w:sz w:val="22"/>
           <w:lang w:val="en-US"/>
         </w:rPr>
-        <w:t xml:space="preserve">    if firstPoint == 0 and secondPoint == 0:</w:t>
+        <w:t xml:space="preserve">    if </w:t>
+      </w:r>
+      <w:proofErr w:type="spellStart"/>
+      <w:r>
+        <w:rPr>
+          <w:sz w:val="22"/>
+          <w:lang w:val="en-US"/>
+        </w:rPr>
+        <w:t>firstPoint</w:t>
+      </w:r>
+      <w:proofErr w:type="spellEnd"/>
+      <w:r>
+        <w:rPr>
+          <w:sz w:val="22"/>
+          <w:lang w:val="en-US"/>
+        </w:rPr>
+        <w:t xml:space="preserve"> == 0 and </w:t>
+      </w:r>
+      <w:proofErr w:type="spellStart"/>
+      <w:r>
+        <w:rPr>
+          <w:sz w:val="22"/>
+          <w:lang w:val="en-US"/>
+        </w:rPr>
+        <w:t>secondPoint</w:t>
+      </w:r>
+      <w:proofErr w:type="spellEnd"/>
+      <w:r>
+        <w:rPr>
+          <w:sz w:val="22"/>
+          <w:lang w:val="en-US"/>
+        </w:rPr>
+        <w:t xml:space="preserve"> == 0:</w:t>
       </w:r>
     </w:p>
     <w:p>
@@ -9728,7 +11027,23 @@
           <w:sz w:val="22"/>
           <w:lang w:val="en-US"/>
         </w:rPr>
-        <w:t xml:space="preserve">        return linesArray[line]</w:t>
+        <w:t xml:space="preserve">        return </w:t>
+      </w:r>
+      <w:proofErr w:type="spellStart"/>
+      <w:r>
+        <w:rPr>
+          <w:sz w:val="22"/>
+          <w:lang w:val="en-US"/>
+        </w:rPr>
+        <w:t>linesArray</w:t>
+      </w:r>
+      <w:proofErr w:type="spellEnd"/>
+      <w:r>
+        <w:rPr>
+          <w:sz w:val="22"/>
+          <w:lang w:val="en-US"/>
+        </w:rPr>
+        <w:t>[line]</w:t>
       </w:r>
     </w:p>
     <w:p>
@@ -9753,7 +11068,39 @@
           <w:sz w:val="22"/>
           <w:lang w:val="en-US"/>
         </w:rPr>
-        <w:t xml:space="preserve">    if firstPoint &amp; secondPoint:</w:t>
+        <w:t xml:space="preserve">    if </w:t>
+      </w:r>
+      <w:proofErr w:type="spellStart"/>
+      <w:r>
+        <w:rPr>
+          <w:sz w:val="22"/>
+          <w:lang w:val="en-US"/>
+        </w:rPr>
+        <w:t>firstPoint</w:t>
+      </w:r>
+      <w:proofErr w:type="spellEnd"/>
+      <w:r>
+        <w:rPr>
+          <w:sz w:val="22"/>
+          <w:lang w:val="en-US"/>
+        </w:rPr>
+        <w:t xml:space="preserve"> &amp; </w:t>
+      </w:r>
+      <w:proofErr w:type="spellStart"/>
+      <w:r>
+        <w:rPr>
+          <w:sz w:val="22"/>
+          <w:lang w:val="en-US"/>
+        </w:rPr>
+        <w:t>secondPoint</w:t>
+      </w:r>
+      <w:proofErr w:type="spellEnd"/>
+      <w:r>
+        <w:rPr>
+          <w:sz w:val="22"/>
+          <w:lang w:val="en-US"/>
+        </w:rPr>
+        <w:t>:</w:t>
       </w:r>
     </w:p>
     <w:p>
@@ -9810,7 +11157,23 @@
           <w:sz w:val="22"/>
           <w:lang w:val="en-US"/>
         </w:rPr>
-        <w:t xml:space="preserve">    i = -1</w:t>
+        <w:t xml:space="preserve">    </w:t>
+      </w:r>
+      <w:proofErr w:type="spellStart"/>
+      <w:r>
+        <w:rPr>
+          <w:sz w:val="22"/>
+          <w:lang w:val="en-US"/>
+        </w:rPr>
+        <w:t>i</w:t>
+      </w:r>
+      <w:proofErr w:type="spellEnd"/>
+      <w:r>
+        <w:rPr>
+          <w:sz w:val="22"/>
+          <w:lang w:val="en-US"/>
+        </w:rPr>
+        <w:t xml:space="preserve"> = -1</w:t>
       </w:r>
     </w:p>
     <w:p>
@@ -9826,7 +11189,23 @@
           <w:sz w:val="22"/>
           <w:lang w:val="en-US"/>
         </w:rPr>
-        <w:t xml:space="preserve">    if not firstPoint:</w:t>
+        <w:t xml:space="preserve">    if not </w:t>
+      </w:r>
+      <w:proofErr w:type="spellStart"/>
+      <w:r>
+        <w:rPr>
+          <w:sz w:val="22"/>
+          <w:lang w:val="en-US"/>
+        </w:rPr>
+        <w:t>firstPoint</w:t>
+      </w:r>
+      <w:proofErr w:type="spellEnd"/>
+      <w:r>
+        <w:rPr>
+          <w:sz w:val="22"/>
+          <w:lang w:val="en-US"/>
+        </w:rPr>
+        <w:t>:</w:t>
       </w:r>
     </w:p>
     <w:p>
@@ -9842,7 +11221,23 @@
           <w:sz w:val="22"/>
           <w:lang w:val="en-US"/>
         </w:rPr>
-        <w:t xml:space="preserve">        result = [fCoordinates]</w:t>
+        <w:t xml:space="preserve">        result = [</w:t>
+      </w:r>
+      <w:proofErr w:type="spellStart"/>
+      <w:r>
+        <w:rPr>
+          <w:sz w:val="22"/>
+          <w:lang w:val="en-US"/>
+        </w:rPr>
+        <w:t>fCoordinates</w:t>
+      </w:r>
+      <w:proofErr w:type="spellEnd"/>
+      <w:r>
+        <w:rPr>
+          <w:sz w:val="22"/>
+          <w:lang w:val="en-US"/>
+        </w:rPr>
+        <w:t>]</w:t>
       </w:r>
     </w:p>
     <w:p>
@@ -9858,8 +11253,33 @@
           <w:sz w:val="22"/>
           <w:lang w:val="en-US"/>
         </w:rPr>
-        <w:t xml:space="preserve">        workVar = sCoordinates</w:t>
-      </w:r>
+        <w:t xml:space="preserve">        </w:t>
+      </w:r>
+      <w:proofErr w:type="spellStart"/>
+      <w:r>
+        <w:rPr>
+          <w:sz w:val="22"/>
+          <w:lang w:val="en-US"/>
+        </w:rPr>
+        <w:t>workVar</w:t>
+      </w:r>
+      <w:proofErr w:type="spellEnd"/>
+      <w:r>
+        <w:rPr>
+          <w:sz w:val="22"/>
+          <w:lang w:val="en-US"/>
+        </w:rPr>
+        <w:t xml:space="preserve"> = </w:t>
+      </w:r>
+      <w:proofErr w:type="spellStart"/>
+      <w:r>
+        <w:rPr>
+          <w:sz w:val="22"/>
+          <w:lang w:val="en-US"/>
+        </w:rPr>
+        <w:t>sCoordinates</w:t>
+      </w:r>
+      <w:proofErr w:type="spellEnd"/>
     </w:p>
     <w:p>
       <w:pPr>
@@ -9874,7 +11294,23 @@
           <w:sz w:val="22"/>
           <w:lang w:val="en-US"/>
         </w:rPr>
-        <w:t xml:space="preserve">        i = 1</w:t>
+        <w:t xml:space="preserve">        </w:t>
+      </w:r>
+      <w:proofErr w:type="spellStart"/>
+      <w:r>
+        <w:rPr>
+          <w:sz w:val="22"/>
+          <w:lang w:val="en-US"/>
+        </w:rPr>
+        <w:t>i</w:t>
+      </w:r>
+      <w:proofErr w:type="spellEnd"/>
+      <w:r>
+        <w:rPr>
+          <w:sz w:val="22"/>
+          <w:lang w:val="en-US"/>
+        </w:rPr>
+        <w:t xml:space="preserve"> = 1</w:t>
       </w:r>
     </w:p>
     <w:p>
@@ -9906,7 +11342,39 @@
           <w:sz w:val="22"/>
           <w:lang w:val="en-US"/>
         </w:rPr>
-        <w:t xml:space="preserve">    elif not secondPoint:</w:t>
+        <w:t xml:space="preserve">    </w:t>
+      </w:r>
+      <w:proofErr w:type="spellStart"/>
+      <w:r>
+        <w:rPr>
+          <w:sz w:val="22"/>
+          <w:lang w:val="en-US"/>
+        </w:rPr>
+        <w:t>elif</w:t>
+      </w:r>
+      <w:proofErr w:type="spellEnd"/>
+      <w:r>
+        <w:rPr>
+          <w:sz w:val="22"/>
+          <w:lang w:val="en-US"/>
+        </w:rPr>
+        <w:t xml:space="preserve"> not </w:t>
+      </w:r>
+      <w:proofErr w:type="spellStart"/>
+      <w:r>
+        <w:rPr>
+          <w:sz w:val="22"/>
+          <w:lang w:val="en-US"/>
+        </w:rPr>
+        <w:t>secondPoint</w:t>
+      </w:r>
+      <w:proofErr w:type="spellEnd"/>
+      <w:r>
+        <w:rPr>
+          <w:sz w:val="22"/>
+          <w:lang w:val="en-US"/>
+        </w:rPr>
+        <w:t>:</w:t>
       </w:r>
     </w:p>
     <w:p>
@@ -9922,7 +11390,23 @@
           <w:sz w:val="22"/>
           <w:lang w:val="en-US"/>
         </w:rPr>
-        <w:t xml:space="preserve">        result = [sCoordinates]</w:t>
+        <w:t xml:space="preserve">        result = [</w:t>
+      </w:r>
+      <w:proofErr w:type="spellStart"/>
+      <w:r>
+        <w:rPr>
+          <w:sz w:val="22"/>
+          <w:lang w:val="en-US"/>
+        </w:rPr>
+        <w:t>sCoordinates</w:t>
+      </w:r>
+      <w:proofErr w:type="spellEnd"/>
+      <w:r>
+        <w:rPr>
+          <w:sz w:val="22"/>
+          <w:lang w:val="en-US"/>
+        </w:rPr>
+        <w:t>]</w:t>
       </w:r>
     </w:p>
     <w:p>
@@ -9938,8 +11422,33 @@
           <w:sz w:val="22"/>
           <w:lang w:val="en-US"/>
         </w:rPr>
-        <w:t xml:space="preserve">        workVar = fCoordinates</w:t>
-      </w:r>
+        <w:t xml:space="preserve">        </w:t>
+      </w:r>
+      <w:proofErr w:type="spellStart"/>
+      <w:r>
+        <w:rPr>
+          <w:sz w:val="22"/>
+          <w:lang w:val="en-US"/>
+        </w:rPr>
+        <w:t>workVar</w:t>
+      </w:r>
+      <w:proofErr w:type="spellEnd"/>
+      <w:r>
+        <w:rPr>
+          <w:sz w:val="22"/>
+          <w:lang w:val="en-US"/>
+        </w:rPr>
+        <w:t xml:space="preserve"> = </w:t>
+      </w:r>
+      <w:proofErr w:type="spellStart"/>
+      <w:r>
+        <w:rPr>
+          <w:sz w:val="22"/>
+          <w:lang w:val="en-US"/>
+        </w:rPr>
+        <w:t>fCoordinates</w:t>
+      </w:r>
+      <w:proofErr w:type="spellEnd"/>
     </w:p>
     <w:p>
       <w:pPr>
@@ -9954,7 +11463,23 @@
           <w:sz w:val="22"/>
           <w:lang w:val="en-US"/>
         </w:rPr>
-        <w:t xml:space="preserve">        i = 1</w:t>
+        <w:t xml:space="preserve">        </w:t>
+      </w:r>
+      <w:proofErr w:type="spellStart"/>
+      <w:r>
+        <w:rPr>
+          <w:sz w:val="22"/>
+          <w:lang w:val="en-US"/>
+        </w:rPr>
+        <w:t>i</w:t>
+      </w:r>
+      <w:proofErr w:type="spellEnd"/>
+      <w:r>
+        <w:rPr>
+          <w:sz w:val="22"/>
+          <w:lang w:val="en-US"/>
+        </w:rPr>
+        <w:t xml:space="preserve"> = 1</w:t>
       </w:r>
     </w:p>
     <w:p>
@@ -10027,7 +11552,23 @@
           <w:sz w:val="22"/>
           <w:lang w:val="en-US"/>
         </w:rPr>
-        <w:t xml:space="preserve">    while i &lt;= 1:</w:t>
+        <w:t xml:space="preserve">    while </w:t>
+      </w:r>
+      <w:proofErr w:type="spellStart"/>
+      <w:r>
+        <w:rPr>
+          <w:sz w:val="22"/>
+          <w:lang w:val="en-US"/>
+        </w:rPr>
+        <w:t>i</w:t>
+      </w:r>
+      <w:proofErr w:type="spellEnd"/>
+      <w:r>
+        <w:rPr>
+          <w:sz w:val="22"/>
+          <w:lang w:val="en-US"/>
+        </w:rPr>
+        <w:t xml:space="preserve"> &lt;= 1:</w:t>
       </w:r>
     </w:p>
     <w:p>
@@ -10060,7 +11601,55 @@
           <w:lang w:val="en-US"/>
         </w:rPr>
         <w:lastRenderedPageBreak/>
-        <w:t xml:space="preserve">            workVar = linesArray[line][i]</w:t>
+        <w:t xml:space="preserve">            </w:t>
+      </w:r>
+      <w:proofErr w:type="spellStart"/>
+      <w:r>
+        <w:rPr>
+          <w:sz w:val="22"/>
+          <w:lang w:val="en-US"/>
+        </w:rPr>
+        <w:t>workVar</w:t>
+      </w:r>
+      <w:proofErr w:type="spellEnd"/>
+      <w:r>
+        <w:rPr>
+          <w:sz w:val="22"/>
+          <w:lang w:val="en-US"/>
+        </w:rPr>
+        <w:t xml:space="preserve"> = </w:t>
+      </w:r>
+      <w:proofErr w:type="spellStart"/>
+      <w:r>
+        <w:rPr>
+          <w:sz w:val="22"/>
+          <w:lang w:val="en-US"/>
+        </w:rPr>
+        <w:t>linesArray</w:t>
+      </w:r>
+      <w:proofErr w:type="spellEnd"/>
+      <w:r>
+        <w:rPr>
+          <w:sz w:val="22"/>
+          <w:lang w:val="en-US"/>
+        </w:rPr>
+        <w:t>[line][</w:t>
+      </w:r>
+      <w:proofErr w:type="spellStart"/>
+      <w:r>
+        <w:rPr>
+          <w:sz w:val="22"/>
+          <w:lang w:val="en-US"/>
+        </w:rPr>
+        <w:t>i</w:t>
+      </w:r>
+      <w:proofErr w:type="spellEnd"/>
+      <w:r>
+        <w:rPr>
+          <w:sz w:val="22"/>
+          <w:lang w:val="en-US"/>
+        </w:rPr>
+        <w:t>]</w:t>
       </w:r>
     </w:p>
     <w:p>
@@ -10076,7 +11665,23 @@
           <w:sz w:val="22"/>
           <w:lang w:val="en-US"/>
         </w:rPr>
-        <w:t xml:space="preserve">        i += 1</w:t>
+        <w:t xml:space="preserve">        </w:t>
+      </w:r>
+      <w:proofErr w:type="spellStart"/>
+      <w:r>
+        <w:rPr>
+          <w:sz w:val="22"/>
+          <w:lang w:val="en-US"/>
+        </w:rPr>
+        <w:t>i</w:t>
+      </w:r>
+      <w:proofErr w:type="spellEnd"/>
+      <w:r>
+        <w:rPr>
+          <w:sz w:val="22"/>
+          <w:lang w:val="en-US"/>
+        </w:rPr>
+        <w:t xml:space="preserve"> += 1</w:t>
       </w:r>
     </w:p>
     <w:p>
@@ -10092,7 +11697,48 @@
           <w:sz w:val="22"/>
           <w:lang w:val="en-US"/>
         </w:rPr>
-        <w:t xml:space="preserve">        if fCoordinates[0] != sCoordinates[0]:</w:t>
+        <w:t xml:space="preserve">        if </w:t>
+      </w:r>
+      <w:proofErr w:type="spellStart"/>
+      <w:proofErr w:type="gramStart"/>
+      <w:r>
+        <w:rPr>
+          <w:sz w:val="22"/>
+          <w:lang w:val="en-US"/>
+        </w:rPr>
+        <w:t>fCoordinates</w:t>
+      </w:r>
+      <w:proofErr w:type="spellEnd"/>
+      <w:r>
+        <w:rPr>
+          <w:sz w:val="22"/>
+          <w:lang w:val="en-US"/>
+        </w:rPr>
+        <w:t>[</w:t>
+      </w:r>
+      <w:proofErr w:type="gramEnd"/>
+      <w:r>
+        <w:rPr>
+          <w:sz w:val="22"/>
+          <w:lang w:val="en-US"/>
+        </w:rPr>
+        <w:t xml:space="preserve">0] != </w:t>
+      </w:r>
+      <w:proofErr w:type="spellStart"/>
+      <w:r>
+        <w:rPr>
+          <w:sz w:val="22"/>
+          <w:lang w:val="en-US"/>
+        </w:rPr>
+        <w:t>sCoordinates</w:t>
+      </w:r>
+      <w:proofErr w:type="spellEnd"/>
+      <w:r>
+        <w:rPr>
+          <w:sz w:val="22"/>
+          <w:lang w:val="en-US"/>
+        </w:rPr>
+        <w:t>[0]:</w:t>
       </w:r>
     </w:p>
     <w:p>
@@ -10108,7 +11754,80 @@
           <w:sz w:val="22"/>
           <w:lang w:val="en-US"/>
         </w:rPr>
-        <w:t xml:space="preserve">            tan = (sCoordinates[1] - fCoordinates[1]) / (sCoordinates[0] - fCoordinates[0])</w:t>
+        <w:t xml:space="preserve">            tan = (</w:t>
+      </w:r>
+      <w:proofErr w:type="spellStart"/>
+      <w:proofErr w:type="gramStart"/>
+      <w:r>
+        <w:rPr>
+          <w:sz w:val="22"/>
+          <w:lang w:val="en-US"/>
+        </w:rPr>
+        <w:t>sCoordinates</w:t>
+      </w:r>
+      <w:proofErr w:type="spellEnd"/>
+      <w:r>
+        <w:rPr>
+          <w:sz w:val="22"/>
+          <w:lang w:val="en-US"/>
+        </w:rPr>
+        <w:t>[</w:t>
+      </w:r>
+      <w:proofErr w:type="gramEnd"/>
+      <w:r>
+        <w:rPr>
+          <w:sz w:val="22"/>
+          <w:lang w:val="en-US"/>
+        </w:rPr>
+        <w:t xml:space="preserve">1] - </w:t>
+      </w:r>
+      <w:proofErr w:type="spellStart"/>
+      <w:r>
+        <w:rPr>
+          <w:sz w:val="22"/>
+          <w:lang w:val="en-US"/>
+        </w:rPr>
+        <w:t>fCoordinates</w:t>
+      </w:r>
+      <w:proofErr w:type="spellEnd"/>
+      <w:r>
+        <w:rPr>
+          <w:sz w:val="22"/>
+          <w:lang w:val="en-US"/>
+        </w:rPr>
+        <w:t>[1]) / (</w:t>
+      </w:r>
+      <w:proofErr w:type="spellStart"/>
+      <w:r>
+        <w:rPr>
+          <w:sz w:val="22"/>
+          <w:lang w:val="en-US"/>
+        </w:rPr>
+        <w:t>sCoordinates</w:t>
+      </w:r>
+      <w:proofErr w:type="spellEnd"/>
+      <w:r>
+        <w:rPr>
+          <w:sz w:val="22"/>
+          <w:lang w:val="en-US"/>
+        </w:rPr>
+        <w:t xml:space="preserve">[0] - </w:t>
+      </w:r>
+      <w:proofErr w:type="spellStart"/>
+      <w:r>
+        <w:rPr>
+          <w:sz w:val="22"/>
+          <w:lang w:val="en-US"/>
+        </w:rPr>
+        <w:t>fCoordinates</w:t>
+      </w:r>
+      <w:proofErr w:type="spellEnd"/>
+      <w:r>
+        <w:rPr>
+          <w:sz w:val="22"/>
+          <w:lang w:val="en-US"/>
+        </w:rPr>
+        <w:t>[0])</w:t>
       </w:r>
     </w:p>
     <w:p>
@@ -10124,7 +11843,48 @@
           <w:sz w:val="22"/>
           <w:lang w:val="en-US"/>
         </w:rPr>
-        <w:t xml:space="preserve">            if workVar[0] &lt;= leftSide:</w:t>
+        <w:t xml:space="preserve">            if </w:t>
+      </w:r>
+      <w:proofErr w:type="spellStart"/>
+      <w:proofErr w:type="gramStart"/>
+      <w:r>
+        <w:rPr>
+          <w:sz w:val="22"/>
+          <w:lang w:val="en-US"/>
+        </w:rPr>
+        <w:t>workVar</w:t>
+      </w:r>
+      <w:proofErr w:type="spellEnd"/>
+      <w:r>
+        <w:rPr>
+          <w:sz w:val="22"/>
+          <w:lang w:val="en-US"/>
+        </w:rPr>
+        <w:t>[</w:t>
+      </w:r>
+      <w:proofErr w:type="gramEnd"/>
+      <w:r>
+        <w:rPr>
+          <w:sz w:val="22"/>
+          <w:lang w:val="en-US"/>
+        </w:rPr>
+        <w:t xml:space="preserve">0] &lt;= </w:t>
+      </w:r>
+      <w:proofErr w:type="spellStart"/>
+      <w:r>
+        <w:rPr>
+          <w:sz w:val="22"/>
+          <w:lang w:val="en-US"/>
+        </w:rPr>
+        <w:t>leftSide</w:t>
+      </w:r>
+      <w:proofErr w:type="spellEnd"/>
+      <w:r>
+        <w:rPr>
+          <w:sz w:val="22"/>
+          <w:lang w:val="en-US"/>
+        </w:rPr>
+        <w:t>:</w:t>
       </w:r>
     </w:p>
     <w:p>
@@ -10140,7 +11900,64 @@
           <w:sz w:val="22"/>
           <w:lang w:val="en-US"/>
         </w:rPr>
-        <w:t xml:space="preserve">                crosser = tan * (leftSide - workVar[0]) + workVar[1]</w:t>
+        <w:t xml:space="preserve">                crosser = tan * (</w:t>
+      </w:r>
+      <w:proofErr w:type="spellStart"/>
+      <w:r>
+        <w:rPr>
+          <w:sz w:val="22"/>
+          <w:lang w:val="en-US"/>
+        </w:rPr>
+        <w:t>leftSide</w:t>
+      </w:r>
+      <w:proofErr w:type="spellEnd"/>
+      <w:r>
+        <w:rPr>
+          <w:sz w:val="22"/>
+          <w:lang w:val="en-US"/>
+        </w:rPr>
+        <w:t xml:space="preserve"> - </w:t>
+      </w:r>
+      <w:proofErr w:type="spellStart"/>
+      <w:proofErr w:type="gramStart"/>
+      <w:r>
+        <w:rPr>
+          <w:sz w:val="22"/>
+          <w:lang w:val="en-US"/>
+        </w:rPr>
+        <w:t>workVar</w:t>
+      </w:r>
+      <w:proofErr w:type="spellEnd"/>
+      <w:r>
+        <w:rPr>
+          <w:sz w:val="22"/>
+          <w:lang w:val="en-US"/>
+        </w:rPr>
+        <w:t>[</w:t>
+      </w:r>
+      <w:proofErr w:type="gramEnd"/>
+      <w:r>
+        <w:rPr>
+          <w:sz w:val="22"/>
+          <w:lang w:val="en-US"/>
+        </w:rPr>
+        <w:t xml:space="preserve">0]) + </w:t>
+      </w:r>
+      <w:proofErr w:type="spellStart"/>
+      <w:r>
+        <w:rPr>
+          <w:sz w:val="22"/>
+          <w:lang w:val="en-US"/>
+        </w:rPr>
+        <w:t>workVar</w:t>
+      </w:r>
+      <w:proofErr w:type="spellEnd"/>
+      <w:r>
+        <w:rPr>
+          <w:sz w:val="22"/>
+          <w:lang w:val="en-US"/>
+        </w:rPr>
+        <w:t>[1]</w:t>
       </w:r>
     </w:p>
     <w:p>
@@ -10156,7 +11973,39 @@
           <w:sz w:val="22"/>
           <w:lang w:val="en-US"/>
         </w:rPr>
-        <w:t xml:space="preserve">                if (crosser &lt;= botSide) and (crosser &gt;= topSide):</w:t>
+        <w:t xml:space="preserve">                if (crosser &lt;= </w:t>
+      </w:r>
+      <w:proofErr w:type="spellStart"/>
+      <w:r>
+        <w:rPr>
+          <w:sz w:val="22"/>
+          <w:lang w:val="en-US"/>
+        </w:rPr>
+        <w:t>botSide</w:t>
+      </w:r>
+      <w:proofErr w:type="spellEnd"/>
+      <w:r>
+        <w:rPr>
+          <w:sz w:val="22"/>
+          <w:lang w:val="en-US"/>
+        </w:rPr>
+        <w:t xml:space="preserve">) and (crosser &gt;= </w:t>
+      </w:r>
+      <w:proofErr w:type="spellStart"/>
+      <w:r>
+        <w:rPr>
+          <w:sz w:val="22"/>
+          <w:lang w:val="en-US"/>
+        </w:rPr>
+        <w:t>topSide</w:t>
+      </w:r>
+      <w:proofErr w:type="spellEnd"/>
+      <w:r>
+        <w:rPr>
+          <w:sz w:val="22"/>
+          <w:lang w:val="en-US"/>
+        </w:rPr>
+        <w:t>):</w:t>
       </w:r>
     </w:p>
     <w:p>
@@ -10172,7 +12021,57 @@
           <w:sz w:val="22"/>
           <w:lang w:val="en-US"/>
         </w:rPr>
-        <w:t xml:space="preserve">                    result.append([leftSide, int(np.round(crosser))])</w:t>
+        <w:t xml:space="preserve">                    </w:t>
+      </w:r>
+      <w:proofErr w:type="spellStart"/>
+      <w:proofErr w:type="gramStart"/>
+      <w:r>
+        <w:rPr>
+          <w:sz w:val="22"/>
+          <w:lang w:val="en-US"/>
+        </w:rPr>
+        <w:t>result.append</w:t>
+      </w:r>
+      <w:proofErr w:type="spellEnd"/>
+      <w:proofErr w:type="gramEnd"/>
+      <w:r>
+        <w:rPr>
+          <w:sz w:val="22"/>
+          <w:lang w:val="en-US"/>
+        </w:rPr>
+        <w:t>([</w:t>
+      </w:r>
+      <w:proofErr w:type="spellStart"/>
+      <w:r>
+        <w:rPr>
+          <w:sz w:val="22"/>
+          <w:lang w:val="en-US"/>
+        </w:rPr>
+        <w:t>leftSide</w:t>
+      </w:r>
+      <w:proofErr w:type="spellEnd"/>
+      <w:r>
+        <w:rPr>
+          <w:sz w:val="22"/>
+          <w:lang w:val="en-US"/>
+        </w:rPr>
+        <w:t>, int(</w:t>
+      </w:r>
+      <w:proofErr w:type="spellStart"/>
+      <w:r>
+        <w:rPr>
+          <w:sz w:val="22"/>
+          <w:lang w:val="en-US"/>
+        </w:rPr>
+        <w:t>np.round</w:t>
+      </w:r>
+      <w:proofErr w:type="spellEnd"/>
+      <w:r>
+        <w:rPr>
+          <w:sz w:val="22"/>
+          <w:lang w:val="en-US"/>
+        </w:rPr>
+        <w:t>(crosser))])</w:t>
       </w:r>
     </w:p>
     <w:p>
@@ -10204,7 +12103,64 @@
           <w:sz w:val="22"/>
           <w:lang w:val="en-US"/>
         </w:rPr>
-        <w:t xml:space="preserve">            elif workVar[0] &gt;= rightSide:</w:t>
+        <w:t xml:space="preserve">            </w:t>
+      </w:r>
+      <w:proofErr w:type="spellStart"/>
+      <w:r>
+        <w:rPr>
+          <w:sz w:val="22"/>
+          <w:lang w:val="en-US"/>
+        </w:rPr>
+        <w:t>elif</w:t>
+      </w:r>
+      <w:proofErr w:type="spellEnd"/>
+      <w:r>
+        <w:rPr>
+          <w:sz w:val="22"/>
+          <w:lang w:val="en-US"/>
+        </w:rPr>
+        <w:t xml:space="preserve"> </w:t>
+      </w:r>
+      <w:proofErr w:type="spellStart"/>
+      <w:proofErr w:type="gramStart"/>
+      <w:r>
+        <w:rPr>
+          <w:sz w:val="22"/>
+          <w:lang w:val="en-US"/>
+        </w:rPr>
+        <w:t>workVar</w:t>
+      </w:r>
+      <w:proofErr w:type="spellEnd"/>
+      <w:r>
+        <w:rPr>
+          <w:sz w:val="22"/>
+          <w:lang w:val="en-US"/>
+        </w:rPr>
+        <w:t>[</w:t>
+      </w:r>
+      <w:proofErr w:type="gramEnd"/>
+      <w:r>
+        <w:rPr>
+          <w:sz w:val="22"/>
+          <w:lang w:val="en-US"/>
+        </w:rPr>
+        <w:t xml:space="preserve">0] &gt;= </w:t>
+      </w:r>
+      <w:proofErr w:type="spellStart"/>
+      <w:r>
+        <w:rPr>
+          <w:sz w:val="22"/>
+          <w:lang w:val="en-US"/>
+        </w:rPr>
+        <w:t>rightSide</w:t>
+      </w:r>
+      <w:proofErr w:type="spellEnd"/>
+      <w:r>
+        <w:rPr>
+          <w:sz w:val="22"/>
+          <w:lang w:val="en-US"/>
+        </w:rPr>
+        <w:t>:</w:t>
       </w:r>
     </w:p>
     <w:p>
@@ -10220,7 +12176,64 @@
           <w:sz w:val="22"/>
           <w:lang w:val="en-US"/>
         </w:rPr>
-        <w:t xml:space="preserve">                crosser = tan * (rightSide - workVar[0]) + workVar[1]</w:t>
+        <w:t xml:space="preserve">                crosser = tan * (</w:t>
+      </w:r>
+      <w:proofErr w:type="spellStart"/>
+      <w:r>
+        <w:rPr>
+          <w:sz w:val="22"/>
+          <w:lang w:val="en-US"/>
+        </w:rPr>
+        <w:t>rightSide</w:t>
+      </w:r>
+      <w:proofErr w:type="spellEnd"/>
+      <w:r>
+        <w:rPr>
+          <w:sz w:val="22"/>
+          <w:lang w:val="en-US"/>
+        </w:rPr>
+        <w:t xml:space="preserve"> - </w:t>
+      </w:r>
+      <w:proofErr w:type="spellStart"/>
+      <w:proofErr w:type="gramStart"/>
+      <w:r>
+        <w:rPr>
+          <w:sz w:val="22"/>
+          <w:lang w:val="en-US"/>
+        </w:rPr>
+        <w:t>workVar</w:t>
+      </w:r>
+      <w:proofErr w:type="spellEnd"/>
+      <w:r>
+        <w:rPr>
+          <w:sz w:val="22"/>
+          <w:lang w:val="en-US"/>
+        </w:rPr>
+        <w:t>[</w:t>
+      </w:r>
+      <w:proofErr w:type="gramEnd"/>
+      <w:r>
+        <w:rPr>
+          <w:sz w:val="22"/>
+          <w:lang w:val="en-US"/>
+        </w:rPr>
+        <w:t xml:space="preserve">0]) + </w:t>
+      </w:r>
+      <w:proofErr w:type="spellStart"/>
+      <w:r>
+        <w:rPr>
+          <w:sz w:val="22"/>
+          <w:lang w:val="en-US"/>
+        </w:rPr>
+        <w:t>workVar</w:t>
+      </w:r>
+      <w:proofErr w:type="spellEnd"/>
+      <w:r>
+        <w:rPr>
+          <w:sz w:val="22"/>
+          <w:lang w:val="en-US"/>
+        </w:rPr>
+        <w:t>[1]</w:t>
       </w:r>
     </w:p>
     <w:p>
@@ -10236,7 +12249,39 @@
           <w:sz w:val="22"/>
           <w:lang w:val="en-US"/>
         </w:rPr>
-        <w:t xml:space="preserve">                if (crosser &lt;= botSide) and (crosser &gt;= topSide):</w:t>
+        <w:t xml:space="preserve">                if (crosser &lt;= </w:t>
+      </w:r>
+      <w:proofErr w:type="spellStart"/>
+      <w:r>
+        <w:rPr>
+          <w:sz w:val="22"/>
+          <w:lang w:val="en-US"/>
+        </w:rPr>
+        <w:t>botSide</w:t>
+      </w:r>
+      <w:proofErr w:type="spellEnd"/>
+      <w:r>
+        <w:rPr>
+          <w:sz w:val="22"/>
+          <w:lang w:val="en-US"/>
+        </w:rPr>
+        <w:t xml:space="preserve">) and (crosser &gt;= </w:t>
+      </w:r>
+      <w:proofErr w:type="spellStart"/>
+      <w:r>
+        <w:rPr>
+          <w:sz w:val="22"/>
+          <w:lang w:val="en-US"/>
+        </w:rPr>
+        <w:t>topSide</w:t>
+      </w:r>
+      <w:proofErr w:type="spellEnd"/>
+      <w:r>
+        <w:rPr>
+          <w:sz w:val="22"/>
+          <w:lang w:val="en-US"/>
+        </w:rPr>
+        <w:t>):</w:t>
       </w:r>
     </w:p>
     <w:p>
@@ -10252,7 +12297,57 @@
           <w:sz w:val="22"/>
           <w:lang w:val="en-US"/>
         </w:rPr>
-        <w:t xml:space="preserve">                    result.append([rightSide, int(np.round(crosser))])</w:t>
+        <w:t xml:space="preserve">                    </w:t>
+      </w:r>
+      <w:proofErr w:type="spellStart"/>
+      <w:proofErr w:type="gramStart"/>
+      <w:r>
+        <w:rPr>
+          <w:sz w:val="22"/>
+          <w:lang w:val="en-US"/>
+        </w:rPr>
+        <w:t>result.append</w:t>
+      </w:r>
+      <w:proofErr w:type="spellEnd"/>
+      <w:proofErr w:type="gramEnd"/>
+      <w:r>
+        <w:rPr>
+          <w:sz w:val="22"/>
+          <w:lang w:val="en-US"/>
+        </w:rPr>
+        <w:t>([</w:t>
+      </w:r>
+      <w:proofErr w:type="spellStart"/>
+      <w:r>
+        <w:rPr>
+          <w:sz w:val="22"/>
+          <w:lang w:val="en-US"/>
+        </w:rPr>
+        <w:t>rightSide</w:t>
+      </w:r>
+      <w:proofErr w:type="spellEnd"/>
+      <w:r>
+        <w:rPr>
+          <w:sz w:val="22"/>
+          <w:lang w:val="en-US"/>
+        </w:rPr>
+        <w:t>, int(</w:t>
+      </w:r>
+      <w:proofErr w:type="spellStart"/>
+      <w:r>
+        <w:rPr>
+          <w:sz w:val="22"/>
+          <w:lang w:val="en-US"/>
+        </w:rPr>
+        <w:t>np.round</w:t>
+      </w:r>
+      <w:proofErr w:type="spellEnd"/>
+      <w:r>
+        <w:rPr>
+          <w:sz w:val="22"/>
+          <w:lang w:val="en-US"/>
+        </w:rPr>
+        <w:t>(crosser))])</w:t>
       </w:r>
     </w:p>
     <w:p>
@@ -10284,7 +12379,48 @@
           <w:sz w:val="22"/>
           <w:lang w:val="en-US"/>
         </w:rPr>
-        <w:t xml:space="preserve">        if fCoordinates[1] != sCoordinates[1]:</w:t>
+        <w:t xml:space="preserve">        if </w:t>
+      </w:r>
+      <w:proofErr w:type="spellStart"/>
+      <w:proofErr w:type="gramStart"/>
+      <w:r>
+        <w:rPr>
+          <w:sz w:val="22"/>
+          <w:lang w:val="en-US"/>
+        </w:rPr>
+        <w:t>fCoordinates</w:t>
+      </w:r>
+      <w:proofErr w:type="spellEnd"/>
+      <w:r>
+        <w:rPr>
+          <w:sz w:val="22"/>
+          <w:lang w:val="en-US"/>
+        </w:rPr>
+        <w:t>[</w:t>
+      </w:r>
+      <w:proofErr w:type="gramEnd"/>
+      <w:r>
+        <w:rPr>
+          <w:sz w:val="22"/>
+          <w:lang w:val="en-US"/>
+        </w:rPr>
+        <w:t xml:space="preserve">1] != </w:t>
+      </w:r>
+      <w:proofErr w:type="spellStart"/>
+      <w:r>
+        <w:rPr>
+          <w:sz w:val="22"/>
+          <w:lang w:val="en-US"/>
+        </w:rPr>
+        <w:t>sCoordinates</w:t>
+      </w:r>
+      <w:proofErr w:type="spellEnd"/>
+      <w:r>
+        <w:rPr>
+          <w:sz w:val="22"/>
+          <w:lang w:val="en-US"/>
+        </w:rPr>
+        <w:t>[1]:</w:t>
       </w:r>
     </w:p>
     <w:p>
@@ -10300,7 +12436,48 @@
           <w:sz w:val="22"/>
           <w:lang w:val="en-US"/>
         </w:rPr>
-        <w:t xml:space="preserve">            if workVar[1] &lt;= topSide:</w:t>
+        <w:t xml:space="preserve">            if </w:t>
+      </w:r>
+      <w:proofErr w:type="spellStart"/>
+      <w:proofErr w:type="gramStart"/>
+      <w:r>
+        <w:rPr>
+          <w:sz w:val="22"/>
+          <w:lang w:val="en-US"/>
+        </w:rPr>
+        <w:t>workVar</w:t>
+      </w:r>
+      <w:proofErr w:type="spellEnd"/>
+      <w:r>
+        <w:rPr>
+          <w:sz w:val="22"/>
+          <w:lang w:val="en-US"/>
+        </w:rPr>
+        <w:t>[</w:t>
+      </w:r>
+      <w:proofErr w:type="gramEnd"/>
+      <w:r>
+        <w:rPr>
+          <w:sz w:val="22"/>
+          <w:lang w:val="en-US"/>
+        </w:rPr>
+        <w:t xml:space="preserve">1] &lt;= </w:t>
+      </w:r>
+      <w:proofErr w:type="spellStart"/>
+      <w:r>
+        <w:rPr>
+          <w:sz w:val="22"/>
+          <w:lang w:val="en-US"/>
+        </w:rPr>
+        <w:t>topSide</w:t>
+      </w:r>
+      <w:proofErr w:type="spellEnd"/>
+      <w:r>
+        <w:rPr>
+          <w:sz w:val="22"/>
+          <w:lang w:val="en-US"/>
+        </w:rPr>
+        <w:t>:</w:t>
       </w:r>
     </w:p>
     <w:p>
@@ -10316,7 +12493,64 @@
           <w:sz w:val="22"/>
           <w:lang w:val="en-US"/>
         </w:rPr>
-        <w:t xml:space="preserve">                crosser = (topSide - workVar[1]) / tan + workVar[0]</w:t>
+        <w:t xml:space="preserve">                crosser = (</w:t>
+      </w:r>
+      <w:proofErr w:type="spellStart"/>
+      <w:r>
+        <w:rPr>
+          <w:sz w:val="22"/>
+          <w:lang w:val="en-US"/>
+        </w:rPr>
+        <w:t>topSide</w:t>
+      </w:r>
+      <w:proofErr w:type="spellEnd"/>
+      <w:r>
+        <w:rPr>
+          <w:sz w:val="22"/>
+          <w:lang w:val="en-US"/>
+        </w:rPr>
+        <w:t xml:space="preserve"> - </w:t>
+      </w:r>
+      <w:proofErr w:type="spellStart"/>
+      <w:proofErr w:type="gramStart"/>
+      <w:r>
+        <w:rPr>
+          <w:sz w:val="22"/>
+          <w:lang w:val="en-US"/>
+        </w:rPr>
+        <w:t>workVar</w:t>
+      </w:r>
+      <w:proofErr w:type="spellEnd"/>
+      <w:r>
+        <w:rPr>
+          <w:sz w:val="22"/>
+          <w:lang w:val="en-US"/>
+        </w:rPr>
+        <w:t>[</w:t>
+      </w:r>
+      <w:proofErr w:type="gramEnd"/>
+      <w:r>
+        <w:rPr>
+          <w:sz w:val="22"/>
+          <w:lang w:val="en-US"/>
+        </w:rPr>
+        <w:t xml:space="preserve">1]) / tan + </w:t>
+      </w:r>
+      <w:proofErr w:type="spellStart"/>
+      <w:r>
+        <w:rPr>
+          <w:sz w:val="22"/>
+          <w:lang w:val="en-US"/>
+        </w:rPr>
+        <w:t>workVar</w:t>
+      </w:r>
+      <w:proofErr w:type="spellEnd"/>
+      <w:r>
+        <w:rPr>
+          <w:sz w:val="22"/>
+          <w:lang w:val="en-US"/>
+        </w:rPr>
+        <w:t>[0]</w:t>
       </w:r>
     </w:p>
     <w:p>
@@ -10332,7 +12566,39 @@
           <w:sz w:val="22"/>
           <w:lang w:val="en-US"/>
         </w:rPr>
-        <w:t xml:space="preserve">                if (crosser &gt;= leftSide) and (crosser &lt;= rightSide):</w:t>
+        <w:t xml:space="preserve">                if (crosser &gt;= </w:t>
+      </w:r>
+      <w:proofErr w:type="spellStart"/>
+      <w:r>
+        <w:rPr>
+          <w:sz w:val="22"/>
+          <w:lang w:val="en-US"/>
+        </w:rPr>
+        <w:t>leftSide</w:t>
+      </w:r>
+      <w:proofErr w:type="spellEnd"/>
+      <w:r>
+        <w:rPr>
+          <w:sz w:val="22"/>
+          <w:lang w:val="en-US"/>
+        </w:rPr>
+        <w:t xml:space="preserve">) and (crosser &lt;= </w:t>
+      </w:r>
+      <w:proofErr w:type="spellStart"/>
+      <w:r>
+        <w:rPr>
+          <w:sz w:val="22"/>
+          <w:lang w:val="en-US"/>
+        </w:rPr>
+        <w:t>rightSide</w:t>
+      </w:r>
+      <w:proofErr w:type="spellEnd"/>
+      <w:r>
+        <w:rPr>
+          <w:sz w:val="22"/>
+          <w:lang w:val="en-US"/>
+        </w:rPr>
+        <w:t>):</w:t>
       </w:r>
     </w:p>
     <w:p>
@@ -10348,7 +12614,57 @@
           <w:sz w:val="22"/>
           <w:lang w:val="en-US"/>
         </w:rPr>
-        <w:t xml:space="preserve">                    result.append([int(np.round(crosser)), topSide])</w:t>
+        <w:t xml:space="preserve">                    </w:t>
+      </w:r>
+      <w:proofErr w:type="spellStart"/>
+      <w:proofErr w:type="gramStart"/>
+      <w:r>
+        <w:rPr>
+          <w:sz w:val="22"/>
+          <w:lang w:val="en-US"/>
+        </w:rPr>
+        <w:t>result.append</w:t>
+      </w:r>
+      <w:proofErr w:type="spellEnd"/>
+      <w:proofErr w:type="gramEnd"/>
+      <w:r>
+        <w:rPr>
+          <w:sz w:val="22"/>
+          <w:lang w:val="en-US"/>
+        </w:rPr>
+        <w:t>([int(</w:t>
+      </w:r>
+      <w:proofErr w:type="spellStart"/>
+      <w:r>
+        <w:rPr>
+          <w:sz w:val="22"/>
+          <w:lang w:val="en-US"/>
+        </w:rPr>
+        <w:t>np.round</w:t>
+      </w:r>
+      <w:proofErr w:type="spellEnd"/>
+      <w:r>
+        <w:rPr>
+          <w:sz w:val="22"/>
+          <w:lang w:val="en-US"/>
+        </w:rPr>
+        <w:t xml:space="preserve">(crosser)), </w:t>
+      </w:r>
+      <w:proofErr w:type="spellStart"/>
+      <w:r>
+        <w:rPr>
+          <w:sz w:val="22"/>
+          <w:lang w:val="en-US"/>
+        </w:rPr>
+        <w:t>topSide</w:t>
+      </w:r>
+      <w:proofErr w:type="spellEnd"/>
+      <w:r>
+        <w:rPr>
+          <w:sz w:val="22"/>
+          <w:lang w:val="en-US"/>
+        </w:rPr>
+        <w:t>])</w:t>
       </w:r>
     </w:p>
     <w:p>
@@ -10380,7 +12696,64 @@
           <w:sz w:val="22"/>
           <w:lang w:val="en-US"/>
         </w:rPr>
-        <w:t xml:space="preserve">            elif workVar[1] &gt;= botSide:</w:t>
+        <w:t xml:space="preserve">            </w:t>
+      </w:r>
+      <w:proofErr w:type="spellStart"/>
+      <w:r>
+        <w:rPr>
+          <w:sz w:val="22"/>
+          <w:lang w:val="en-US"/>
+        </w:rPr>
+        <w:t>elif</w:t>
+      </w:r>
+      <w:proofErr w:type="spellEnd"/>
+      <w:r>
+        <w:rPr>
+          <w:sz w:val="22"/>
+          <w:lang w:val="en-US"/>
+        </w:rPr>
+        <w:t xml:space="preserve"> </w:t>
+      </w:r>
+      <w:proofErr w:type="spellStart"/>
+      <w:proofErr w:type="gramStart"/>
+      <w:r>
+        <w:rPr>
+          <w:sz w:val="22"/>
+          <w:lang w:val="en-US"/>
+        </w:rPr>
+        <w:t>workVar</w:t>
+      </w:r>
+      <w:proofErr w:type="spellEnd"/>
+      <w:r>
+        <w:rPr>
+          <w:sz w:val="22"/>
+          <w:lang w:val="en-US"/>
+        </w:rPr>
+        <w:t>[</w:t>
+      </w:r>
+      <w:proofErr w:type="gramEnd"/>
+      <w:r>
+        <w:rPr>
+          <w:sz w:val="22"/>
+          <w:lang w:val="en-US"/>
+        </w:rPr>
+        <w:t xml:space="preserve">1] &gt;= </w:t>
+      </w:r>
+      <w:proofErr w:type="spellStart"/>
+      <w:r>
+        <w:rPr>
+          <w:sz w:val="22"/>
+          <w:lang w:val="en-US"/>
+        </w:rPr>
+        <w:t>botSide</w:t>
+      </w:r>
+      <w:proofErr w:type="spellEnd"/>
+      <w:r>
+        <w:rPr>
+          <w:sz w:val="22"/>
+          <w:lang w:val="en-US"/>
+        </w:rPr>
+        <w:t>:</w:t>
       </w:r>
     </w:p>
     <w:p>
@@ -10396,7 +12769,64 @@
           <w:sz w:val="22"/>
           <w:lang w:val="en-US"/>
         </w:rPr>
-        <w:t xml:space="preserve">                crosser = (botSide - workVar[1]) / tan + workVar[0]</w:t>
+        <w:t xml:space="preserve">                crosser = (</w:t>
+      </w:r>
+      <w:proofErr w:type="spellStart"/>
+      <w:r>
+        <w:rPr>
+          <w:sz w:val="22"/>
+          <w:lang w:val="en-US"/>
+        </w:rPr>
+        <w:t>botSide</w:t>
+      </w:r>
+      <w:proofErr w:type="spellEnd"/>
+      <w:r>
+        <w:rPr>
+          <w:sz w:val="22"/>
+          <w:lang w:val="en-US"/>
+        </w:rPr>
+        <w:t xml:space="preserve"> - </w:t>
+      </w:r>
+      <w:proofErr w:type="spellStart"/>
+      <w:proofErr w:type="gramStart"/>
+      <w:r>
+        <w:rPr>
+          <w:sz w:val="22"/>
+          <w:lang w:val="en-US"/>
+        </w:rPr>
+        <w:t>workVar</w:t>
+      </w:r>
+      <w:proofErr w:type="spellEnd"/>
+      <w:r>
+        <w:rPr>
+          <w:sz w:val="22"/>
+          <w:lang w:val="en-US"/>
+        </w:rPr>
+        <w:t>[</w:t>
+      </w:r>
+      <w:proofErr w:type="gramEnd"/>
+      <w:r>
+        <w:rPr>
+          <w:sz w:val="22"/>
+          <w:lang w:val="en-US"/>
+        </w:rPr>
+        <w:t xml:space="preserve">1]) / tan + </w:t>
+      </w:r>
+      <w:proofErr w:type="spellStart"/>
+      <w:r>
+        <w:rPr>
+          <w:sz w:val="22"/>
+          <w:lang w:val="en-US"/>
+        </w:rPr>
+        <w:t>workVar</w:t>
+      </w:r>
+      <w:proofErr w:type="spellEnd"/>
+      <w:r>
+        <w:rPr>
+          <w:sz w:val="22"/>
+          <w:lang w:val="en-US"/>
+        </w:rPr>
+        <w:t>[0]</w:t>
       </w:r>
     </w:p>
     <w:p>
@@ -10412,7 +12842,39 @@
           <w:sz w:val="22"/>
           <w:lang w:val="en-US"/>
         </w:rPr>
-        <w:t xml:space="preserve">                if (crosser &gt;= leftSide) and (crosser &lt;= rightSide):</w:t>
+        <w:t xml:space="preserve">                if (crosser &gt;= </w:t>
+      </w:r>
+      <w:proofErr w:type="spellStart"/>
+      <w:r>
+        <w:rPr>
+          <w:sz w:val="22"/>
+          <w:lang w:val="en-US"/>
+        </w:rPr>
+        <w:t>leftSide</w:t>
+      </w:r>
+      <w:proofErr w:type="spellEnd"/>
+      <w:r>
+        <w:rPr>
+          <w:sz w:val="22"/>
+          <w:lang w:val="en-US"/>
+        </w:rPr>
+        <w:t xml:space="preserve">) and (crosser &lt;= </w:t>
+      </w:r>
+      <w:proofErr w:type="spellStart"/>
+      <w:r>
+        <w:rPr>
+          <w:sz w:val="22"/>
+          <w:lang w:val="en-US"/>
+        </w:rPr>
+        <w:t>rightSide</w:t>
+      </w:r>
+      <w:proofErr w:type="spellEnd"/>
+      <w:r>
+        <w:rPr>
+          <w:sz w:val="22"/>
+          <w:lang w:val="en-US"/>
+        </w:rPr>
+        <w:t>):</w:t>
       </w:r>
     </w:p>
     <w:p>
@@ -10428,7 +12890,57 @@
           <w:sz w:val="22"/>
           <w:lang w:val="en-US"/>
         </w:rPr>
-        <w:t xml:space="preserve">                    result.append([int(np.round(crosser)), botSide])</w:t>
+        <w:t xml:space="preserve">                    </w:t>
+      </w:r>
+      <w:proofErr w:type="spellStart"/>
+      <w:proofErr w:type="gramStart"/>
+      <w:r>
+        <w:rPr>
+          <w:sz w:val="22"/>
+          <w:lang w:val="en-US"/>
+        </w:rPr>
+        <w:t>result.append</w:t>
+      </w:r>
+      <w:proofErr w:type="spellEnd"/>
+      <w:proofErr w:type="gramEnd"/>
+      <w:r>
+        <w:rPr>
+          <w:sz w:val="22"/>
+          <w:lang w:val="en-US"/>
+        </w:rPr>
+        <w:t>([int(</w:t>
+      </w:r>
+      <w:proofErr w:type="spellStart"/>
+      <w:r>
+        <w:rPr>
+          <w:sz w:val="22"/>
+          <w:lang w:val="en-US"/>
+        </w:rPr>
+        <w:t>np.round</w:t>
+      </w:r>
+      <w:proofErr w:type="spellEnd"/>
+      <w:r>
+        <w:rPr>
+          <w:sz w:val="22"/>
+          <w:lang w:val="en-US"/>
+        </w:rPr>
+        <w:t xml:space="preserve">(crosser)), </w:t>
+      </w:r>
+      <w:proofErr w:type="spellStart"/>
+      <w:r>
+        <w:rPr>
+          <w:sz w:val="22"/>
+          <w:lang w:val="en-US"/>
+        </w:rPr>
+        <w:t>botSide</w:t>
+      </w:r>
+      <w:proofErr w:type="spellEnd"/>
+      <w:r>
+        <w:rPr>
+          <w:sz w:val="22"/>
+          <w:lang w:val="en-US"/>
+        </w:rPr>
+        <w:t>])</w:t>
       </w:r>
     </w:p>
     <w:p>
@@ -10503,7 +13015,57 @@
           <w:sz w:val="22"/>
           <w:lang w:val="en-US"/>
         </w:rPr>
-        <w:t>def simpleAlgCut(linesArray, cutterArray):</w:t>
+        <w:t xml:space="preserve">def </w:t>
+      </w:r>
+      <w:proofErr w:type="spellStart"/>
+      <w:proofErr w:type="gramStart"/>
+      <w:r>
+        <w:rPr>
+          <w:sz w:val="22"/>
+          <w:lang w:val="en-US"/>
+        </w:rPr>
+        <w:t>simpleAlgCut</w:t>
+      </w:r>
+      <w:proofErr w:type="spellEnd"/>
+      <w:r>
+        <w:rPr>
+          <w:sz w:val="22"/>
+          <w:lang w:val="en-US"/>
+        </w:rPr>
+        <w:t>(</w:t>
+      </w:r>
+      <w:proofErr w:type="spellStart"/>
+      <w:proofErr w:type="gramEnd"/>
+      <w:r>
+        <w:rPr>
+          <w:sz w:val="22"/>
+          <w:lang w:val="en-US"/>
+        </w:rPr>
+        <w:t>linesArray</w:t>
+      </w:r>
+      <w:proofErr w:type="spellEnd"/>
+      <w:r>
+        <w:rPr>
+          <w:sz w:val="22"/>
+          <w:lang w:val="en-US"/>
+        </w:rPr>
+        <w:t xml:space="preserve">, </w:t>
+      </w:r>
+      <w:proofErr w:type="spellStart"/>
+      <w:r>
+        <w:rPr>
+          <w:sz w:val="22"/>
+          <w:lang w:val="en-US"/>
+        </w:rPr>
+        <w:t>cutterArray</w:t>
+      </w:r>
+      <w:proofErr w:type="spellEnd"/>
+      <w:r>
+        <w:rPr>
+          <w:sz w:val="22"/>
+          <w:lang w:val="en-US"/>
+        </w:rPr>
+        <w:t>):</w:t>
       </w:r>
     </w:p>
     <w:p>
@@ -10519,7 +13081,23 @@
           <w:sz w:val="22"/>
           <w:lang w:val="en-US"/>
         </w:rPr>
-        <w:t xml:space="preserve">    finalArray = []</w:t>
+        <w:t xml:space="preserve">    </w:t>
+      </w:r>
+      <w:proofErr w:type="spellStart"/>
+      <w:r>
+        <w:rPr>
+          <w:sz w:val="22"/>
+          <w:lang w:val="en-US"/>
+        </w:rPr>
+        <w:t>finalArray</w:t>
+      </w:r>
+      <w:proofErr w:type="spellEnd"/>
+      <w:r>
+        <w:rPr>
+          <w:sz w:val="22"/>
+          <w:lang w:val="en-US"/>
+        </w:rPr>
+        <w:t xml:space="preserve"> = []</w:t>
       </w:r>
     </w:p>
     <w:p>
@@ -10544,7 +13122,48 @@
           <w:sz w:val="22"/>
           <w:lang w:val="en-US"/>
         </w:rPr>
-        <w:t xml:space="preserve">    if cutterArray[0][0] &lt; cutterArray[2][0]:</w:t>
+        <w:t xml:space="preserve">    if </w:t>
+      </w:r>
+      <w:proofErr w:type="spellStart"/>
+      <w:proofErr w:type="gramStart"/>
+      <w:r>
+        <w:rPr>
+          <w:sz w:val="22"/>
+          <w:lang w:val="en-US"/>
+        </w:rPr>
+        <w:t>cutterArray</w:t>
+      </w:r>
+      <w:proofErr w:type="spellEnd"/>
+      <w:r>
+        <w:rPr>
+          <w:sz w:val="22"/>
+          <w:lang w:val="en-US"/>
+        </w:rPr>
+        <w:t>[</w:t>
+      </w:r>
+      <w:proofErr w:type="gramEnd"/>
+      <w:r>
+        <w:rPr>
+          <w:sz w:val="22"/>
+          <w:lang w:val="en-US"/>
+        </w:rPr>
+        <w:t xml:space="preserve">0][0] &lt; </w:t>
+      </w:r>
+      <w:proofErr w:type="spellStart"/>
+      <w:r>
+        <w:rPr>
+          <w:sz w:val="22"/>
+          <w:lang w:val="en-US"/>
+        </w:rPr>
+        <w:t>cutterArray</w:t>
+      </w:r>
+      <w:proofErr w:type="spellEnd"/>
+      <w:r>
+        <w:rPr>
+          <w:sz w:val="22"/>
+          <w:lang w:val="en-US"/>
+        </w:rPr>
+        <w:t>[2][0]:</w:t>
       </w:r>
     </w:p>
     <w:p>
@@ -10560,7 +13179,48 @@
           <w:sz w:val="22"/>
           <w:lang w:val="en-US"/>
         </w:rPr>
-        <w:t xml:space="preserve">        leftSide = cutterArray[0][0]</w:t>
+        <w:t xml:space="preserve">        </w:t>
+      </w:r>
+      <w:proofErr w:type="spellStart"/>
+      <w:r>
+        <w:rPr>
+          <w:sz w:val="22"/>
+          <w:lang w:val="en-US"/>
+        </w:rPr>
+        <w:t>leftSide</w:t>
+      </w:r>
+      <w:proofErr w:type="spellEnd"/>
+      <w:r>
+        <w:rPr>
+          <w:sz w:val="22"/>
+          <w:lang w:val="en-US"/>
+        </w:rPr>
+        <w:t xml:space="preserve"> = </w:t>
+      </w:r>
+      <w:proofErr w:type="spellStart"/>
+      <w:proofErr w:type="gramStart"/>
+      <w:r>
+        <w:rPr>
+          <w:sz w:val="22"/>
+          <w:lang w:val="en-US"/>
+        </w:rPr>
+        <w:t>cutterArray</w:t>
+      </w:r>
+      <w:proofErr w:type="spellEnd"/>
+      <w:r>
+        <w:rPr>
+          <w:sz w:val="22"/>
+          <w:lang w:val="en-US"/>
+        </w:rPr>
+        <w:t>[</w:t>
+      </w:r>
+      <w:proofErr w:type="gramEnd"/>
+      <w:r>
+        <w:rPr>
+          <w:sz w:val="22"/>
+          <w:lang w:val="en-US"/>
+        </w:rPr>
+        <w:t>0][0]</w:t>
       </w:r>
     </w:p>
     <w:p>
@@ -10576,7 +13236,48 @@
           <w:sz w:val="22"/>
           <w:lang w:val="en-US"/>
         </w:rPr>
-        <w:t xml:space="preserve">        rightSide = cutterArray[2][0]</w:t>
+        <w:t xml:space="preserve">        </w:t>
+      </w:r>
+      <w:proofErr w:type="spellStart"/>
+      <w:r>
+        <w:rPr>
+          <w:sz w:val="22"/>
+          <w:lang w:val="en-US"/>
+        </w:rPr>
+        <w:t>rightSide</w:t>
+      </w:r>
+      <w:proofErr w:type="spellEnd"/>
+      <w:r>
+        <w:rPr>
+          <w:sz w:val="22"/>
+          <w:lang w:val="en-US"/>
+        </w:rPr>
+        <w:t xml:space="preserve"> = </w:t>
+      </w:r>
+      <w:proofErr w:type="spellStart"/>
+      <w:proofErr w:type="gramStart"/>
+      <w:r>
+        <w:rPr>
+          <w:sz w:val="22"/>
+          <w:lang w:val="en-US"/>
+        </w:rPr>
+        <w:t>cutterArray</w:t>
+      </w:r>
+      <w:proofErr w:type="spellEnd"/>
+      <w:r>
+        <w:rPr>
+          <w:sz w:val="22"/>
+          <w:lang w:val="en-US"/>
+        </w:rPr>
+        <w:t>[</w:t>
+      </w:r>
+      <w:proofErr w:type="gramEnd"/>
+      <w:r>
+        <w:rPr>
+          <w:sz w:val="22"/>
+          <w:lang w:val="en-US"/>
+        </w:rPr>
+        <w:t>2][0]</w:t>
       </w:r>
     </w:p>
     <w:p>
@@ -10608,7 +13309,48 @@
           <w:sz w:val="22"/>
           <w:lang w:val="en-US"/>
         </w:rPr>
-        <w:t xml:space="preserve">        rightSide = cutterArray[0][0]</w:t>
+        <w:t xml:space="preserve">        </w:t>
+      </w:r>
+      <w:proofErr w:type="spellStart"/>
+      <w:r>
+        <w:rPr>
+          <w:sz w:val="22"/>
+          <w:lang w:val="en-US"/>
+        </w:rPr>
+        <w:t>rightSide</w:t>
+      </w:r>
+      <w:proofErr w:type="spellEnd"/>
+      <w:r>
+        <w:rPr>
+          <w:sz w:val="22"/>
+          <w:lang w:val="en-US"/>
+        </w:rPr>
+        <w:t xml:space="preserve"> = </w:t>
+      </w:r>
+      <w:proofErr w:type="spellStart"/>
+      <w:proofErr w:type="gramStart"/>
+      <w:r>
+        <w:rPr>
+          <w:sz w:val="22"/>
+          <w:lang w:val="en-US"/>
+        </w:rPr>
+        <w:t>cutterArray</w:t>
+      </w:r>
+      <w:proofErr w:type="spellEnd"/>
+      <w:r>
+        <w:rPr>
+          <w:sz w:val="22"/>
+          <w:lang w:val="en-US"/>
+        </w:rPr>
+        <w:t>[</w:t>
+      </w:r>
+      <w:proofErr w:type="gramEnd"/>
+      <w:r>
+        <w:rPr>
+          <w:sz w:val="22"/>
+          <w:lang w:val="en-US"/>
+        </w:rPr>
+        <w:t>0][0]</w:t>
       </w:r>
     </w:p>
     <w:p>
@@ -10624,7 +13366,48 @@
           <w:sz w:val="22"/>
           <w:lang w:val="en-US"/>
         </w:rPr>
-        <w:t xml:space="preserve">        leftSide = cutterArray[2][0]</w:t>
+        <w:t xml:space="preserve">        </w:t>
+      </w:r>
+      <w:proofErr w:type="spellStart"/>
+      <w:r>
+        <w:rPr>
+          <w:sz w:val="22"/>
+          <w:lang w:val="en-US"/>
+        </w:rPr>
+        <w:t>leftSide</w:t>
+      </w:r>
+      <w:proofErr w:type="spellEnd"/>
+      <w:r>
+        <w:rPr>
+          <w:sz w:val="22"/>
+          <w:lang w:val="en-US"/>
+        </w:rPr>
+        <w:t xml:space="preserve"> = </w:t>
+      </w:r>
+      <w:proofErr w:type="spellStart"/>
+      <w:proofErr w:type="gramStart"/>
+      <w:r>
+        <w:rPr>
+          <w:sz w:val="22"/>
+          <w:lang w:val="en-US"/>
+        </w:rPr>
+        <w:t>cutterArray</w:t>
+      </w:r>
+      <w:proofErr w:type="spellEnd"/>
+      <w:r>
+        <w:rPr>
+          <w:sz w:val="22"/>
+          <w:lang w:val="en-US"/>
+        </w:rPr>
+        <w:t>[</w:t>
+      </w:r>
+      <w:proofErr w:type="gramEnd"/>
+      <w:r>
+        <w:rPr>
+          <w:sz w:val="22"/>
+          <w:lang w:val="en-US"/>
+        </w:rPr>
+        <w:t>2][0]</w:t>
       </w:r>
     </w:p>
     <w:p>
@@ -10649,7 +13432,48 @@
           <w:sz w:val="22"/>
           <w:lang w:val="en-US"/>
         </w:rPr>
-        <w:t xml:space="preserve">    if cutterArray[0][1] &lt; cutterArray[2][1]:</w:t>
+        <w:t xml:space="preserve">    if </w:t>
+      </w:r>
+      <w:proofErr w:type="spellStart"/>
+      <w:proofErr w:type="gramStart"/>
+      <w:r>
+        <w:rPr>
+          <w:sz w:val="22"/>
+          <w:lang w:val="en-US"/>
+        </w:rPr>
+        <w:t>cutterArray</w:t>
+      </w:r>
+      <w:proofErr w:type="spellEnd"/>
+      <w:r>
+        <w:rPr>
+          <w:sz w:val="22"/>
+          <w:lang w:val="en-US"/>
+        </w:rPr>
+        <w:t>[</w:t>
+      </w:r>
+      <w:proofErr w:type="gramEnd"/>
+      <w:r>
+        <w:rPr>
+          <w:sz w:val="22"/>
+          <w:lang w:val="en-US"/>
+        </w:rPr>
+        <w:t xml:space="preserve">0][1] &lt; </w:t>
+      </w:r>
+      <w:proofErr w:type="spellStart"/>
+      <w:r>
+        <w:rPr>
+          <w:sz w:val="22"/>
+          <w:lang w:val="en-US"/>
+        </w:rPr>
+        <w:t>cutterArray</w:t>
+      </w:r>
+      <w:proofErr w:type="spellEnd"/>
+      <w:r>
+        <w:rPr>
+          <w:sz w:val="22"/>
+          <w:lang w:val="en-US"/>
+        </w:rPr>
+        <w:t>[2][1]:</w:t>
       </w:r>
     </w:p>
     <w:p>
@@ -10665,7 +13489,48 @@
           <w:sz w:val="22"/>
           <w:lang w:val="en-US"/>
         </w:rPr>
-        <w:t xml:space="preserve">        topSide = cutterArray[0][1]</w:t>
+        <w:t xml:space="preserve">        </w:t>
+      </w:r>
+      <w:proofErr w:type="spellStart"/>
+      <w:r>
+        <w:rPr>
+          <w:sz w:val="22"/>
+          <w:lang w:val="en-US"/>
+        </w:rPr>
+        <w:t>topSide</w:t>
+      </w:r>
+      <w:proofErr w:type="spellEnd"/>
+      <w:r>
+        <w:rPr>
+          <w:sz w:val="22"/>
+          <w:lang w:val="en-US"/>
+        </w:rPr>
+        <w:t xml:space="preserve"> = </w:t>
+      </w:r>
+      <w:proofErr w:type="spellStart"/>
+      <w:proofErr w:type="gramStart"/>
+      <w:r>
+        <w:rPr>
+          <w:sz w:val="22"/>
+          <w:lang w:val="en-US"/>
+        </w:rPr>
+        <w:t>cutterArray</w:t>
+      </w:r>
+      <w:proofErr w:type="spellEnd"/>
+      <w:r>
+        <w:rPr>
+          <w:sz w:val="22"/>
+          <w:lang w:val="en-US"/>
+        </w:rPr>
+        <w:t>[</w:t>
+      </w:r>
+      <w:proofErr w:type="gramEnd"/>
+      <w:r>
+        <w:rPr>
+          <w:sz w:val="22"/>
+          <w:lang w:val="en-US"/>
+        </w:rPr>
+        <w:t>0][1]</w:t>
       </w:r>
     </w:p>
     <w:p>
@@ -10681,7 +13546,48 @@
           <w:sz w:val="22"/>
           <w:lang w:val="en-US"/>
         </w:rPr>
-        <w:t xml:space="preserve">        botSide = cutterArray[2][1]</w:t>
+        <w:t xml:space="preserve">        </w:t>
+      </w:r>
+      <w:proofErr w:type="spellStart"/>
+      <w:r>
+        <w:rPr>
+          <w:sz w:val="22"/>
+          <w:lang w:val="en-US"/>
+        </w:rPr>
+        <w:t>botSide</w:t>
+      </w:r>
+      <w:proofErr w:type="spellEnd"/>
+      <w:r>
+        <w:rPr>
+          <w:sz w:val="22"/>
+          <w:lang w:val="en-US"/>
+        </w:rPr>
+        <w:t xml:space="preserve"> = </w:t>
+      </w:r>
+      <w:proofErr w:type="spellStart"/>
+      <w:proofErr w:type="gramStart"/>
+      <w:r>
+        <w:rPr>
+          <w:sz w:val="22"/>
+          <w:lang w:val="en-US"/>
+        </w:rPr>
+        <w:t>cutterArray</w:t>
+      </w:r>
+      <w:proofErr w:type="spellEnd"/>
+      <w:r>
+        <w:rPr>
+          <w:sz w:val="22"/>
+          <w:lang w:val="en-US"/>
+        </w:rPr>
+        <w:t>[</w:t>
+      </w:r>
+      <w:proofErr w:type="gramEnd"/>
+      <w:r>
+        <w:rPr>
+          <w:sz w:val="22"/>
+          <w:lang w:val="en-US"/>
+        </w:rPr>
+        <w:t>2][1]</w:t>
       </w:r>
     </w:p>
     <w:p>
@@ -10713,7 +13619,48 @@
           <w:sz w:val="22"/>
           <w:lang w:val="en-US"/>
         </w:rPr>
-        <w:t xml:space="preserve">        botSide = cutterArray[0][1]</w:t>
+        <w:t xml:space="preserve">        </w:t>
+      </w:r>
+      <w:proofErr w:type="spellStart"/>
+      <w:r>
+        <w:rPr>
+          <w:sz w:val="22"/>
+          <w:lang w:val="en-US"/>
+        </w:rPr>
+        <w:t>botSide</w:t>
+      </w:r>
+      <w:proofErr w:type="spellEnd"/>
+      <w:r>
+        <w:rPr>
+          <w:sz w:val="22"/>
+          <w:lang w:val="en-US"/>
+        </w:rPr>
+        <w:t xml:space="preserve"> = </w:t>
+      </w:r>
+      <w:proofErr w:type="spellStart"/>
+      <w:proofErr w:type="gramStart"/>
+      <w:r>
+        <w:rPr>
+          <w:sz w:val="22"/>
+          <w:lang w:val="en-US"/>
+        </w:rPr>
+        <w:t>cutterArray</w:t>
+      </w:r>
+      <w:proofErr w:type="spellEnd"/>
+      <w:r>
+        <w:rPr>
+          <w:sz w:val="22"/>
+          <w:lang w:val="en-US"/>
+        </w:rPr>
+        <w:t>[</w:t>
+      </w:r>
+      <w:proofErr w:type="gramEnd"/>
+      <w:r>
+        <w:rPr>
+          <w:sz w:val="22"/>
+          <w:lang w:val="en-US"/>
+        </w:rPr>
+        <w:t>0][1]</w:t>
       </w:r>
     </w:p>
     <w:p>
@@ -10729,7 +13676,48 @@
           <w:sz w:val="22"/>
           <w:lang w:val="en-US"/>
         </w:rPr>
-        <w:t xml:space="preserve">        topSide = cutterArray[2][1]</w:t>
+        <w:t xml:space="preserve">        </w:t>
+      </w:r>
+      <w:proofErr w:type="spellStart"/>
+      <w:r>
+        <w:rPr>
+          <w:sz w:val="22"/>
+          <w:lang w:val="en-US"/>
+        </w:rPr>
+        <w:t>topSide</w:t>
+      </w:r>
+      <w:proofErr w:type="spellEnd"/>
+      <w:r>
+        <w:rPr>
+          <w:sz w:val="22"/>
+          <w:lang w:val="en-US"/>
+        </w:rPr>
+        <w:t xml:space="preserve"> = </w:t>
+      </w:r>
+      <w:proofErr w:type="spellStart"/>
+      <w:proofErr w:type="gramStart"/>
+      <w:r>
+        <w:rPr>
+          <w:sz w:val="22"/>
+          <w:lang w:val="en-US"/>
+        </w:rPr>
+        <w:t>cutterArray</w:t>
+      </w:r>
+      <w:proofErr w:type="spellEnd"/>
+      <w:r>
+        <w:rPr>
+          <w:sz w:val="22"/>
+          <w:lang w:val="en-US"/>
+        </w:rPr>
+        <w:t>[</w:t>
+      </w:r>
+      <w:proofErr w:type="gramEnd"/>
+      <w:r>
+        <w:rPr>
+          <w:sz w:val="22"/>
+          <w:lang w:val="en-US"/>
+        </w:rPr>
+        <w:t>2][1]</w:t>
       </w:r>
     </w:p>
     <w:p>
@@ -10754,7 +13742,39 @@
           <w:sz w:val="22"/>
           <w:lang w:val="en-US"/>
         </w:rPr>
-        <w:t xml:space="preserve">    for line in range(len(linesArray)):</w:t>
+        <w:t xml:space="preserve">    for line in range(</w:t>
+      </w:r>
+      <w:proofErr w:type="spellStart"/>
+      <w:r>
+        <w:rPr>
+          <w:sz w:val="22"/>
+          <w:lang w:val="en-US"/>
+        </w:rPr>
+        <w:t>len</w:t>
+      </w:r>
+      <w:proofErr w:type="spellEnd"/>
+      <w:r>
+        <w:rPr>
+          <w:sz w:val="22"/>
+          <w:lang w:val="en-US"/>
+        </w:rPr>
+        <w:t>(</w:t>
+      </w:r>
+      <w:proofErr w:type="spellStart"/>
+      <w:r>
+        <w:rPr>
+          <w:sz w:val="22"/>
+          <w:lang w:val="en-US"/>
+        </w:rPr>
+        <w:t>linesArray</w:t>
+      </w:r>
+      <w:proofErr w:type="spellEnd"/>
+      <w:r>
+        <w:rPr>
+          <w:sz w:val="22"/>
+          <w:lang w:val="en-US"/>
+        </w:rPr>
+        <w:t>)):</w:t>
       </w:r>
     </w:p>
     <w:p>
@@ -10770,7 +13790,105 @@
           <w:sz w:val="22"/>
           <w:lang w:val="en-US"/>
         </w:rPr>
-        <w:t xml:space="preserve">        result = getCuttedLine(linesArray, line, leftSide, rightSide, botSide, topSide)</w:t>
+        <w:t xml:space="preserve">        result = </w:t>
+      </w:r>
+      <w:proofErr w:type="spellStart"/>
+      <w:proofErr w:type="gramStart"/>
+      <w:r>
+        <w:rPr>
+          <w:sz w:val="22"/>
+          <w:lang w:val="en-US"/>
+        </w:rPr>
+        <w:t>getCuttedLine</w:t>
+      </w:r>
+      <w:proofErr w:type="spellEnd"/>
+      <w:r>
+        <w:rPr>
+          <w:sz w:val="22"/>
+          <w:lang w:val="en-US"/>
+        </w:rPr>
+        <w:t>(</w:t>
+      </w:r>
+      <w:proofErr w:type="spellStart"/>
+      <w:proofErr w:type="gramEnd"/>
+      <w:r>
+        <w:rPr>
+          <w:sz w:val="22"/>
+          <w:lang w:val="en-US"/>
+        </w:rPr>
+        <w:t>linesArray</w:t>
+      </w:r>
+      <w:proofErr w:type="spellEnd"/>
+      <w:r>
+        <w:rPr>
+          <w:sz w:val="22"/>
+          <w:lang w:val="en-US"/>
+        </w:rPr>
+        <w:t xml:space="preserve">, line, </w:t>
+      </w:r>
+      <w:proofErr w:type="spellStart"/>
+      <w:r>
+        <w:rPr>
+          <w:sz w:val="22"/>
+          <w:lang w:val="en-US"/>
+        </w:rPr>
+        <w:t>leftSide</w:t>
+      </w:r>
+      <w:proofErr w:type="spellEnd"/>
+      <w:r>
+        <w:rPr>
+          <w:sz w:val="22"/>
+          <w:lang w:val="en-US"/>
+        </w:rPr>
+        <w:t xml:space="preserve">, </w:t>
+      </w:r>
+      <w:proofErr w:type="spellStart"/>
+      <w:r>
+        <w:rPr>
+          <w:sz w:val="22"/>
+          <w:lang w:val="en-US"/>
+        </w:rPr>
+        <w:t>rightSide</w:t>
+      </w:r>
+      <w:proofErr w:type="spellEnd"/>
+      <w:r>
+        <w:rPr>
+          <w:sz w:val="22"/>
+          <w:lang w:val="en-US"/>
+        </w:rPr>
+        <w:t xml:space="preserve">, </w:t>
+      </w:r>
+      <w:proofErr w:type="spellStart"/>
+      <w:r>
+        <w:rPr>
+          <w:sz w:val="22"/>
+          <w:lang w:val="en-US"/>
+        </w:rPr>
+        <w:t>botSide</w:t>
+      </w:r>
+      <w:proofErr w:type="spellEnd"/>
+      <w:r>
+        <w:rPr>
+          <w:sz w:val="22"/>
+          <w:lang w:val="en-US"/>
+        </w:rPr>
+        <w:t xml:space="preserve">, </w:t>
+      </w:r>
+      <w:proofErr w:type="spellStart"/>
+      <w:r>
+        <w:rPr>
+          <w:sz w:val="22"/>
+          <w:lang w:val="en-US"/>
+        </w:rPr>
+        <w:t>topSide</w:t>
+      </w:r>
+      <w:proofErr w:type="spellEnd"/>
+      <w:r>
+        <w:rPr>
+          <w:sz w:val="22"/>
+          <w:lang w:val="en-US"/>
+        </w:rPr>
+        <w:t>)</w:t>
       </w:r>
     </w:p>
     <w:p>
@@ -10802,7 +13920,23 @@
           <w:sz w:val="22"/>
           <w:lang w:val="en-US"/>
         </w:rPr>
-        <w:t xml:space="preserve">            finalArray.append(result)</w:t>
+        <w:t xml:space="preserve">            </w:t>
+      </w:r>
+      <w:proofErr w:type="spellStart"/>
+      <w:r>
+        <w:rPr>
+          <w:sz w:val="22"/>
+          <w:lang w:val="en-US"/>
+        </w:rPr>
+        <w:t>finalArray.append</w:t>
+      </w:r>
+      <w:proofErr w:type="spellEnd"/>
+      <w:r>
+        <w:rPr>
+          <w:sz w:val="22"/>
+          <w:lang w:val="en-US"/>
+        </w:rPr>
+        <w:t>(result)</w:t>
       </w:r>
     </w:p>
     <w:p>
@@ -10818,7 +13952,39 @@
           <w:sz w:val="22"/>
           <w:lang w:val="en-US"/>
         </w:rPr>
-        <w:t xml:space="preserve">    drawLines(finalArray)</w:t>
+        <w:t xml:space="preserve">    </w:t>
+      </w:r>
+      <w:proofErr w:type="spellStart"/>
+      <w:r>
+        <w:rPr>
+          <w:sz w:val="22"/>
+          <w:lang w:val="en-US"/>
+        </w:rPr>
+        <w:t>drawLines</w:t>
+      </w:r>
+      <w:proofErr w:type="spellEnd"/>
+      <w:r>
+        <w:rPr>
+          <w:sz w:val="22"/>
+          <w:lang w:val="en-US"/>
+        </w:rPr>
+        <w:t>(</w:t>
+      </w:r>
+      <w:proofErr w:type="spellStart"/>
+      <w:r>
+        <w:rPr>
+          <w:sz w:val="22"/>
+          <w:lang w:val="en-US"/>
+        </w:rPr>
+        <w:t>finalArray</w:t>
+      </w:r>
+      <w:proofErr w:type="spellEnd"/>
+      <w:r>
+        <w:rPr>
+          <w:sz w:val="22"/>
+          <w:lang w:val="en-US"/>
+        </w:rPr>
+        <w:t>)</w:t>
       </w:r>
     </w:p>
     <w:p>
@@ -11018,7 +14184,15 @@
     </w:p>
     <w:p>
       <w:r>
-        <w:t>Проверим, принадлежит ли граница отсекателя отсекаемой области:</w:t>
+        <w:t xml:space="preserve">Проверим, принадлежит ли граница </w:t>
+      </w:r>
+      <w:proofErr w:type="spellStart"/>
+      <w:r>
+        <w:t>отсекателя</w:t>
+      </w:r>
+      <w:proofErr w:type="spellEnd"/>
+      <w:r>
+        <w:t xml:space="preserve"> отсекаемой области:</w:t>
       </w:r>
     </w:p>
     <w:p>
@@ -11181,7 +14355,15 @@
     </w:p>
     <w:p>
       <w:r>
-        <w:t>Видно, что граница отсекателя также относится к области отсечения.</w:t>
+        <w:t xml:space="preserve">Видно, что граница </w:t>
+      </w:r>
+      <w:proofErr w:type="spellStart"/>
+      <w:r>
+        <w:t>отсекателя</w:t>
+      </w:r>
+      <w:proofErr w:type="spellEnd"/>
+      <w:r>
+        <w:t xml:space="preserve"> также относится к области отсечения.</w:t>
       </w:r>
     </w:p>
     <w:p>
@@ -11278,7 +14460,15 @@
     <w:p>
       <w:r>
         <w:lastRenderedPageBreak/>
-        <w:t>Случай частичной видимости отрезка при факте того, что вершины отрезка лежат вне отсекателя:</w:t>
+        <w:t xml:space="preserve">Случай частичной видимости отрезка при факте того, что вершины отрезка лежат вне </w:t>
+      </w:r>
+      <w:proofErr w:type="spellStart"/>
+      <w:r>
+        <w:t>отсекателя</w:t>
+      </w:r>
+      <w:proofErr w:type="spellEnd"/>
+      <w:r>
+        <w:t>:</w:t>
       </w:r>
     </w:p>
     <w:p>
@@ -11522,6 +14712,11 @@
       </w:r>
     </w:p>
     <w:p>
+      <w:pPr>
+        <w:rPr>
+          <w:lang w:val="en-US"/>
+        </w:rPr>
+      </w:pPr>
       <w:r>
         <w:drawing>
           <wp:inline distT="0" distB="0" distL="0" distR="0" wp14:anchorId="283C2519" wp14:editId="2667ECDA">
@@ -11560,6 +14755,12 @@
         </w:drawing>
       </w:r>
     </w:p>
+    <w:p>
+      <w:r>
+        <w:t>Также проверим работу алгоритма с вертикальными отрезками:</w:t>
+      </w:r>
+    </w:p>
+    <w:p/>
     <w:sectPr>
       <w:footerReference w:type="default" r:id="rId27"/>
       <w:pgSz w:w="11906" w:h="16838"/>
@@ -13307,7 +16508,7 @@
 </file>
 
 <file path=customXml/itemProps1.xml><?xml version="1.0" encoding="utf-8"?>
-<ds:datastoreItem xmlns:ds="http://schemas.openxmlformats.org/officeDocument/2006/customXml" ds:itemID="{35CC3C64-2DEE-42E5-9AD5-6BD10CB2C935}">
+<ds:datastoreItem xmlns:ds="http://schemas.openxmlformats.org/officeDocument/2006/customXml" ds:itemID="{12F8809E-675D-4574-B7E8-1E67E54B6D51}">
   <ds:schemaRefs>
     <ds:schemaRef ds:uri="http://schemas.openxmlformats.org/officeDocument/2006/bibliography"/>
   </ds:schemaRefs>

</xml_diff>